<commit_message>
Updated outline and formatting
</commit_message>
<xml_diff>
--- a/Ames_Iowa_Housing_Price_Prediction.docx
+++ b/Ames_Iowa_Housing_Price_Prediction.docx
@@ -168,12 +168,6 @@
             <w:rPr>
               <w:noProof/>
             </w:rPr>
-            <w:t xml:space="preserve"> Findings</w:t>
-          </w:r>
-          <w:r>
-            <w:rPr>
-              <w:noProof/>
-            </w:rPr>
             <w:tab/>
           </w:r>
           <w:r>
@@ -186,7 +180,7 @@
             <w:rPr>
               <w:noProof/>
             </w:rPr>
-            <w:instrText xml:space="preserve"> PAGEREF _Toc121223963 \h </w:instrText>
+            <w:instrText xml:space="preserve"> PAGEREF _Toc121225409 \h </w:instrText>
           </w:r>
           <w:r>
             <w:rPr>
@@ -229,7 +223,7 @@
             <w:rPr>
               <w:noProof/>
             </w:rPr>
-            <w:t>Heading 2</w:t>
+            <w:t>Transformations</w:t>
           </w:r>
           <w:r>
             <w:rPr>
@@ -247,7 +241,7 @@
             <w:rPr>
               <w:noProof/>
             </w:rPr>
-            <w:instrText xml:space="preserve"> PAGEREF _Toc121223964 \h </w:instrText>
+            <w:instrText xml:space="preserve"> PAGEREF _Toc121225410 \h </w:instrText>
           </w:r>
           <w:r>
             <w:rPr>
@@ -290,7 +284,7 @@
             <w:rPr>
               <w:noProof/>
             </w:rPr>
-            <w:t>Heading 2</w:t>
+            <w:t>Relationships</w:t>
           </w:r>
           <w:r>
             <w:rPr>
@@ -308,7 +302,7 @@
             <w:rPr>
               <w:noProof/>
             </w:rPr>
-            <w:instrText xml:space="preserve"> PAGEREF _Toc121223965 \h </w:instrText>
+            <w:instrText xml:space="preserve"> PAGEREF _Toc121225411 \h </w:instrText>
           </w:r>
           <w:r>
             <w:rPr>
@@ -325,7 +319,7 @@
             <w:rPr>
               <w:noProof/>
             </w:rPr>
-            <w:t>2</w:t>
+            <w:t>1</w:t>
           </w:r>
           <w:r>
             <w:rPr>
@@ -355,13 +349,7 @@
               <w:noProof/>
               <w:color w:val="EB130B" w:themeColor="accent1" w:themeShade="BF"/>
             </w:rPr>
-            <w:t>Model Analysis</w:t>
-          </w:r>
-          <w:r>
-            <w:rPr>
-              <w:noProof/>
-            </w:rPr>
-            <w:t xml:space="preserve"> Findings</w:t>
+            <w:t>Analysis 1</w:t>
           </w:r>
           <w:r>
             <w:rPr>
@@ -379,7 +367,7 @@
             <w:rPr>
               <w:noProof/>
             </w:rPr>
-            <w:instrText xml:space="preserve"> PAGEREF _Toc121223966 \h </w:instrText>
+            <w:instrText xml:space="preserve"> PAGEREF _Toc121225412 \h </w:instrText>
           </w:r>
           <w:r>
             <w:rPr>
@@ -396,7 +384,7 @@
             <w:rPr>
               <w:noProof/>
             </w:rPr>
-            <w:t>3</w:t>
+            <w:t>2</w:t>
           </w:r>
           <w:r>
             <w:rPr>
@@ -422,7 +410,7 @@
             <w:rPr>
               <w:noProof/>
             </w:rPr>
-            <w:t>Model Design</w:t>
+            <w:t>Findings</w:t>
           </w:r>
           <w:r>
             <w:rPr>
@@ -440,7 +428,7 @@
             <w:rPr>
               <w:noProof/>
             </w:rPr>
-            <w:instrText xml:space="preserve"> PAGEREF _Toc121223967 \h </w:instrText>
+            <w:instrText xml:space="preserve"> PAGEREF _Toc121225413 \h </w:instrText>
           </w:r>
           <w:r>
             <w:rPr>
@@ -457,7 +445,7 @@
             <w:rPr>
               <w:noProof/>
             </w:rPr>
-            <w:t>3</w:t>
+            <w:t>2</w:t>
           </w:r>
           <w:r>
             <w:rPr>
@@ -483,7 +471,7 @@
             <w:rPr>
               <w:noProof/>
             </w:rPr>
-            <w:t>Forwards Selection</w:t>
+            <w:t>Conculsion</w:t>
           </w:r>
           <w:r>
             <w:rPr>
@@ -501,7 +489,7 @@
             <w:rPr>
               <w:noProof/>
             </w:rPr>
-            <w:instrText xml:space="preserve"> PAGEREF _Toc121223968 \h </w:instrText>
+            <w:instrText xml:space="preserve"> PAGEREF _Toc121225414 \h </w:instrText>
           </w:r>
           <w:r>
             <w:rPr>
@@ -518,7 +506,72 @@
             <w:rPr>
               <w:noProof/>
             </w:rPr>
-            <w:t>4</w:t>
+            <w:t>2</w:t>
+          </w:r>
+          <w:r>
+            <w:rPr>
+              <w:noProof/>
+            </w:rPr>
+            <w:fldChar w:fldCharType="end"/>
+          </w:r>
+        </w:p>
+        <w:p>
+          <w:pPr>
+            <w:pStyle w:val="TOC1"/>
+            <w:rPr>
+              <w:rFonts w:asciiTheme="minorHAnsi" w:eastAsiaTheme="minorEastAsia" w:hAnsiTheme="minorHAnsi"/>
+              <w:b w:val="0"/>
+              <w:bCs w:val="0"/>
+              <w:caps w:val="0"/>
+              <w:noProof/>
+              <w:color w:val="auto"/>
+              <w:sz w:val="22"/>
+              <w:szCs w:val="22"/>
+              <w:lang w:eastAsia="en-US"/>
+            </w:rPr>
+          </w:pPr>
+          <w:r>
+            <w:rPr>
+              <w:iCs/>
+              <w:noProof/>
+              <w:color w:val="EB130B" w:themeColor="accent1" w:themeShade="BF"/>
+            </w:rPr>
+            <w:t>Analysis 2</w:t>
+          </w:r>
+          <w:r>
+            <w:rPr>
+              <w:noProof/>
+            </w:rPr>
+            <w:tab/>
+          </w:r>
+          <w:r>
+            <w:rPr>
+              <w:noProof/>
+            </w:rPr>
+            <w:fldChar w:fldCharType="begin"/>
+          </w:r>
+          <w:r>
+            <w:rPr>
+              <w:noProof/>
+            </w:rPr>
+            <w:instrText xml:space="preserve"> PAGEREF _Toc121225415 \h </w:instrText>
+          </w:r>
+          <w:r>
+            <w:rPr>
+              <w:noProof/>
+            </w:rPr>
+          </w:r>
+          <w:r>
+            <w:rPr>
+              <w:noProof/>
+            </w:rPr>
+            <w:fldChar w:fldCharType="separate"/>
+          </w:r>
+          <w:r>
+            <w:rPr>
+              <w:noProof/>
+            </w:rPr>
+            <w:t>3</w:t>
           </w:r>
           <w:r>
             <w:rPr>
@@ -544,7 +597,7 @@
             <w:rPr>
               <w:noProof/>
             </w:rPr>
-            <w:t>Backwards Selection</w:t>
+            <w:t>Findings</w:t>
           </w:r>
           <w:r>
             <w:rPr>
@@ -562,7 +615,7 @@
             <w:rPr>
               <w:noProof/>
             </w:rPr>
-            <w:instrText xml:space="preserve"> PAGEREF _Toc121223969 \h </w:instrText>
+            <w:instrText xml:space="preserve"> PAGEREF _Toc121225416 \h </w:instrText>
           </w:r>
           <w:r>
             <w:rPr>
@@ -579,7 +632,7 @@
             <w:rPr>
               <w:noProof/>
             </w:rPr>
-            <w:t>4</w:t>
+            <w:t>3</w:t>
           </w:r>
           <w:r>
             <w:rPr>
@@ -605,7 +658,7 @@
             <w:rPr>
               <w:noProof/>
             </w:rPr>
-            <w:t>Stepwise Selection</w:t>
+            <w:t>Model Design</w:t>
           </w:r>
           <w:r>
             <w:rPr>
@@ -623,7 +676,7 @@
             <w:rPr>
               <w:noProof/>
             </w:rPr>
-            <w:instrText xml:space="preserve"> PAGEREF _Toc121223970 \h </w:instrText>
+            <w:instrText xml:space="preserve"> PAGEREF _Toc121225417 \h </w:instrText>
           </w:r>
           <w:r>
             <w:rPr>
@@ -640,7 +693,7 @@
             <w:rPr>
               <w:noProof/>
             </w:rPr>
-            <w:t>4</w:t>
+            <w:t>3</w:t>
           </w:r>
           <w:r>
             <w:rPr>
@@ -666,6 +719,189 @@
             <w:rPr>
               <w:noProof/>
             </w:rPr>
+            <w:t>Forwards Selection</w:t>
+          </w:r>
+          <w:r>
+            <w:rPr>
+              <w:noProof/>
+            </w:rPr>
+            <w:tab/>
+          </w:r>
+          <w:r>
+            <w:rPr>
+              <w:noProof/>
+            </w:rPr>
+            <w:fldChar w:fldCharType="begin"/>
+          </w:r>
+          <w:r>
+            <w:rPr>
+              <w:noProof/>
+            </w:rPr>
+            <w:instrText xml:space="preserve"> PAGEREF _Toc121225418 \h </w:instrText>
+          </w:r>
+          <w:r>
+            <w:rPr>
+              <w:noProof/>
+            </w:rPr>
+          </w:r>
+          <w:r>
+            <w:rPr>
+              <w:noProof/>
+            </w:rPr>
+            <w:fldChar w:fldCharType="separate"/>
+          </w:r>
+          <w:r>
+            <w:rPr>
+              <w:noProof/>
+            </w:rPr>
+            <w:t>3</w:t>
+          </w:r>
+          <w:r>
+            <w:rPr>
+              <w:noProof/>
+            </w:rPr>
+            <w:fldChar w:fldCharType="end"/>
+          </w:r>
+        </w:p>
+        <w:p>
+          <w:pPr>
+            <w:pStyle w:val="TOC2"/>
+            <w:rPr>
+              <w:rFonts w:eastAsiaTheme="minorEastAsia"/>
+              <w:bCs w:val="0"/>
+              <w:noProof/>
+              <w:color w:val="auto"/>
+              <w:sz w:val="22"/>
+              <w:szCs w:val="22"/>
+              <w:lang w:eastAsia="en-US"/>
+            </w:rPr>
+          </w:pPr>
+          <w:r>
+            <w:rPr>
+              <w:noProof/>
+            </w:rPr>
+            <w:t>Backwards Selection</w:t>
+          </w:r>
+          <w:r>
+            <w:rPr>
+              <w:noProof/>
+            </w:rPr>
+            <w:tab/>
+          </w:r>
+          <w:r>
+            <w:rPr>
+              <w:noProof/>
+            </w:rPr>
+            <w:fldChar w:fldCharType="begin"/>
+          </w:r>
+          <w:r>
+            <w:rPr>
+              <w:noProof/>
+            </w:rPr>
+            <w:instrText xml:space="preserve"> PAGEREF _Toc121225419 \h </w:instrText>
+          </w:r>
+          <w:r>
+            <w:rPr>
+              <w:noProof/>
+            </w:rPr>
+          </w:r>
+          <w:r>
+            <w:rPr>
+              <w:noProof/>
+            </w:rPr>
+            <w:fldChar w:fldCharType="separate"/>
+          </w:r>
+          <w:r>
+            <w:rPr>
+              <w:noProof/>
+            </w:rPr>
+            <w:t>4</w:t>
+          </w:r>
+          <w:r>
+            <w:rPr>
+              <w:noProof/>
+            </w:rPr>
+            <w:fldChar w:fldCharType="end"/>
+          </w:r>
+        </w:p>
+        <w:p>
+          <w:pPr>
+            <w:pStyle w:val="TOC2"/>
+            <w:rPr>
+              <w:rFonts w:eastAsiaTheme="minorEastAsia"/>
+              <w:bCs w:val="0"/>
+              <w:noProof/>
+              <w:color w:val="auto"/>
+              <w:sz w:val="22"/>
+              <w:szCs w:val="22"/>
+              <w:lang w:eastAsia="en-US"/>
+            </w:rPr>
+          </w:pPr>
+          <w:r>
+            <w:rPr>
+              <w:noProof/>
+            </w:rPr>
+            <w:t>Stepwise Selection</w:t>
+          </w:r>
+          <w:r>
+            <w:rPr>
+              <w:noProof/>
+            </w:rPr>
+            <w:tab/>
+          </w:r>
+          <w:r>
+            <w:rPr>
+              <w:noProof/>
+            </w:rPr>
+            <w:fldChar w:fldCharType="begin"/>
+          </w:r>
+          <w:r>
+            <w:rPr>
+              <w:noProof/>
+            </w:rPr>
+            <w:instrText xml:space="preserve"> PAGEREF _Toc121225420 \h </w:instrText>
+          </w:r>
+          <w:r>
+            <w:rPr>
+              <w:noProof/>
+            </w:rPr>
+          </w:r>
+          <w:r>
+            <w:rPr>
+              <w:noProof/>
+            </w:rPr>
+            <w:fldChar w:fldCharType="separate"/>
+          </w:r>
+          <w:r>
+            <w:rPr>
+              <w:noProof/>
+            </w:rPr>
+            <w:t>4</w:t>
+          </w:r>
+          <w:r>
+            <w:rPr>
+              <w:noProof/>
+            </w:rPr>
+            <w:fldChar w:fldCharType="end"/>
+          </w:r>
+        </w:p>
+        <w:p>
+          <w:pPr>
+            <w:pStyle w:val="TOC2"/>
+            <w:rPr>
+              <w:rFonts w:eastAsiaTheme="minorEastAsia"/>
+              <w:bCs w:val="0"/>
+              <w:noProof/>
+              <w:color w:val="auto"/>
+              <w:sz w:val="22"/>
+              <w:szCs w:val="22"/>
+              <w:lang w:eastAsia="en-US"/>
+            </w:rPr>
+          </w:pPr>
+          <w:r>
+            <w:rPr>
+              <w:noProof/>
+            </w:rPr>
             <w:t>Custom Model</w:t>
           </w:r>
           <w:r>
@@ -684,7 +920,7 @@
             <w:rPr>
               <w:noProof/>
             </w:rPr>
-            <w:instrText xml:space="preserve"> PAGEREF _Toc121223971 \h </w:instrText>
+            <w:instrText xml:space="preserve"> PAGEREF _Toc121225421 \h </w:instrText>
           </w:r>
           <w:r>
             <w:rPr>
@@ -701,7 +937,7 @@
             <w:rPr>
               <w:noProof/>
             </w:rPr>
-            <w:t>5</w:t>
+            <w:t>4</w:t>
           </w:r>
           <w:r>
             <w:rPr>
@@ -747,7 +983,7 @@
             <w:rPr>
               <w:noProof/>
             </w:rPr>
-            <w:instrText xml:space="preserve"> PAGEREF _Toc121223972 \h </w:instrText>
+            <w:instrText xml:space="preserve"> PAGEREF _Toc121225422 \h </w:instrText>
           </w:r>
           <w:r>
             <w:rPr>
@@ -774,6 +1010,16 @@
           </w:r>
         </w:p>
         <w:p>
+          <w:pPr>
+            <w:sectPr>
+              <w:pgSz w:w="12240" w:h="15840"/>
+              <w:pgMar w:top="2520" w:right="1800" w:bottom="1728" w:left="1800" w:header="720" w:footer="720" w:gutter="0"/>
+              <w:pgNumType w:fmt="lowerRoman" w:start="1"/>
+              <w:cols w:space="720"/>
+              <w:titlePg/>
+              <w:docGrid w:linePitch="360"/>
+            </w:sectPr>
+          </w:pPr>
           <w:r>
             <w:rPr>
               <w:rFonts w:asciiTheme="majorHAnsi" w:hAnsiTheme="majorHAnsi"/>
@@ -790,21 +1036,9 @@
     </w:sdt>
     <w:p>
       <w:pPr>
-        <w:sectPr>
-          <w:pgSz w:w="12240" w:h="15840"/>
-          <w:pgMar w:top="2520" w:right="1800" w:bottom="1728" w:left="1800" w:header="720" w:footer="720" w:gutter="0"/>
-          <w:pgNumType w:fmt="lowerRoman" w:start="1"/>
-          <w:cols w:space="720"/>
-          <w:titlePg/>
-          <w:docGrid w:linePitch="360"/>
-        </w:sectPr>
-      </w:pPr>
-    </w:p>
-    <w:p>
-      <w:pPr>
         <w:pStyle w:val="Heading1"/>
       </w:pPr>
-      <w:bookmarkStart w:id="0" w:name="_Toc121223963"/>
+      <w:bookmarkStart w:id="0" w:name="_Toc121225409"/>
       <w:r>
         <w:rPr>
           <w:rStyle w:val="Emphasis"/>
@@ -818,13 +1052,10 @@
         </w:rPr>
         <w:t>xploratory Data Analysis</w:t>
       </w:r>
+      <w:bookmarkEnd w:id="0"/>
       <w:r>
         <w:br/>
       </w:r>
-      <w:r>
-        <w:t>Findings</w:t>
-      </w:r>
-      <w:bookmarkEnd w:id="0"/>
     </w:p>
     <w:p>
       <w:r>
@@ -835,14 +1066,11 @@
       <w:pPr>
         <w:pStyle w:val="Heading2"/>
       </w:pPr>
-      <w:bookmarkStart w:id="1" w:name="_Toc121223964"/>
+      <w:bookmarkStart w:id="1" w:name="_Toc121225410"/>
       <w:r>
-        <w:t>T</w:t>
+        <w:t>Transformations</w:t>
       </w:r>
       <w:bookmarkEnd w:id="1"/>
-      <w:r>
-        <w:t>ransformations</w:t>
-      </w:r>
     </w:p>
     <w:p>
       <w:r>
@@ -853,59 +1081,123 @@
       <w:pPr>
         <w:pStyle w:val="Heading2"/>
       </w:pPr>
-      <w:bookmarkStart w:id="2" w:name="_Toc121223965"/>
     </w:p>
     <w:p>
       <w:pPr>
         <w:pStyle w:val="Heading2"/>
       </w:pPr>
+      <w:bookmarkStart w:id="2" w:name="_Toc121225411"/>
       <w:r>
-        <w:t>R</w:t>
+        <w:t>Relationships</w:t>
       </w:r>
       <w:bookmarkEnd w:id="2"/>
-      <w:r>
-        <w:t>elationships</w:t>
-      </w:r>
     </w:p>
     <w:p>
       <w:r>
         <w:t>Talk about relationships</w:t>
       </w:r>
     </w:p>
-    <w:p/>
     <w:p>
       <w:pPr>
         <w:pStyle w:val="Heading1"/>
       </w:pPr>
-      <w:bookmarkStart w:id="3" w:name="_Toc121223966"/>
+      <w:bookmarkStart w:id="3" w:name="_Toc121225412"/>
       <w:r>
         <w:rPr>
           <w:rStyle w:val="Emphasis"/>
         </w:rPr>
         <w:lastRenderedPageBreak/>
-        <w:t>Model Analysis</w:t>
+        <w:t>Analysis</w:t>
       </w:r>
+      <w:r>
+        <w:rPr>
+          <w:rStyle w:val="Emphasis"/>
+        </w:rPr>
+        <w:t xml:space="preserve"> 1</w:t>
+      </w:r>
+      <w:bookmarkEnd w:id="3"/>
       <w:r>
         <w:br/>
       </w:r>
-      <w:bookmarkStart w:id="4" w:name="_Hlk121223820"/>
+    </w:p>
+    <w:p>
+      <w:pPr>
+        <w:pStyle w:val="Heading2"/>
+      </w:pPr>
+      <w:bookmarkStart w:id="4" w:name="_Toc121225413"/>
       <w:r>
         <w:t>Findings</w:t>
       </w:r>
-      <w:bookmarkStart w:id="5" w:name="_Hlk121223883"/>
-      <w:bookmarkEnd w:id="3"/>
       <w:bookmarkEnd w:id="4"/>
     </w:p>
     <w:p>
+      <w:r>
+        <w:t>Talk about findings</w:t>
+      </w:r>
+    </w:p>
+    <w:p>
       <w:pPr>
         <w:pStyle w:val="Heading2"/>
       </w:pPr>
-      <w:bookmarkStart w:id="6" w:name="_Toc121223967"/>
+      <w:bookmarkStart w:id="5" w:name="_Toc121225414"/>
+      <w:r>
+        <w:t>Conculsion</w:t>
+      </w:r>
       <w:bookmarkEnd w:id="5"/>
+    </w:p>
+    <w:p>
+      <w:r>
+        <w:t xml:space="preserve">Talk about </w:t>
+      </w:r>
+      <w:r>
+        <w:t>conclusions</w:t>
+      </w:r>
+    </w:p>
+    <w:p>
+      <w:pPr>
+        <w:pStyle w:val="Heading1"/>
+        <w:rPr>
+          <w:rStyle w:val="Emphasis"/>
+        </w:rPr>
+      </w:pPr>
+      <w:bookmarkStart w:id="6" w:name="_Toc121225415"/>
+      <w:r>
+        <w:rPr>
+          <w:rStyle w:val="Emphasis"/>
+        </w:rPr>
+        <w:lastRenderedPageBreak/>
+        <w:t>Analysis</w:t>
+      </w:r>
+      <w:r>
+        <w:rPr>
+          <w:rStyle w:val="Emphasis"/>
+        </w:rPr>
+        <w:t xml:space="preserve"> 2</w:t>
+      </w:r>
+      <w:bookmarkStart w:id="7" w:name="_Hlk121223883"/>
+      <w:bookmarkEnd w:id="6"/>
+    </w:p>
+    <w:p>
+      <w:pPr>
+        <w:pStyle w:val="Heading2"/>
+      </w:pPr>
+      <w:bookmarkStart w:id="8" w:name="_Toc121225416"/>
+      <w:r>
+        <w:t>Findings</w:t>
+      </w:r>
+      <w:bookmarkEnd w:id="8"/>
+    </w:p>
+    <w:p/>
+    <w:p>
+      <w:pPr>
+        <w:pStyle w:val="Heading2"/>
+      </w:pPr>
+      <w:bookmarkStart w:id="9" w:name="_Toc121225417"/>
+      <w:bookmarkEnd w:id="7"/>
       <w:r>
         <w:t>Model Design</w:t>
       </w:r>
-      <w:bookmarkEnd w:id="6"/>
+      <w:bookmarkEnd w:id="9"/>
     </w:p>
     <w:p>
       <w:r>
@@ -916,11 +1208,11 @@
       <w:pPr>
         <w:pStyle w:val="Heading2"/>
       </w:pPr>
-      <w:bookmarkStart w:id="7" w:name="_Toc121223968"/>
+      <w:bookmarkStart w:id="10" w:name="_Toc121225418"/>
       <w:r>
         <w:t>Forwards Selection</w:t>
       </w:r>
-      <w:bookmarkEnd w:id="7"/>
+      <w:bookmarkEnd w:id="10"/>
     </w:p>
     <w:sdt>
       <w:sdtPr>
@@ -972,12 +1264,12 @@
       <w:pPr>
         <w:pStyle w:val="Heading2"/>
       </w:pPr>
-      <w:bookmarkStart w:id="8" w:name="_Toc121223969"/>
+      <w:bookmarkStart w:id="11" w:name="_Toc121225419"/>
       <w:r>
         <w:lastRenderedPageBreak/>
         <w:t>Backwards Selection</w:t>
       </w:r>
-      <w:bookmarkEnd w:id="8"/>
+      <w:bookmarkEnd w:id="11"/>
     </w:p>
     <w:sdt>
       <w:sdtPr>
@@ -1029,11 +1321,11 @@
       <w:pPr>
         <w:pStyle w:val="Heading2"/>
       </w:pPr>
-      <w:bookmarkStart w:id="9" w:name="_Toc121223970"/>
+      <w:bookmarkStart w:id="12" w:name="_Toc121225420"/>
       <w:r>
         <w:t>Stepwise Selection</w:t>
       </w:r>
-      <w:bookmarkEnd w:id="9"/>
+      <w:bookmarkEnd w:id="12"/>
     </w:p>
     <w:sdt>
       <w:sdtPr>
@@ -1085,11 +1377,11 @@
       <w:pPr>
         <w:pStyle w:val="Heading2"/>
       </w:pPr>
-      <w:bookmarkStart w:id="10" w:name="_Toc121223971"/>
+      <w:bookmarkStart w:id="13" w:name="_Toc121225421"/>
       <w:r>
         <w:t>Custom Model</w:t>
       </w:r>
-      <w:bookmarkEnd w:id="10"/>
+      <w:bookmarkEnd w:id="13"/>
     </w:p>
     <w:sdt>
       <w:sdtPr>
@@ -1137,20 +1429,17 @@
         </w:p>
       </w:sdtContent>
     </w:sdt>
-    <w:p/>
     <w:p>
       <w:pPr>
-        <w:pStyle w:val="Heading1"/>
-      </w:pPr>
-      <w:bookmarkStart w:id="11" w:name="_Toc121223972"/>
+        <w:pStyle w:val="Heading2"/>
+      </w:pPr>
       <w:r>
         <w:t>Conclusion</w:t>
       </w:r>
-      <w:bookmarkEnd w:id="11"/>
     </w:p>
     <w:p>
       <w:r>
-        <w:t>Conclusion goes here</w:t>
+        <w:t>Conclusion for analysis 2 goes here</w:t>
       </w:r>
     </w:p>
     <w:sectPr>
@@ -4563,7 +4852,7 @@
   <w:rsids>
     <w:rsidRoot w:val="000D79A8"/>
     <w:rsid w:val="000D79A8"/>
-    <w:rsid w:val="008C6080"/>
+    <w:rsid w:val="00C43AF0"/>
   </w:rsids>
   <m:mathPr>
     <m:mathFont m:val="Cambria Math"/>

</xml_diff>

<commit_message>
Added R screenshots for forward/backward/stepwise and custom model selections
</commit_message>
<xml_diff>
--- a/Ames_Iowa_Housing_Price_Prediction.docx
+++ b/Ames_Iowa_Housing_Price_Prediction.docx
@@ -180,7 +180,7 @@
             <w:rPr>
               <w:noProof/>
             </w:rPr>
-            <w:instrText xml:space="preserve"> PAGEREF _Toc121225409 \h </w:instrText>
+            <w:instrText xml:space="preserve"> PAGEREF _Toc121225830 \h </w:instrText>
           </w:r>
           <w:r>
             <w:rPr>
@@ -241,7 +241,7 @@
             <w:rPr>
               <w:noProof/>
             </w:rPr>
-            <w:instrText xml:space="preserve"> PAGEREF _Toc121225410 \h </w:instrText>
+            <w:instrText xml:space="preserve"> PAGEREF _Toc121225831 \h </w:instrText>
           </w:r>
           <w:r>
             <w:rPr>
@@ -302,7 +302,7 @@
             <w:rPr>
               <w:noProof/>
             </w:rPr>
-            <w:instrText xml:space="preserve"> PAGEREF _Toc121225411 \h </w:instrText>
+            <w:instrText xml:space="preserve"> PAGEREF _Toc121225832 \h </w:instrText>
           </w:r>
           <w:r>
             <w:rPr>
@@ -367,7 +367,7 @@
             <w:rPr>
               <w:noProof/>
             </w:rPr>
-            <w:instrText xml:space="preserve"> PAGEREF _Toc121225412 \h </w:instrText>
+            <w:instrText xml:space="preserve"> PAGEREF _Toc121225833 \h </w:instrText>
           </w:r>
           <w:r>
             <w:rPr>
@@ -428,7 +428,7 @@
             <w:rPr>
               <w:noProof/>
             </w:rPr>
-            <w:instrText xml:space="preserve"> PAGEREF _Toc121225413 \h </w:instrText>
+            <w:instrText xml:space="preserve"> PAGEREF _Toc121225834 \h </w:instrText>
           </w:r>
           <w:r>
             <w:rPr>
@@ -489,7 +489,7 @@
             <w:rPr>
               <w:noProof/>
             </w:rPr>
-            <w:instrText xml:space="preserve"> PAGEREF _Toc121225414 \h </w:instrText>
+            <w:instrText xml:space="preserve"> PAGEREF _Toc121225835 \h </w:instrText>
           </w:r>
           <w:r>
             <w:rPr>
@@ -554,7 +554,7 @@
             <w:rPr>
               <w:noProof/>
             </w:rPr>
-            <w:instrText xml:space="preserve"> PAGEREF _Toc121225415 \h </w:instrText>
+            <w:instrText xml:space="preserve"> PAGEREF _Toc121225836 \h </w:instrText>
           </w:r>
           <w:r>
             <w:rPr>
@@ -615,7 +615,7 @@
             <w:rPr>
               <w:noProof/>
             </w:rPr>
-            <w:instrText xml:space="preserve"> PAGEREF _Toc121225416 \h </w:instrText>
+            <w:instrText xml:space="preserve"> PAGEREF _Toc121225837 \h </w:instrText>
           </w:r>
           <w:r>
             <w:rPr>
@@ -676,7 +676,7 @@
             <w:rPr>
               <w:noProof/>
             </w:rPr>
-            <w:instrText xml:space="preserve"> PAGEREF _Toc121225417 \h </w:instrText>
+            <w:instrText xml:space="preserve"> PAGEREF _Toc121225838 \h </w:instrText>
           </w:r>
           <w:r>
             <w:rPr>
@@ -737,7 +737,7 @@
             <w:rPr>
               <w:noProof/>
             </w:rPr>
-            <w:instrText xml:space="preserve"> PAGEREF _Toc121225418 \h </w:instrText>
+            <w:instrText xml:space="preserve"> PAGEREF _Toc121225839 \h </w:instrText>
           </w:r>
           <w:r>
             <w:rPr>
@@ -798,7 +798,7 @@
             <w:rPr>
               <w:noProof/>
             </w:rPr>
-            <w:instrText xml:space="preserve"> PAGEREF _Toc121225419 \h </w:instrText>
+            <w:instrText xml:space="preserve"> PAGEREF _Toc121225840 \h </w:instrText>
           </w:r>
           <w:r>
             <w:rPr>
@@ -859,7 +859,7 @@
             <w:rPr>
               <w:noProof/>
             </w:rPr>
-            <w:instrText xml:space="preserve"> PAGEREF _Toc121225420 \h </w:instrText>
+            <w:instrText xml:space="preserve"> PAGEREF _Toc121225841 \h </w:instrText>
           </w:r>
           <w:r>
             <w:rPr>
@@ -920,7 +920,7 @@
             <w:rPr>
               <w:noProof/>
             </w:rPr>
-            <w:instrText xml:space="preserve"> PAGEREF _Toc121225421 \h </w:instrText>
+            <w:instrText xml:space="preserve"> PAGEREF _Toc121225842 \h </w:instrText>
           </w:r>
           <w:r>
             <w:rPr>
@@ -948,12 +948,10 @@
         </w:p>
         <w:p>
           <w:pPr>
-            <w:pStyle w:val="TOC1"/>
-            <w:rPr>
-              <w:rFonts w:asciiTheme="minorHAnsi" w:eastAsiaTheme="minorEastAsia" w:hAnsiTheme="minorHAnsi"/>
-              <w:b w:val="0"/>
+            <w:pStyle w:val="TOC2"/>
+            <w:rPr>
+              <w:rFonts w:eastAsiaTheme="minorEastAsia"/>
               <w:bCs w:val="0"/>
-              <w:caps w:val="0"/>
               <w:noProof/>
               <w:color w:val="auto"/>
               <w:sz w:val="22"/>
@@ -983,7 +981,7 @@
             <w:rPr>
               <w:noProof/>
             </w:rPr>
-            <w:instrText xml:space="preserve"> PAGEREF _Toc121225422 \h </w:instrText>
+            <w:instrText xml:space="preserve"> PAGEREF _Toc121225843 \h </w:instrText>
           </w:r>
           <w:r>
             <w:rPr>
@@ -1038,7 +1036,7 @@
       <w:pPr>
         <w:pStyle w:val="Heading1"/>
       </w:pPr>
-      <w:bookmarkStart w:id="0" w:name="_Toc121225409"/>
+      <w:bookmarkStart w:id="0" w:name="_Toc121225830"/>
       <w:r>
         <w:rPr>
           <w:rStyle w:val="Emphasis"/>
@@ -1066,7 +1064,7 @@
       <w:pPr>
         <w:pStyle w:val="Heading2"/>
       </w:pPr>
-      <w:bookmarkStart w:id="1" w:name="_Toc121225410"/>
+      <w:bookmarkStart w:id="1" w:name="_Toc121225831"/>
       <w:r>
         <w:t>Transformations</w:t>
       </w:r>
@@ -1086,7 +1084,7 @@
       <w:pPr>
         <w:pStyle w:val="Heading2"/>
       </w:pPr>
-      <w:bookmarkStart w:id="2" w:name="_Toc121225411"/>
+      <w:bookmarkStart w:id="2" w:name="_Toc121225832"/>
       <w:r>
         <w:t>Relationships</w:t>
       </w:r>
@@ -1101,7 +1099,7 @@
       <w:pPr>
         <w:pStyle w:val="Heading1"/>
       </w:pPr>
-      <w:bookmarkStart w:id="3" w:name="_Toc121225412"/>
+      <w:bookmarkStart w:id="3" w:name="_Toc121225833"/>
       <w:r>
         <w:rPr>
           <w:rStyle w:val="Emphasis"/>
@@ -1124,7 +1122,7 @@
       <w:pPr>
         <w:pStyle w:val="Heading2"/>
       </w:pPr>
-      <w:bookmarkStart w:id="4" w:name="_Toc121225413"/>
+      <w:bookmarkStart w:id="4" w:name="_Toc121225834"/>
       <w:r>
         <w:t>Findings</w:t>
       </w:r>
@@ -1139,7 +1137,7 @@
       <w:pPr>
         <w:pStyle w:val="Heading2"/>
       </w:pPr>
-      <w:bookmarkStart w:id="5" w:name="_Toc121225414"/>
+      <w:bookmarkStart w:id="5" w:name="_Toc121225835"/>
       <w:r>
         <w:t>Conculsion</w:t>
       </w:r>
@@ -1160,7 +1158,7 @@
           <w:rStyle w:val="Emphasis"/>
         </w:rPr>
       </w:pPr>
-      <w:bookmarkStart w:id="6" w:name="_Toc121225415"/>
+      <w:bookmarkStart w:id="6" w:name="_Toc121225836"/>
       <w:r>
         <w:rPr>
           <w:rStyle w:val="Emphasis"/>
@@ -1181,7 +1179,7 @@
       <w:pPr>
         <w:pStyle w:val="Heading2"/>
       </w:pPr>
-      <w:bookmarkStart w:id="8" w:name="_Toc121225416"/>
+      <w:bookmarkStart w:id="8" w:name="_Toc121225837"/>
       <w:r>
         <w:t>Findings</w:t>
       </w:r>
@@ -1192,7 +1190,7 @@
       <w:pPr>
         <w:pStyle w:val="Heading2"/>
       </w:pPr>
-      <w:bookmarkStart w:id="9" w:name="_Toc121225417"/>
+      <w:bookmarkStart w:id="9" w:name="_Toc121225838"/>
       <w:bookmarkEnd w:id="7"/>
       <w:r>
         <w:t>Model Design</w:t>
@@ -1208,234 +1206,218 @@
       <w:pPr>
         <w:pStyle w:val="Heading2"/>
       </w:pPr>
-      <w:bookmarkStart w:id="10" w:name="_Toc121225418"/>
+      <w:bookmarkStart w:id="10" w:name="_Toc121225839"/>
       <w:r>
+        <w:lastRenderedPageBreak/>
         <w:t>Forwards Selection</w:t>
       </w:r>
       <w:bookmarkEnd w:id="10"/>
     </w:p>
-    <w:sdt>
-      <w:sdtPr>
-        <w:alias w:val="Regular text:"/>
-        <w:tag w:val="Regular text:"/>
-        <w:id w:val="-1896425236"/>
-        <w:placeholder>
-          <w:docPart w:val="43D5C9B37D86425C940F9F6861D86CFD"/>
-        </w:placeholder>
-        <w:temporary/>
-        <w:showingPlcHdr/>
-        <w15:appearance w15:val="hidden"/>
-      </w:sdtPr>
-      <w:sdtContent>
-        <w:p>
-          <w:r>
-            <w:t>View and edit this document in Word on your computer, tablet, or phone. You can seamlessly save the document to the cloud from Word on your Windows, Mac, Android, or iOS device.</w:t>
-          </w:r>
-        </w:p>
-      </w:sdtContent>
-    </w:sdt>
-    <w:sdt>
-      <w:sdtPr>
-        <w:alias w:val="Regular text:"/>
-        <w:tag w:val="Regular text:"/>
-        <w:id w:val="828563106"/>
-        <w:placeholder>
-          <w:docPart w:val="B4D077C9DA0B49C98EE8830E65356D7F"/>
-        </w:placeholder>
-        <w:temporary/>
-        <w:showingPlcHdr/>
-        <w15:appearance w15:val="hidden"/>
-      </w:sdtPr>
-      <w:sdtContent>
-        <w:p>
-          <w:r>
-            <w:t>Want to insert a picture from your files or add a shape, text box, or table? You got it! On the Insert tab of the ribbon, just click the option you need.</w:t>
-          </w:r>
-        </w:p>
-        <w:p>
-          <w:r>
-            <w:t>Find even more easy-to-use tools on the Insert tab, such as to add a hyperlink or insert a comment.</w:t>
-          </w:r>
-        </w:p>
-      </w:sdtContent>
-    </w:sdt>
+    <w:p>
+      <w:r>
+        <w:drawing>
+          <wp:inline distT="0" distB="0" distL="0" distR="0" wp14:anchorId="6213626E" wp14:editId="5F4784D5">
+            <wp:extent cx="5486400" cy="3692525"/>
+            <wp:effectExtent l="0" t="0" r="0" b="3175"/>
+            <wp:docPr id="1" name="Picture 1" descr="Graphical user interface, text&#10;&#10;Description automatically generated"/>
+            <wp:cNvGraphicFramePr>
+              <a:graphicFrameLocks xmlns:a="http://schemas.openxmlformats.org/drawingml/2006/main" noChangeAspect="1"/>
+            </wp:cNvGraphicFramePr>
+            <a:graphic xmlns:a="http://schemas.openxmlformats.org/drawingml/2006/main">
+              <a:graphicData uri="http://schemas.openxmlformats.org/drawingml/2006/picture">
+                <pic:pic xmlns:pic="http://schemas.openxmlformats.org/drawingml/2006/picture">
+                  <pic:nvPicPr>
+                    <pic:cNvPr id="1" name="Picture 1" descr="Graphical user interface, text&#10;&#10;Description automatically generated"/>
+                    <pic:cNvPicPr/>
+                  </pic:nvPicPr>
+                  <pic:blipFill>
+                    <a:blip r:embed="rId11"/>
+                    <a:stretch>
+                      <a:fillRect/>
+                    </a:stretch>
+                  </pic:blipFill>
+                  <pic:spPr>
+                    <a:xfrm>
+                      <a:off x="0" y="0"/>
+                      <a:ext cx="5486400" cy="3692525"/>
+                    </a:xfrm>
+                    <a:prstGeom prst="rect">
+                      <a:avLst/>
+                    </a:prstGeom>
+                  </pic:spPr>
+                </pic:pic>
+              </a:graphicData>
+            </a:graphic>
+          </wp:inline>
+        </w:drawing>
+      </w:r>
+    </w:p>
+    <w:p/>
     <w:p/>
     <w:p>
       <w:pPr>
         <w:pStyle w:val="Heading2"/>
       </w:pPr>
-      <w:bookmarkStart w:id="11" w:name="_Toc121225419"/>
+      <w:bookmarkStart w:id="11" w:name="_Toc121225840"/>
       <w:r>
-        <w:lastRenderedPageBreak/>
         <w:t>Backwards Selection</w:t>
       </w:r>
       <w:bookmarkEnd w:id="11"/>
     </w:p>
-    <w:sdt>
-      <w:sdtPr>
-        <w:alias w:val="Regular text:"/>
-        <w:tag w:val="Regular text:"/>
-        <w:id w:val="-123309954"/>
-        <w:placeholder>
-          <w:docPart w:val="01F067AB6AD04BDB90978E7740DE619C"/>
-        </w:placeholder>
-        <w:temporary/>
-        <w:showingPlcHdr/>
-        <w15:appearance w15:val="hidden"/>
-      </w:sdtPr>
-      <w:sdtContent>
-        <w:p>
-          <w:r>
-            <w:t>View and edit this document in Word on your computer, tablet, or phone. You can seamlessly save the document to the cloud from Word on your Windows, Mac, Android, or iOS device.</w:t>
-          </w:r>
-        </w:p>
-      </w:sdtContent>
-    </w:sdt>
-    <w:sdt>
-      <w:sdtPr>
-        <w:alias w:val="Regular text:"/>
-        <w:tag w:val="Regular text:"/>
-        <w:id w:val="-612984666"/>
-        <w:placeholder>
-          <w:docPart w:val="BA1CDB7B62EF4FFBBE6BB78B466A4063"/>
-        </w:placeholder>
-        <w:temporary/>
-        <w:showingPlcHdr/>
-        <w15:appearance w15:val="hidden"/>
-      </w:sdtPr>
-      <w:sdtContent>
-        <w:p>
-          <w:r>
-            <w:t>Want to insert a picture from your files or add a shape, text box, or table? You got it! On the Insert tab of the ribbon, just click the option you need.</w:t>
-          </w:r>
-        </w:p>
-        <w:p>
-          <w:r>
-            <w:t>Find even more easy-to-use tools on the Insert tab, such as to add a hyperlink or insert a comment.</w:t>
-          </w:r>
-        </w:p>
-      </w:sdtContent>
-    </w:sdt>
+    <w:p>
+      <w:r>
+        <w:drawing>
+          <wp:inline distT="0" distB="0" distL="0" distR="0" wp14:anchorId="3EF2D4BC" wp14:editId="27CD4CE3">
+            <wp:extent cx="5486400" cy="1734820"/>
+            <wp:effectExtent l="0" t="0" r="0" b="0"/>
+            <wp:docPr id="3" name="Picture 3" descr="Text&#10;&#10;Description automatically generated"/>
+            <wp:cNvGraphicFramePr>
+              <a:graphicFrameLocks xmlns:a="http://schemas.openxmlformats.org/drawingml/2006/main" noChangeAspect="1"/>
+            </wp:cNvGraphicFramePr>
+            <a:graphic xmlns:a="http://schemas.openxmlformats.org/drawingml/2006/main">
+              <a:graphicData uri="http://schemas.openxmlformats.org/drawingml/2006/picture">
+                <pic:pic xmlns:pic="http://schemas.openxmlformats.org/drawingml/2006/picture">
+                  <pic:nvPicPr>
+                    <pic:cNvPr id="3" name="Picture 3" descr="Text&#10;&#10;Description automatically generated"/>
+                    <pic:cNvPicPr/>
+                  </pic:nvPicPr>
+                  <pic:blipFill>
+                    <a:blip r:embed="rId12"/>
+                    <a:stretch>
+                      <a:fillRect/>
+                    </a:stretch>
+                  </pic:blipFill>
+                  <pic:spPr>
+                    <a:xfrm>
+                      <a:off x="0" y="0"/>
+                      <a:ext cx="5486400" cy="1734820"/>
+                    </a:xfrm>
+                    <a:prstGeom prst="rect">
+                      <a:avLst/>
+                    </a:prstGeom>
+                  </pic:spPr>
+                </pic:pic>
+              </a:graphicData>
+            </a:graphic>
+          </wp:inline>
+        </w:drawing>
+      </w:r>
+    </w:p>
     <w:p/>
     <w:p>
       <w:pPr>
         <w:pStyle w:val="Heading2"/>
       </w:pPr>
-      <w:bookmarkStart w:id="12" w:name="_Toc121225420"/>
+      <w:bookmarkStart w:id="12" w:name="_Toc121225841"/>
       <w:r>
+        <w:lastRenderedPageBreak/>
         <w:t>Stepwise Selection</w:t>
       </w:r>
       <w:bookmarkEnd w:id="12"/>
     </w:p>
-    <w:sdt>
-      <w:sdtPr>
-        <w:alias w:val="Regular text:"/>
-        <w:tag w:val="Regular text:"/>
-        <w:id w:val="-225076845"/>
-        <w:placeholder>
-          <w:docPart w:val="81BBD46D185D4137B5CF8E0F6158B0AB"/>
-        </w:placeholder>
-        <w:temporary/>
-        <w:showingPlcHdr/>
-        <w15:appearance w15:val="hidden"/>
-      </w:sdtPr>
-      <w:sdtContent>
-        <w:p>
-          <w:r>
-            <w:t>View and edit this document in Word on your computer, tablet, or phone. You can seamlessly save the document to the cloud from Word on your Windows, Mac, Android, or iOS device.</w:t>
-          </w:r>
-        </w:p>
-      </w:sdtContent>
-    </w:sdt>
-    <w:sdt>
-      <w:sdtPr>
-        <w:alias w:val="Regular text:"/>
-        <w:tag w:val="Regular text:"/>
-        <w:id w:val="172996220"/>
-        <w:placeholder>
-          <w:docPart w:val="27E36638F4474EF881E98471B2756275"/>
-        </w:placeholder>
-        <w:temporary/>
-        <w:showingPlcHdr/>
-        <w15:appearance w15:val="hidden"/>
-      </w:sdtPr>
-      <w:sdtContent>
-        <w:p>
-          <w:r>
-            <w:t>Want to insert a picture from your files or add a shape, text box, or table? You got it! On the Insert tab of the ribbon, just click the option you need.</w:t>
-          </w:r>
-        </w:p>
-        <w:p>
-          <w:r>
-            <w:t>Find even more easy-to-use tools on the Insert tab, such as to add a hyperlink or insert a comment.</w:t>
-          </w:r>
-        </w:p>
-      </w:sdtContent>
-    </w:sdt>
+    <w:p>
+      <w:r>
+        <w:drawing>
+          <wp:inline distT="0" distB="0" distL="0" distR="0" wp14:anchorId="0B793EC9" wp14:editId="0BF6B3C8">
+            <wp:extent cx="5486400" cy="3469640"/>
+            <wp:effectExtent l="0" t="0" r="0" b="0"/>
+            <wp:docPr id="4" name="Picture 4" descr="Graphical user interface, text&#10;&#10;Description automatically generated"/>
+            <wp:cNvGraphicFramePr>
+              <a:graphicFrameLocks xmlns:a="http://schemas.openxmlformats.org/drawingml/2006/main" noChangeAspect="1"/>
+            </wp:cNvGraphicFramePr>
+            <a:graphic xmlns:a="http://schemas.openxmlformats.org/drawingml/2006/main">
+              <a:graphicData uri="http://schemas.openxmlformats.org/drawingml/2006/picture">
+                <pic:pic xmlns:pic="http://schemas.openxmlformats.org/drawingml/2006/picture">
+                  <pic:nvPicPr>
+                    <pic:cNvPr id="4" name="Picture 4" descr="Graphical user interface, text&#10;&#10;Description automatically generated"/>
+                    <pic:cNvPicPr/>
+                  </pic:nvPicPr>
+                  <pic:blipFill>
+                    <a:blip r:embed="rId13"/>
+                    <a:stretch>
+                      <a:fillRect/>
+                    </a:stretch>
+                  </pic:blipFill>
+                  <pic:spPr>
+                    <a:xfrm>
+                      <a:off x="0" y="0"/>
+                      <a:ext cx="5486400" cy="3469640"/>
+                    </a:xfrm>
+                    <a:prstGeom prst="rect">
+                      <a:avLst/>
+                    </a:prstGeom>
+                  </pic:spPr>
+                </pic:pic>
+              </a:graphicData>
+            </a:graphic>
+          </wp:inline>
+        </w:drawing>
+      </w:r>
+    </w:p>
     <w:p/>
     <w:p>
       <w:pPr>
         <w:pStyle w:val="Heading2"/>
       </w:pPr>
-      <w:bookmarkStart w:id="13" w:name="_Toc121225421"/>
+      <w:bookmarkStart w:id="13" w:name="_Toc121225842"/>
       <w:r>
+        <w:lastRenderedPageBreak/>
         <w:t>Custom Model</w:t>
       </w:r>
       <w:bookmarkEnd w:id="13"/>
     </w:p>
-    <w:sdt>
-      <w:sdtPr>
-        <w:alias w:val="Regular text:"/>
-        <w:tag w:val="Regular text:"/>
-        <w:id w:val="384765679"/>
-        <w:placeholder>
-          <w:docPart w:val="0A55188BA6F049468D250AE3F7FB9385"/>
-        </w:placeholder>
-        <w:temporary/>
-        <w:showingPlcHdr/>
-        <w15:appearance w15:val="hidden"/>
-      </w:sdtPr>
-      <w:sdtContent>
-        <w:p>
-          <w:r>
-            <w:t>View and edit this document in Word on your computer, tablet, or phone. You can seamlessly save the document to the cloud from Word on your Windows, Mac, Android, or iOS device.</w:t>
-          </w:r>
-        </w:p>
-      </w:sdtContent>
-    </w:sdt>
-    <w:sdt>
-      <w:sdtPr>
-        <w:alias w:val="Regular text:"/>
-        <w:tag w:val="Regular text:"/>
-        <w:id w:val="743992547"/>
-        <w:placeholder>
-          <w:docPart w:val="B4D20CDC13F740FCAF64D06FA1F5954B"/>
-        </w:placeholder>
-        <w:temporary/>
-        <w:showingPlcHdr/>
-        <w15:appearance w15:val="hidden"/>
-      </w:sdtPr>
-      <w:sdtContent>
-        <w:p>
-          <w:r>
-            <w:t>Want to insert a picture from your files or add a shape, text box, or table? You got it! On the Insert tab of the ribbon, just click the option you need.</w:t>
-          </w:r>
-        </w:p>
-        <w:p>
-          <w:r>
-            <w:lastRenderedPageBreak/>
-            <w:t>Find even more easy-to-use tools on the Insert tab, such as to add a hyperlink or insert a comment.</w:t>
-          </w:r>
-        </w:p>
-      </w:sdtContent>
-    </w:sdt>
     <w:p>
+      <w:r>
+        <w:drawing>
+          <wp:inline distT="0" distB="0" distL="0" distR="0" wp14:anchorId="75F1F493" wp14:editId="5E40AFCD">
+            <wp:extent cx="5486400" cy="4979035"/>
+            <wp:effectExtent l="0" t="0" r="0" b="0"/>
+            <wp:docPr id="5" name="Picture 5" descr="Graphical user interface, text&#10;&#10;Description automatically generated"/>
+            <wp:cNvGraphicFramePr>
+              <a:graphicFrameLocks xmlns:a="http://schemas.openxmlformats.org/drawingml/2006/main" noChangeAspect="1"/>
+            </wp:cNvGraphicFramePr>
+            <a:graphic xmlns:a="http://schemas.openxmlformats.org/drawingml/2006/main">
+              <a:graphicData uri="http://schemas.openxmlformats.org/drawingml/2006/picture">
+                <pic:pic xmlns:pic="http://schemas.openxmlformats.org/drawingml/2006/picture">
+                  <pic:nvPicPr>
+                    <pic:cNvPr id="5" name="Picture 5" descr="Graphical user interface, text&#10;&#10;Description automatically generated"/>
+                    <pic:cNvPicPr/>
+                  </pic:nvPicPr>
+                  <pic:blipFill>
+                    <a:blip r:embed="rId14"/>
+                    <a:stretch>
+                      <a:fillRect/>
+                    </a:stretch>
+                  </pic:blipFill>
+                  <pic:spPr>
+                    <a:xfrm>
+                      <a:off x="0" y="0"/>
+                      <a:ext cx="5486400" cy="4979035"/>
+                    </a:xfrm>
+                    <a:prstGeom prst="rect">
+                      <a:avLst/>
+                    </a:prstGeom>
+                  </pic:spPr>
+                </pic:pic>
+              </a:graphicData>
+            </a:graphic>
+          </wp:inline>
+        </w:drawing>
+      </w:r>
+      <w:r>
+        <w:t xml:space="preserve"> </w:t>
+      </w:r>
+    </w:p>
+    <w:p/>
+    <w:p>
       <w:pPr>
         <w:pStyle w:val="Heading2"/>
       </w:pPr>
+      <w:bookmarkStart w:id="14" w:name="_Toc121225843"/>
       <w:r>
         <w:t>Conclusion</w:t>
       </w:r>
+      <w:bookmarkEnd w:id="14"/>
     </w:p>
     <w:p>
       <w:r>
@@ -1443,8 +1425,8 @@
       </w:r>
     </w:p>
     <w:sectPr>
-      <w:footerReference w:type="default" r:id="rId11"/>
-      <w:footerReference w:type="first" r:id="rId12"/>
+      <w:footerReference w:type="default" r:id="rId15"/>
+      <w:footerReference w:type="first" r:id="rId16"/>
       <w:pgSz w:w="12240" w:h="15840"/>
       <w:pgMar w:top="1440" w:right="1800" w:bottom="1440" w:left="1800" w:header="720" w:footer="720" w:gutter="0"/>
       <w:pgNumType w:start="1"/>
@@ -4402,1073 +4384,6 @@
     </w:rPr>
   </w:style>
 </w:styles>
-</file>
-
-<file path=word/glossary/document.xml><?xml version="1.0" encoding="utf-8"?>
-<w:glossaryDocument xmlns:wpc="http://schemas.microsoft.com/office/word/2010/wordprocessingCanvas" xmlns:cx="http://schemas.microsoft.com/office/drawing/2014/chartex" xmlns:cx1="http://schemas.microsoft.com/office/drawing/2015/9/8/chartex" xmlns:cx2="http://schemas.microsoft.com/office/drawing/2015/10/21/chartex" xmlns:cx3="http://schemas.microsoft.com/office/drawing/2016/5/9/chartex" xmlns:cx4="http://schemas.microsoft.com/office/drawing/2016/5/10/chartex" xmlns:cx5="http://schemas.microsoft.com/office/drawing/2016/5/11/chartex" xmlns:cx6="http://schemas.microsoft.com/office/drawing/2016/5/12/chartex" xmlns:cx7="http://schemas.microsoft.com/office/drawing/2016/5/13/chartex" xmlns:cx8="http://schemas.microsoft.com/office/drawing/2016/5/14/chartex" xmlns:mc="http://schemas.openxmlformats.org/markup-compatibility/2006" xmlns:aink="http://schemas.microsoft.com/office/drawing/2016/ink" xmlns:am3d="http://schemas.microsoft.com/office/drawing/2017/model3d" xmlns:o="urn:schemas-microsoft-com:office:office" xmlns:oel="http://schemas.microsoft.com/office/2019/extlst" xmlns:r="http://schemas.openxmlformats.org/officeDocument/2006/relationships" xmlns:m="http://schemas.openxmlformats.org/officeDocument/2006/math" xmlns:v="urn:schemas-microsoft-com:vml" xmlns:wp14="http://schemas.microsoft.com/office/word/2010/wordprocessingDrawing" xmlns:wp="http://schemas.openxmlformats.org/drawingml/2006/wordprocessingDrawing" xmlns:w10="urn:schemas-microsoft-com:office:word" xmlns:w="http://schemas.openxmlformats.org/wordprocessingml/2006/main" xmlns:w14="http://schemas.microsoft.com/office/word/2010/wordml" xmlns:w15="http://schemas.microsoft.com/office/word/2012/wordml" xmlns:w16cex="http://schemas.microsoft.com/office/word/2018/wordml/cex" xmlns:w16cid="http://schemas.microsoft.com/office/word/2016/wordml/cid" xmlns:w16="http://schemas.microsoft.com/office/word/2018/wordml" xmlns:w16sdtdh="http://schemas.microsoft.com/office/word/2020/wordml/sdtdatahash" xmlns:w16se="http://schemas.microsoft.com/office/word/2015/wordml/symex" xmlns:wpg="http://schemas.microsoft.com/office/word/2010/wordprocessingGroup" xmlns:wpi="http://schemas.microsoft.com/office/word/2010/wordprocessingInk" xmlns:wne="http://schemas.microsoft.com/office/word/2006/wordml" xmlns:wps="http://schemas.microsoft.com/office/word/2010/wordprocessingShape" mc:Ignorable="w14 w15 w16se w16cid w16 w16cex w16sdtdh wp14">
-  <w:docParts>
-    <w:docPart>
-      <w:docPartPr>
-        <w:name w:val="43D5C9B37D86425C940F9F6861D86CFD"/>
-        <w:category>
-          <w:name w:val="General"/>
-          <w:gallery w:val="placeholder"/>
-        </w:category>
-        <w:types>
-          <w:type w:val="bbPlcHdr"/>
-        </w:types>
-        <w:behaviors>
-          <w:behavior w:val="content"/>
-        </w:behaviors>
-        <w:guid w:val="{B2256CD4-FAA7-4FB6-9F57-8A2618FCD05C}"/>
-      </w:docPartPr>
-      <w:docPartBody>
-        <w:p>
-          <w:pPr>
-            <w:pStyle w:val="43D5C9B37D86425C940F9F6861D86CFD"/>
-          </w:pPr>
-          <w:r>
-            <w:t>View and edit this document in Word on your computer, tablet, or phone. You can seamlessly save the document to the cloud from Word on your Windows, Mac, Android, or iOS device.</w:t>
-          </w:r>
-        </w:p>
-      </w:docPartBody>
-    </w:docPart>
-    <w:docPart>
-      <w:docPartPr>
-        <w:name w:val="B4D077C9DA0B49C98EE8830E65356D7F"/>
-        <w:category>
-          <w:name w:val="General"/>
-          <w:gallery w:val="placeholder"/>
-        </w:category>
-        <w:types>
-          <w:type w:val="bbPlcHdr"/>
-        </w:types>
-        <w:behaviors>
-          <w:behavior w:val="content"/>
-        </w:behaviors>
-        <w:guid w:val="{DC3E582F-645C-4433-882C-BF5E1DF23AAA}"/>
-      </w:docPartPr>
-      <w:docPartBody>
-        <w:p>
-          <w:r>
-            <w:t>Want to insert a picture from your files or add a shape, text box, or table? You got it! On the Insert tab of the ribbon, just click the option you need.</w:t>
-          </w:r>
-        </w:p>
-        <w:p>
-          <w:pPr>
-            <w:pStyle w:val="B4D077C9DA0B49C98EE8830E65356D7F"/>
-          </w:pPr>
-          <w:r>
-            <w:t>Find even more easy-to-use tools on the Insert tab, such as to add a hyperlink or insert a comment.</w:t>
-          </w:r>
-        </w:p>
-      </w:docPartBody>
-    </w:docPart>
-    <w:docPart>
-      <w:docPartPr>
-        <w:name w:val="01F067AB6AD04BDB90978E7740DE619C"/>
-        <w:category>
-          <w:name w:val="General"/>
-          <w:gallery w:val="placeholder"/>
-        </w:category>
-        <w:types>
-          <w:type w:val="bbPlcHdr"/>
-        </w:types>
-        <w:behaviors>
-          <w:behavior w:val="content"/>
-        </w:behaviors>
-        <w:guid w:val="{1502DBEF-519B-4BB0-8C50-2A92F5B1C03C}"/>
-      </w:docPartPr>
-      <w:docPartBody>
-        <w:p>
-          <w:pPr>
-            <w:pStyle w:val="01F067AB6AD04BDB90978E7740DE619C"/>
-          </w:pPr>
-          <w:r>
-            <w:t>View and edit this document in Word on your computer, tablet, or phone. You can seamlessly save the document to the cloud from Word on your Windows, Mac, Android, or iOS device.</w:t>
-          </w:r>
-        </w:p>
-      </w:docPartBody>
-    </w:docPart>
-    <w:docPart>
-      <w:docPartPr>
-        <w:name w:val="BA1CDB7B62EF4FFBBE6BB78B466A4063"/>
-        <w:category>
-          <w:name w:val="General"/>
-          <w:gallery w:val="placeholder"/>
-        </w:category>
-        <w:types>
-          <w:type w:val="bbPlcHdr"/>
-        </w:types>
-        <w:behaviors>
-          <w:behavior w:val="content"/>
-        </w:behaviors>
-        <w:guid w:val="{C19DD9C2-53B1-4A75-9AFC-7790C95B0500}"/>
-      </w:docPartPr>
-      <w:docPartBody>
-        <w:p>
-          <w:r>
-            <w:t>Want to insert a picture from your files or add a shape, text box, or table? You got it! On the Insert tab of the ribbon, just click the option you need.</w:t>
-          </w:r>
-        </w:p>
-        <w:p>
-          <w:pPr>
-            <w:pStyle w:val="BA1CDB7B62EF4FFBBE6BB78B466A4063"/>
-          </w:pPr>
-          <w:r>
-            <w:t>Find even more easy-to-use tools on the Insert tab, such as to add a hyperlink or insert a comment.</w:t>
-          </w:r>
-        </w:p>
-      </w:docPartBody>
-    </w:docPart>
-    <w:docPart>
-      <w:docPartPr>
-        <w:name w:val="81BBD46D185D4137B5CF8E0F6158B0AB"/>
-        <w:category>
-          <w:name w:val="General"/>
-          <w:gallery w:val="placeholder"/>
-        </w:category>
-        <w:types>
-          <w:type w:val="bbPlcHdr"/>
-        </w:types>
-        <w:behaviors>
-          <w:behavior w:val="content"/>
-        </w:behaviors>
-        <w:guid w:val="{1C07F4FB-9EBA-4F24-8281-BDEBF960C906}"/>
-      </w:docPartPr>
-      <w:docPartBody>
-        <w:p>
-          <w:pPr>
-            <w:pStyle w:val="81BBD46D185D4137B5CF8E0F6158B0AB"/>
-          </w:pPr>
-          <w:r>
-            <w:t>View and edit this document in Word on your computer, tablet, or phone. You can seamlessly save the document to the cloud from Word on your Windows, Mac, Android, or iOS device.</w:t>
-          </w:r>
-        </w:p>
-      </w:docPartBody>
-    </w:docPart>
-    <w:docPart>
-      <w:docPartPr>
-        <w:name w:val="27E36638F4474EF881E98471B2756275"/>
-        <w:category>
-          <w:name w:val="General"/>
-          <w:gallery w:val="placeholder"/>
-        </w:category>
-        <w:types>
-          <w:type w:val="bbPlcHdr"/>
-        </w:types>
-        <w:behaviors>
-          <w:behavior w:val="content"/>
-        </w:behaviors>
-        <w:guid w:val="{55080FC3-F06A-44F7-B5F7-D50B1EA5ECBB}"/>
-      </w:docPartPr>
-      <w:docPartBody>
-        <w:p>
-          <w:r>
-            <w:t>Want to insert a picture from your files or add a shape, text box, or table? You got it! On the Insert tab of the ribbon, just click the option you need.</w:t>
-          </w:r>
-        </w:p>
-        <w:p>
-          <w:pPr>
-            <w:pStyle w:val="27E36638F4474EF881E98471B2756275"/>
-          </w:pPr>
-          <w:r>
-            <w:t>Find even more easy-to-use tools on the Insert tab, such as to add a hyperlink or insert a comment.</w:t>
-          </w:r>
-        </w:p>
-      </w:docPartBody>
-    </w:docPart>
-    <w:docPart>
-      <w:docPartPr>
-        <w:name w:val="0A55188BA6F049468D250AE3F7FB9385"/>
-        <w:category>
-          <w:name w:val="General"/>
-          <w:gallery w:val="placeholder"/>
-        </w:category>
-        <w:types>
-          <w:type w:val="bbPlcHdr"/>
-        </w:types>
-        <w:behaviors>
-          <w:behavior w:val="content"/>
-        </w:behaviors>
-        <w:guid w:val="{4FF43F9A-A53C-4CA3-BEC5-70E8E0438A87}"/>
-      </w:docPartPr>
-      <w:docPartBody>
-        <w:p>
-          <w:pPr>
-            <w:pStyle w:val="0A55188BA6F049468D250AE3F7FB9385"/>
-          </w:pPr>
-          <w:r>
-            <w:t>View and edit this document in Word on your computer, tablet, or phone. You can seamlessly save the document to the cloud from Word on your Windows, Mac, Android, or iOS device.</w:t>
-          </w:r>
-        </w:p>
-      </w:docPartBody>
-    </w:docPart>
-    <w:docPart>
-      <w:docPartPr>
-        <w:name w:val="B4D20CDC13F740FCAF64D06FA1F5954B"/>
-        <w:category>
-          <w:name w:val="General"/>
-          <w:gallery w:val="placeholder"/>
-        </w:category>
-        <w:types>
-          <w:type w:val="bbPlcHdr"/>
-        </w:types>
-        <w:behaviors>
-          <w:behavior w:val="content"/>
-        </w:behaviors>
-        <w:guid w:val="{97EDB27E-854D-4A57-B3AA-165D91062F25}"/>
-      </w:docPartPr>
-      <w:docPartBody>
-        <w:p>
-          <w:r>
-            <w:t>Want to insert a picture from your files or add a shape, text box, or table? You got it! On the Insert tab of the ribbon, just click the option you need.</w:t>
-          </w:r>
-        </w:p>
-        <w:p>
-          <w:pPr>
-            <w:pStyle w:val="B4D20CDC13F740FCAF64D06FA1F5954B"/>
-          </w:pPr>
-          <w:r>
-            <w:t>Find even more easy-to-use tools on the Insert tab, such as to add a hyperlink or insert a comment.</w:t>
-          </w:r>
-        </w:p>
-      </w:docPartBody>
-    </w:docPart>
-  </w:docParts>
-</w:glossaryDocument>
-</file>
-
-<file path=word/glossary/fontTable.xml><?xml version="1.0" encoding="utf-8"?>
-<w:fonts xmlns:mc="http://schemas.openxmlformats.org/markup-compatibility/2006" xmlns:r="http://schemas.openxmlformats.org/officeDocument/2006/relationships" xmlns:w="http://schemas.openxmlformats.org/wordprocessingml/2006/main" xmlns:w14="http://schemas.microsoft.com/office/word/2010/wordml" xmlns:w15="http://schemas.microsoft.com/office/word/2012/wordml" xmlns:w16cex="http://schemas.microsoft.com/office/word/2018/wordml/cex" xmlns:w16cid="http://schemas.microsoft.com/office/word/2016/wordml/cid" xmlns:w16="http://schemas.microsoft.com/office/word/2018/wordml" xmlns:w16sdtdh="http://schemas.microsoft.com/office/word/2020/wordml/sdtdatahash" xmlns:w16se="http://schemas.microsoft.com/office/word/2015/wordml/symex" mc:Ignorable="w14 w15 w16se w16cid w16 w16cex w16sdtdh">
-  <w:font w:name="Symbol">
-    <w:panose1 w:val="05050102010706020507"/>
-    <w:charset w:val="02"/>
-    <w:family w:val="roman"/>
-    <w:pitch w:val="variable"/>
-    <w:sig w:usb0="00000000" w:usb1="10000000" w:usb2="00000000" w:usb3="00000000" w:csb0="80000000" w:csb1="00000000"/>
-  </w:font>
-  <w:font w:name="Times New Roman">
-    <w:panose1 w:val="02020603050405020304"/>
-    <w:charset w:val="00"/>
-    <w:family w:val="roman"/>
-    <w:pitch w:val="variable"/>
-    <w:sig w:usb0="E0002EFF" w:usb1="C000785B" w:usb2="00000009" w:usb3="00000000" w:csb0="000001FF" w:csb1="00000000"/>
-  </w:font>
-  <w:font w:name="Courier New">
-    <w:panose1 w:val="02070309020205020404"/>
-    <w:charset w:val="00"/>
-    <w:family w:val="modern"/>
-    <w:pitch w:val="fixed"/>
-    <w:sig w:usb0="E0002EFF" w:usb1="C0007843" w:usb2="00000009" w:usb3="00000000" w:csb0="000001FF" w:csb1="00000000"/>
-  </w:font>
-  <w:font w:name="Wingdings">
-    <w:panose1 w:val="05000000000000000000"/>
-    <w:charset w:val="02"/>
-    <w:family w:val="auto"/>
-    <w:pitch w:val="variable"/>
-    <w:sig w:usb0="00000000" w:usb1="10000000" w:usb2="00000000" w:usb3="00000000" w:csb0="80000000" w:csb1="00000000"/>
-  </w:font>
-  <w:font w:name="Verdana">
-    <w:panose1 w:val="020B0604030504040204"/>
-    <w:charset w:val="00"/>
-    <w:family w:val="swiss"/>
-    <w:pitch w:val="variable"/>
-    <w:sig w:usb0="A00006FF" w:usb1="4000205B" w:usb2="00000010" w:usb3="00000000" w:csb0="0000019F" w:csb1="00000000"/>
-  </w:font>
-  <w:font w:name="Segoe UI">
-    <w:altName w:val="Sylfaen"/>
-    <w:panose1 w:val="020B0502040204020203"/>
-    <w:charset w:val="00"/>
-    <w:family w:val="swiss"/>
-    <w:pitch w:val="variable"/>
-    <w:sig w:usb0="E4002EFF" w:usb1="C000E47F" w:usb2="00000009" w:usb3="00000000" w:csb0="000001FF" w:csb1="00000000"/>
-  </w:font>
-  <w:font w:name="Consolas">
-    <w:panose1 w:val="020B0609020204030204"/>
-    <w:charset w:val="00"/>
-    <w:family w:val="modern"/>
-    <w:pitch w:val="fixed"/>
-    <w:sig w:usb0="E00006FF" w:usb1="0000FCFF" w:usb2="00000001" w:usb3="00000000" w:csb0="0000019F" w:csb1="00000000"/>
-  </w:font>
-  <w:font w:name="Calibri">
-    <w:panose1 w:val="020F0502020204030204"/>
-    <w:charset w:val="00"/>
-    <w:family w:val="swiss"/>
-    <w:pitch w:val="variable"/>
-    <w:sig w:usb0="E4002EFF" w:usb1="C000247B" w:usb2="00000009" w:usb3="00000000" w:csb0="000001FF" w:csb1="00000000"/>
-  </w:font>
-  <w:font w:name="Calibri Light">
-    <w:panose1 w:val="020F0302020204030204"/>
-    <w:charset w:val="00"/>
-    <w:family w:val="swiss"/>
-    <w:pitch w:val="variable"/>
-    <w:sig w:usb0="E4002EFF" w:usb1="C000247B" w:usb2="00000009" w:usb3="00000000" w:csb0="000001FF" w:csb1="00000000"/>
-  </w:font>
-</w:fonts>
-</file>
-
-<file path=word/glossary/numbering.xml><?xml version="1.0" encoding="utf-8"?>
-<w:numbering xmlns:wpc="http://schemas.microsoft.com/office/word/2010/wordprocessingCanvas" xmlns:cx="http://schemas.microsoft.com/office/drawing/2014/chartex" xmlns:cx1="http://schemas.microsoft.com/office/drawing/2015/9/8/chartex" xmlns:cx2="http://schemas.microsoft.com/office/drawing/2015/10/21/chartex" xmlns:cx3="http://schemas.microsoft.com/office/drawing/2016/5/9/chartex" xmlns:cx4="http://schemas.microsoft.com/office/drawing/2016/5/10/chartex" xmlns:cx5="http://schemas.microsoft.com/office/drawing/2016/5/11/chartex" xmlns:cx6="http://schemas.microsoft.com/office/drawing/2016/5/12/chartex" xmlns:cx7="http://schemas.microsoft.com/office/drawing/2016/5/13/chartex" xmlns:cx8="http://schemas.microsoft.com/office/drawing/2016/5/14/chartex" xmlns:mc="http://schemas.openxmlformats.org/markup-compatibility/2006" xmlns:aink="http://schemas.microsoft.com/office/drawing/2016/ink" xmlns:am3d="http://schemas.microsoft.com/office/drawing/2017/model3d" xmlns:o="urn:schemas-microsoft-com:office:office" xmlns:oel="http://schemas.microsoft.com/office/2019/extlst" xmlns:r="http://schemas.openxmlformats.org/officeDocument/2006/relationships" xmlns:m="http://schemas.openxmlformats.org/officeDocument/2006/math" xmlns:v="urn:schemas-microsoft-com:vml" xmlns:wp14="http://schemas.microsoft.com/office/word/2010/wordprocessingDrawing" xmlns:wp="http://schemas.openxmlformats.org/drawingml/2006/wordprocessingDrawing" xmlns:w10="urn:schemas-microsoft-com:office:word" xmlns:w="http://schemas.openxmlformats.org/wordprocessingml/2006/main" xmlns:w14="http://schemas.microsoft.com/office/word/2010/wordml" xmlns:w15="http://schemas.microsoft.com/office/word/2012/wordml" xmlns:w16cex="http://schemas.microsoft.com/office/word/2018/wordml/cex" xmlns:w16cid="http://schemas.microsoft.com/office/word/2016/wordml/cid" xmlns:w16="http://schemas.microsoft.com/office/word/2018/wordml" xmlns:w16sdtdh="http://schemas.microsoft.com/office/word/2020/wordml/sdtdatahash" xmlns:w16se="http://schemas.microsoft.com/office/word/2015/wordml/symex" xmlns:wpg="http://schemas.microsoft.com/office/word/2010/wordprocessingGroup" xmlns:wpi="http://schemas.microsoft.com/office/word/2010/wordprocessingInk" xmlns:wne="http://schemas.microsoft.com/office/word/2006/wordml" xmlns:wps="http://schemas.microsoft.com/office/word/2010/wordprocessingShape" mc:Ignorable="w14 w15 w16se w16cid w16 w16cex w16sdtdh wp14">
-  <w:abstractNum w:abstractNumId="0" w15:restartNumberingAfterBreak="0">
-    <w:nsid w:val="7B734274"/>
-    <w:multiLevelType w:val="hybridMultilevel"/>
-    <w:tmpl w:val="28DC00DE"/>
-    <w:lvl w:ilvl="0" w:tplc="08B453DE">
-      <w:start w:val="1"/>
-      <w:numFmt w:val="bullet"/>
-      <w:pStyle w:val="ListBullet"/>
-      <w:lvlText w:val=""/>
-      <w:lvlJc w:val="left"/>
-      <w:pPr>
-        <w:tabs>
-          <w:tab w:val="num" w:pos="360"/>
-        </w:tabs>
-        <w:ind w:left="360" w:hanging="360"/>
-      </w:pPr>
-      <w:rPr>
-        <w:rFonts w:ascii="Symbol" w:hAnsi="Symbol" w:hint="default"/>
-        <w:color w:val="4472C4" w:themeColor="accent1"/>
-        <w:sz w:val="20"/>
-      </w:rPr>
-    </w:lvl>
-    <w:lvl w:ilvl="1" w:tplc="04090003">
-      <w:start w:val="1"/>
-      <w:numFmt w:val="bullet"/>
-      <w:lvlText w:val="o"/>
-      <w:lvlJc w:val="left"/>
-      <w:pPr>
-        <w:ind w:left="1440" w:hanging="360"/>
-      </w:pPr>
-      <w:rPr>
-        <w:rFonts w:ascii="Courier New" w:hAnsi="Courier New" w:cs="Courier New" w:hint="default"/>
-      </w:rPr>
-    </w:lvl>
-    <w:lvl w:ilvl="2" w:tplc="04090005" w:tentative="1">
-      <w:start w:val="1"/>
-      <w:numFmt w:val="bullet"/>
-      <w:lvlText w:val=""/>
-      <w:lvlJc w:val="left"/>
-      <w:pPr>
-        <w:ind w:left="2160" w:hanging="360"/>
-      </w:pPr>
-      <w:rPr>
-        <w:rFonts w:ascii="Wingdings" w:hAnsi="Wingdings" w:hint="default"/>
-      </w:rPr>
-    </w:lvl>
-    <w:lvl w:ilvl="3" w:tplc="04090001" w:tentative="1">
-      <w:start w:val="1"/>
-      <w:numFmt w:val="bullet"/>
-      <w:lvlText w:val=""/>
-      <w:lvlJc w:val="left"/>
-      <w:pPr>
-        <w:ind w:left="2880" w:hanging="360"/>
-      </w:pPr>
-      <w:rPr>
-        <w:rFonts w:ascii="Symbol" w:hAnsi="Symbol" w:hint="default"/>
-      </w:rPr>
-    </w:lvl>
-    <w:lvl w:ilvl="4" w:tplc="04090003" w:tentative="1">
-      <w:start w:val="1"/>
-      <w:numFmt w:val="bullet"/>
-      <w:lvlText w:val="o"/>
-      <w:lvlJc w:val="left"/>
-      <w:pPr>
-        <w:ind w:left="3600" w:hanging="360"/>
-      </w:pPr>
-      <w:rPr>
-        <w:rFonts w:ascii="Courier New" w:hAnsi="Courier New" w:cs="Courier New" w:hint="default"/>
-      </w:rPr>
-    </w:lvl>
-    <w:lvl w:ilvl="5" w:tplc="04090005" w:tentative="1">
-      <w:start w:val="1"/>
-      <w:numFmt w:val="bullet"/>
-      <w:lvlText w:val=""/>
-      <w:lvlJc w:val="left"/>
-      <w:pPr>
-        <w:ind w:left="4320" w:hanging="360"/>
-      </w:pPr>
-      <w:rPr>
-        <w:rFonts w:ascii="Wingdings" w:hAnsi="Wingdings" w:hint="default"/>
-      </w:rPr>
-    </w:lvl>
-    <w:lvl w:ilvl="6" w:tplc="04090001" w:tentative="1">
-      <w:start w:val="1"/>
-      <w:numFmt w:val="bullet"/>
-      <w:lvlText w:val=""/>
-      <w:lvlJc w:val="left"/>
-      <w:pPr>
-        <w:ind w:left="5040" w:hanging="360"/>
-      </w:pPr>
-      <w:rPr>
-        <w:rFonts w:ascii="Symbol" w:hAnsi="Symbol" w:hint="default"/>
-      </w:rPr>
-    </w:lvl>
-    <w:lvl w:ilvl="7" w:tplc="04090003" w:tentative="1">
-      <w:start w:val="1"/>
-      <w:numFmt w:val="bullet"/>
-      <w:lvlText w:val="o"/>
-      <w:lvlJc w:val="left"/>
-      <w:pPr>
-        <w:ind w:left="5760" w:hanging="360"/>
-      </w:pPr>
-      <w:rPr>
-        <w:rFonts w:ascii="Courier New" w:hAnsi="Courier New" w:cs="Courier New" w:hint="default"/>
-      </w:rPr>
-    </w:lvl>
-    <w:lvl w:ilvl="8" w:tplc="04090005" w:tentative="1">
-      <w:start w:val="1"/>
-      <w:numFmt w:val="bullet"/>
-      <w:lvlText w:val=""/>
-      <w:lvlJc w:val="left"/>
-      <w:pPr>
-        <w:ind w:left="6480" w:hanging="360"/>
-      </w:pPr>
-      <w:rPr>
-        <w:rFonts w:ascii="Wingdings" w:hAnsi="Wingdings" w:hint="default"/>
-      </w:rPr>
-    </w:lvl>
-  </w:abstractNum>
-  <w:num w:numId="1" w16cid:durableId="122160398">
-    <w:abstractNumId w:val="0"/>
-  </w:num>
-</w:numbering>
-</file>
-
-<file path=word/glossary/settings.xml><?xml version="1.0" encoding="utf-8"?>
-<w:settings xmlns:mc="http://schemas.openxmlformats.org/markup-compatibility/2006" xmlns:o="urn:schemas-microsoft-com:office:office" xmlns:r="http://schemas.openxmlformats.org/officeDocument/2006/relationships" xmlns:m="http://schemas.openxmlformats.org/officeDocument/2006/math" xmlns:v="urn:schemas-microsoft-com:vml" xmlns:w10="urn:schemas-microsoft-com:office:word" xmlns:w="http://schemas.openxmlformats.org/wordprocessingml/2006/main" xmlns:w14="http://schemas.microsoft.com/office/word/2010/wordml" xmlns:w15="http://schemas.microsoft.com/office/word/2012/wordml" xmlns:w16cex="http://schemas.microsoft.com/office/word/2018/wordml/cex" xmlns:w16cid="http://schemas.microsoft.com/office/word/2016/wordml/cid" xmlns:w16="http://schemas.microsoft.com/office/word/2018/wordml" xmlns:w16sdtdh="http://schemas.microsoft.com/office/word/2020/wordml/sdtdatahash" xmlns:w16se="http://schemas.microsoft.com/office/word/2015/wordml/symex" xmlns:sl="http://schemas.openxmlformats.org/schemaLibrary/2006/main" mc:Ignorable="w14 w15 w16se w16cid w16 w16cex w16sdtdh">
-  <w:view w:val="normal"/>
-  <w:defaultTabStop w:val="720"/>
-  <w:characterSpacingControl w:val="doNotCompress"/>
-  <w:compat>
-    <w:useFELayout/>
-    <w:compatSetting w:name="compatibilityMode" w:uri="http://schemas.microsoft.com/office/word" w:val="15"/>
-    <w:compatSetting w:name="overrideTableStyleFontSizeAndJustification" w:uri="http://schemas.microsoft.com/office/word" w:val="1"/>
-    <w:compatSetting w:name="enableOpenTypeFeatures" w:uri="http://schemas.microsoft.com/office/word" w:val="1"/>
-    <w:compatSetting w:name="doNotFlipMirrorIndents" w:uri="http://schemas.microsoft.com/office/word" w:val="1"/>
-    <w:compatSetting w:name="differentiateMultirowTableHeaders" w:uri="http://schemas.microsoft.com/office/word" w:val="1"/>
-    <w:compatSetting w:name="useWord2013TrackBottomHyphenation" w:uri="http://schemas.microsoft.com/office/word" w:val="0"/>
-  </w:compat>
-  <w:rsids>
-    <w:rsidRoot w:val="000D79A8"/>
-    <w:rsid w:val="000D79A8"/>
-    <w:rsid w:val="00C43AF0"/>
-  </w:rsids>
-  <m:mathPr>
-    <m:mathFont m:val="Cambria Math"/>
-    <m:brkBin m:val="before"/>
-    <m:brkBinSub m:val="--"/>
-    <m:smallFrac m:val="0"/>
-    <m:dispDef/>
-    <m:lMargin m:val="0"/>
-    <m:rMargin m:val="0"/>
-    <m:defJc m:val="centerGroup"/>
-    <m:wrapIndent m:val="1440"/>
-    <m:intLim m:val="subSup"/>
-    <m:naryLim m:val="undOvr"/>
-  </m:mathPr>
-  <w:themeFontLang w:val="en-US"/>
-  <w:clrSchemeMapping w:bg1="light1" w:t1="dark1" w:bg2="light2" w:t2="dark2" w:accent1="accent1" w:accent2="accent2" w:accent3="accent3" w:accent4="accent4" w:accent5="accent5" w:accent6="accent6" w:hyperlink="hyperlink" w:followedHyperlink="followedHyperlink"/>
-  <w:decimalSymbol w:val="."/>
-  <w:listSeparator w:val=","/>
-  <w15:chartTrackingRefBased/>
-</w:settings>
-</file>
-
-<file path=word/glossary/styles.xml><?xml version="1.0" encoding="utf-8"?>
-<w:styles xmlns:mc="http://schemas.openxmlformats.org/markup-compatibility/2006" xmlns:r="http://schemas.openxmlformats.org/officeDocument/2006/relationships" xmlns:w="http://schemas.openxmlformats.org/wordprocessingml/2006/main" xmlns:w14="http://schemas.microsoft.com/office/word/2010/wordml" xmlns:w15="http://schemas.microsoft.com/office/word/2012/wordml" xmlns:w16cex="http://schemas.microsoft.com/office/word/2018/wordml/cex" xmlns:w16cid="http://schemas.microsoft.com/office/word/2016/wordml/cid" xmlns:w16="http://schemas.microsoft.com/office/word/2018/wordml" xmlns:w16sdtdh="http://schemas.microsoft.com/office/word/2020/wordml/sdtdatahash" xmlns:w16se="http://schemas.microsoft.com/office/word/2015/wordml/symex" mc:Ignorable="w14 w15 w16se w16cid w16 w16cex w16sdtdh">
-  <w:docDefaults>
-    <w:rPrDefault>
-      <w:rPr>
-        <w:rFonts w:asciiTheme="minorHAnsi" w:eastAsiaTheme="minorEastAsia" w:hAnsiTheme="minorHAnsi" w:cstheme="minorBidi"/>
-        <w:sz w:val="22"/>
-        <w:szCs w:val="22"/>
-        <w:lang w:val="en-US" w:eastAsia="en-US" w:bidi="ar-SA"/>
-      </w:rPr>
-    </w:rPrDefault>
-    <w:pPrDefault>
-      <w:pPr>
-        <w:spacing w:after="160" w:line="259" w:lineRule="auto"/>
-      </w:pPr>
-    </w:pPrDefault>
-  </w:docDefaults>
-  <w:latentStyles w:defLockedState="0" w:defUIPriority="99" w:defSemiHidden="0" w:defUnhideWhenUsed="0" w:defQFormat="0" w:count="376">
-    <w:lsdException w:name="Normal" w:uiPriority="0" w:qFormat="1"/>
-    <w:lsdException w:name="heading 1" w:uiPriority="9" w:qFormat="1"/>
-    <w:lsdException w:name="heading 2" w:semiHidden="1" w:uiPriority="9" w:unhideWhenUsed="1" w:qFormat="1"/>
-    <w:lsdException w:name="heading 3" w:semiHidden="1" w:uiPriority="9" w:unhideWhenUsed="1" w:qFormat="1"/>
-    <w:lsdException w:name="heading 4" w:semiHidden="1" w:uiPriority="9" w:unhideWhenUsed="1" w:qFormat="1"/>
-    <w:lsdException w:name="heading 5" w:semiHidden="1" w:uiPriority="9" w:unhideWhenUsed="1" w:qFormat="1"/>
-    <w:lsdException w:name="heading 6" w:semiHidden="1" w:uiPriority="9" w:unhideWhenUsed="1" w:qFormat="1"/>
-    <w:lsdException w:name="heading 7" w:semiHidden="1" w:uiPriority="9" w:unhideWhenUsed="1" w:qFormat="1"/>
-    <w:lsdException w:name="heading 8" w:semiHidden="1" w:uiPriority="9" w:unhideWhenUsed="1" w:qFormat="1"/>
-    <w:lsdException w:name="heading 9" w:semiHidden="1" w:uiPriority="9" w:unhideWhenUsed="1" w:qFormat="1"/>
-    <w:lsdException w:name="index 1" w:semiHidden="1" w:unhideWhenUsed="1"/>
-    <w:lsdException w:name="index 2" w:semiHidden="1" w:unhideWhenUsed="1"/>
-    <w:lsdException w:name="index 3" w:semiHidden="1" w:unhideWhenUsed="1"/>
-    <w:lsdException w:name="index 4" w:semiHidden="1" w:unhideWhenUsed="1"/>
-    <w:lsdException w:name="index 5" w:semiHidden="1" w:unhideWhenUsed="1"/>
-    <w:lsdException w:name="index 6" w:semiHidden="1" w:unhideWhenUsed="1"/>
-    <w:lsdException w:name="index 7" w:semiHidden="1" w:unhideWhenUsed="1"/>
-    <w:lsdException w:name="index 8" w:semiHidden="1" w:unhideWhenUsed="1"/>
-    <w:lsdException w:name="index 9" w:semiHidden="1" w:unhideWhenUsed="1"/>
-    <w:lsdException w:name="toc 1" w:semiHidden="1" w:uiPriority="39" w:unhideWhenUsed="1"/>
-    <w:lsdException w:name="toc 2" w:semiHidden="1" w:uiPriority="39" w:unhideWhenUsed="1"/>
-    <w:lsdException w:name="toc 3" w:semiHidden="1" w:uiPriority="39" w:unhideWhenUsed="1"/>
-    <w:lsdException w:name="toc 4" w:semiHidden="1" w:uiPriority="39" w:unhideWhenUsed="1"/>
-    <w:lsdException w:name="toc 5" w:semiHidden="1" w:uiPriority="39" w:unhideWhenUsed="1"/>
-    <w:lsdException w:name="toc 6" w:semiHidden="1" w:uiPriority="39" w:unhideWhenUsed="1"/>
-    <w:lsdException w:name="toc 7" w:semiHidden="1" w:uiPriority="39" w:unhideWhenUsed="1"/>
-    <w:lsdException w:name="toc 8" w:semiHidden="1" w:uiPriority="39" w:unhideWhenUsed="1"/>
-    <w:lsdException w:name="toc 9" w:semiHidden="1" w:uiPriority="39" w:unhideWhenUsed="1"/>
-    <w:lsdException w:name="Normal Indent" w:semiHidden="1" w:unhideWhenUsed="1"/>
-    <w:lsdException w:name="footnote text" w:semiHidden="1" w:unhideWhenUsed="1"/>
-    <w:lsdException w:name="annotation text" w:semiHidden="1" w:unhideWhenUsed="1"/>
-    <w:lsdException w:name="header" w:semiHidden="1" w:unhideWhenUsed="1"/>
-    <w:lsdException w:name="footer" w:semiHidden="1" w:unhideWhenUsed="1"/>
-    <w:lsdException w:name="index heading" w:semiHidden="1" w:unhideWhenUsed="1"/>
-    <w:lsdException w:name="caption" w:semiHidden="1" w:uiPriority="35" w:unhideWhenUsed="1" w:qFormat="1"/>
-    <w:lsdException w:name="table of figures" w:semiHidden="1" w:unhideWhenUsed="1"/>
-    <w:lsdException w:name="envelope address" w:semiHidden="1" w:unhideWhenUsed="1"/>
-    <w:lsdException w:name="envelope return" w:semiHidden="1" w:unhideWhenUsed="1"/>
-    <w:lsdException w:name="footnote reference" w:semiHidden="1" w:unhideWhenUsed="1"/>
-    <w:lsdException w:name="annotation reference" w:semiHidden="1" w:unhideWhenUsed="1"/>
-    <w:lsdException w:name="line number" w:semiHidden="1" w:unhideWhenUsed="1"/>
-    <w:lsdException w:name="page number" w:semiHidden="1" w:unhideWhenUsed="1"/>
-    <w:lsdException w:name="endnote reference" w:semiHidden="1" w:unhideWhenUsed="1"/>
-    <w:lsdException w:name="endnote text" w:semiHidden="1" w:unhideWhenUsed="1"/>
-    <w:lsdException w:name="table of authorities" w:semiHidden="1" w:unhideWhenUsed="1"/>
-    <w:lsdException w:name="macro" w:semiHidden="1" w:unhideWhenUsed="1"/>
-    <w:lsdException w:name="toa heading" w:semiHidden="1" w:unhideWhenUsed="1"/>
-    <w:lsdException w:name="List" w:semiHidden="1" w:unhideWhenUsed="1"/>
-    <w:lsdException w:name="List Bullet" w:semiHidden="1" w:uiPriority="12" w:unhideWhenUsed="1" w:qFormat="1"/>
-    <w:lsdException w:name="List Number" w:semiHidden="1" w:unhideWhenUsed="1"/>
-    <w:lsdException w:name="List 2" w:semiHidden="1" w:unhideWhenUsed="1"/>
-    <w:lsdException w:name="List 3" w:semiHidden="1" w:unhideWhenUsed="1"/>
-    <w:lsdException w:name="List 4" w:semiHidden="1" w:unhideWhenUsed="1"/>
-    <w:lsdException w:name="List 5" w:semiHidden="1" w:unhideWhenUsed="1"/>
-    <w:lsdException w:name="List Bullet 2" w:semiHidden="1" w:unhideWhenUsed="1"/>
-    <w:lsdException w:name="List Bullet 3" w:semiHidden="1" w:unhideWhenUsed="1"/>
-    <w:lsdException w:name="List Bullet 4" w:semiHidden="1" w:unhideWhenUsed="1"/>
-    <w:lsdException w:name="List Bullet 5" w:semiHidden="1" w:unhideWhenUsed="1"/>
-    <w:lsdException w:name="List Number 2" w:semiHidden="1" w:unhideWhenUsed="1"/>
-    <w:lsdException w:name="List Number 3" w:semiHidden="1" w:unhideWhenUsed="1"/>
-    <w:lsdException w:name="List Number 4" w:semiHidden="1" w:unhideWhenUsed="1"/>
-    <w:lsdException w:name="List Number 5" w:semiHidden="1" w:unhideWhenUsed="1"/>
-    <w:lsdException w:name="Title" w:uiPriority="10" w:qFormat="1"/>
-    <w:lsdException w:name="Closing" w:semiHidden="1" w:unhideWhenUsed="1"/>
-    <w:lsdException w:name="Signature" w:semiHidden="1" w:unhideWhenUsed="1"/>
-    <w:lsdException w:name="Default Paragraph Font" w:semiHidden="1" w:uiPriority="1" w:unhideWhenUsed="1"/>
-    <w:lsdException w:name="Body Text" w:semiHidden="1" w:unhideWhenUsed="1"/>
-    <w:lsdException w:name="Body Text Indent" w:semiHidden="1" w:unhideWhenUsed="1"/>
-    <w:lsdException w:name="List Continue" w:semiHidden="1" w:unhideWhenUsed="1"/>
-    <w:lsdException w:name="List Continue 2" w:semiHidden="1" w:unhideWhenUsed="1"/>
-    <w:lsdException w:name="List Continue 3" w:semiHidden="1" w:unhideWhenUsed="1"/>
-    <w:lsdException w:name="List Continue 4" w:semiHidden="1" w:unhideWhenUsed="1"/>
-    <w:lsdException w:name="List Continue 5" w:semiHidden="1" w:unhideWhenUsed="1"/>
-    <w:lsdException w:name="Message Header" w:semiHidden="1" w:unhideWhenUsed="1"/>
-    <w:lsdException w:name="Subtitle" w:uiPriority="11" w:qFormat="1"/>
-    <w:lsdException w:name="Salutation" w:semiHidden="1" w:unhideWhenUsed="1"/>
-    <w:lsdException w:name="Date" w:semiHidden="1" w:unhideWhenUsed="1"/>
-    <w:lsdException w:name="Body Text First Indent" w:semiHidden="1" w:unhideWhenUsed="1"/>
-    <w:lsdException w:name="Body Text First Indent 2" w:semiHidden="1" w:unhideWhenUsed="1"/>
-    <w:lsdException w:name="Note Heading" w:semiHidden="1" w:unhideWhenUsed="1"/>
-    <w:lsdException w:name="Body Text 2" w:semiHidden="1" w:unhideWhenUsed="1"/>
-    <w:lsdException w:name="Body Text 3" w:semiHidden="1" w:unhideWhenUsed="1"/>
-    <w:lsdException w:name="Body Text Indent 2" w:semiHidden="1" w:unhideWhenUsed="1"/>
-    <w:lsdException w:name="Body Text Indent 3" w:semiHidden="1" w:unhideWhenUsed="1"/>
-    <w:lsdException w:name="Block Text" w:semiHidden="1" w:unhideWhenUsed="1"/>
-    <w:lsdException w:name="Hyperlink" w:semiHidden="1" w:unhideWhenUsed="1"/>
-    <w:lsdException w:name="FollowedHyperlink" w:semiHidden="1" w:unhideWhenUsed="1"/>
-    <w:lsdException w:name="Strong" w:uiPriority="22" w:qFormat="1"/>
-    <w:lsdException w:name="Emphasis" w:uiPriority="8" w:qFormat="1"/>
-    <w:lsdException w:name="Document Map" w:semiHidden="1" w:unhideWhenUsed="1"/>
-    <w:lsdException w:name="Plain Text" w:semiHidden="1" w:unhideWhenUsed="1"/>
-    <w:lsdException w:name="E-mail Signature" w:semiHidden="1" w:unhideWhenUsed="1"/>
-    <w:lsdException w:name="HTML Top of Form" w:semiHidden="1" w:unhideWhenUsed="1"/>
-    <w:lsdException w:name="HTML Bottom of Form" w:semiHidden="1" w:unhideWhenUsed="1"/>
-    <w:lsdException w:name="Normal (Web)" w:semiHidden="1" w:unhideWhenUsed="1"/>
-    <w:lsdException w:name="HTML Acronym" w:semiHidden="1" w:unhideWhenUsed="1"/>
-    <w:lsdException w:name="HTML Address" w:semiHidden="1" w:unhideWhenUsed="1"/>
-    <w:lsdException w:name="HTML Cite" w:semiHidden="1" w:unhideWhenUsed="1"/>
-    <w:lsdException w:name="HTML Code" w:semiHidden="1" w:unhideWhenUsed="1"/>
-    <w:lsdException w:name="HTML Definition" w:semiHidden="1" w:unhideWhenUsed="1"/>
-    <w:lsdException w:name="HTML Keyboard" w:semiHidden="1" w:unhideWhenUsed="1"/>
-    <w:lsdException w:name="HTML Preformatted" w:semiHidden="1" w:unhideWhenUsed="1"/>
-    <w:lsdException w:name="HTML Sample" w:semiHidden="1" w:unhideWhenUsed="1"/>
-    <w:lsdException w:name="HTML Typewriter" w:semiHidden="1" w:unhideWhenUsed="1"/>
-    <w:lsdException w:name="HTML Variable" w:semiHidden="1" w:unhideWhenUsed="1"/>
-    <w:lsdException w:name="Normal Table" w:semiHidden="1" w:unhideWhenUsed="1"/>
-    <w:lsdException w:name="annotation subject" w:semiHidden="1" w:unhideWhenUsed="1"/>
-    <w:lsdException w:name="No List" w:semiHidden="1" w:unhideWhenUsed="1"/>
-    <w:lsdException w:name="Outline List 1" w:semiHidden="1" w:unhideWhenUsed="1"/>
-    <w:lsdException w:name="Outline List 2" w:semiHidden="1" w:unhideWhenUsed="1"/>
-    <w:lsdException w:name="Outline List 3" w:semiHidden="1" w:unhideWhenUsed="1"/>
-    <w:lsdException w:name="Table Simple 1" w:semiHidden="1" w:unhideWhenUsed="1"/>
-    <w:lsdException w:name="Table Simple 2" w:semiHidden="1" w:unhideWhenUsed="1"/>
-    <w:lsdException w:name="Table Simple 3" w:semiHidden="1" w:unhideWhenUsed="1"/>
-    <w:lsdException w:name="Table Classic 1" w:semiHidden="1" w:unhideWhenUsed="1"/>
-    <w:lsdException w:name="Table Classic 2" w:semiHidden="1" w:unhideWhenUsed="1"/>
-    <w:lsdException w:name="Table Classic 3" w:semiHidden="1" w:unhideWhenUsed="1"/>
-    <w:lsdException w:name="Table Classic 4" w:semiHidden="1" w:unhideWhenUsed="1"/>
-    <w:lsdException w:name="Table Colorful 1" w:semiHidden="1" w:unhideWhenUsed="1"/>
-    <w:lsdException w:name="Table Colorful 2" w:semiHidden="1" w:unhideWhenUsed="1"/>
-    <w:lsdException w:name="Table Colorful 3" w:semiHidden="1" w:unhideWhenUsed="1"/>
-    <w:lsdException w:name="Table Columns 1" w:semiHidden="1" w:unhideWhenUsed="1"/>
-    <w:lsdException w:name="Table Columns 2" w:semiHidden="1" w:unhideWhenUsed="1"/>
-    <w:lsdException w:name="Table Columns 3" w:semiHidden="1" w:unhideWhenUsed="1"/>
-    <w:lsdException w:name="Table Columns 4" w:semiHidden="1" w:unhideWhenUsed="1"/>
-    <w:lsdException w:name="Table Columns 5" w:semiHidden="1" w:unhideWhenUsed="1"/>
-    <w:lsdException w:name="Table Grid 1" w:semiHidden="1" w:unhideWhenUsed="1"/>
-    <w:lsdException w:name="Table Grid 2" w:semiHidden="1" w:unhideWhenUsed="1"/>
-    <w:lsdException w:name="Table Grid 3" w:semiHidden="1" w:unhideWhenUsed="1"/>
-    <w:lsdException w:name="Table Grid 4" w:semiHidden="1" w:unhideWhenUsed="1"/>
-    <w:lsdException w:name="Table Grid 5" w:semiHidden="1" w:unhideWhenUsed="1"/>
-    <w:lsdException w:name="Table Grid 6" w:semiHidden="1" w:unhideWhenUsed="1"/>
-    <w:lsdException w:name="Table Grid 7" w:semiHidden="1" w:unhideWhenUsed="1"/>
-    <w:lsdException w:name="Table Grid 8" w:semiHidden="1" w:unhideWhenUsed="1"/>
-    <w:lsdException w:name="Table List 1" w:semiHidden="1" w:unhideWhenUsed="1"/>
-    <w:lsdException w:name="Table List 2" w:semiHidden="1" w:unhideWhenUsed="1"/>
-    <w:lsdException w:name="Table List 3" w:semiHidden="1" w:unhideWhenUsed="1"/>
-    <w:lsdException w:name="Table List 4" w:semiHidden="1" w:unhideWhenUsed="1"/>
-    <w:lsdException w:name="Table List 5" w:semiHidden="1" w:unhideWhenUsed="1"/>
-    <w:lsdException w:name="Table List 6" w:semiHidden="1" w:unhideWhenUsed="1"/>
-    <w:lsdException w:name="Table List 7" w:semiHidden="1" w:unhideWhenUsed="1"/>
-    <w:lsdException w:name="Table List 8" w:semiHidden="1" w:unhideWhenUsed="1"/>
-    <w:lsdException w:name="Table 3D effects 1" w:semiHidden="1" w:unhideWhenUsed="1"/>
-    <w:lsdException w:name="Table 3D effects 2" w:semiHidden="1" w:unhideWhenUsed="1"/>
-    <w:lsdException w:name="Table 3D effects 3" w:semiHidden="1" w:unhideWhenUsed="1"/>
-    <w:lsdException w:name="Table Contemporary" w:semiHidden="1" w:unhideWhenUsed="1"/>
-    <w:lsdException w:name="Table Elegant" w:semiHidden="1" w:unhideWhenUsed="1"/>
-    <w:lsdException w:name="Table Professional" w:semiHidden="1" w:unhideWhenUsed="1"/>
-    <w:lsdException w:name="Table Subtle 1" w:semiHidden="1" w:unhideWhenUsed="1"/>
-    <w:lsdException w:name="Table Subtle 2" w:semiHidden="1" w:unhideWhenUsed="1"/>
-    <w:lsdException w:name="Table Web 1" w:semiHidden="1" w:unhideWhenUsed="1"/>
-    <w:lsdException w:name="Table Web 2" w:semiHidden="1" w:unhideWhenUsed="1"/>
-    <w:lsdException w:name="Table Web 3" w:semiHidden="1" w:unhideWhenUsed="1"/>
-    <w:lsdException w:name="Balloon Text" w:semiHidden="1" w:unhideWhenUsed="1"/>
-    <w:lsdException w:name="Table Grid" w:uiPriority="39"/>
-    <w:lsdException w:name="Table Theme" w:semiHidden="1" w:unhideWhenUsed="1"/>
-    <w:lsdException w:name="Placeholder Text" w:semiHidden="1"/>
-    <w:lsdException w:name="No Spacing" w:uiPriority="1" w:qFormat="1"/>
-    <w:lsdException w:name="Light Shading" w:uiPriority="60"/>
-    <w:lsdException w:name="Light List" w:uiPriority="61"/>
-    <w:lsdException w:name="Light Grid" w:uiPriority="62"/>
-    <w:lsdException w:name="Medium Shading 1" w:uiPriority="63"/>
-    <w:lsdException w:name="Medium Shading 2" w:uiPriority="64"/>
-    <w:lsdException w:name="Medium List 1" w:uiPriority="65"/>
-    <w:lsdException w:name="Medium List 2" w:uiPriority="66"/>
-    <w:lsdException w:name="Medium Grid 1" w:uiPriority="67"/>
-    <w:lsdException w:name="Medium Grid 2" w:uiPriority="68"/>
-    <w:lsdException w:name="Medium Grid 3" w:uiPriority="69"/>
-    <w:lsdException w:name="Dark List" w:uiPriority="70"/>
-    <w:lsdException w:name="Colorful Shading" w:uiPriority="71"/>
-    <w:lsdException w:name="Colorful List" w:uiPriority="72"/>
-    <w:lsdException w:name="Colorful Grid" w:uiPriority="73"/>
-    <w:lsdException w:name="Light Shading Accent 1" w:uiPriority="60"/>
-    <w:lsdException w:name="Light List Accent 1" w:uiPriority="61"/>
-    <w:lsdException w:name="Light Grid Accent 1" w:uiPriority="62"/>
-    <w:lsdException w:name="Medium Shading 1 Accent 1" w:uiPriority="63"/>
-    <w:lsdException w:name="Medium Shading 2 Accent 1" w:uiPriority="64"/>
-    <w:lsdException w:name="Medium List 1 Accent 1" w:uiPriority="65"/>
-    <w:lsdException w:name="Revision" w:semiHidden="1"/>
-    <w:lsdException w:name="List Paragraph" w:uiPriority="34" w:qFormat="1"/>
-    <w:lsdException w:name="Quote" w:uiPriority="29" w:qFormat="1"/>
-    <w:lsdException w:name="Intense Quote" w:uiPriority="30" w:qFormat="1"/>
-    <w:lsdException w:name="Medium List 2 Accent 1" w:uiPriority="66"/>
-    <w:lsdException w:name="Medium Grid 1 Accent 1" w:uiPriority="67"/>
-    <w:lsdException w:name="Medium Grid 2 Accent 1" w:uiPriority="68"/>
-    <w:lsdException w:name="Medium Grid 3 Accent 1" w:uiPriority="69"/>
-    <w:lsdException w:name="Dark List Accent 1" w:uiPriority="70"/>
-    <w:lsdException w:name="Colorful Shading Accent 1" w:uiPriority="71"/>
-    <w:lsdException w:name="Colorful List Accent 1" w:uiPriority="72"/>
-    <w:lsdException w:name="Colorful Grid Accent 1" w:uiPriority="73"/>
-    <w:lsdException w:name="Light Shading Accent 2" w:uiPriority="60"/>
-    <w:lsdException w:name="Light List Accent 2" w:uiPriority="61"/>
-    <w:lsdException w:name="Light Grid Accent 2" w:uiPriority="62"/>
-    <w:lsdException w:name="Medium Shading 1 Accent 2" w:uiPriority="63"/>
-    <w:lsdException w:name="Medium Shading 2 Accent 2" w:uiPriority="64"/>
-    <w:lsdException w:name="Medium List 1 Accent 2" w:uiPriority="65"/>
-    <w:lsdException w:name="Medium List 2 Accent 2" w:uiPriority="66"/>
-    <w:lsdException w:name="Medium Grid 1 Accent 2" w:uiPriority="67"/>
-    <w:lsdException w:name="Medium Grid 2 Accent 2" w:uiPriority="68"/>
-    <w:lsdException w:name="Medium Grid 3 Accent 2" w:uiPriority="69"/>
-    <w:lsdException w:name="Dark List Accent 2" w:uiPriority="70"/>
-    <w:lsdException w:name="Colorful Shading Accent 2" w:uiPriority="71"/>
-    <w:lsdException w:name="Colorful List Accent 2" w:uiPriority="72"/>
-    <w:lsdException w:name="Colorful Grid Accent 2" w:uiPriority="73"/>
-    <w:lsdException w:name="Light Shading Accent 3" w:uiPriority="60"/>
-    <w:lsdException w:name="Light List Accent 3" w:uiPriority="61"/>
-    <w:lsdException w:name="Light Grid Accent 3" w:uiPriority="62"/>
-    <w:lsdException w:name="Medium Shading 1 Accent 3" w:uiPriority="63"/>
-    <w:lsdException w:name="Medium Shading 2 Accent 3" w:uiPriority="64"/>
-    <w:lsdException w:name="Medium List 1 Accent 3" w:uiPriority="65"/>
-    <w:lsdException w:name="Medium List 2 Accent 3" w:uiPriority="66"/>
-    <w:lsdException w:name="Medium Grid 1 Accent 3" w:uiPriority="67"/>
-    <w:lsdException w:name="Medium Grid 2 Accent 3" w:uiPriority="68"/>
-    <w:lsdException w:name="Medium Grid 3 Accent 3" w:uiPriority="69"/>
-    <w:lsdException w:name="Dark List Accent 3" w:uiPriority="70"/>
-    <w:lsdException w:name="Colorful Shading Accent 3" w:uiPriority="71"/>
-    <w:lsdException w:name="Colorful List Accent 3" w:uiPriority="72"/>
-    <w:lsdException w:name="Colorful Grid Accent 3" w:uiPriority="73"/>
-    <w:lsdException w:name="Light Shading Accent 4" w:uiPriority="60"/>
-    <w:lsdException w:name="Light List Accent 4" w:uiPriority="61"/>
-    <w:lsdException w:name="Light Grid Accent 4" w:uiPriority="62"/>
-    <w:lsdException w:name="Medium Shading 1 Accent 4" w:uiPriority="63"/>
-    <w:lsdException w:name="Medium Shading 2 Accent 4" w:uiPriority="64"/>
-    <w:lsdException w:name="Medium List 1 Accent 4" w:uiPriority="65"/>
-    <w:lsdException w:name="Medium List 2 Accent 4" w:uiPriority="66"/>
-    <w:lsdException w:name="Medium Grid 1 Accent 4" w:uiPriority="67"/>
-    <w:lsdException w:name="Medium Grid 2 Accent 4" w:uiPriority="68"/>
-    <w:lsdException w:name="Medium Grid 3 Accent 4" w:uiPriority="69"/>
-    <w:lsdException w:name="Dark List Accent 4" w:uiPriority="70"/>
-    <w:lsdException w:name="Colorful Shading Accent 4" w:uiPriority="71"/>
-    <w:lsdException w:name="Colorful List Accent 4" w:uiPriority="72"/>
-    <w:lsdException w:name="Colorful Grid Accent 4" w:uiPriority="73"/>
-    <w:lsdException w:name="Light Shading Accent 5" w:uiPriority="60"/>
-    <w:lsdException w:name="Light List Accent 5" w:uiPriority="61"/>
-    <w:lsdException w:name="Light Grid Accent 5" w:uiPriority="62"/>
-    <w:lsdException w:name="Medium Shading 1 Accent 5" w:uiPriority="63"/>
-    <w:lsdException w:name="Medium Shading 2 Accent 5" w:uiPriority="64"/>
-    <w:lsdException w:name="Medium List 1 Accent 5" w:uiPriority="65"/>
-    <w:lsdException w:name="Medium List 2 Accent 5" w:uiPriority="66"/>
-    <w:lsdException w:name="Medium Grid 1 Accent 5" w:uiPriority="67"/>
-    <w:lsdException w:name="Medium Grid 2 Accent 5" w:uiPriority="68"/>
-    <w:lsdException w:name="Medium Grid 3 Accent 5" w:uiPriority="69"/>
-    <w:lsdException w:name="Dark List Accent 5" w:uiPriority="70"/>
-    <w:lsdException w:name="Colorful Shading Accent 5" w:uiPriority="71"/>
-    <w:lsdException w:name="Colorful List Accent 5" w:uiPriority="72"/>
-    <w:lsdException w:name="Colorful Grid Accent 5" w:uiPriority="73"/>
-    <w:lsdException w:name="Light Shading Accent 6" w:uiPriority="60"/>
-    <w:lsdException w:name="Light List Accent 6" w:uiPriority="61"/>
-    <w:lsdException w:name="Light Grid Accent 6" w:uiPriority="62"/>
-    <w:lsdException w:name="Medium Shading 1 Accent 6" w:uiPriority="63"/>
-    <w:lsdException w:name="Medium Shading 2 Accent 6" w:uiPriority="64"/>
-    <w:lsdException w:name="Medium List 1 Accent 6" w:uiPriority="65"/>
-    <w:lsdException w:name="Medium List 2 Accent 6" w:uiPriority="66"/>
-    <w:lsdException w:name="Medium Grid 1 Accent 6" w:uiPriority="67"/>
-    <w:lsdException w:name="Medium Grid 2 Accent 6" w:uiPriority="68"/>
-    <w:lsdException w:name="Medium Grid 3 Accent 6" w:uiPriority="69"/>
-    <w:lsdException w:name="Dark List Accent 6" w:uiPriority="70"/>
-    <w:lsdException w:name="Colorful Shading Accent 6" w:uiPriority="71"/>
-    <w:lsdException w:name="Colorful List Accent 6" w:uiPriority="72"/>
-    <w:lsdException w:name="Colorful Grid Accent 6" w:uiPriority="73"/>
-    <w:lsdException w:name="Subtle Emphasis" w:uiPriority="19" w:qFormat="1"/>
-    <w:lsdException w:name="Intense Emphasis" w:uiPriority="21" w:qFormat="1"/>
-    <w:lsdException w:name="Subtle Reference" w:uiPriority="31" w:qFormat="1"/>
-    <w:lsdException w:name="Intense Reference" w:uiPriority="32" w:qFormat="1"/>
-    <w:lsdException w:name="Book Title" w:uiPriority="33" w:qFormat="1"/>
-    <w:lsdException w:name="Bibliography" w:semiHidden="1" w:uiPriority="37" w:unhideWhenUsed="1"/>
-    <w:lsdException w:name="TOC Heading" w:semiHidden="1" w:uiPriority="39" w:unhideWhenUsed="1" w:qFormat="1"/>
-    <w:lsdException w:name="Plain Table 1" w:uiPriority="41"/>
-    <w:lsdException w:name="Plain Table 2" w:uiPriority="42"/>
-    <w:lsdException w:name="Plain Table 3" w:uiPriority="43"/>
-    <w:lsdException w:name="Plain Table 4" w:uiPriority="44"/>
-    <w:lsdException w:name="Plain Table 5" w:uiPriority="45"/>
-    <w:lsdException w:name="Grid Table Light" w:uiPriority="40"/>
-    <w:lsdException w:name="Grid Table 1 Light" w:uiPriority="46"/>
-    <w:lsdException w:name="Grid Table 2" w:uiPriority="47"/>
-    <w:lsdException w:name="Grid Table 3" w:uiPriority="48"/>
-    <w:lsdException w:name="Grid Table 4" w:uiPriority="49"/>
-    <w:lsdException w:name="Grid Table 5 Dark" w:uiPriority="50"/>
-    <w:lsdException w:name="Grid Table 6 Colorful" w:uiPriority="51"/>
-    <w:lsdException w:name="Grid Table 7 Colorful" w:uiPriority="52"/>
-    <w:lsdException w:name="Grid Table 1 Light Accent 1" w:uiPriority="46"/>
-    <w:lsdException w:name="Grid Table 2 Accent 1" w:uiPriority="47"/>
-    <w:lsdException w:name="Grid Table 3 Accent 1" w:uiPriority="48"/>
-    <w:lsdException w:name="Grid Table 4 Accent 1" w:uiPriority="49"/>
-    <w:lsdException w:name="Grid Table 5 Dark Accent 1" w:uiPriority="50"/>
-    <w:lsdException w:name="Grid Table 6 Colorful Accent 1" w:uiPriority="51"/>
-    <w:lsdException w:name="Grid Table 7 Colorful Accent 1" w:uiPriority="52"/>
-    <w:lsdException w:name="Grid Table 1 Light Accent 2" w:uiPriority="46"/>
-    <w:lsdException w:name="Grid Table 2 Accent 2" w:uiPriority="47"/>
-    <w:lsdException w:name="Grid Table 3 Accent 2" w:uiPriority="48"/>
-    <w:lsdException w:name="Grid Table 4 Accent 2" w:uiPriority="49"/>
-    <w:lsdException w:name="Grid Table 5 Dark Accent 2" w:uiPriority="50"/>
-    <w:lsdException w:name="Grid Table 6 Colorful Accent 2" w:uiPriority="51"/>
-    <w:lsdException w:name="Grid Table 7 Colorful Accent 2" w:uiPriority="52"/>
-    <w:lsdException w:name="Grid Table 1 Light Accent 3" w:uiPriority="46"/>
-    <w:lsdException w:name="Grid Table 2 Accent 3" w:uiPriority="47"/>
-    <w:lsdException w:name="Grid Table 3 Accent 3" w:uiPriority="48"/>
-    <w:lsdException w:name="Grid Table 4 Accent 3" w:uiPriority="49"/>
-    <w:lsdException w:name="Grid Table 5 Dark Accent 3" w:uiPriority="50"/>
-    <w:lsdException w:name="Grid Table 6 Colorful Accent 3" w:uiPriority="51"/>
-    <w:lsdException w:name="Grid Table 7 Colorful Accent 3" w:uiPriority="52"/>
-    <w:lsdException w:name="Grid Table 1 Light Accent 4" w:uiPriority="46"/>
-    <w:lsdException w:name="Grid Table 2 Accent 4" w:uiPriority="47"/>
-    <w:lsdException w:name="Grid Table 3 Accent 4" w:uiPriority="48"/>
-    <w:lsdException w:name="Grid Table 4 Accent 4" w:uiPriority="49"/>
-    <w:lsdException w:name="Grid Table 5 Dark Accent 4" w:uiPriority="50"/>
-    <w:lsdException w:name="Grid Table 6 Colorful Accent 4" w:uiPriority="51"/>
-    <w:lsdException w:name="Grid Table 7 Colorful Accent 4" w:uiPriority="52"/>
-    <w:lsdException w:name="Grid Table 1 Light Accent 5" w:uiPriority="46"/>
-    <w:lsdException w:name="Grid Table 2 Accent 5" w:uiPriority="47"/>
-    <w:lsdException w:name="Grid Table 3 Accent 5" w:uiPriority="48"/>
-    <w:lsdException w:name="Grid Table 4 Accent 5" w:uiPriority="49"/>
-    <w:lsdException w:name="Grid Table 5 Dark Accent 5" w:uiPriority="50"/>
-    <w:lsdException w:name="Grid Table 6 Colorful Accent 5" w:uiPriority="51"/>
-    <w:lsdException w:name="Grid Table 7 Colorful Accent 5" w:uiPriority="52"/>
-    <w:lsdException w:name="Grid Table 1 Light Accent 6" w:uiPriority="46"/>
-    <w:lsdException w:name="Grid Table 2 Accent 6" w:uiPriority="47"/>
-    <w:lsdException w:name="Grid Table 3 Accent 6" w:uiPriority="48"/>
-    <w:lsdException w:name="Grid Table 4 Accent 6" w:uiPriority="49"/>
-    <w:lsdException w:name="Grid Table 5 Dark Accent 6" w:uiPriority="50"/>
-    <w:lsdException w:name="Grid Table 6 Colorful Accent 6" w:uiPriority="51"/>
-    <w:lsdException w:name="Grid Table 7 Colorful Accent 6" w:uiPriority="52"/>
-    <w:lsdException w:name="List Table 1 Light" w:uiPriority="46"/>
-    <w:lsdException w:name="List Table 2" w:uiPriority="47"/>
-    <w:lsdException w:name="List Table 3" w:uiPriority="48"/>
-    <w:lsdException w:name="List Table 4" w:uiPriority="49"/>
-    <w:lsdException w:name="List Table 5 Dark" w:uiPriority="50"/>
-    <w:lsdException w:name="List Table 6 Colorful" w:uiPriority="51"/>
-    <w:lsdException w:name="List Table 7 Colorful" w:uiPriority="52"/>
-    <w:lsdException w:name="List Table 1 Light Accent 1" w:uiPriority="46"/>
-    <w:lsdException w:name="List Table 2 Accent 1" w:uiPriority="47"/>
-    <w:lsdException w:name="List Table 3 Accent 1" w:uiPriority="48"/>
-    <w:lsdException w:name="List Table 4 Accent 1" w:uiPriority="49"/>
-    <w:lsdException w:name="List Table 5 Dark Accent 1" w:uiPriority="50"/>
-    <w:lsdException w:name="List Table 6 Colorful Accent 1" w:uiPriority="51"/>
-    <w:lsdException w:name="List Table 7 Colorful Accent 1" w:uiPriority="52"/>
-    <w:lsdException w:name="List Table 1 Light Accent 2" w:uiPriority="46"/>
-    <w:lsdException w:name="List Table 2 Accent 2" w:uiPriority="47"/>
-    <w:lsdException w:name="List Table 3 Accent 2" w:uiPriority="48"/>
-    <w:lsdException w:name="List Table 4 Accent 2" w:uiPriority="49"/>
-    <w:lsdException w:name="List Table 5 Dark Accent 2" w:uiPriority="50"/>
-    <w:lsdException w:name="List Table 6 Colorful Accent 2" w:uiPriority="51"/>
-    <w:lsdException w:name="List Table 7 Colorful Accent 2" w:uiPriority="52"/>
-    <w:lsdException w:name="List Table 1 Light Accent 3" w:uiPriority="46"/>
-    <w:lsdException w:name="List Table 2 Accent 3" w:uiPriority="47"/>
-    <w:lsdException w:name="List Table 3 Accent 3" w:uiPriority="48"/>
-    <w:lsdException w:name="List Table 4 Accent 3" w:uiPriority="49"/>
-    <w:lsdException w:name="List Table 5 Dark Accent 3" w:uiPriority="50"/>
-    <w:lsdException w:name="List Table 6 Colorful Accent 3" w:uiPriority="51"/>
-    <w:lsdException w:name="List Table 7 Colorful Accent 3" w:uiPriority="52"/>
-    <w:lsdException w:name="List Table 1 Light Accent 4" w:uiPriority="46"/>
-    <w:lsdException w:name="List Table 2 Accent 4" w:uiPriority="47"/>
-    <w:lsdException w:name="List Table 3 Accent 4" w:uiPriority="48"/>
-    <w:lsdException w:name="List Table 4 Accent 4" w:uiPriority="49"/>
-    <w:lsdException w:name="List Table 5 Dark Accent 4" w:uiPriority="50"/>
-    <w:lsdException w:name="List Table 6 Colorful Accent 4" w:uiPriority="51"/>
-    <w:lsdException w:name="List Table 7 Colorful Accent 4" w:uiPriority="52"/>
-    <w:lsdException w:name="List Table 1 Light Accent 5" w:uiPriority="46"/>
-    <w:lsdException w:name="List Table 2 Accent 5" w:uiPriority="47"/>
-    <w:lsdException w:name="List Table 3 Accent 5" w:uiPriority="48"/>
-    <w:lsdException w:name="List Table 4 Accent 5" w:uiPriority="49"/>
-    <w:lsdException w:name="List Table 5 Dark Accent 5" w:uiPriority="50"/>
-    <w:lsdException w:name="List Table 6 Colorful Accent 5" w:uiPriority="51"/>
-    <w:lsdException w:name="List Table 7 Colorful Accent 5" w:uiPriority="52"/>
-    <w:lsdException w:name="List Table 1 Light Accent 6" w:uiPriority="46"/>
-    <w:lsdException w:name="List Table 2 Accent 6" w:uiPriority="47"/>
-    <w:lsdException w:name="List Table 3 Accent 6" w:uiPriority="48"/>
-    <w:lsdException w:name="List Table 4 Accent 6" w:uiPriority="49"/>
-    <w:lsdException w:name="List Table 5 Dark Accent 6" w:uiPriority="50"/>
-    <w:lsdException w:name="List Table 6 Colorful Accent 6" w:uiPriority="51"/>
-    <w:lsdException w:name="List Table 7 Colorful Accent 6" w:uiPriority="52"/>
-    <w:lsdException w:name="Mention" w:semiHidden="1" w:unhideWhenUsed="1"/>
-    <w:lsdException w:name="Smart Hyperlink" w:semiHidden="1" w:unhideWhenUsed="1"/>
-    <w:lsdException w:name="Hashtag" w:semiHidden="1" w:unhideWhenUsed="1"/>
-    <w:lsdException w:name="Unresolved Mention" w:semiHidden="1" w:unhideWhenUsed="1"/>
-    <w:lsdException w:name="Smart Link" w:semiHidden="1" w:unhideWhenUsed="1"/>
-  </w:latentStyles>
-  <w:style w:type="paragraph" w:default="1" w:styleId="Normal">
-    <w:name w:val="Normal"/>
-    <w:qFormat/>
-  </w:style>
-  <w:style w:type="character" w:default="1" w:styleId="DefaultParagraphFont">
-    <w:name w:val="Default Paragraph Font"/>
-    <w:uiPriority w:val="1"/>
-    <w:semiHidden/>
-    <w:unhideWhenUsed/>
-  </w:style>
-  <w:style w:type="table" w:default="1" w:styleId="TableNormal">
-    <w:name w:val="Normal Table"/>
-    <w:uiPriority w:val="99"/>
-    <w:semiHidden/>
-    <w:unhideWhenUsed/>
-    <w:tblPr>
-      <w:tblInd w:w="0" w:type="dxa"/>
-      <w:tblCellMar>
-        <w:top w:w="0" w:type="dxa"/>
-        <w:left w:w="108" w:type="dxa"/>
-        <w:bottom w:w="0" w:type="dxa"/>
-        <w:right w:w="108" w:type="dxa"/>
-      </w:tblCellMar>
-    </w:tblPr>
-  </w:style>
-  <w:style w:type="numbering" w:default="1" w:styleId="NoList">
-    <w:name w:val="No List"/>
-    <w:uiPriority w:val="99"/>
-    <w:semiHidden/>
-    <w:unhideWhenUsed/>
-  </w:style>
-  <w:style w:type="paragraph" w:customStyle="1" w:styleId="354E4329BC8149F1A64A5C0B04EF6756">
-    <w:name w:val="354E4329BC8149F1A64A5C0B04EF6756"/>
-  </w:style>
-  <w:style w:type="paragraph" w:customStyle="1" w:styleId="0B22F230F43B4A3D8D518E97DD52E6CE">
-    <w:name w:val="0B22F230F43B4A3D8D518E97DD52E6CE"/>
-  </w:style>
-  <w:style w:type="paragraph" w:customStyle="1" w:styleId="BA748D745E0748FC85FDCC10B08D2FA2">
-    <w:name w:val="BA748D745E0748FC85FDCC10B08D2FA2"/>
-  </w:style>
-  <w:style w:type="character" w:styleId="Emphasis">
-    <w:name w:val="Emphasis"/>
-    <w:basedOn w:val="DefaultParagraphFont"/>
-    <w:uiPriority w:val="8"/>
-    <w:qFormat/>
-    <w:rPr>
-      <w:b w:val="0"/>
-      <w:i w:val="0"/>
-      <w:iCs/>
-      <w:color w:val="2F5496" w:themeColor="accent1" w:themeShade="BF"/>
-    </w:rPr>
-  </w:style>
-  <w:style w:type="paragraph" w:customStyle="1" w:styleId="E1D0C7619C7F48A198251D1DED052AD0">
-    <w:name w:val="E1D0C7619C7F48A198251D1DED052AD0"/>
-  </w:style>
-  <w:style w:type="paragraph" w:customStyle="1" w:styleId="27F63B03A2BE4AECAD21C66F4100453B">
-    <w:name w:val="27F63B03A2BE4AECAD21C66F4100453B"/>
-  </w:style>
-  <w:style w:type="paragraph" w:customStyle="1" w:styleId="0CA4A35589A24C7AA9E3446E1BA29D18">
-    <w:name w:val="0CA4A35589A24C7AA9E3446E1BA29D18"/>
-  </w:style>
-  <w:style w:type="paragraph" w:customStyle="1" w:styleId="FDBB89C75B974C098B9637884E9FBE84">
-    <w:name w:val="FDBB89C75B974C098B9637884E9FBE84"/>
-  </w:style>
-  <w:style w:type="paragraph" w:customStyle="1" w:styleId="05DE282047FA4ADB955A2FCBD6034C24">
-    <w:name w:val="05DE282047FA4ADB955A2FCBD6034C24"/>
-  </w:style>
-  <w:style w:type="paragraph" w:customStyle="1" w:styleId="4E09877986214D6EB55FE16F3CA3C92E">
-    <w:name w:val="4E09877986214D6EB55FE16F3CA3C92E"/>
-  </w:style>
-  <w:style w:type="paragraph" w:customStyle="1" w:styleId="FA29F5DB6EBC43A99C598C11B85B6FBF">
-    <w:name w:val="FA29F5DB6EBC43A99C598C11B85B6FBF"/>
-  </w:style>
-  <w:style w:type="paragraph" w:customStyle="1" w:styleId="51822980639646078F299D48B81A372D">
-    <w:name w:val="51822980639646078F299D48B81A372D"/>
-  </w:style>
-  <w:style w:type="paragraph" w:styleId="ListBullet">
-    <w:name w:val="List Bullet"/>
-    <w:basedOn w:val="Normal"/>
-    <w:uiPriority w:val="12"/>
-    <w:qFormat/>
-    <w:pPr>
-      <w:numPr>
-        <w:numId w:val="1"/>
-      </w:numPr>
-      <w:spacing w:line="312" w:lineRule="auto"/>
-    </w:pPr>
-    <w:rPr>
-      <w:rFonts w:eastAsiaTheme="minorHAnsi"/>
-      <w:i/>
-      <w:color w:val="657C9C" w:themeColor="text2" w:themeTint="BF"/>
-      <w:sz w:val="24"/>
-      <w:szCs w:val="20"/>
-      <w:lang w:eastAsia="ja-JP"/>
-    </w:rPr>
-  </w:style>
-  <w:style w:type="paragraph" w:customStyle="1" w:styleId="D43DD14753444DB59FFBE9A7082B46F5">
-    <w:name w:val="D43DD14753444DB59FFBE9A7082B46F5"/>
-  </w:style>
-  <w:style w:type="paragraph" w:customStyle="1" w:styleId="21A492FDBC694BD0B58BF1F12E7B7E8D">
-    <w:name w:val="21A492FDBC694BD0B58BF1F12E7B7E8D"/>
-  </w:style>
-  <w:style w:type="paragraph" w:customStyle="1" w:styleId="FEE0D13FEF7D434E856F4732D77D9D99">
-    <w:name w:val="FEE0D13FEF7D434E856F4732D77D9D99"/>
-  </w:style>
-  <w:style w:type="paragraph" w:customStyle="1" w:styleId="F500E19B6828409BBFD5F2EAF61D40AC">
-    <w:name w:val="F500E19B6828409BBFD5F2EAF61D40AC"/>
-  </w:style>
-  <w:style w:type="paragraph" w:customStyle="1" w:styleId="73DD17E973DB46EAB54E3DB2A72D9C78">
-    <w:name w:val="73DD17E973DB46EAB54E3DB2A72D9C78"/>
-  </w:style>
-  <w:style w:type="paragraph" w:customStyle="1" w:styleId="3FFAA042377A4FABB522C834AC3522B4">
-    <w:name w:val="3FFAA042377A4FABB522C834AC3522B4"/>
-  </w:style>
-  <w:style w:type="paragraph" w:customStyle="1" w:styleId="7FDC1BB09EC44F91B838279086FAF864">
-    <w:name w:val="7FDC1BB09EC44F91B838279086FAF864"/>
-  </w:style>
-  <w:style w:type="paragraph" w:customStyle="1" w:styleId="A30E8C2D2AC743F3B251D6D9838CE687">
-    <w:name w:val="A30E8C2D2AC743F3B251D6D9838CE687"/>
-  </w:style>
-  <w:style w:type="paragraph" w:customStyle="1" w:styleId="24D05D72C461476EBB6C3B61C644A25D">
-    <w:name w:val="24D05D72C461476EBB6C3B61C644A25D"/>
-  </w:style>
-  <w:style w:type="paragraph" w:customStyle="1" w:styleId="52652BD77FCF4E1DA90F85F7D5970EC3">
-    <w:name w:val="52652BD77FCF4E1DA90F85F7D5970EC3"/>
-    <w:rsid w:val="000D79A8"/>
-  </w:style>
-  <w:style w:type="paragraph" w:customStyle="1" w:styleId="7C00D6FEB0FB4C528AB1965C24F17689">
-    <w:name w:val="7C00D6FEB0FB4C528AB1965C24F17689"/>
-    <w:rsid w:val="000D79A8"/>
-  </w:style>
-  <w:style w:type="paragraph" w:customStyle="1" w:styleId="986EA670D2C2443A83B467B8E8A553B7">
-    <w:name w:val="986EA670D2C2443A83B467B8E8A553B7"/>
-    <w:rsid w:val="000D79A8"/>
-  </w:style>
-  <w:style w:type="paragraph" w:customStyle="1" w:styleId="11A42900CEA545AC9D144843A86D5AF9">
-    <w:name w:val="11A42900CEA545AC9D144843A86D5AF9"/>
-    <w:rsid w:val="000D79A8"/>
-  </w:style>
-  <w:style w:type="paragraph" w:customStyle="1" w:styleId="43D5C9B37D86425C940F9F6861D86CFD">
-    <w:name w:val="43D5C9B37D86425C940F9F6861D86CFD"/>
-    <w:rsid w:val="000D79A8"/>
-  </w:style>
-  <w:style w:type="paragraph" w:customStyle="1" w:styleId="B4D077C9DA0B49C98EE8830E65356D7F">
-    <w:name w:val="B4D077C9DA0B49C98EE8830E65356D7F"/>
-    <w:rsid w:val="000D79A8"/>
-  </w:style>
-  <w:style w:type="paragraph" w:customStyle="1" w:styleId="F78ADE4294BB42D88488A85B942D6560">
-    <w:name w:val="F78ADE4294BB42D88488A85B942D6560"/>
-    <w:rsid w:val="000D79A8"/>
-  </w:style>
-  <w:style w:type="paragraph" w:customStyle="1" w:styleId="01F067AB6AD04BDB90978E7740DE619C">
-    <w:name w:val="01F067AB6AD04BDB90978E7740DE619C"/>
-    <w:rsid w:val="000D79A8"/>
-  </w:style>
-  <w:style w:type="paragraph" w:customStyle="1" w:styleId="BA1CDB7B62EF4FFBBE6BB78B466A4063">
-    <w:name w:val="BA1CDB7B62EF4FFBBE6BB78B466A4063"/>
-    <w:rsid w:val="000D79A8"/>
-  </w:style>
-  <w:style w:type="paragraph" w:customStyle="1" w:styleId="CFF2984E2F284E8EB60727F28EAA922B">
-    <w:name w:val="CFF2984E2F284E8EB60727F28EAA922B"/>
-    <w:rsid w:val="000D79A8"/>
-  </w:style>
-  <w:style w:type="paragraph" w:customStyle="1" w:styleId="81BBD46D185D4137B5CF8E0F6158B0AB">
-    <w:name w:val="81BBD46D185D4137B5CF8E0F6158B0AB"/>
-    <w:rsid w:val="000D79A8"/>
-  </w:style>
-  <w:style w:type="paragraph" w:customStyle="1" w:styleId="27E36638F4474EF881E98471B2756275">
-    <w:name w:val="27E36638F4474EF881E98471B2756275"/>
-    <w:rsid w:val="000D79A8"/>
-  </w:style>
-  <w:style w:type="paragraph" w:customStyle="1" w:styleId="18F49E8D763B47C687E0B7FBF95002D2">
-    <w:name w:val="18F49E8D763B47C687E0B7FBF95002D2"/>
-    <w:rsid w:val="000D79A8"/>
-  </w:style>
-  <w:style w:type="paragraph" w:customStyle="1" w:styleId="0A55188BA6F049468D250AE3F7FB9385">
-    <w:name w:val="0A55188BA6F049468D250AE3F7FB9385"/>
-    <w:rsid w:val="000D79A8"/>
-  </w:style>
-  <w:style w:type="paragraph" w:customStyle="1" w:styleId="B4D20CDC13F740FCAF64D06FA1F5954B">
-    <w:name w:val="B4D20CDC13F740FCAF64D06FA1F5954B"/>
-    <w:rsid w:val="000D79A8"/>
-  </w:style>
-  <w:style w:type="paragraph" w:customStyle="1" w:styleId="92AD7377EAB04E0BBDDA8A14CA0C3827">
-    <w:name w:val="92AD7377EAB04E0BBDDA8A14CA0C3827"/>
-    <w:rsid w:val="000D79A8"/>
-  </w:style>
-  <w:style w:type="paragraph" w:customStyle="1" w:styleId="FDC80A5889CB44199F4C433965DFD700">
-    <w:name w:val="FDC80A5889CB44199F4C433965DFD700"/>
-    <w:rsid w:val="000D79A8"/>
-  </w:style>
-</w:styles>
-</file>
-
-<file path=word/glossary/webSettings.xml><?xml version="1.0" encoding="utf-8"?>
-<w:webSettings xmlns:mc="http://schemas.openxmlformats.org/markup-compatibility/2006" xmlns:r="http://schemas.openxmlformats.org/officeDocument/2006/relationships" xmlns:w="http://schemas.openxmlformats.org/wordprocessingml/2006/main" xmlns:w14="http://schemas.microsoft.com/office/word/2010/wordml" xmlns:w15="http://schemas.microsoft.com/office/word/2012/wordml" xmlns:w16cex="http://schemas.microsoft.com/office/word/2018/wordml/cex" xmlns:w16cid="http://schemas.microsoft.com/office/word/2016/wordml/cid" xmlns:w16="http://schemas.microsoft.com/office/word/2018/wordml" xmlns:w16sdtdh="http://schemas.microsoft.com/office/word/2020/wordml/sdtdatahash" xmlns:w16se="http://schemas.microsoft.com/office/word/2015/wordml/symex" mc:Ignorable="w14 w15 w16se w16cid w16 w16cex w16sdtdh">
-  <w:optimizeForBrowser/>
-  <w:allowPNG/>
-</w:webSettings>
 </file>
 
 <file path=word/theme/theme1.xml><?xml version="1.0" encoding="utf-8"?>

</xml_diff>

<commit_message>
Added table showing which variables required a log transformation to meet linear regression assumptions and variables that didn't meet linear regression assumptions
</commit_message>
<xml_diff>
--- a/Ames_Iowa_Housing_Price_Prediction.docx
+++ b/Ames_Iowa_Housing_Price_Prediction.docx
@@ -1075,6 +1075,1028 @@
         <w:t>Talk about transformations</w:t>
       </w:r>
     </w:p>
+    <w:tbl>
+      <w:tblPr>
+        <w:tblW w:w="7180" w:type="dxa"/>
+        <w:tblLook w:val="04A0" w:firstRow="1" w:lastRow="0" w:firstColumn="1" w:lastColumn="0" w:noHBand="0" w:noVBand="1"/>
+      </w:tblPr>
+      <w:tblGrid>
+        <w:gridCol w:w="2900"/>
+        <w:gridCol w:w="4280"/>
+      </w:tblGrid>
+      <w:tr>
+        <w:trPr>
+          <w:trHeight w:val="300"/>
+        </w:trPr>
+        <w:tc>
+          <w:tcPr>
+            <w:tcW w:w="2900" w:type="dxa"/>
+            <w:tcBorders>
+              <w:top w:val="nil"/>
+              <w:left w:val="nil"/>
+              <w:bottom w:val="nil"/>
+              <w:right w:val="nil"/>
+            </w:tcBorders>
+            <w:shd w:val="clear" w:color="auto" w:fill="auto"/>
+            <w:noWrap/>
+            <w:vAlign w:val="bottom"/>
+            <w:hideMark/>
+          </w:tcPr>
+          <w:p>
+            <w:pPr>
+              <w:spacing w:after="0" w:line="240" w:lineRule="auto"/>
+              <w:jc w:val="center"/>
+              <w:rPr>
+                <w:rFonts w:ascii="Calibri" w:eastAsia="Times New Roman" w:hAnsi="Calibri" w:cs="Calibri"/>
+                <w:color w:val="000000"/>
+                <w:sz w:val="22"/>
+                <w:szCs w:val="22"/>
+                <w:lang w:eastAsia="en-US"/>
+              </w:rPr>
+            </w:pPr>
+            <w:r>
+              <w:rPr>
+                <w:rFonts w:ascii="Calibri" w:eastAsia="Times New Roman" w:hAnsi="Calibri" w:cs="Calibri"/>
+                <w:color w:val="000000"/>
+                <w:sz w:val="22"/>
+                <w:szCs w:val="22"/>
+                <w:lang w:eastAsia="en-US"/>
+              </w:rPr>
+              <w:t>Required Log Transformation</w:t>
+            </w:r>
+          </w:p>
+        </w:tc>
+        <w:tc>
+          <w:tcPr>
+            <w:tcW w:w="4280" w:type="dxa"/>
+            <w:tcBorders>
+              <w:top w:val="nil"/>
+              <w:left w:val="nil"/>
+              <w:bottom w:val="nil"/>
+              <w:right w:val="nil"/>
+            </w:tcBorders>
+            <w:shd w:val="clear" w:color="auto" w:fill="auto"/>
+            <w:noWrap/>
+            <w:vAlign w:val="bottom"/>
+            <w:hideMark/>
+          </w:tcPr>
+          <w:p>
+            <w:pPr>
+              <w:spacing w:after="0" w:line="240" w:lineRule="auto"/>
+              <w:jc w:val="center"/>
+              <w:rPr>
+                <w:rFonts w:ascii="Calibri" w:eastAsia="Times New Roman" w:hAnsi="Calibri" w:cs="Calibri"/>
+                <w:color w:val="000000"/>
+                <w:sz w:val="22"/>
+                <w:szCs w:val="22"/>
+                <w:lang w:eastAsia="en-US"/>
+              </w:rPr>
+            </w:pPr>
+            <w:r>
+              <w:rPr>
+                <w:rFonts w:ascii="Calibri" w:eastAsia="Times New Roman" w:hAnsi="Calibri" w:cs="Calibri"/>
+                <w:color w:val="000000"/>
+                <w:sz w:val="22"/>
+                <w:szCs w:val="22"/>
+                <w:lang w:eastAsia="en-US"/>
+              </w:rPr>
+              <w:t>Doesn't meet linear regression assumptions</w:t>
+            </w:r>
+          </w:p>
+        </w:tc>
+      </w:tr>
+      <w:tr>
+        <w:trPr>
+          <w:trHeight w:val="300"/>
+        </w:trPr>
+        <w:tc>
+          <w:tcPr>
+            <w:tcW w:w="2900" w:type="dxa"/>
+            <w:tcBorders>
+              <w:top w:val="nil"/>
+              <w:left w:val="nil"/>
+              <w:bottom w:val="nil"/>
+              <w:right w:val="nil"/>
+            </w:tcBorders>
+            <w:shd w:val="clear" w:color="auto" w:fill="auto"/>
+            <w:noWrap/>
+            <w:vAlign w:val="bottom"/>
+            <w:hideMark/>
+          </w:tcPr>
+          <w:p>
+            <w:pPr>
+              <w:spacing w:after="0" w:line="240" w:lineRule="auto"/>
+              <w:jc w:val="center"/>
+              <w:rPr>
+                <w:rFonts w:ascii="Calibri" w:eastAsia="Times New Roman" w:hAnsi="Calibri" w:cs="Calibri"/>
+                <w:color w:val="000000"/>
+                <w:sz w:val="22"/>
+                <w:szCs w:val="22"/>
+                <w:lang w:eastAsia="en-US"/>
+              </w:rPr>
+            </w:pPr>
+            <w:proofErr w:type="spellStart"/>
+            <w:r>
+              <w:rPr>
+                <w:rFonts w:ascii="Calibri" w:eastAsia="Times New Roman" w:hAnsi="Calibri" w:cs="Calibri"/>
+                <w:color w:val="000000"/>
+                <w:sz w:val="22"/>
+                <w:szCs w:val="22"/>
+                <w:lang w:eastAsia="en-US"/>
+              </w:rPr>
+              <w:t>SalePrice</w:t>
+            </w:r>
+            <w:proofErr w:type="spellEnd"/>
+          </w:p>
+        </w:tc>
+        <w:tc>
+          <w:tcPr>
+            <w:tcW w:w="4280" w:type="dxa"/>
+            <w:tcBorders>
+              <w:top w:val="nil"/>
+              <w:left w:val="nil"/>
+              <w:bottom w:val="nil"/>
+              <w:right w:val="nil"/>
+            </w:tcBorders>
+            <w:shd w:val="clear" w:color="auto" w:fill="auto"/>
+            <w:noWrap/>
+            <w:vAlign w:val="bottom"/>
+            <w:hideMark/>
+          </w:tcPr>
+          <w:p>
+            <w:pPr>
+              <w:spacing w:after="0" w:line="240" w:lineRule="auto"/>
+              <w:jc w:val="center"/>
+              <w:rPr>
+                <w:rFonts w:ascii="Calibri" w:eastAsia="Times New Roman" w:hAnsi="Calibri" w:cs="Calibri"/>
+                <w:color w:val="000000"/>
+                <w:sz w:val="22"/>
+                <w:szCs w:val="22"/>
+                <w:lang w:eastAsia="en-US"/>
+              </w:rPr>
+            </w:pPr>
+            <w:r>
+              <w:rPr>
+                <w:rFonts w:ascii="Calibri" w:eastAsia="Times New Roman" w:hAnsi="Calibri" w:cs="Calibri"/>
+                <w:color w:val="000000"/>
+                <w:sz w:val="22"/>
+                <w:szCs w:val="22"/>
+                <w:lang w:eastAsia="en-US"/>
+              </w:rPr>
+              <w:t>X3SsnPorch</w:t>
+            </w:r>
+          </w:p>
+        </w:tc>
+      </w:tr>
+      <w:tr>
+        <w:trPr>
+          <w:trHeight w:val="300"/>
+        </w:trPr>
+        <w:tc>
+          <w:tcPr>
+            <w:tcW w:w="2900" w:type="dxa"/>
+            <w:tcBorders>
+              <w:top w:val="nil"/>
+              <w:left w:val="nil"/>
+              <w:bottom w:val="nil"/>
+              <w:right w:val="nil"/>
+            </w:tcBorders>
+            <w:shd w:val="clear" w:color="auto" w:fill="auto"/>
+            <w:noWrap/>
+            <w:vAlign w:val="bottom"/>
+            <w:hideMark/>
+          </w:tcPr>
+          <w:p>
+            <w:pPr>
+              <w:spacing w:after="0" w:line="240" w:lineRule="auto"/>
+              <w:jc w:val="center"/>
+              <w:rPr>
+                <w:rFonts w:ascii="Calibri" w:eastAsia="Times New Roman" w:hAnsi="Calibri" w:cs="Calibri"/>
+                <w:color w:val="000000"/>
+                <w:sz w:val="22"/>
+                <w:szCs w:val="22"/>
+                <w:lang w:eastAsia="en-US"/>
+              </w:rPr>
+            </w:pPr>
+            <w:proofErr w:type="spellStart"/>
+            <w:r>
+              <w:rPr>
+                <w:rFonts w:ascii="Calibri" w:eastAsia="Times New Roman" w:hAnsi="Calibri" w:cs="Calibri"/>
+                <w:color w:val="000000"/>
+                <w:sz w:val="22"/>
+                <w:szCs w:val="22"/>
+                <w:lang w:eastAsia="en-US"/>
+              </w:rPr>
+              <w:t>LotArea</w:t>
+            </w:r>
+            <w:proofErr w:type="spellEnd"/>
+          </w:p>
+        </w:tc>
+        <w:tc>
+          <w:tcPr>
+            <w:tcW w:w="4280" w:type="dxa"/>
+            <w:tcBorders>
+              <w:top w:val="nil"/>
+              <w:left w:val="nil"/>
+              <w:bottom w:val="nil"/>
+              <w:right w:val="nil"/>
+            </w:tcBorders>
+            <w:shd w:val="clear" w:color="auto" w:fill="auto"/>
+            <w:noWrap/>
+            <w:vAlign w:val="bottom"/>
+            <w:hideMark/>
+          </w:tcPr>
+          <w:p>
+            <w:pPr>
+              <w:spacing w:after="0" w:line="240" w:lineRule="auto"/>
+              <w:jc w:val="center"/>
+              <w:rPr>
+                <w:rFonts w:ascii="Calibri" w:eastAsia="Times New Roman" w:hAnsi="Calibri" w:cs="Calibri"/>
+                <w:color w:val="000000"/>
+                <w:sz w:val="22"/>
+                <w:szCs w:val="22"/>
+                <w:lang w:eastAsia="en-US"/>
+              </w:rPr>
+            </w:pPr>
+            <w:proofErr w:type="spellStart"/>
+            <w:r>
+              <w:rPr>
+                <w:rFonts w:ascii="Calibri" w:eastAsia="Times New Roman" w:hAnsi="Calibri" w:cs="Calibri"/>
+                <w:color w:val="000000"/>
+                <w:sz w:val="22"/>
+                <w:szCs w:val="22"/>
+                <w:lang w:eastAsia="en-US"/>
+              </w:rPr>
+              <w:t>PoolArea</w:t>
+            </w:r>
+            <w:proofErr w:type="spellEnd"/>
+          </w:p>
+        </w:tc>
+      </w:tr>
+      <w:tr>
+        <w:trPr>
+          <w:trHeight w:val="300"/>
+        </w:trPr>
+        <w:tc>
+          <w:tcPr>
+            <w:tcW w:w="2900" w:type="dxa"/>
+            <w:tcBorders>
+              <w:top w:val="nil"/>
+              <w:left w:val="nil"/>
+              <w:bottom w:val="nil"/>
+              <w:right w:val="nil"/>
+            </w:tcBorders>
+            <w:shd w:val="clear" w:color="auto" w:fill="auto"/>
+            <w:noWrap/>
+            <w:vAlign w:val="bottom"/>
+            <w:hideMark/>
+          </w:tcPr>
+          <w:p>
+            <w:pPr>
+              <w:spacing w:after="0" w:line="240" w:lineRule="auto"/>
+              <w:jc w:val="center"/>
+              <w:rPr>
+                <w:rFonts w:ascii="Calibri" w:eastAsia="Times New Roman" w:hAnsi="Calibri" w:cs="Calibri"/>
+                <w:color w:val="000000"/>
+                <w:sz w:val="22"/>
+                <w:szCs w:val="22"/>
+                <w:lang w:eastAsia="en-US"/>
+              </w:rPr>
+            </w:pPr>
+            <w:proofErr w:type="spellStart"/>
+            <w:r>
+              <w:rPr>
+                <w:rFonts w:ascii="Calibri" w:eastAsia="Times New Roman" w:hAnsi="Calibri" w:cs="Calibri"/>
+                <w:color w:val="000000"/>
+                <w:sz w:val="22"/>
+                <w:szCs w:val="22"/>
+                <w:lang w:eastAsia="en-US"/>
+              </w:rPr>
+              <w:t>LotFrontage</w:t>
+            </w:r>
+            <w:proofErr w:type="spellEnd"/>
+          </w:p>
+        </w:tc>
+        <w:tc>
+          <w:tcPr>
+            <w:tcW w:w="4280" w:type="dxa"/>
+            <w:tcBorders>
+              <w:top w:val="nil"/>
+              <w:left w:val="nil"/>
+              <w:bottom w:val="nil"/>
+              <w:right w:val="nil"/>
+            </w:tcBorders>
+            <w:shd w:val="clear" w:color="auto" w:fill="auto"/>
+            <w:noWrap/>
+            <w:vAlign w:val="bottom"/>
+            <w:hideMark/>
+          </w:tcPr>
+          <w:p>
+            <w:pPr>
+              <w:spacing w:after="0" w:line="240" w:lineRule="auto"/>
+              <w:jc w:val="center"/>
+              <w:rPr>
+                <w:rFonts w:ascii="Calibri" w:eastAsia="Times New Roman" w:hAnsi="Calibri" w:cs="Calibri"/>
+                <w:color w:val="000000"/>
+                <w:sz w:val="22"/>
+                <w:szCs w:val="22"/>
+                <w:lang w:eastAsia="en-US"/>
+              </w:rPr>
+            </w:pPr>
+            <w:proofErr w:type="spellStart"/>
+            <w:r>
+              <w:rPr>
+                <w:rFonts w:ascii="Calibri" w:eastAsia="Times New Roman" w:hAnsi="Calibri" w:cs="Calibri"/>
+                <w:color w:val="000000"/>
+                <w:sz w:val="22"/>
+                <w:szCs w:val="22"/>
+                <w:lang w:eastAsia="en-US"/>
+              </w:rPr>
+              <w:t>BsmtUnfSF</w:t>
+            </w:r>
+            <w:proofErr w:type="spellEnd"/>
+          </w:p>
+        </w:tc>
+      </w:tr>
+      <w:tr>
+        <w:trPr>
+          <w:trHeight w:val="300"/>
+        </w:trPr>
+        <w:tc>
+          <w:tcPr>
+            <w:tcW w:w="2900" w:type="dxa"/>
+            <w:tcBorders>
+              <w:top w:val="nil"/>
+              <w:left w:val="nil"/>
+              <w:bottom w:val="nil"/>
+              <w:right w:val="nil"/>
+            </w:tcBorders>
+            <w:shd w:val="clear" w:color="auto" w:fill="auto"/>
+            <w:noWrap/>
+            <w:vAlign w:val="bottom"/>
+            <w:hideMark/>
+          </w:tcPr>
+          <w:p>
+            <w:pPr>
+              <w:spacing w:after="0" w:line="240" w:lineRule="auto"/>
+              <w:jc w:val="center"/>
+              <w:rPr>
+                <w:rFonts w:ascii="Calibri" w:eastAsia="Times New Roman" w:hAnsi="Calibri" w:cs="Calibri"/>
+                <w:color w:val="000000"/>
+                <w:sz w:val="22"/>
+                <w:szCs w:val="22"/>
+                <w:lang w:eastAsia="en-US"/>
+              </w:rPr>
+            </w:pPr>
+            <w:proofErr w:type="spellStart"/>
+            <w:r>
+              <w:rPr>
+                <w:rFonts w:ascii="Calibri" w:eastAsia="Times New Roman" w:hAnsi="Calibri" w:cs="Calibri"/>
+                <w:color w:val="000000"/>
+                <w:sz w:val="22"/>
+                <w:szCs w:val="22"/>
+                <w:lang w:eastAsia="en-US"/>
+              </w:rPr>
+              <w:t>MasVnrArea</w:t>
+            </w:r>
+            <w:proofErr w:type="spellEnd"/>
+          </w:p>
+        </w:tc>
+        <w:tc>
+          <w:tcPr>
+            <w:tcW w:w="4280" w:type="dxa"/>
+            <w:tcBorders>
+              <w:top w:val="nil"/>
+              <w:left w:val="nil"/>
+              <w:bottom w:val="nil"/>
+              <w:right w:val="nil"/>
+            </w:tcBorders>
+            <w:shd w:val="clear" w:color="auto" w:fill="auto"/>
+            <w:noWrap/>
+            <w:vAlign w:val="bottom"/>
+            <w:hideMark/>
+          </w:tcPr>
+          <w:p>
+            <w:pPr>
+              <w:spacing w:after="0" w:line="240" w:lineRule="auto"/>
+              <w:jc w:val="center"/>
+              <w:rPr>
+                <w:rFonts w:ascii="Calibri" w:eastAsia="Times New Roman" w:hAnsi="Calibri" w:cs="Calibri"/>
+                <w:color w:val="000000"/>
+                <w:sz w:val="22"/>
+                <w:szCs w:val="22"/>
+                <w:lang w:eastAsia="en-US"/>
+              </w:rPr>
+            </w:pPr>
+            <w:proofErr w:type="spellStart"/>
+            <w:r>
+              <w:rPr>
+                <w:rFonts w:ascii="Calibri" w:eastAsia="Times New Roman" w:hAnsi="Calibri" w:cs="Calibri"/>
+                <w:color w:val="000000"/>
+                <w:sz w:val="22"/>
+                <w:szCs w:val="22"/>
+                <w:lang w:eastAsia="en-US"/>
+              </w:rPr>
+              <w:t>LowQualFinSF</w:t>
+            </w:r>
+            <w:proofErr w:type="spellEnd"/>
+          </w:p>
+        </w:tc>
+      </w:tr>
+      <w:tr>
+        <w:trPr>
+          <w:trHeight w:val="300"/>
+        </w:trPr>
+        <w:tc>
+          <w:tcPr>
+            <w:tcW w:w="2900" w:type="dxa"/>
+            <w:tcBorders>
+              <w:top w:val="nil"/>
+              <w:left w:val="nil"/>
+              <w:bottom w:val="nil"/>
+              <w:right w:val="nil"/>
+            </w:tcBorders>
+            <w:shd w:val="clear" w:color="auto" w:fill="auto"/>
+            <w:noWrap/>
+            <w:vAlign w:val="bottom"/>
+            <w:hideMark/>
+          </w:tcPr>
+          <w:p>
+            <w:pPr>
+              <w:spacing w:after="0" w:line="240" w:lineRule="auto"/>
+              <w:jc w:val="center"/>
+              <w:rPr>
+                <w:rFonts w:ascii="Calibri" w:eastAsia="Times New Roman" w:hAnsi="Calibri" w:cs="Calibri"/>
+                <w:color w:val="000000"/>
+                <w:sz w:val="22"/>
+                <w:szCs w:val="22"/>
+                <w:lang w:eastAsia="en-US"/>
+              </w:rPr>
+            </w:pPr>
+            <w:proofErr w:type="spellStart"/>
+            <w:r>
+              <w:rPr>
+                <w:rFonts w:ascii="Calibri" w:eastAsia="Times New Roman" w:hAnsi="Calibri" w:cs="Calibri"/>
+                <w:color w:val="000000"/>
+                <w:sz w:val="22"/>
+                <w:szCs w:val="22"/>
+                <w:lang w:eastAsia="en-US"/>
+              </w:rPr>
+              <w:t>ScreenPorch</w:t>
+            </w:r>
+            <w:proofErr w:type="spellEnd"/>
+          </w:p>
+        </w:tc>
+        <w:tc>
+          <w:tcPr>
+            <w:tcW w:w="4280" w:type="dxa"/>
+            <w:tcBorders>
+              <w:top w:val="nil"/>
+              <w:left w:val="nil"/>
+              <w:bottom w:val="nil"/>
+              <w:right w:val="nil"/>
+            </w:tcBorders>
+            <w:shd w:val="clear" w:color="auto" w:fill="auto"/>
+            <w:noWrap/>
+            <w:vAlign w:val="bottom"/>
+            <w:hideMark/>
+          </w:tcPr>
+          <w:p>
+            <w:pPr>
+              <w:spacing w:after="0" w:line="240" w:lineRule="auto"/>
+              <w:jc w:val="center"/>
+              <w:rPr>
+                <w:rFonts w:ascii="Calibri" w:eastAsia="Times New Roman" w:hAnsi="Calibri" w:cs="Calibri"/>
+                <w:color w:val="000000"/>
+                <w:sz w:val="22"/>
+                <w:szCs w:val="22"/>
+                <w:lang w:eastAsia="en-US"/>
+              </w:rPr>
+            </w:pPr>
+            <w:proofErr w:type="spellStart"/>
+            <w:r>
+              <w:rPr>
+                <w:rFonts w:ascii="Calibri" w:eastAsia="Times New Roman" w:hAnsi="Calibri" w:cs="Calibri"/>
+                <w:color w:val="000000"/>
+                <w:sz w:val="22"/>
+                <w:szCs w:val="22"/>
+                <w:lang w:eastAsia="en-US"/>
+              </w:rPr>
+              <w:t>EnclosedPorch</w:t>
+            </w:r>
+            <w:proofErr w:type="spellEnd"/>
+          </w:p>
+        </w:tc>
+      </w:tr>
+      <w:tr>
+        <w:trPr>
+          <w:trHeight w:val="300"/>
+        </w:trPr>
+        <w:tc>
+          <w:tcPr>
+            <w:tcW w:w="2900" w:type="dxa"/>
+            <w:tcBorders>
+              <w:top w:val="nil"/>
+              <w:left w:val="nil"/>
+              <w:bottom w:val="nil"/>
+              <w:right w:val="nil"/>
+            </w:tcBorders>
+            <w:shd w:val="clear" w:color="auto" w:fill="auto"/>
+            <w:noWrap/>
+            <w:vAlign w:val="bottom"/>
+            <w:hideMark/>
+          </w:tcPr>
+          <w:p>
+            <w:pPr>
+              <w:spacing w:after="0" w:line="240" w:lineRule="auto"/>
+              <w:jc w:val="center"/>
+              <w:rPr>
+                <w:rFonts w:ascii="Calibri" w:eastAsia="Times New Roman" w:hAnsi="Calibri" w:cs="Calibri"/>
+                <w:color w:val="000000"/>
+                <w:sz w:val="22"/>
+                <w:szCs w:val="22"/>
+                <w:lang w:eastAsia="en-US"/>
+              </w:rPr>
+            </w:pPr>
+            <w:proofErr w:type="spellStart"/>
+            <w:r>
+              <w:rPr>
+                <w:rFonts w:ascii="Calibri" w:eastAsia="Times New Roman" w:hAnsi="Calibri" w:cs="Calibri"/>
+                <w:color w:val="000000"/>
+                <w:sz w:val="22"/>
+                <w:szCs w:val="22"/>
+                <w:lang w:eastAsia="en-US"/>
+              </w:rPr>
+              <w:t>TotalBsmtSF</w:t>
+            </w:r>
+            <w:proofErr w:type="spellEnd"/>
+          </w:p>
+        </w:tc>
+        <w:tc>
+          <w:tcPr>
+            <w:tcW w:w="4280" w:type="dxa"/>
+            <w:tcBorders>
+              <w:top w:val="nil"/>
+              <w:left w:val="nil"/>
+              <w:bottom w:val="nil"/>
+              <w:right w:val="nil"/>
+            </w:tcBorders>
+            <w:shd w:val="clear" w:color="auto" w:fill="auto"/>
+            <w:noWrap/>
+            <w:vAlign w:val="bottom"/>
+            <w:hideMark/>
+          </w:tcPr>
+          <w:p>
+            <w:pPr>
+              <w:spacing w:after="0" w:line="240" w:lineRule="auto"/>
+              <w:jc w:val="center"/>
+              <w:rPr>
+                <w:rFonts w:ascii="Calibri" w:eastAsia="Times New Roman" w:hAnsi="Calibri" w:cs="Calibri"/>
+                <w:color w:val="000000"/>
+                <w:sz w:val="22"/>
+                <w:szCs w:val="22"/>
+                <w:lang w:eastAsia="en-US"/>
+              </w:rPr>
+            </w:pPr>
+          </w:p>
+        </w:tc>
+      </w:tr>
+      <w:tr>
+        <w:trPr>
+          <w:trHeight w:val="300"/>
+        </w:trPr>
+        <w:tc>
+          <w:tcPr>
+            <w:tcW w:w="2900" w:type="dxa"/>
+            <w:tcBorders>
+              <w:top w:val="nil"/>
+              <w:left w:val="nil"/>
+              <w:bottom w:val="nil"/>
+              <w:right w:val="nil"/>
+            </w:tcBorders>
+            <w:shd w:val="clear" w:color="auto" w:fill="auto"/>
+            <w:noWrap/>
+            <w:vAlign w:val="bottom"/>
+            <w:hideMark/>
+          </w:tcPr>
+          <w:p>
+            <w:pPr>
+              <w:spacing w:after="0" w:line="240" w:lineRule="auto"/>
+              <w:jc w:val="center"/>
+              <w:rPr>
+                <w:rFonts w:ascii="Calibri" w:eastAsia="Times New Roman" w:hAnsi="Calibri" w:cs="Calibri"/>
+                <w:color w:val="000000"/>
+                <w:sz w:val="22"/>
+                <w:szCs w:val="22"/>
+                <w:lang w:eastAsia="en-US"/>
+              </w:rPr>
+            </w:pPr>
+            <w:r>
+              <w:rPr>
+                <w:rFonts w:ascii="Calibri" w:eastAsia="Times New Roman" w:hAnsi="Calibri" w:cs="Calibri"/>
+                <w:color w:val="000000"/>
+                <w:sz w:val="22"/>
+                <w:szCs w:val="22"/>
+                <w:lang w:eastAsia="en-US"/>
+              </w:rPr>
+              <w:t>X1stFlrSF</w:t>
+            </w:r>
+          </w:p>
+        </w:tc>
+        <w:tc>
+          <w:tcPr>
+            <w:tcW w:w="4280" w:type="dxa"/>
+            <w:tcBorders>
+              <w:top w:val="nil"/>
+              <w:left w:val="nil"/>
+              <w:bottom w:val="nil"/>
+              <w:right w:val="nil"/>
+            </w:tcBorders>
+            <w:shd w:val="clear" w:color="auto" w:fill="auto"/>
+            <w:noWrap/>
+            <w:vAlign w:val="bottom"/>
+            <w:hideMark/>
+          </w:tcPr>
+          <w:p>
+            <w:pPr>
+              <w:spacing w:after="0" w:line="240" w:lineRule="auto"/>
+              <w:jc w:val="center"/>
+              <w:rPr>
+                <w:rFonts w:ascii="Calibri" w:eastAsia="Times New Roman" w:hAnsi="Calibri" w:cs="Calibri"/>
+                <w:color w:val="000000"/>
+                <w:sz w:val="22"/>
+                <w:szCs w:val="22"/>
+                <w:lang w:eastAsia="en-US"/>
+              </w:rPr>
+            </w:pPr>
+          </w:p>
+        </w:tc>
+      </w:tr>
+      <w:tr>
+        <w:trPr>
+          <w:trHeight w:val="300"/>
+        </w:trPr>
+        <w:tc>
+          <w:tcPr>
+            <w:tcW w:w="2900" w:type="dxa"/>
+            <w:tcBorders>
+              <w:top w:val="nil"/>
+              <w:left w:val="nil"/>
+              <w:bottom w:val="nil"/>
+              <w:right w:val="nil"/>
+            </w:tcBorders>
+            <w:shd w:val="clear" w:color="auto" w:fill="auto"/>
+            <w:noWrap/>
+            <w:vAlign w:val="bottom"/>
+            <w:hideMark/>
+          </w:tcPr>
+          <w:p>
+            <w:pPr>
+              <w:spacing w:after="0" w:line="240" w:lineRule="auto"/>
+              <w:jc w:val="center"/>
+              <w:rPr>
+                <w:rFonts w:ascii="Calibri" w:eastAsia="Times New Roman" w:hAnsi="Calibri" w:cs="Calibri"/>
+                <w:color w:val="000000"/>
+                <w:sz w:val="22"/>
+                <w:szCs w:val="22"/>
+                <w:lang w:eastAsia="en-US"/>
+              </w:rPr>
+            </w:pPr>
+            <w:r>
+              <w:rPr>
+                <w:rFonts w:ascii="Calibri" w:eastAsia="Times New Roman" w:hAnsi="Calibri" w:cs="Calibri"/>
+                <w:color w:val="000000"/>
+                <w:sz w:val="22"/>
+                <w:szCs w:val="22"/>
+                <w:lang w:eastAsia="en-US"/>
+              </w:rPr>
+              <w:t>X2ndFlrSF</w:t>
+            </w:r>
+          </w:p>
+        </w:tc>
+        <w:tc>
+          <w:tcPr>
+            <w:tcW w:w="4280" w:type="dxa"/>
+            <w:tcBorders>
+              <w:top w:val="nil"/>
+              <w:left w:val="nil"/>
+              <w:bottom w:val="nil"/>
+              <w:right w:val="nil"/>
+            </w:tcBorders>
+            <w:shd w:val="clear" w:color="auto" w:fill="auto"/>
+            <w:noWrap/>
+            <w:vAlign w:val="bottom"/>
+            <w:hideMark/>
+          </w:tcPr>
+          <w:p>
+            <w:pPr>
+              <w:spacing w:after="0" w:line="240" w:lineRule="auto"/>
+              <w:jc w:val="center"/>
+              <w:rPr>
+                <w:rFonts w:ascii="Calibri" w:eastAsia="Times New Roman" w:hAnsi="Calibri" w:cs="Calibri"/>
+                <w:color w:val="000000"/>
+                <w:sz w:val="22"/>
+                <w:szCs w:val="22"/>
+                <w:lang w:eastAsia="en-US"/>
+              </w:rPr>
+            </w:pPr>
+          </w:p>
+        </w:tc>
+      </w:tr>
+      <w:tr>
+        <w:trPr>
+          <w:trHeight w:val="300"/>
+        </w:trPr>
+        <w:tc>
+          <w:tcPr>
+            <w:tcW w:w="2900" w:type="dxa"/>
+            <w:tcBorders>
+              <w:top w:val="nil"/>
+              <w:left w:val="nil"/>
+              <w:bottom w:val="nil"/>
+              <w:right w:val="nil"/>
+            </w:tcBorders>
+            <w:shd w:val="clear" w:color="auto" w:fill="auto"/>
+            <w:noWrap/>
+            <w:vAlign w:val="bottom"/>
+            <w:hideMark/>
+          </w:tcPr>
+          <w:p>
+            <w:pPr>
+              <w:spacing w:after="0" w:line="240" w:lineRule="auto"/>
+              <w:jc w:val="center"/>
+              <w:rPr>
+                <w:rFonts w:ascii="Calibri" w:eastAsia="Times New Roman" w:hAnsi="Calibri" w:cs="Calibri"/>
+                <w:color w:val="000000"/>
+                <w:sz w:val="22"/>
+                <w:szCs w:val="22"/>
+                <w:lang w:eastAsia="en-US"/>
+              </w:rPr>
+            </w:pPr>
+            <w:proofErr w:type="spellStart"/>
+            <w:r>
+              <w:rPr>
+                <w:rFonts w:ascii="Calibri" w:eastAsia="Times New Roman" w:hAnsi="Calibri" w:cs="Calibri"/>
+                <w:color w:val="000000"/>
+                <w:sz w:val="22"/>
+                <w:szCs w:val="22"/>
+                <w:lang w:eastAsia="en-US"/>
+              </w:rPr>
+              <w:t>GrLivArea</w:t>
+            </w:r>
+            <w:proofErr w:type="spellEnd"/>
+          </w:p>
+        </w:tc>
+        <w:tc>
+          <w:tcPr>
+            <w:tcW w:w="4280" w:type="dxa"/>
+            <w:tcBorders>
+              <w:top w:val="nil"/>
+              <w:left w:val="nil"/>
+              <w:bottom w:val="nil"/>
+              <w:right w:val="nil"/>
+            </w:tcBorders>
+            <w:shd w:val="clear" w:color="auto" w:fill="auto"/>
+            <w:noWrap/>
+            <w:vAlign w:val="bottom"/>
+            <w:hideMark/>
+          </w:tcPr>
+          <w:p>
+            <w:pPr>
+              <w:spacing w:after="0" w:line="240" w:lineRule="auto"/>
+              <w:jc w:val="center"/>
+              <w:rPr>
+                <w:rFonts w:ascii="Calibri" w:eastAsia="Times New Roman" w:hAnsi="Calibri" w:cs="Calibri"/>
+                <w:color w:val="000000"/>
+                <w:sz w:val="22"/>
+                <w:szCs w:val="22"/>
+                <w:lang w:eastAsia="en-US"/>
+              </w:rPr>
+            </w:pPr>
+          </w:p>
+        </w:tc>
+      </w:tr>
+      <w:tr>
+        <w:trPr>
+          <w:trHeight w:val="300"/>
+        </w:trPr>
+        <w:tc>
+          <w:tcPr>
+            <w:tcW w:w="2900" w:type="dxa"/>
+            <w:tcBorders>
+              <w:top w:val="nil"/>
+              <w:left w:val="nil"/>
+              <w:bottom w:val="nil"/>
+              <w:right w:val="nil"/>
+            </w:tcBorders>
+            <w:shd w:val="clear" w:color="auto" w:fill="auto"/>
+            <w:noWrap/>
+            <w:vAlign w:val="bottom"/>
+            <w:hideMark/>
+          </w:tcPr>
+          <w:p>
+            <w:pPr>
+              <w:spacing w:after="0" w:line="240" w:lineRule="auto"/>
+              <w:jc w:val="center"/>
+              <w:rPr>
+                <w:rFonts w:ascii="Calibri" w:eastAsia="Times New Roman" w:hAnsi="Calibri" w:cs="Calibri"/>
+                <w:color w:val="000000"/>
+                <w:sz w:val="22"/>
+                <w:szCs w:val="22"/>
+                <w:lang w:eastAsia="en-US"/>
+              </w:rPr>
+            </w:pPr>
+            <w:proofErr w:type="spellStart"/>
+            <w:r>
+              <w:rPr>
+                <w:rFonts w:ascii="Calibri" w:eastAsia="Times New Roman" w:hAnsi="Calibri" w:cs="Calibri"/>
+                <w:color w:val="000000"/>
+                <w:sz w:val="22"/>
+                <w:szCs w:val="22"/>
+                <w:lang w:eastAsia="en-US"/>
+              </w:rPr>
+              <w:t>GarageArea</w:t>
+            </w:r>
+            <w:proofErr w:type="spellEnd"/>
+          </w:p>
+        </w:tc>
+        <w:tc>
+          <w:tcPr>
+            <w:tcW w:w="4280" w:type="dxa"/>
+            <w:tcBorders>
+              <w:top w:val="nil"/>
+              <w:left w:val="nil"/>
+              <w:bottom w:val="nil"/>
+              <w:right w:val="nil"/>
+            </w:tcBorders>
+            <w:shd w:val="clear" w:color="auto" w:fill="auto"/>
+            <w:noWrap/>
+            <w:vAlign w:val="bottom"/>
+            <w:hideMark/>
+          </w:tcPr>
+          <w:p>
+            <w:pPr>
+              <w:spacing w:after="0" w:line="240" w:lineRule="auto"/>
+              <w:jc w:val="center"/>
+              <w:rPr>
+                <w:rFonts w:ascii="Calibri" w:eastAsia="Times New Roman" w:hAnsi="Calibri" w:cs="Calibri"/>
+                <w:color w:val="000000"/>
+                <w:sz w:val="22"/>
+                <w:szCs w:val="22"/>
+                <w:lang w:eastAsia="en-US"/>
+              </w:rPr>
+            </w:pPr>
+          </w:p>
+        </w:tc>
+      </w:tr>
+      <w:tr>
+        <w:trPr>
+          <w:trHeight w:val="300"/>
+        </w:trPr>
+        <w:tc>
+          <w:tcPr>
+            <w:tcW w:w="2900" w:type="dxa"/>
+            <w:tcBorders>
+              <w:top w:val="nil"/>
+              <w:left w:val="nil"/>
+              <w:bottom w:val="nil"/>
+              <w:right w:val="nil"/>
+            </w:tcBorders>
+            <w:shd w:val="clear" w:color="auto" w:fill="auto"/>
+            <w:noWrap/>
+            <w:vAlign w:val="bottom"/>
+            <w:hideMark/>
+          </w:tcPr>
+          <w:p>
+            <w:pPr>
+              <w:spacing w:after="0" w:line="240" w:lineRule="auto"/>
+              <w:jc w:val="center"/>
+              <w:rPr>
+                <w:rFonts w:ascii="Calibri" w:eastAsia="Times New Roman" w:hAnsi="Calibri" w:cs="Calibri"/>
+                <w:color w:val="000000"/>
+                <w:sz w:val="22"/>
+                <w:szCs w:val="22"/>
+                <w:lang w:eastAsia="en-US"/>
+              </w:rPr>
+            </w:pPr>
+            <w:proofErr w:type="spellStart"/>
+            <w:r>
+              <w:rPr>
+                <w:rFonts w:ascii="Calibri" w:eastAsia="Times New Roman" w:hAnsi="Calibri" w:cs="Calibri"/>
+                <w:color w:val="000000"/>
+                <w:sz w:val="22"/>
+                <w:szCs w:val="22"/>
+                <w:lang w:eastAsia="en-US"/>
+              </w:rPr>
+              <w:t>WoodDeckSF</w:t>
+            </w:r>
+            <w:proofErr w:type="spellEnd"/>
+          </w:p>
+        </w:tc>
+        <w:tc>
+          <w:tcPr>
+            <w:tcW w:w="4280" w:type="dxa"/>
+            <w:tcBorders>
+              <w:top w:val="nil"/>
+              <w:left w:val="nil"/>
+              <w:bottom w:val="nil"/>
+              <w:right w:val="nil"/>
+            </w:tcBorders>
+            <w:shd w:val="clear" w:color="auto" w:fill="auto"/>
+            <w:noWrap/>
+            <w:vAlign w:val="bottom"/>
+            <w:hideMark/>
+          </w:tcPr>
+          <w:p>
+            <w:pPr>
+              <w:spacing w:after="0" w:line="240" w:lineRule="auto"/>
+              <w:jc w:val="center"/>
+              <w:rPr>
+                <w:rFonts w:ascii="Calibri" w:eastAsia="Times New Roman" w:hAnsi="Calibri" w:cs="Calibri"/>
+                <w:color w:val="000000"/>
+                <w:sz w:val="22"/>
+                <w:szCs w:val="22"/>
+                <w:lang w:eastAsia="en-US"/>
+              </w:rPr>
+            </w:pPr>
+          </w:p>
+        </w:tc>
+      </w:tr>
+      <w:tr>
+        <w:trPr>
+          <w:trHeight w:val="300"/>
+        </w:trPr>
+        <w:tc>
+          <w:tcPr>
+            <w:tcW w:w="2900" w:type="dxa"/>
+            <w:tcBorders>
+              <w:top w:val="nil"/>
+              <w:left w:val="nil"/>
+              <w:bottom w:val="nil"/>
+              <w:right w:val="nil"/>
+            </w:tcBorders>
+            <w:shd w:val="clear" w:color="auto" w:fill="auto"/>
+            <w:noWrap/>
+            <w:vAlign w:val="bottom"/>
+            <w:hideMark/>
+          </w:tcPr>
+          <w:p>
+            <w:pPr>
+              <w:spacing w:after="0" w:line="240" w:lineRule="auto"/>
+              <w:jc w:val="center"/>
+              <w:rPr>
+                <w:rFonts w:ascii="Calibri" w:eastAsia="Times New Roman" w:hAnsi="Calibri" w:cs="Calibri"/>
+                <w:color w:val="000000"/>
+                <w:sz w:val="22"/>
+                <w:szCs w:val="22"/>
+                <w:lang w:eastAsia="en-US"/>
+              </w:rPr>
+            </w:pPr>
+            <w:proofErr w:type="spellStart"/>
+            <w:r>
+              <w:rPr>
+                <w:rFonts w:ascii="Calibri" w:eastAsia="Times New Roman" w:hAnsi="Calibri" w:cs="Calibri"/>
+                <w:color w:val="000000"/>
+                <w:sz w:val="22"/>
+                <w:szCs w:val="22"/>
+                <w:lang w:eastAsia="en-US"/>
+              </w:rPr>
+              <w:t>OpenPorchSF</w:t>
+            </w:r>
+            <w:proofErr w:type="spellEnd"/>
+          </w:p>
+        </w:tc>
+        <w:tc>
+          <w:tcPr>
+            <w:tcW w:w="4280" w:type="dxa"/>
+            <w:tcBorders>
+              <w:top w:val="nil"/>
+              <w:left w:val="nil"/>
+              <w:bottom w:val="nil"/>
+              <w:right w:val="nil"/>
+            </w:tcBorders>
+            <w:shd w:val="clear" w:color="auto" w:fill="auto"/>
+            <w:noWrap/>
+            <w:vAlign w:val="bottom"/>
+            <w:hideMark/>
+          </w:tcPr>
+          <w:p>
+            <w:pPr>
+              <w:spacing w:after="0" w:line="240" w:lineRule="auto"/>
+              <w:jc w:val="center"/>
+              <w:rPr>
+                <w:rFonts w:ascii="Calibri" w:eastAsia="Times New Roman" w:hAnsi="Calibri" w:cs="Calibri"/>
+                <w:color w:val="000000"/>
+                <w:sz w:val="22"/>
+                <w:szCs w:val="22"/>
+                <w:lang w:eastAsia="en-US"/>
+              </w:rPr>
+            </w:pPr>
+          </w:p>
+        </w:tc>
+      </w:tr>
+    </w:tbl>
+    <w:p/>
     <w:p>
       <w:pPr>
         <w:pStyle w:val="Heading2"/>
@@ -1104,7 +2126,6 @@
         <w:rPr>
           <w:rStyle w:val="Emphasis"/>
         </w:rPr>
-        <w:lastRenderedPageBreak/>
         <w:t>Analysis</w:t>
       </w:r>
       <w:r>

</xml_diff>

<commit_message>
add some intro & transfor. intro.
</commit_message>
<xml_diff>
--- a/Ames_Iowa_Housing_Price_Prediction.docx
+++ b/Ames_Iowa_Housing_Price_Prediction.docx
@@ -1056,23 +1056,86 @@
       </w:r>
     </w:p>
     <w:p>
+      <w:pPr>
+        <w:pStyle w:val="Heading2"/>
+      </w:pPr>
       <w:r>
-        <w:t>Optional Introduction goes here</w:t>
+        <w:t>INtroduction</w:t>
       </w:r>
     </w:p>
     <w:p>
       <w:pPr>
+        <w:pStyle w:val="NormalWeb"/>
+        <w:spacing w:before="0" w:beforeAutospacing="0" w:after="200" w:afterAutospacing="0"/>
+      </w:pPr>
+      <w:r>
+        <w:rPr>
+          <w:rFonts w:ascii="Verdana" w:hAnsi="Verdana"/>
+          <w:color w:val="5F5F5F"/>
+        </w:rPr>
+        <w:t>When purchasing a home many variables play a role in determining the value and price an individual is willing to pay. </w:t>
+      </w:r>
+    </w:p>
+    <w:p>
+      <w:pPr>
+        <w:pStyle w:val="NormalWeb"/>
+        <w:spacing w:before="0" w:beforeAutospacing="0" w:after="200" w:afterAutospacing="0"/>
+        <w:ind w:firstLine="720"/>
+      </w:pPr>
+      <w:r>
+        <w:rPr>
+          <w:rFonts w:ascii="Verdana" w:hAnsi="Verdana"/>
+          <w:color w:val="5F5F5F"/>
+        </w:rPr>
+        <w:t>Our First objective is to assist Century 21 - Ames in understanding how the sale price of a home is related to the living area. Additionally</w:t>
+      </w:r>
+      <w:r>
+        <w:rPr>
+          <w:rFonts w:ascii="Verdana" w:hAnsi="Verdana"/>
+          <w:color w:val="5F5F5F"/>
+        </w:rPr>
+        <w:t>,</w:t>
+      </w:r>
+      <w:r>
+        <w:rPr>
+          <w:rFonts w:ascii="Verdana" w:hAnsi="Verdana"/>
+          <w:color w:val="5F5F5F"/>
+        </w:rPr>
+        <w:t xml:space="preserve"> we would like to investigate and understand if the sale price and its square footage relationship is dependent on the neighborhood it’s located in. </w:t>
+      </w:r>
+    </w:p>
+    <w:p>
+      <w:pPr>
+        <w:pStyle w:val="NormalWeb"/>
+        <w:spacing w:before="0" w:beforeAutospacing="0" w:after="200" w:afterAutospacing="0"/>
+      </w:pPr>
+      <w:r>
+        <w:rPr>
+          <w:rFonts w:ascii="Verdana" w:hAnsi="Verdana"/>
+          <w:color w:val="5F5F5F"/>
+        </w:rPr>
+        <w:t xml:space="preserve">Secondly, we will construct a predictive model for the sales prices of homes in all of Ames, Iowa. To ensure the best model implementation we will create 4 models and evaluate them on their R^2, CV PRESS, and Kaggle Score statistics. </w:t>
+      </w:r>
+    </w:p>
+    <w:p/>
+    <w:p>
+      <w:pPr>
         <w:pStyle w:val="Heading2"/>
       </w:pPr>
       <w:bookmarkStart w:id="1" w:name="_Toc121225831"/>
       <w:r>
+        <w:lastRenderedPageBreak/>
         <w:t>Transformations</w:t>
       </w:r>
       <w:bookmarkEnd w:id="1"/>
     </w:p>
     <w:p>
       <w:r>
-        <w:t>Talk about transformations</w:t>
+        <w:rPr>
+          <w:rFonts w:ascii="Verdana" w:hAnsi="Verdana"/>
+          <w:color w:val="5F5F5F"/>
+        </w:rPr>
+        <w:t>To ensure that we are working with data that will yield accurate and actionable results, we engaged in visualization and testing of variables to determine if they met the assumptions of regression or if they required intervention.</w:t>
       </w:r>
     </w:p>
     <w:tbl>
@@ -1195,7 +1258,6 @@
                 <w:lang w:eastAsia="en-US"/>
               </w:rPr>
             </w:pPr>
-            <w:proofErr w:type="spellStart"/>
             <w:r>
               <w:rPr>
                 <w:rFonts w:ascii="Calibri" w:eastAsia="Times New Roman" w:hAnsi="Calibri" w:cs="Calibri"/>
@@ -1206,7 +1268,6 @@
               </w:rPr>
               <w:t>SalePrice</w:t>
             </w:r>
-            <w:proofErr w:type="spellEnd"/>
           </w:p>
         </w:tc>
         <w:tc>
@@ -1278,7 +1339,6 @@
                 <w:lang w:eastAsia="en-US"/>
               </w:rPr>
             </w:pPr>
-            <w:proofErr w:type="spellStart"/>
             <w:r>
               <w:rPr>
                 <w:rFonts w:ascii="Calibri" w:eastAsia="Times New Roman" w:hAnsi="Calibri" w:cs="Calibri"/>
@@ -1289,7 +1349,6 @@
               </w:rPr>
               <w:t>LotArea</w:t>
             </w:r>
-            <w:proofErr w:type="spellEnd"/>
           </w:p>
         </w:tc>
         <w:tc>
@@ -1318,7 +1377,6 @@
                 <w:lang w:eastAsia="en-US"/>
               </w:rPr>
             </w:pPr>
-            <w:proofErr w:type="spellStart"/>
             <w:r>
               <w:rPr>
                 <w:rFonts w:ascii="Calibri" w:eastAsia="Times New Roman" w:hAnsi="Calibri" w:cs="Calibri"/>
@@ -1329,7 +1387,6 @@
               </w:rPr>
               <w:t>PoolArea</w:t>
             </w:r>
-            <w:proofErr w:type="spellEnd"/>
           </w:p>
         </w:tc>
       </w:tr>
@@ -1363,7 +1420,6 @@
                 <w:lang w:eastAsia="en-US"/>
               </w:rPr>
             </w:pPr>
-            <w:proofErr w:type="spellStart"/>
             <w:r>
               <w:rPr>
                 <w:rFonts w:ascii="Calibri" w:eastAsia="Times New Roman" w:hAnsi="Calibri" w:cs="Calibri"/>
@@ -1374,7 +1430,6 @@
               </w:rPr>
               <w:t>LotFrontage</w:t>
             </w:r>
-            <w:proofErr w:type="spellEnd"/>
           </w:p>
         </w:tc>
         <w:tc>
@@ -1403,7 +1458,6 @@
                 <w:lang w:eastAsia="en-US"/>
               </w:rPr>
             </w:pPr>
-            <w:proofErr w:type="spellStart"/>
             <w:r>
               <w:rPr>
                 <w:rFonts w:ascii="Calibri" w:eastAsia="Times New Roman" w:hAnsi="Calibri" w:cs="Calibri"/>
@@ -1414,7 +1468,6 @@
               </w:rPr>
               <w:t>BsmtUnfSF</w:t>
             </w:r>
-            <w:proofErr w:type="spellEnd"/>
           </w:p>
         </w:tc>
       </w:tr>
@@ -1448,7 +1501,6 @@
                 <w:lang w:eastAsia="en-US"/>
               </w:rPr>
             </w:pPr>
-            <w:proofErr w:type="spellStart"/>
             <w:r>
               <w:rPr>
                 <w:rFonts w:ascii="Calibri" w:eastAsia="Times New Roman" w:hAnsi="Calibri" w:cs="Calibri"/>
@@ -1459,7 +1511,6 @@
               </w:rPr>
               <w:t>MasVnrArea</w:t>
             </w:r>
-            <w:proofErr w:type="spellEnd"/>
           </w:p>
         </w:tc>
         <w:tc>
@@ -1488,7 +1539,6 @@
                 <w:lang w:eastAsia="en-US"/>
               </w:rPr>
             </w:pPr>
-            <w:proofErr w:type="spellStart"/>
             <w:r>
               <w:rPr>
                 <w:rFonts w:ascii="Calibri" w:eastAsia="Times New Roman" w:hAnsi="Calibri" w:cs="Calibri"/>
@@ -1499,7 +1549,6 @@
               </w:rPr>
               <w:t>LowQualFinSF</w:t>
             </w:r>
-            <w:proofErr w:type="spellEnd"/>
           </w:p>
         </w:tc>
       </w:tr>
@@ -1533,7 +1582,6 @@
                 <w:lang w:eastAsia="en-US"/>
               </w:rPr>
             </w:pPr>
-            <w:proofErr w:type="spellStart"/>
             <w:r>
               <w:rPr>
                 <w:rFonts w:ascii="Calibri" w:eastAsia="Times New Roman" w:hAnsi="Calibri" w:cs="Calibri"/>
@@ -1544,7 +1592,6 @@
               </w:rPr>
               <w:t>ScreenPorch</w:t>
             </w:r>
-            <w:proofErr w:type="spellEnd"/>
           </w:p>
         </w:tc>
         <w:tc>
@@ -1573,7 +1620,6 @@
                 <w:lang w:eastAsia="en-US"/>
               </w:rPr>
             </w:pPr>
-            <w:proofErr w:type="spellStart"/>
             <w:r>
               <w:rPr>
                 <w:rFonts w:ascii="Calibri" w:eastAsia="Times New Roman" w:hAnsi="Calibri" w:cs="Calibri"/>
@@ -1584,7 +1630,6 @@
               </w:rPr>
               <w:t>EnclosedPorch</w:t>
             </w:r>
-            <w:proofErr w:type="spellEnd"/>
           </w:p>
         </w:tc>
       </w:tr>
@@ -1618,7 +1663,6 @@
                 <w:lang w:eastAsia="en-US"/>
               </w:rPr>
             </w:pPr>
-            <w:proofErr w:type="spellStart"/>
             <w:r>
               <w:rPr>
                 <w:rFonts w:ascii="Calibri" w:eastAsia="Times New Roman" w:hAnsi="Calibri" w:cs="Calibri"/>
@@ -1629,7 +1673,6 @@
               </w:rPr>
               <w:t>TotalBsmtSF</w:t>
             </w:r>
-            <w:proofErr w:type="spellEnd"/>
           </w:p>
         </w:tc>
         <w:tc>
@@ -1833,7 +1876,6 @@
                 <w:lang w:eastAsia="en-US"/>
               </w:rPr>
             </w:pPr>
-            <w:proofErr w:type="spellStart"/>
             <w:r>
               <w:rPr>
                 <w:rFonts w:ascii="Calibri" w:eastAsia="Times New Roman" w:hAnsi="Calibri" w:cs="Calibri"/>
@@ -1844,7 +1886,6 @@
               </w:rPr>
               <w:t>GrLivArea</w:t>
             </w:r>
-            <w:proofErr w:type="spellEnd"/>
           </w:p>
         </w:tc>
         <w:tc>
@@ -1906,7 +1947,6 @@
                 <w:lang w:eastAsia="en-US"/>
               </w:rPr>
             </w:pPr>
-            <w:proofErr w:type="spellStart"/>
             <w:r>
               <w:rPr>
                 <w:rFonts w:ascii="Calibri" w:eastAsia="Times New Roman" w:hAnsi="Calibri" w:cs="Calibri"/>
@@ -1917,7 +1957,6 @@
               </w:rPr>
               <w:t>GarageArea</w:t>
             </w:r>
-            <w:proofErr w:type="spellEnd"/>
           </w:p>
         </w:tc>
         <w:tc>
@@ -1979,7 +2018,6 @@
                 <w:lang w:eastAsia="en-US"/>
               </w:rPr>
             </w:pPr>
-            <w:proofErr w:type="spellStart"/>
             <w:r>
               <w:rPr>
                 <w:rFonts w:ascii="Calibri" w:eastAsia="Times New Roman" w:hAnsi="Calibri" w:cs="Calibri"/>
@@ -1990,7 +2028,6 @@
               </w:rPr>
               <w:t>WoodDeckSF</w:t>
             </w:r>
-            <w:proofErr w:type="spellEnd"/>
           </w:p>
         </w:tc>
         <w:tc>
@@ -2052,7 +2089,6 @@
                 <w:lang w:eastAsia="en-US"/>
               </w:rPr>
             </w:pPr>
-            <w:proofErr w:type="spellStart"/>
             <w:r>
               <w:rPr>
                 <w:rFonts w:ascii="Calibri" w:eastAsia="Times New Roman" w:hAnsi="Calibri" w:cs="Calibri"/>
@@ -2063,7 +2099,6 @@
               </w:rPr>
               <w:t>OpenPorchSF</w:t>
             </w:r>
-            <w:proofErr w:type="spellEnd"/>
           </w:p>
         </w:tc>
         <w:tc>
@@ -2112,11 +2147,7 @@
       </w:r>
       <w:bookmarkEnd w:id="2"/>
     </w:p>
-    <w:p>
-      <w:r>
-        <w:t>Talk about relationships</w:t>
-      </w:r>
-    </w:p>
+    <w:p/>
     <w:p>
       <w:pPr>
         <w:pStyle w:val="Heading1"/>
@@ -2126,13 +2157,8 @@
         <w:rPr>
           <w:rStyle w:val="Emphasis"/>
         </w:rPr>
-        <w:t>Analysis</w:t>
-      </w:r>
-      <w:r>
-        <w:rPr>
-          <w:rStyle w:val="Emphasis"/>
-        </w:rPr>
-        <w:t xml:space="preserve"> 1</w:t>
+        <w:lastRenderedPageBreak/>
+        <w:t>Analysis 1</w:t>
       </w:r>
       <w:bookmarkEnd w:id="3"/>
       <w:r>
@@ -2236,6 +2262,9 @@
     </w:p>
     <w:p>
       <w:r>
+        <w:rPr>
+          <w:noProof/>
+        </w:rPr>
         <w:drawing>
           <wp:inline distT="0" distB="0" distL="0" distR="0" wp14:anchorId="6213626E" wp14:editId="5F4784D5">
             <wp:extent cx="5486400" cy="3692525"/>
@@ -2287,6 +2316,9 @@
     </w:p>
     <w:p>
       <w:r>
+        <w:rPr>
+          <w:noProof/>
+        </w:rPr>
         <w:drawing>
           <wp:inline distT="0" distB="0" distL="0" distR="0" wp14:anchorId="3EF2D4BC" wp14:editId="27CD4CE3">
             <wp:extent cx="5486400" cy="1734820"/>
@@ -2338,6 +2370,9 @@
     </w:p>
     <w:p>
       <w:r>
+        <w:rPr>
+          <w:noProof/>
+        </w:rPr>
         <w:drawing>
           <wp:inline distT="0" distB="0" distL="0" distR="0" wp14:anchorId="0B793EC9" wp14:editId="0BF6B3C8">
             <wp:extent cx="5486400" cy="3469640"/>
@@ -2389,6 +2424,9 @@
     </w:p>
     <w:p>
       <w:r>
+        <w:rPr>
+          <w:noProof/>
+        </w:rPr>
         <w:drawing>
           <wp:inline distT="0" distB="0" distL="0" distR="0" wp14:anchorId="75F1F493" wp14:editId="5E40AFCD">
             <wp:extent cx="5486400" cy="4979035"/>
@@ -5404,6 +5442,22 @@
       <w:szCs w:val="21"/>
     </w:rPr>
   </w:style>
+  <w:style w:type="paragraph" w:styleId="NormalWeb">
+    <w:name w:val="Normal (Web)"/>
+    <w:basedOn w:val="Normal"/>
+    <w:uiPriority w:val="99"/>
+    <w:semiHidden/>
+    <w:unhideWhenUsed/>
+    <w:rsid w:val="00631B70"/>
+    <w:pPr>
+      <w:spacing w:before="100" w:beforeAutospacing="1" w:after="100" w:afterAutospacing="1" w:line="240" w:lineRule="auto"/>
+    </w:pPr>
+    <w:rPr>
+      <w:rFonts w:ascii="Times New Roman" w:eastAsia="Times New Roman" w:hAnsi="Times New Roman" w:cs="Times New Roman"/>
+      <w:color w:val="auto"/>
+      <w:lang w:eastAsia="en-US"/>
+    </w:rPr>
+  </w:style>
 </w:styles>
 </file>
 
@@ -5669,35 +5723,6 @@
 </file>
 
 <file path=customXml/item1.xml><?xml version="1.0" encoding="utf-8"?>
-<p:properties xmlns:p="http://schemas.microsoft.com/office/2006/metadata/properties" xmlns:xsi="http://www.w3.org/2001/XMLSchema-instance" xmlns:pc="http://schemas.microsoft.com/office/infopath/2007/PartnerControls">
-  <documentManagement>
-    <_ip_UnifiedCompliancePolicyUIAction xmlns="http://schemas.microsoft.com/sharepoint/v3" xsi:nil="true"/>
-    <Image xmlns="71af3243-3dd4-4a8d-8c0d-dd76da1f02a5">
-      <Url xsi:nil="true"/>
-      <Description xsi:nil="true"/>
-    </Image>
-    <Status xmlns="71af3243-3dd4-4a8d-8c0d-dd76da1f02a5">Not started</Status>
-    <Background xmlns="71af3243-3dd4-4a8d-8c0d-dd76da1f02a5">false</Background>
-    <_ip_UnifiedCompliancePolicyProperties xmlns="http://schemas.microsoft.com/sharepoint/v3" xsi:nil="true"/>
-    <ImageTagsTaxHTField xmlns="71af3243-3dd4-4a8d-8c0d-dd76da1f02a5">
-      <Terms xmlns="http://schemas.microsoft.com/office/infopath/2007/PartnerControls"/>
-    </ImageTagsTaxHTField>
-    <TaxCatchAll xmlns="230e9df3-be65-4c73-a93b-d1236ebd677e" xsi:nil="true"/>
-    <MediaServiceKeyPoints xmlns="71af3243-3dd4-4a8d-8c0d-dd76da1f02a5" xsi:nil="true"/>
-  </documentManagement>
-</p:properties>
-</file>
-
-<file path=customXml/item2.xml><?xml version="1.0" encoding="utf-8"?>
-<?mso-contentType ?>
-<FormTemplates xmlns="http://schemas.microsoft.com/sharepoint/v3/contenttype/forms">
-  <Display>DocumentLibraryForm</Display>
-  <Edit>DocumentLibraryForm</Edit>
-  <New>DocumentLibraryForm</New>
-</FormTemplates>
-</file>
-
-<file path=customXml/item3.xml><?xml version="1.0" encoding="utf-8"?>
 <ct:contentTypeSchema xmlns:ct="http://schemas.microsoft.com/office/2006/metadata/contentType" xmlns:ma="http://schemas.microsoft.com/office/2006/metadata/properties/metaAttributes" ct:_="" ma:_="" ma:contentTypeName="Document" ma:contentTypeID="0x01010079F111ED35F8CC479449609E8A0923A6" ma:contentTypeVersion="24" ma:contentTypeDescription="Create a new document." ma:contentTypeScope="" ma:versionID="2d714a3296df14eba7a100bb665443ca">
   <xsd:schema xmlns:xsd="http://www.w3.org/2001/XMLSchema" xmlns:xs="http://www.w3.org/2001/XMLSchema" xmlns:p="http://schemas.microsoft.com/office/2006/metadata/properties" xmlns:ns1="http://schemas.microsoft.com/sharepoint/v3" xmlns:ns2="71af3243-3dd4-4a8d-8c0d-dd76da1f02a5" xmlns:ns3="16c05727-aa75-4e4a-9b5f-8a80a1165891" xmlns:ns4="230e9df3-be65-4c73-a93b-d1236ebd677e" targetNamespace="http://schemas.microsoft.com/office/2006/metadata/properties" ma:root="true" ma:fieldsID="49549bf45bfbbfb6cffed527380e77e1" ns1:_="" ns2:_="" ns3:_="" ns4:_="">
     <xsd:import namespace="http://schemas.microsoft.com/sharepoint/v3"/>
@@ -5985,27 +6010,36 @@
 </ct:contentTypeSchema>
 </file>
 
-<file path=customXml/itemProps1.xml><?xml version="1.0" encoding="utf-8"?>
-<ds:datastoreItem xmlns:ds="http://schemas.openxmlformats.org/officeDocument/2006/customXml" ds:itemID="{6257E3F8-D67B-42F2-9BD6-1506690D4417}">
-  <ds:schemaRefs>
-    <ds:schemaRef ds:uri="http://schemas.microsoft.com/office/2006/metadata/properties"/>
-    <ds:schemaRef ds:uri="http://schemas.microsoft.com/office/infopath/2007/PartnerControls"/>
-    <ds:schemaRef ds:uri="http://schemas.microsoft.com/sharepoint/v3"/>
-    <ds:schemaRef ds:uri="71af3243-3dd4-4a8d-8c0d-dd76da1f02a5"/>
-    <ds:schemaRef ds:uri="230e9df3-be65-4c73-a93b-d1236ebd677e"/>
-  </ds:schemaRefs>
-</ds:datastoreItem>
+<file path=customXml/item2.xml><?xml version="1.0" encoding="utf-8"?>
+<?mso-contentType ?>
+<FormTemplates xmlns="http://schemas.microsoft.com/sharepoint/v3/contenttype/forms">
+  <Display>DocumentLibraryForm</Display>
+  <Edit>DocumentLibraryForm</Edit>
+  <New>DocumentLibraryForm</New>
+</FormTemplates>
 </file>
 
-<file path=customXml/itemProps2.xml><?xml version="1.0" encoding="utf-8"?>
-<ds:datastoreItem xmlns:ds="http://schemas.openxmlformats.org/officeDocument/2006/customXml" ds:itemID="{93A1AD95-8833-42D7-9D0E-E6F1E6CA1951}">
-  <ds:schemaRefs>
-    <ds:schemaRef ds:uri="http://schemas.microsoft.com/sharepoint/v3/contenttype/forms"/>
-  </ds:schemaRefs>
-</ds:datastoreItem>
+<file path=customXml/item3.xml><?xml version="1.0" encoding="utf-8"?>
+<p:properties xmlns:p="http://schemas.microsoft.com/office/2006/metadata/properties" xmlns:xsi="http://www.w3.org/2001/XMLSchema-instance" xmlns:pc="http://schemas.microsoft.com/office/infopath/2007/PartnerControls">
+  <documentManagement>
+    <_ip_UnifiedCompliancePolicyUIAction xmlns="http://schemas.microsoft.com/sharepoint/v3" xsi:nil="true"/>
+    <Image xmlns="71af3243-3dd4-4a8d-8c0d-dd76da1f02a5">
+      <Url xsi:nil="true"/>
+      <Description xsi:nil="true"/>
+    </Image>
+    <Status xmlns="71af3243-3dd4-4a8d-8c0d-dd76da1f02a5">Not started</Status>
+    <Background xmlns="71af3243-3dd4-4a8d-8c0d-dd76da1f02a5">false</Background>
+    <_ip_UnifiedCompliancePolicyProperties xmlns="http://schemas.microsoft.com/sharepoint/v3" xsi:nil="true"/>
+    <ImageTagsTaxHTField xmlns="71af3243-3dd4-4a8d-8c0d-dd76da1f02a5">
+      <Terms xmlns="http://schemas.microsoft.com/office/infopath/2007/PartnerControls"/>
+    </ImageTagsTaxHTField>
+    <TaxCatchAll xmlns="230e9df3-be65-4c73-a93b-d1236ebd677e" xsi:nil="true"/>
+    <MediaServiceKeyPoints xmlns="71af3243-3dd4-4a8d-8c0d-dd76da1f02a5" xsi:nil="true"/>
+  </documentManagement>
+</p:properties>
 </file>
 
-<file path=customXml/itemProps3.xml><?xml version="1.0" encoding="utf-8"?>
+<file path=customXml/itemProps1.xml><?xml version="1.0" encoding="utf-8"?>
 <ds:datastoreItem xmlns:ds="http://schemas.openxmlformats.org/officeDocument/2006/customXml" ds:itemID="{653E52DE-9D13-4D1F-9BDF-30ECA93D61F3}">
   <ds:schemaRefs>
     <ds:schemaRef ds:uri="http://schemas.microsoft.com/office/2006/metadata/contentType"/>
@@ -6024,4 +6058,24 @@
     <ds:schemaRef ds:uri="http://schemas.microsoft.com/internal/obd"/>
   </ds:schemaRefs>
 </ds:datastoreItem>
+</file>
+
+<file path=customXml/itemProps2.xml><?xml version="1.0" encoding="utf-8"?>
+<ds:datastoreItem xmlns:ds="http://schemas.openxmlformats.org/officeDocument/2006/customXml" ds:itemID="{93A1AD95-8833-42D7-9D0E-E6F1E6CA1951}">
+  <ds:schemaRefs>
+    <ds:schemaRef ds:uri="http://schemas.microsoft.com/sharepoint/v3/contenttype/forms"/>
+  </ds:schemaRefs>
+</ds:datastoreItem>
+</file>
+
+<file path=customXml/itemProps3.xml><?xml version="1.0" encoding="utf-8"?>
+<ds:datastoreItem xmlns:ds="http://schemas.openxmlformats.org/officeDocument/2006/customXml" ds:itemID="{6257E3F8-D67B-42F2-9BD6-1506690D4417}">
+  <ds:schemaRefs>
+    <ds:schemaRef ds:uri="http://schemas.microsoft.com/office/2006/metadata/properties"/>
+    <ds:schemaRef ds:uri="http://schemas.microsoft.com/office/infopath/2007/PartnerControls"/>
+    <ds:schemaRef ds:uri="http://schemas.microsoft.com/sharepoint/v3"/>
+    <ds:schemaRef ds:uri="71af3243-3dd4-4a8d-8c0d-dd76da1f02a5"/>
+    <ds:schemaRef ds:uri="230e9df3-be65-4c73-a93b-d1236ebd677e"/>
+  </ds:schemaRefs>
+</ds:datastoreItem>
 </file>
</xml_diff>

<commit_message>
Finished initial outline/table of contents
</commit_message>
<xml_diff>
--- a/Ames_Iowa_Housing_Price_Prediction.docx
+++ b/Ames_Iowa_Housing_Price_Prediction.docx
@@ -186,7 +186,7 @@
             <w:rPr>
               <w:noProof/>
             </w:rPr>
-            <w:instrText xml:space="preserve"> PAGEREF _Toc121225830 \h </w:instrText>
+            <w:instrText xml:space="preserve"> PAGEREF _Toc121312998 \h </w:instrText>
           </w:r>
           <w:r>
             <w:rPr>
@@ -229,7 +229,7 @@
             <w:rPr>
               <w:noProof/>
             </w:rPr>
-            <w:t>Transformations</w:t>
+            <w:t>Introduction</w:t>
           </w:r>
           <w:r>
             <w:rPr>
@@ -247,7 +247,7 @@
             <w:rPr>
               <w:noProof/>
             </w:rPr>
-            <w:instrText xml:space="preserve"> PAGEREF _Toc121225831 \h </w:instrText>
+            <w:instrText xml:space="preserve"> PAGEREF _Toc121312999 \h </w:instrText>
           </w:r>
           <w:r>
             <w:rPr>
@@ -290,7 +290,7 @@
             <w:rPr>
               <w:noProof/>
             </w:rPr>
-            <w:t>Relationships</w:t>
+            <w:t>Transformations</w:t>
           </w:r>
           <w:r>
             <w:rPr>
@@ -308,7 +308,7 @@
             <w:rPr>
               <w:noProof/>
             </w:rPr>
-            <w:instrText xml:space="preserve"> PAGEREF _Toc121225832 \h </w:instrText>
+            <w:instrText xml:space="preserve"> PAGEREF _Toc121313000 \h </w:instrText>
           </w:r>
           <w:r>
             <w:rPr>
@@ -325,7 +325,7 @@
             <w:rPr>
               <w:noProof/>
             </w:rPr>
-            <w:t>1</w:t>
+            <w:t>2</w:t>
           </w:r>
           <w:r>
             <w:rPr>
@@ -373,7 +373,7 @@
             <w:rPr>
               <w:noProof/>
             </w:rPr>
-            <w:instrText xml:space="preserve"> PAGEREF _Toc121225833 \h </w:instrText>
+            <w:instrText xml:space="preserve"> PAGEREF _Toc121313001 \h </w:instrText>
           </w:r>
           <w:r>
             <w:rPr>
@@ -390,7 +390,7 @@
             <w:rPr>
               <w:noProof/>
             </w:rPr>
-            <w:t>2</w:t>
+            <w:t>3</w:t>
           </w:r>
           <w:r>
             <w:rPr>
@@ -416,7 +416,7 @@
             <w:rPr>
               <w:noProof/>
             </w:rPr>
-            <w:t>Findings</w:t>
+            <w:t>Restatement of Problem</w:t>
           </w:r>
           <w:r>
             <w:rPr>
@@ -434,7 +434,7 @@
             <w:rPr>
               <w:noProof/>
             </w:rPr>
-            <w:instrText xml:space="preserve"> PAGEREF _Toc121225834 \h </w:instrText>
+            <w:instrText xml:space="preserve"> PAGEREF _Toc121313002 \h </w:instrText>
           </w:r>
           <w:r>
             <w:rPr>
@@ -451,7 +451,7 @@
             <w:rPr>
               <w:noProof/>
             </w:rPr>
-            <w:t>2</w:t>
+            <w:t>3</w:t>
           </w:r>
           <w:r>
             <w:rPr>
@@ -477,7 +477,7 @@
             <w:rPr>
               <w:noProof/>
             </w:rPr>
-            <w:t>Conculsion</w:t>
+            <w:t>Build and Fit the model</w:t>
           </w:r>
           <w:r>
             <w:rPr>
@@ -495,7 +495,7 @@
             <w:rPr>
               <w:noProof/>
             </w:rPr>
-            <w:instrText xml:space="preserve"> PAGEREF _Toc121225835 \h </w:instrText>
+            <w:instrText xml:space="preserve"> PAGEREF _Toc121313003 \h </w:instrText>
           </w:r>
           <w:r>
             <w:rPr>
@@ -512,7 +512,251 @@
             <w:rPr>
               <w:noProof/>
             </w:rPr>
-            <w:t>2</w:t>
+            <w:t>3</w:t>
+          </w:r>
+          <w:r>
+            <w:rPr>
+              <w:noProof/>
+            </w:rPr>
+            <w:fldChar w:fldCharType="end"/>
+          </w:r>
+        </w:p>
+        <w:p>
+          <w:pPr>
+            <w:pStyle w:val="TOC2"/>
+            <w:rPr>
+              <w:rFonts w:eastAsiaTheme="minorEastAsia"/>
+              <w:bCs w:val="0"/>
+              <w:noProof/>
+              <w:color w:val="auto"/>
+              <w:sz w:val="22"/>
+              <w:szCs w:val="22"/>
+              <w:lang w:eastAsia="en-US"/>
+            </w:rPr>
+          </w:pPr>
+          <w:r>
+            <w:rPr>
+              <w:noProof/>
+            </w:rPr>
+            <w:t>Comparing competing models</w:t>
+          </w:r>
+          <w:r>
+            <w:rPr>
+              <w:noProof/>
+            </w:rPr>
+            <w:tab/>
+          </w:r>
+          <w:r>
+            <w:rPr>
+              <w:noProof/>
+            </w:rPr>
+            <w:fldChar w:fldCharType="begin"/>
+          </w:r>
+          <w:r>
+            <w:rPr>
+              <w:noProof/>
+            </w:rPr>
+            <w:instrText xml:space="preserve"> PAGEREF _Toc121313004 \h </w:instrText>
+          </w:r>
+          <w:r>
+            <w:rPr>
+              <w:noProof/>
+            </w:rPr>
+          </w:r>
+          <w:r>
+            <w:rPr>
+              <w:noProof/>
+            </w:rPr>
+            <w:fldChar w:fldCharType="separate"/>
+          </w:r>
+          <w:r>
+            <w:rPr>
+              <w:noProof/>
+            </w:rPr>
+            <w:t>3</w:t>
+          </w:r>
+          <w:r>
+            <w:rPr>
+              <w:noProof/>
+            </w:rPr>
+            <w:fldChar w:fldCharType="end"/>
+          </w:r>
+        </w:p>
+        <w:p>
+          <w:pPr>
+            <w:pStyle w:val="TOC2"/>
+            <w:rPr>
+              <w:rFonts w:eastAsiaTheme="minorEastAsia"/>
+              <w:bCs w:val="0"/>
+              <w:noProof/>
+              <w:color w:val="auto"/>
+              <w:sz w:val="22"/>
+              <w:szCs w:val="22"/>
+              <w:lang w:eastAsia="en-US"/>
+            </w:rPr>
+          </w:pPr>
+          <w:r>
+            <w:rPr>
+              <w:noProof/>
+            </w:rPr>
+            <w:t>Parameters</w:t>
+          </w:r>
+          <w:r>
+            <w:rPr>
+              <w:noProof/>
+            </w:rPr>
+            <w:tab/>
+          </w:r>
+          <w:r>
+            <w:rPr>
+              <w:noProof/>
+            </w:rPr>
+            <w:fldChar w:fldCharType="begin"/>
+          </w:r>
+          <w:r>
+            <w:rPr>
+              <w:noProof/>
+            </w:rPr>
+            <w:instrText xml:space="preserve"> PAGEREF _Toc121313005 \h </w:instrText>
+          </w:r>
+          <w:r>
+            <w:rPr>
+              <w:noProof/>
+            </w:rPr>
+          </w:r>
+          <w:r>
+            <w:rPr>
+              <w:noProof/>
+            </w:rPr>
+            <w:fldChar w:fldCharType="separate"/>
+          </w:r>
+          <w:r>
+            <w:rPr>
+              <w:noProof/>
+            </w:rPr>
+            <w:t>3</w:t>
+          </w:r>
+          <w:r>
+            <w:rPr>
+              <w:noProof/>
+            </w:rPr>
+            <w:fldChar w:fldCharType="end"/>
+          </w:r>
+        </w:p>
+        <w:p>
+          <w:pPr>
+            <w:pStyle w:val="TOC2"/>
+            <w:rPr>
+              <w:rFonts w:eastAsiaTheme="minorEastAsia"/>
+              <w:bCs w:val="0"/>
+              <w:noProof/>
+              <w:color w:val="auto"/>
+              <w:sz w:val="22"/>
+              <w:szCs w:val="22"/>
+              <w:lang w:eastAsia="en-US"/>
+            </w:rPr>
+          </w:pPr>
+          <w:r>
+            <w:rPr>
+              <w:noProof/>
+            </w:rPr>
+            <w:t>Conclusion</w:t>
+          </w:r>
+          <w:r>
+            <w:rPr>
+              <w:noProof/>
+            </w:rPr>
+            <w:tab/>
+          </w:r>
+          <w:r>
+            <w:rPr>
+              <w:noProof/>
+            </w:rPr>
+            <w:fldChar w:fldCharType="begin"/>
+          </w:r>
+          <w:r>
+            <w:rPr>
+              <w:noProof/>
+            </w:rPr>
+            <w:instrText xml:space="preserve"> PAGEREF _Toc121313006 \h </w:instrText>
+          </w:r>
+          <w:r>
+            <w:rPr>
+              <w:noProof/>
+            </w:rPr>
+          </w:r>
+          <w:r>
+            <w:rPr>
+              <w:noProof/>
+            </w:rPr>
+            <w:fldChar w:fldCharType="separate"/>
+          </w:r>
+          <w:r>
+            <w:rPr>
+              <w:noProof/>
+            </w:rPr>
+            <w:t>3</w:t>
+          </w:r>
+          <w:r>
+            <w:rPr>
+              <w:noProof/>
+            </w:rPr>
+            <w:fldChar w:fldCharType="end"/>
+          </w:r>
+        </w:p>
+        <w:p>
+          <w:pPr>
+            <w:pStyle w:val="TOC2"/>
+            <w:rPr>
+              <w:rFonts w:eastAsiaTheme="minorEastAsia"/>
+              <w:bCs w:val="0"/>
+              <w:noProof/>
+              <w:color w:val="auto"/>
+              <w:sz w:val="22"/>
+              <w:szCs w:val="22"/>
+              <w:lang w:eastAsia="en-US"/>
+            </w:rPr>
+          </w:pPr>
+          <w:r>
+            <w:rPr>
+              <w:noProof/>
+            </w:rPr>
+            <w:t>R Shiny: Price vs. Living area</w:t>
+          </w:r>
+          <w:r>
+            <w:rPr>
+              <w:noProof/>
+            </w:rPr>
+            <w:tab/>
+          </w:r>
+          <w:r>
+            <w:rPr>
+              <w:noProof/>
+            </w:rPr>
+            <w:fldChar w:fldCharType="begin"/>
+          </w:r>
+          <w:r>
+            <w:rPr>
+              <w:noProof/>
+            </w:rPr>
+            <w:instrText xml:space="preserve"> PAGEREF _Toc121313007 \h </w:instrText>
+          </w:r>
+          <w:r>
+            <w:rPr>
+              <w:noProof/>
+            </w:rPr>
+          </w:r>
+          <w:r>
+            <w:rPr>
+              <w:noProof/>
+            </w:rPr>
+            <w:fldChar w:fldCharType="separate"/>
+          </w:r>
+          <w:r>
+            <w:rPr>
+              <w:noProof/>
+            </w:rPr>
+            <w:t>3</w:t>
           </w:r>
           <w:r>
             <w:rPr>
@@ -560,7 +804,7 @@
             <w:rPr>
               <w:noProof/>
             </w:rPr>
-            <w:instrText xml:space="preserve"> PAGEREF _Toc121225836 \h </w:instrText>
+            <w:instrText xml:space="preserve"> PAGEREF _Toc121313008 \h </w:instrText>
           </w:r>
           <w:r>
             <w:rPr>
@@ -577,7 +821,7 @@
             <w:rPr>
               <w:noProof/>
             </w:rPr>
-            <w:t>3</w:t>
+            <w:t>4</w:t>
           </w:r>
           <w:r>
             <w:rPr>
@@ -603,7 +847,7 @@
             <w:rPr>
               <w:noProof/>
             </w:rPr>
-            <w:t>Findings</w:t>
+            <w:t>Restatement of problem</w:t>
           </w:r>
           <w:r>
             <w:rPr>
@@ -621,7 +865,7 @@
             <w:rPr>
               <w:noProof/>
             </w:rPr>
-            <w:instrText xml:space="preserve"> PAGEREF _Toc121225837 \h </w:instrText>
+            <w:instrText xml:space="preserve"> PAGEREF _Toc121313009 \h </w:instrText>
           </w:r>
           <w:r>
             <w:rPr>
@@ -638,7 +882,7 @@
             <w:rPr>
               <w:noProof/>
             </w:rPr>
-            <w:t>3</w:t>
+            <w:t>4</w:t>
           </w:r>
           <w:r>
             <w:rPr>
@@ -664,7 +908,7 @@
             <w:rPr>
               <w:noProof/>
             </w:rPr>
-            <w:t>Model Design</w:t>
+            <w:t>Model Selection</w:t>
           </w:r>
           <w:r>
             <w:rPr>
@@ -682,7 +926,7 @@
             <w:rPr>
               <w:noProof/>
             </w:rPr>
-            <w:instrText xml:space="preserve"> PAGEREF _Toc121225838 \h </w:instrText>
+            <w:instrText xml:space="preserve"> PAGEREF _Toc121313010 \h </w:instrText>
           </w:r>
           <w:r>
             <w:rPr>
@@ -699,7 +943,7 @@
             <w:rPr>
               <w:noProof/>
             </w:rPr>
-            <w:t>3</w:t>
+            <w:t>4</w:t>
           </w:r>
           <w:r>
             <w:rPr>
@@ -743,7 +987,7 @@
             <w:rPr>
               <w:noProof/>
             </w:rPr>
-            <w:instrText xml:space="preserve"> PAGEREF _Toc121225839 \h </w:instrText>
+            <w:instrText xml:space="preserve"> PAGEREF _Toc121313011 \h </w:instrText>
           </w:r>
           <w:r>
             <w:rPr>
@@ -760,7 +1004,7 @@
             <w:rPr>
               <w:noProof/>
             </w:rPr>
-            <w:t>3</w:t>
+            <w:t>5</w:t>
           </w:r>
           <w:r>
             <w:rPr>
@@ -804,7 +1048,7 @@
             <w:rPr>
               <w:noProof/>
             </w:rPr>
-            <w:instrText xml:space="preserve"> PAGEREF _Toc121225840 \h </w:instrText>
+            <w:instrText xml:space="preserve"> PAGEREF _Toc121313012 \h </w:instrText>
           </w:r>
           <w:r>
             <w:rPr>
@@ -821,7 +1065,7 @@
             <w:rPr>
               <w:noProof/>
             </w:rPr>
-            <w:t>4</w:t>
+            <w:t>5</w:t>
           </w:r>
           <w:r>
             <w:rPr>
@@ -847,6 +1091,7 @@
             <w:rPr>
               <w:noProof/>
             </w:rPr>
+            <w:lastRenderedPageBreak/>
             <w:t>Stepwise Selection</w:t>
           </w:r>
           <w:r>
@@ -865,7 +1110,7 @@
             <w:rPr>
               <w:noProof/>
             </w:rPr>
-            <w:instrText xml:space="preserve"> PAGEREF _Toc121225841 \h </w:instrText>
+            <w:instrText xml:space="preserve"> PAGEREF _Toc121313013 \h </w:instrText>
           </w:r>
           <w:r>
             <w:rPr>
@@ -882,7 +1127,7 @@
             <w:rPr>
               <w:noProof/>
             </w:rPr>
-            <w:t>4</w:t>
+            <w:t>6</w:t>
           </w:r>
           <w:r>
             <w:rPr>
@@ -926,7 +1171,7 @@
             <w:rPr>
               <w:noProof/>
             </w:rPr>
-            <w:instrText xml:space="preserve"> PAGEREF _Toc121225842 \h </w:instrText>
+            <w:instrText xml:space="preserve"> PAGEREF _Toc121313014 \h </w:instrText>
           </w:r>
           <w:r>
             <w:rPr>
@@ -943,7 +1188,7 @@
             <w:rPr>
               <w:noProof/>
             </w:rPr>
-            <w:t>4</w:t>
+            <w:t>7</w:t>
           </w:r>
           <w:r>
             <w:rPr>
@@ -969,6 +1214,67 @@
             <w:rPr>
               <w:noProof/>
             </w:rPr>
+            <w:t>Comparing Competing Models</w:t>
+          </w:r>
+          <w:r>
+            <w:rPr>
+              <w:noProof/>
+            </w:rPr>
+            <w:tab/>
+          </w:r>
+          <w:r>
+            <w:rPr>
+              <w:noProof/>
+            </w:rPr>
+            <w:fldChar w:fldCharType="begin"/>
+          </w:r>
+          <w:r>
+            <w:rPr>
+              <w:noProof/>
+            </w:rPr>
+            <w:instrText xml:space="preserve"> PAGEREF _Toc121313015 \h </w:instrText>
+          </w:r>
+          <w:r>
+            <w:rPr>
+              <w:noProof/>
+            </w:rPr>
+          </w:r>
+          <w:r>
+            <w:rPr>
+              <w:noProof/>
+            </w:rPr>
+            <w:fldChar w:fldCharType="separate"/>
+          </w:r>
+          <w:r>
+            <w:rPr>
+              <w:noProof/>
+            </w:rPr>
+            <w:t>7</w:t>
+          </w:r>
+          <w:r>
+            <w:rPr>
+              <w:noProof/>
+            </w:rPr>
+            <w:fldChar w:fldCharType="end"/>
+          </w:r>
+        </w:p>
+        <w:p>
+          <w:pPr>
+            <w:pStyle w:val="TOC2"/>
+            <w:rPr>
+              <w:rFonts w:eastAsiaTheme="minorEastAsia"/>
+              <w:bCs w:val="0"/>
+              <w:noProof/>
+              <w:color w:val="auto"/>
+              <w:sz w:val="22"/>
+              <w:szCs w:val="22"/>
+              <w:lang w:eastAsia="en-US"/>
+            </w:rPr>
+          </w:pPr>
+          <w:r>
+            <w:rPr>
+              <w:noProof/>
+            </w:rPr>
             <w:t>Conclusion</w:t>
           </w:r>
           <w:r>
@@ -987,7 +1293,7 @@
             <w:rPr>
               <w:noProof/>
             </w:rPr>
-            <w:instrText xml:space="preserve"> PAGEREF _Toc121225843 \h </w:instrText>
+            <w:instrText xml:space="preserve"> PAGEREF _Toc121313016 \h </w:instrText>
           </w:r>
           <w:r>
             <w:rPr>
@@ -1004,7 +1310,72 @@
             <w:rPr>
               <w:noProof/>
             </w:rPr>
-            <w:t>5</w:t>
+            <w:t>7</w:t>
+          </w:r>
+          <w:r>
+            <w:rPr>
+              <w:noProof/>
+            </w:rPr>
+            <w:fldChar w:fldCharType="end"/>
+          </w:r>
+        </w:p>
+        <w:p>
+          <w:pPr>
+            <w:pStyle w:val="TOC1"/>
+            <w:rPr>
+              <w:rFonts w:asciiTheme="minorHAnsi" w:eastAsiaTheme="minorEastAsia" w:hAnsiTheme="minorHAnsi"/>
+              <w:b w:val="0"/>
+              <w:bCs w:val="0"/>
+              <w:caps w:val="0"/>
+              <w:noProof/>
+              <w:color w:val="auto"/>
+              <w:sz w:val="22"/>
+              <w:szCs w:val="22"/>
+              <w:lang w:eastAsia="en-US"/>
+            </w:rPr>
+          </w:pPr>
+          <w:r>
+            <w:rPr>
+              <w:iCs/>
+              <w:noProof/>
+              <w:color w:val="EB130B" w:themeColor="accent1" w:themeShade="BF"/>
+            </w:rPr>
+            <w:t>Appendix</w:t>
+          </w:r>
+          <w:r>
+            <w:rPr>
+              <w:noProof/>
+            </w:rPr>
+            <w:tab/>
+          </w:r>
+          <w:r>
+            <w:rPr>
+              <w:noProof/>
+            </w:rPr>
+            <w:fldChar w:fldCharType="begin"/>
+          </w:r>
+          <w:r>
+            <w:rPr>
+              <w:noProof/>
+            </w:rPr>
+            <w:instrText xml:space="preserve"> PAGEREF _Toc121313017 \h </w:instrText>
+          </w:r>
+          <w:r>
+            <w:rPr>
+              <w:noProof/>
+            </w:rPr>
+          </w:r>
+          <w:r>
+            <w:rPr>
+              <w:noProof/>
+            </w:rPr>
+            <w:fldChar w:fldCharType="separate"/>
+          </w:r>
+          <w:r>
+            <w:rPr>
+              <w:noProof/>
+            </w:rPr>
+            <w:t>8</w:t>
           </w:r>
           <w:r>
             <w:rPr>
@@ -1042,7 +1413,7 @@
       <w:pPr>
         <w:pStyle w:val="Heading1"/>
       </w:pPr>
-      <w:bookmarkStart w:id="0" w:name="_Toc121225830"/>
+      <w:bookmarkStart w:id="0" w:name="_Toc121312998"/>
       <w:r>
         <w:rPr>
           <w:rStyle w:val="Emphasis"/>
@@ -1065,9 +1436,17 @@
       <w:pPr>
         <w:pStyle w:val="Heading2"/>
       </w:pPr>
+      <w:bookmarkStart w:id="1" w:name="_Toc121312999"/>
       <w:r>
-        <w:t>INtroduction</w:t>
+        <w:t>I</w:t>
       </w:r>
+      <w:r>
+        <w:t>n</w:t>
+      </w:r>
+      <w:r>
+        <w:t>troduction</w:t>
+      </w:r>
+      <w:bookmarkEnd w:id="1"/>
     </w:p>
     <w:p>
       <w:pPr>
@@ -1114,12 +1493,12 @@
       <w:pPr>
         <w:pStyle w:val="Heading2"/>
       </w:pPr>
-      <w:bookmarkStart w:id="1" w:name="_Toc121225831"/>
+      <w:bookmarkStart w:id="2" w:name="_Toc121313000"/>
       <w:r>
         <w:lastRenderedPageBreak/>
         <w:t>Transformations</w:t>
       </w:r>
-      <w:bookmarkEnd w:id="1"/>
+      <w:bookmarkEnd w:id="2"/>
     </w:p>
     <w:p>
       <w:r>
@@ -1250,6 +1629,7 @@
                 <w:lang w:eastAsia="en-US"/>
               </w:rPr>
             </w:pPr>
+            <w:proofErr w:type="spellStart"/>
             <w:r>
               <w:rPr>
                 <w:rFonts w:ascii="Calibri" w:eastAsia="Times New Roman" w:hAnsi="Calibri" w:cs="Calibri"/>
@@ -1260,6 +1640,7 @@
               </w:rPr>
               <w:t>SalePrice</w:t>
             </w:r>
+            <w:proofErr w:type="spellEnd"/>
           </w:p>
         </w:tc>
         <w:tc>
@@ -1331,6 +1712,7 @@
                 <w:lang w:eastAsia="en-US"/>
               </w:rPr>
             </w:pPr>
+            <w:proofErr w:type="spellStart"/>
             <w:r>
               <w:rPr>
                 <w:rFonts w:ascii="Calibri" w:eastAsia="Times New Roman" w:hAnsi="Calibri" w:cs="Calibri"/>
@@ -1341,6 +1723,7 @@
               </w:rPr>
               <w:t>LotArea</w:t>
             </w:r>
+            <w:proofErr w:type="spellEnd"/>
           </w:p>
         </w:tc>
         <w:tc>
@@ -1369,6 +1752,7 @@
                 <w:lang w:eastAsia="en-US"/>
               </w:rPr>
             </w:pPr>
+            <w:proofErr w:type="spellStart"/>
             <w:r>
               <w:rPr>
                 <w:rFonts w:ascii="Calibri" w:eastAsia="Times New Roman" w:hAnsi="Calibri" w:cs="Calibri"/>
@@ -1379,6 +1763,7 @@
               </w:rPr>
               <w:t>PoolArea</w:t>
             </w:r>
+            <w:proofErr w:type="spellEnd"/>
           </w:p>
         </w:tc>
       </w:tr>
@@ -1412,6 +1797,7 @@
                 <w:lang w:eastAsia="en-US"/>
               </w:rPr>
             </w:pPr>
+            <w:proofErr w:type="spellStart"/>
             <w:r>
               <w:rPr>
                 <w:rFonts w:ascii="Calibri" w:eastAsia="Times New Roman" w:hAnsi="Calibri" w:cs="Calibri"/>
@@ -1422,6 +1808,7 @@
               </w:rPr>
               <w:t>LotFrontage</w:t>
             </w:r>
+            <w:proofErr w:type="spellEnd"/>
           </w:p>
         </w:tc>
         <w:tc>
@@ -1450,6 +1837,7 @@
                 <w:lang w:eastAsia="en-US"/>
               </w:rPr>
             </w:pPr>
+            <w:proofErr w:type="spellStart"/>
             <w:r>
               <w:rPr>
                 <w:rFonts w:ascii="Calibri" w:eastAsia="Times New Roman" w:hAnsi="Calibri" w:cs="Calibri"/>
@@ -1460,6 +1848,7 @@
               </w:rPr>
               <w:t>BsmtUnfSF</w:t>
             </w:r>
+            <w:proofErr w:type="spellEnd"/>
           </w:p>
         </w:tc>
       </w:tr>
@@ -1493,6 +1882,7 @@
                 <w:lang w:eastAsia="en-US"/>
               </w:rPr>
             </w:pPr>
+            <w:proofErr w:type="spellStart"/>
             <w:r>
               <w:rPr>
                 <w:rFonts w:ascii="Calibri" w:eastAsia="Times New Roman" w:hAnsi="Calibri" w:cs="Calibri"/>
@@ -1503,6 +1893,7 @@
               </w:rPr>
               <w:t>MasVnrArea</w:t>
             </w:r>
+            <w:proofErr w:type="spellEnd"/>
           </w:p>
         </w:tc>
         <w:tc>
@@ -1531,6 +1922,7 @@
                 <w:lang w:eastAsia="en-US"/>
               </w:rPr>
             </w:pPr>
+            <w:proofErr w:type="spellStart"/>
             <w:r>
               <w:rPr>
                 <w:rFonts w:ascii="Calibri" w:eastAsia="Times New Roman" w:hAnsi="Calibri" w:cs="Calibri"/>
@@ -1541,6 +1933,7 @@
               </w:rPr>
               <w:t>LowQualFinSF</w:t>
             </w:r>
+            <w:proofErr w:type="spellEnd"/>
           </w:p>
         </w:tc>
       </w:tr>
@@ -1574,6 +1967,7 @@
                 <w:lang w:eastAsia="en-US"/>
               </w:rPr>
             </w:pPr>
+            <w:proofErr w:type="spellStart"/>
             <w:r>
               <w:rPr>
                 <w:rFonts w:ascii="Calibri" w:eastAsia="Times New Roman" w:hAnsi="Calibri" w:cs="Calibri"/>
@@ -1584,6 +1978,7 @@
               </w:rPr>
               <w:t>ScreenPorch</w:t>
             </w:r>
+            <w:proofErr w:type="spellEnd"/>
           </w:p>
         </w:tc>
         <w:tc>
@@ -1612,6 +2007,7 @@
                 <w:lang w:eastAsia="en-US"/>
               </w:rPr>
             </w:pPr>
+            <w:proofErr w:type="spellStart"/>
             <w:r>
               <w:rPr>
                 <w:rFonts w:ascii="Calibri" w:eastAsia="Times New Roman" w:hAnsi="Calibri" w:cs="Calibri"/>
@@ -1622,6 +2018,7 @@
               </w:rPr>
               <w:t>EnclosedPorch</w:t>
             </w:r>
+            <w:proofErr w:type="spellEnd"/>
           </w:p>
         </w:tc>
       </w:tr>
@@ -1655,6 +2052,7 @@
                 <w:lang w:eastAsia="en-US"/>
               </w:rPr>
             </w:pPr>
+            <w:proofErr w:type="spellStart"/>
             <w:r>
               <w:rPr>
                 <w:rFonts w:ascii="Calibri" w:eastAsia="Times New Roman" w:hAnsi="Calibri" w:cs="Calibri"/>
@@ -1665,6 +2063,7 @@
               </w:rPr>
               <w:t>TotalBsmtSF</w:t>
             </w:r>
+            <w:proofErr w:type="spellEnd"/>
           </w:p>
         </w:tc>
         <w:tc>
@@ -1868,6 +2267,7 @@
                 <w:lang w:eastAsia="en-US"/>
               </w:rPr>
             </w:pPr>
+            <w:proofErr w:type="spellStart"/>
             <w:r>
               <w:rPr>
                 <w:rFonts w:ascii="Calibri" w:eastAsia="Times New Roman" w:hAnsi="Calibri" w:cs="Calibri"/>
@@ -1878,6 +2278,7 @@
               </w:rPr>
               <w:t>GrLivArea</w:t>
             </w:r>
+            <w:proofErr w:type="spellEnd"/>
           </w:p>
         </w:tc>
         <w:tc>
@@ -1939,6 +2340,7 @@
                 <w:lang w:eastAsia="en-US"/>
               </w:rPr>
             </w:pPr>
+            <w:proofErr w:type="spellStart"/>
             <w:r>
               <w:rPr>
                 <w:rFonts w:ascii="Calibri" w:eastAsia="Times New Roman" w:hAnsi="Calibri" w:cs="Calibri"/>
@@ -1949,6 +2351,7 @@
               </w:rPr>
               <w:t>GarageArea</w:t>
             </w:r>
+            <w:proofErr w:type="spellEnd"/>
           </w:p>
         </w:tc>
         <w:tc>
@@ -2010,6 +2413,7 @@
                 <w:lang w:eastAsia="en-US"/>
               </w:rPr>
             </w:pPr>
+            <w:proofErr w:type="spellStart"/>
             <w:r>
               <w:rPr>
                 <w:rFonts w:ascii="Calibri" w:eastAsia="Times New Roman" w:hAnsi="Calibri" w:cs="Calibri"/>
@@ -2020,6 +2424,7 @@
               </w:rPr>
               <w:t>WoodDeckSF</w:t>
             </w:r>
+            <w:proofErr w:type="spellEnd"/>
           </w:p>
         </w:tc>
         <w:tc>
@@ -2081,6 +2486,7 @@
                 <w:lang w:eastAsia="en-US"/>
               </w:rPr>
             </w:pPr>
+            <w:proofErr w:type="spellStart"/>
             <w:r>
               <w:rPr>
                 <w:rFonts w:ascii="Calibri" w:eastAsia="Times New Roman" w:hAnsi="Calibri" w:cs="Calibri"/>
@@ -2091,6 +2497,7 @@
               </w:rPr>
               <w:t>OpenPorchSF</w:t>
             </w:r>
+            <w:proofErr w:type="spellEnd"/>
           </w:p>
         </w:tc>
         <w:tc>
@@ -2126,25 +2533,9 @@
     <w:p/>
     <w:p>
       <w:pPr>
-        <w:pStyle w:val="Heading2"/>
-      </w:pPr>
-    </w:p>
-    <w:p>
-      <w:pPr>
-        <w:pStyle w:val="Heading2"/>
-      </w:pPr>
-      <w:bookmarkStart w:id="2" w:name="_Toc121225832"/>
-      <w:r>
-        <w:t>Relationships</w:t>
-      </w:r>
-      <w:bookmarkEnd w:id="2"/>
-    </w:p>
-    <w:p/>
-    <w:p>
-      <w:pPr>
         <w:pStyle w:val="Heading1"/>
       </w:pPr>
-      <w:bookmarkStart w:id="3" w:name="_Toc121225833"/>
+      <w:bookmarkStart w:id="3" w:name="_Toc121313001"/>
       <w:r>
         <w:rPr>
           <w:rStyle w:val="Emphasis"/>
@@ -2161,9 +2552,9 @@
       <w:pPr>
         <w:pStyle w:val="Heading2"/>
       </w:pPr>
-      <w:bookmarkStart w:id="4" w:name="_Toc121225834"/>
+      <w:bookmarkStart w:id="4" w:name="_Toc121313002"/>
       <w:r>
-        <w:t>Findings</w:t>
+        <w:t>Restatement of Problem</w:t>
       </w:r>
       <w:bookmarkEnd w:id="4"/>
     </w:p>
@@ -2176,9 +2567,9 @@
       <w:pPr>
         <w:pStyle w:val="Heading2"/>
       </w:pPr>
-      <w:bookmarkStart w:id="5" w:name="_Toc121225835"/>
+      <w:bookmarkStart w:id="5" w:name="_Toc121313003"/>
       <w:r>
-        <w:t>Conculsion</w:t>
+        <w:t>Build and Fit the model</w:t>
       </w:r>
       <w:bookmarkEnd w:id="5"/>
     </w:p>
@@ -2192,17 +2583,61 @@
     </w:p>
     <w:p>
       <w:pPr>
+        <w:pStyle w:val="Heading2"/>
+      </w:pPr>
+      <w:bookmarkStart w:id="6" w:name="_Toc121313004"/>
+      <w:r>
+        <w:t>Comparing competing models</w:t>
+      </w:r>
+      <w:bookmarkEnd w:id="6"/>
+    </w:p>
+    <w:p/>
+    <w:p>
+      <w:pPr>
+        <w:pStyle w:val="Heading2"/>
+      </w:pPr>
+      <w:bookmarkStart w:id="7" w:name="_Toc121313005"/>
+      <w:r>
+        <w:t>Parameters</w:t>
+      </w:r>
+      <w:bookmarkEnd w:id="7"/>
+    </w:p>
+    <w:p/>
+    <w:p>
+      <w:pPr>
+        <w:pStyle w:val="Heading2"/>
+      </w:pPr>
+      <w:bookmarkStart w:id="8" w:name="_Toc121313006"/>
+      <w:r>
+        <w:t>Conclusion</w:t>
+      </w:r>
+      <w:bookmarkEnd w:id="8"/>
+    </w:p>
+    <w:p/>
+    <w:p>
+      <w:pPr>
+        <w:pStyle w:val="Heading2"/>
+      </w:pPr>
+      <w:bookmarkStart w:id="9" w:name="_Toc121313007"/>
+      <w:r>
+        <w:t>R Shiny: Price vs. Living area</w:t>
+      </w:r>
+      <w:bookmarkEnd w:id="9"/>
+    </w:p>
+    <w:p/>
+    <w:p/>
+    <w:p>
+      <w:pPr>
         <w:pStyle w:val="Heading1"/>
         <w:rPr>
           <w:rStyle w:val="Emphasis"/>
         </w:rPr>
       </w:pPr>
-      <w:bookmarkStart w:id="6" w:name="_Toc121225836"/>
+      <w:bookmarkStart w:id="10" w:name="_Toc121313008"/>
       <w:r>
         <w:rPr>
           <w:rStyle w:val="Emphasis"/>
         </w:rPr>
-        <w:lastRenderedPageBreak/>
         <w:t>Analysis</w:t>
       </w:r>
       <w:r>
@@ -2211,46 +2646,47 @@
         </w:rPr>
         <w:t xml:space="preserve"> 2</w:t>
       </w:r>
-      <w:bookmarkStart w:id="7" w:name="_Hlk121223883"/>
-      <w:bookmarkEnd w:id="6"/>
+      <w:bookmarkStart w:id="11" w:name="_Hlk121223883"/>
+      <w:bookmarkEnd w:id="10"/>
     </w:p>
     <w:p>
       <w:pPr>
         <w:pStyle w:val="Heading2"/>
       </w:pPr>
-      <w:bookmarkStart w:id="8" w:name="_Toc121225837"/>
+      <w:bookmarkStart w:id="12" w:name="_Toc121313009"/>
       <w:r>
-        <w:t>Findings</w:t>
+        <w:t>Restatement of problem</w:t>
       </w:r>
-      <w:bookmarkEnd w:id="8"/>
+      <w:bookmarkEnd w:id="12"/>
     </w:p>
     <w:p/>
     <w:p>
       <w:pPr>
         <w:pStyle w:val="Heading2"/>
       </w:pPr>
-      <w:bookmarkStart w:id="9" w:name="_Toc121225838"/>
-      <w:bookmarkEnd w:id="7"/>
+      <w:bookmarkStart w:id="13" w:name="_Toc121313010"/>
       <w:r>
-        <w:t>Model Design</w:t>
+        <w:t>Model Selection</w:t>
       </w:r>
-      <w:bookmarkEnd w:id="9"/>
+      <w:bookmarkEnd w:id="13"/>
     </w:p>
     <w:p>
       <w:r>
         <w:t>Talk about what parameters we included for model selection</w:t>
       </w:r>
     </w:p>
+    <w:p/>
     <w:p>
       <w:pPr>
         <w:pStyle w:val="Heading2"/>
       </w:pPr>
-      <w:bookmarkStart w:id="10" w:name="_Toc121225839"/>
+      <w:bookmarkStart w:id="14" w:name="_Toc121313011"/>
+      <w:bookmarkEnd w:id="11"/>
       <w:r>
         <w:lastRenderedPageBreak/>
         <w:t>Forwards Selection</w:t>
       </w:r>
-      <w:bookmarkEnd w:id="10"/>
+      <w:bookmarkEnd w:id="14"/>
     </w:p>
     <w:p>
       <w:r>
@@ -2300,11 +2736,11 @@
       <w:pPr>
         <w:pStyle w:val="Heading2"/>
       </w:pPr>
-      <w:bookmarkStart w:id="11" w:name="_Toc121225840"/>
+      <w:bookmarkStart w:id="15" w:name="_Toc121313012"/>
       <w:r>
         <w:t>Backwards Selection</w:t>
       </w:r>
-      <w:bookmarkEnd w:id="11"/>
+      <w:bookmarkEnd w:id="15"/>
     </w:p>
     <w:p>
       <w:r>
@@ -2353,12 +2789,12 @@
       <w:pPr>
         <w:pStyle w:val="Heading2"/>
       </w:pPr>
-      <w:bookmarkStart w:id="12" w:name="_Toc121225841"/>
+      <w:bookmarkStart w:id="16" w:name="_Toc121313013"/>
       <w:r>
         <w:lastRenderedPageBreak/>
         <w:t>Stepwise Selection</w:t>
       </w:r>
-      <w:bookmarkEnd w:id="12"/>
+      <w:bookmarkEnd w:id="16"/>
     </w:p>
     <w:p>
       <w:r>
@@ -2407,12 +2843,12 @@
       <w:pPr>
         <w:pStyle w:val="Heading2"/>
       </w:pPr>
-      <w:bookmarkStart w:id="13" w:name="_Toc121225842"/>
+      <w:bookmarkStart w:id="17" w:name="_Toc121313014"/>
       <w:r>
         <w:lastRenderedPageBreak/>
         <w:t>Custom Model</w:t>
       </w:r>
-      <w:bookmarkEnd w:id="13"/>
+      <w:bookmarkEnd w:id="17"/>
     </w:p>
     <w:p>
       <w:r>
@@ -2459,22 +2895,51 @@
         <w:t xml:space="preserve"> </w:t>
       </w:r>
     </w:p>
+    <w:p>
+      <w:pPr>
+        <w:pStyle w:val="Heading2"/>
+      </w:pPr>
+      <w:bookmarkStart w:id="18" w:name="_Toc121313015"/>
+      <w:r>
+        <w:t>Comparing Competing Models</w:t>
+      </w:r>
+      <w:bookmarkEnd w:id="18"/>
+    </w:p>
     <w:p/>
     <w:p>
       <w:pPr>
         <w:pStyle w:val="Heading2"/>
       </w:pPr>
-      <w:bookmarkStart w:id="14" w:name="_Toc121225843"/>
+      <w:bookmarkStart w:id="19" w:name="_Toc121313016"/>
       <w:r>
         <w:t>Conclusion</w:t>
       </w:r>
-      <w:bookmarkEnd w:id="14"/>
+      <w:bookmarkEnd w:id="19"/>
     </w:p>
     <w:p>
       <w:r>
         <w:t>Conclusion for analysis 2 goes here</w:t>
       </w:r>
     </w:p>
+    <w:p/>
+    <w:p>
+      <w:pPr>
+        <w:pStyle w:val="Heading1"/>
+        <w:rPr>
+          <w:rStyle w:val="Emphasis"/>
+        </w:rPr>
+      </w:pPr>
+      <w:bookmarkStart w:id="20" w:name="_Toc121313017"/>
+      <w:r>
+        <w:rPr>
+          <w:rStyle w:val="Emphasis"/>
+        </w:rPr>
+        <w:lastRenderedPageBreak/>
+        <w:t>Appendix</w:t>
+      </w:r>
+      <w:bookmarkEnd w:id="20"/>
+    </w:p>
+    <w:p/>
     <w:sectPr>
       <w:footerReference w:type="default" r:id="rId15"/>
       <w:footerReference w:type="first" r:id="rId16"/>
@@ -5715,6 +6180,26 @@
 </file>
 
 <file path=customXml/item1.xml><?xml version="1.0" encoding="utf-8"?>
+<p:properties xmlns:p="http://schemas.microsoft.com/office/2006/metadata/properties" xmlns:xsi="http://www.w3.org/2001/XMLSchema-instance" xmlns:pc="http://schemas.microsoft.com/office/infopath/2007/PartnerControls">
+  <documentManagement>
+    <_ip_UnifiedCompliancePolicyUIAction xmlns="http://schemas.microsoft.com/sharepoint/v3" xsi:nil="true"/>
+    <Image xmlns="71af3243-3dd4-4a8d-8c0d-dd76da1f02a5">
+      <Url xsi:nil="true"/>
+      <Description xsi:nil="true"/>
+    </Image>
+    <Status xmlns="71af3243-3dd4-4a8d-8c0d-dd76da1f02a5">Not started</Status>
+    <Background xmlns="71af3243-3dd4-4a8d-8c0d-dd76da1f02a5">false</Background>
+    <_ip_UnifiedCompliancePolicyProperties xmlns="http://schemas.microsoft.com/sharepoint/v3" xsi:nil="true"/>
+    <ImageTagsTaxHTField xmlns="71af3243-3dd4-4a8d-8c0d-dd76da1f02a5">
+      <Terms xmlns="http://schemas.microsoft.com/office/infopath/2007/PartnerControls"/>
+    </ImageTagsTaxHTField>
+    <TaxCatchAll xmlns="230e9df3-be65-4c73-a93b-d1236ebd677e" xsi:nil="true"/>
+    <MediaServiceKeyPoints xmlns="71af3243-3dd4-4a8d-8c0d-dd76da1f02a5" xsi:nil="true"/>
+  </documentManagement>
+</p:properties>
+</file>
+
+<file path=customXml/item2.xml><?xml version="1.0" encoding="utf-8"?>
 <?mso-contentType ?>
 <FormTemplates xmlns="http://schemas.microsoft.com/sharepoint/v3/contenttype/forms">
   <Display>DocumentLibraryForm</Display>
@@ -5723,7 +6208,7 @@
 </FormTemplates>
 </file>
 
-<file path=customXml/item2.xml><?xml version="1.0" encoding="utf-8"?>
+<file path=customXml/item3.xml><?xml version="1.0" encoding="utf-8"?>
 <ct:contentTypeSchema xmlns:ct="http://schemas.microsoft.com/office/2006/metadata/contentType" xmlns:ma="http://schemas.microsoft.com/office/2006/metadata/properties/metaAttributes" ct:_="" ma:_="" ma:contentTypeName="Document" ma:contentTypeID="0x01010079F111ED35F8CC479449609E8A0923A6" ma:contentTypeVersion="24" ma:contentTypeDescription="Create a new document." ma:contentTypeScope="" ma:versionID="2d714a3296df14eba7a100bb665443ca">
   <xsd:schema xmlns:xsd="http://www.w3.org/2001/XMLSchema" xmlns:xs="http://www.w3.org/2001/XMLSchema" xmlns:p="http://schemas.microsoft.com/office/2006/metadata/properties" xmlns:ns1="http://schemas.microsoft.com/sharepoint/v3" xmlns:ns2="71af3243-3dd4-4a8d-8c0d-dd76da1f02a5" xmlns:ns3="16c05727-aa75-4e4a-9b5f-8a80a1165891" xmlns:ns4="230e9df3-be65-4c73-a93b-d1236ebd677e" targetNamespace="http://schemas.microsoft.com/office/2006/metadata/properties" ma:root="true" ma:fieldsID="49549bf45bfbbfb6cffed527380e77e1" ns1:_="" ns2:_="" ns3:_="" ns4:_="">
     <xsd:import namespace="http://schemas.microsoft.com/sharepoint/v3"/>
@@ -6011,27 +6496,19 @@
 </ct:contentTypeSchema>
 </file>
 
-<file path=customXml/item3.xml><?xml version="1.0" encoding="utf-8"?>
-<p:properties xmlns:p="http://schemas.microsoft.com/office/2006/metadata/properties" xmlns:xsi="http://www.w3.org/2001/XMLSchema-instance" xmlns:pc="http://schemas.microsoft.com/office/infopath/2007/PartnerControls">
-  <documentManagement>
-    <_ip_UnifiedCompliancePolicyUIAction xmlns="http://schemas.microsoft.com/sharepoint/v3" xsi:nil="true"/>
-    <Image xmlns="71af3243-3dd4-4a8d-8c0d-dd76da1f02a5">
-      <Url xsi:nil="true"/>
-      <Description xsi:nil="true"/>
-    </Image>
-    <Status xmlns="71af3243-3dd4-4a8d-8c0d-dd76da1f02a5">Not started</Status>
-    <Background xmlns="71af3243-3dd4-4a8d-8c0d-dd76da1f02a5">false</Background>
-    <_ip_UnifiedCompliancePolicyProperties xmlns="http://schemas.microsoft.com/sharepoint/v3" xsi:nil="true"/>
-    <ImageTagsTaxHTField xmlns="71af3243-3dd4-4a8d-8c0d-dd76da1f02a5">
-      <Terms xmlns="http://schemas.microsoft.com/office/infopath/2007/PartnerControls"/>
-    </ImageTagsTaxHTField>
-    <TaxCatchAll xmlns="230e9df3-be65-4c73-a93b-d1236ebd677e" xsi:nil="true"/>
-    <MediaServiceKeyPoints xmlns="71af3243-3dd4-4a8d-8c0d-dd76da1f02a5" xsi:nil="true"/>
-  </documentManagement>
-</p:properties>
+<file path=customXml/itemProps1.xml><?xml version="1.0" encoding="utf-8"?>
+<ds:datastoreItem xmlns:ds="http://schemas.openxmlformats.org/officeDocument/2006/customXml" ds:itemID="{6257E3F8-D67B-42F2-9BD6-1506690D4417}">
+  <ds:schemaRefs>
+    <ds:schemaRef ds:uri="http://schemas.microsoft.com/office/2006/metadata/properties"/>
+    <ds:schemaRef ds:uri="http://schemas.microsoft.com/office/infopath/2007/PartnerControls"/>
+    <ds:schemaRef ds:uri="http://schemas.microsoft.com/sharepoint/v3"/>
+    <ds:schemaRef ds:uri="71af3243-3dd4-4a8d-8c0d-dd76da1f02a5"/>
+    <ds:schemaRef ds:uri="230e9df3-be65-4c73-a93b-d1236ebd677e"/>
+  </ds:schemaRefs>
+</ds:datastoreItem>
 </file>
 
-<file path=customXml/itemProps1.xml><?xml version="1.0" encoding="utf-8"?>
+<file path=customXml/itemProps2.xml><?xml version="1.0" encoding="utf-8"?>
 <ds:datastoreItem xmlns:ds="http://schemas.openxmlformats.org/officeDocument/2006/customXml" ds:itemID="{93A1AD95-8833-42D7-9D0E-E6F1E6CA1951}">
   <ds:schemaRefs>
     <ds:schemaRef ds:uri="http://schemas.microsoft.com/sharepoint/v3/contenttype/forms"/>
@@ -6039,7 +6516,7 @@
 </ds:datastoreItem>
 </file>
 
-<file path=customXml/itemProps2.xml><?xml version="1.0" encoding="utf-8"?>
+<file path=customXml/itemProps3.xml><?xml version="1.0" encoding="utf-8"?>
 <ds:datastoreItem xmlns:ds="http://schemas.openxmlformats.org/officeDocument/2006/customXml" ds:itemID="{653E52DE-9D13-4D1F-9BDF-30ECA93D61F3}">
   <ds:schemaRefs>
     <ds:schemaRef ds:uri="http://schemas.microsoft.com/office/2006/metadata/contentType"/>
@@ -6058,16 +6535,4 @@
     <ds:schemaRef ds:uri="http://schemas.microsoft.com/internal/obd"/>
   </ds:schemaRefs>
 </ds:datastoreItem>
-</file>
-
-<file path=customXml/itemProps3.xml><?xml version="1.0" encoding="utf-8"?>
-<ds:datastoreItem xmlns:ds="http://schemas.openxmlformats.org/officeDocument/2006/customXml" ds:itemID="{6257E3F8-D67B-42F2-9BD6-1506690D4417}">
-  <ds:schemaRefs>
-    <ds:schemaRef ds:uri="http://schemas.microsoft.com/office/2006/metadata/properties"/>
-    <ds:schemaRef ds:uri="http://schemas.microsoft.com/office/infopath/2007/PartnerControls"/>
-    <ds:schemaRef ds:uri="http://schemas.microsoft.com/sharepoint/v3"/>
-    <ds:schemaRef ds:uri="71af3243-3dd4-4a8d-8c0d-dd76da1f02a5"/>
-    <ds:schemaRef ds:uri="230e9df3-be65-4c73-a93b-d1236ebd677e"/>
-  </ds:schemaRefs>
-</ds:datastoreItem>
 </file>
</xml_diff>

<commit_message>
Updated word doc with google drive version and started adding in chart and graph labels
</commit_message>
<xml_diff>
--- a/Ames_Iowa_Housing_Price_Prediction.docx
+++ b/Ames_Iowa_Housing_Price_Prediction.docx
@@ -48,7 +48,7 @@
                     <pic:cNvPicPr/>
                   </pic:nvPicPr>
                   <pic:blipFill>
-                    <a:blip r:embed="rId10">
+                    <a:blip r:embed="rId11">
                       <a:extLst>
                         <a:ext uri="{28A0092B-C50C-407E-A947-70E740481C1C}">
                           <a14:useLocalDpi xmlns:a14="http://schemas.microsoft.com/office/drawing/2010/main" val="0"/>
@@ -186,7 +186,7 @@
             <w:rPr>
               <w:noProof/>
             </w:rPr>
-            <w:instrText xml:space="preserve"> PAGEREF _Toc121312998 \h </w:instrText>
+            <w:instrText xml:space="preserve"> PAGEREF _Toc121673837 \h </w:instrText>
           </w:r>
           <w:r>
             <w:rPr>
@@ -247,7 +247,7 @@
             <w:rPr>
               <w:noProof/>
             </w:rPr>
-            <w:instrText xml:space="preserve"> PAGEREF _Toc121312999 \h </w:instrText>
+            <w:instrText xml:space="preserve"> PAGEREF _Toc121673838 \h </w:instrText>
           </w:r>
           <w:r>
             <w:rPr>
@@ -308,7 +308,7 @@
             <w:rPr>
               <w:noProof/>
             </w:rPr>
-            <w:instrText xml:space="preserve"> PAGEREF _Toc121313000 \h </w:instrText>
+            <w:instrText xml:space="preserve"> PAGEREF _Toc121673839 \h </w:instrText>
           </w:r>
           <w:r>
             <w:rPr>
@@ -325,7 +325,7 @@
             <w:rPr>
               <w:noProof/>
             </w:rPr>
-            <w:t>2</w:t>
+            <w:t>1</w:t>
           </w:r>
           <w:r>
             <w:rPr>
@@ -373,7 +373,7 @@
             <w:rPr>
               <w:noProof/>
             </w:rPr>
-            <w:instrText xml:space="preserve"> PAGEREF _Toc121313001 \h </w:instrText>
+            <w:instrText xml:space="preserve"> PAGEREF _Toc121673840 \h </w:instrText>
           </w:r>
           <w:r>
             <w:rPr>
@@ -434,7 +434,7 @@
             <w:rPr>
               <w:noProof/>
             </w:rPr>
-            <w:instrText xml:space="preserve"> PAGEREF _Toc121313002 \h </w:instrText>
+            <w:instrText xml:space="preserve"> PAGEREF _Toc121673841 \h </w:instrText>
           </w:r>
           <w:r>
             <w:rPr>
@@ -495,7 +495,7 @@
             <w:rPr>
               <w:noProof/>
             </w:rPr>
-            <w:instrText xml:space="preserve"> PAGEREF _Toc121313003 \h </w:instrText>
+            <w:instrText xml:space="preserve"> PAGEREF _Toc121673842 \h </w:instrText>
           </w:r>
           <w:r>
             <w:rPr>
@@ -538,7 +538,7 @@
             <w:rPr>
               <w:noProof/>
             </w:rPr>
-            <w:t>Comparing competing models</w:t>
+            <w:t>Checking Assumptions</w:t>
           </w:r>
           <w:r>
             <w:rPr>
@@ -556,7 +556,7 @@
             <w:rPr>
               <w:noProof/>
             </w:rPr>
-            <w:instrText xml:space="preserve"> PAGEREF _Toc121313004 \h </w:instrText>
+            <w:instrText xml:space="preserve"> PAGEREF _Toc121673843 \h </w:instrText>
           </w:r>
           <w:r>
             <w:rPr>
@@ -573,7 +573,7 @@
             <w:rPr>
               <w:noProof/>
             </w:rPr>
-            <w:t>3</w:t>
+            <w:t>4</w:t>
           </w:r>
           <w:r>
             <w:rPr>
@@ -599,7 +599,7 @@
             <w:rPr>
               <w:noProof/>
             </w:rPr>
-            <w:t>Parameters</w:t>
+            <w:t>Influential point analysis</w:t>
           </w:r>
           <w:r>
             <w:rPr>
@@ -617,7 +617,7 @@
             <w:rPr>
               <w:noProof/>
             </w:rPr>
-            <w:instrText xml:space="preserve"> PAGEREF _Toc121313005 \h </w:instrText>
+            <w:instrText xml:space="preserve"> PAGEREF _Toc121673844 \h </w:instrText>
           </w:r>
           <w:r>
             <w:rPr>
@@ -634,7 +634,7 @@
             <w:rPr>
               <w:noProof/>
             </w:rPr>
-            <w:t>3</w:t>
+            <w:t>5</w:t>
           </w:r>
           <w:r>
             <w:rPr>
@@ -660,7 +660,7 @@
             <w:rPr>
               <w:noProof/>
             </w:rPr>
-            <w:t>Conclusion</w:t>
+            <w:t>R Shiny: Price vs. Living area</w:t>
           </w:r>
           <w:r>
             <w:rPr>
@@ -678,7 +678,7 @@
             <w:rPr>
               <w:noProof/>
             </w:rPr>
-            <w:instrText xml:space="preserve"> PAGEREF _Toc121313006 \h </w:instrText>
+            <w:instrText xml:space="preserve"> PAGEREF _Toc121673845 \h </w:instrText>
           </w:r>
           <w:r>
             <w:rPr>
@@ -695,7 +695,7 @@
             <w:rPr>
               <w:noProof/>
             </w:rPr>
-            <w:t>3</w:t>
+            <w:t>6</w:t>
           </w:r>
           <w:r>
             <w:rPr>
@@ -721,7 +721,7 @@
             <w:rPr>
               <w:noProof/>
             </w:rPr>
-            <w:t>R Shiny: Price vs. Living area</w:t>
+            <w:t>Conclusion</w:t>
           </w:r>
           <w:r>
             <w:rPr>
@@ -739,7 +739,7 @@
             <w:rPr>
               <w:noProof/>
             </w:rPr>
-            <w:instrText xml:space="preserve"> PAGEREF _Toc121313007 \h </w:instrText>
+            <w:instrText xml:space="preserve"> PAGEREF _Toc121673846 \h </w:instrText>
           </w:r>
           <w:r>
             <w:rPr>
@@ -756,7 +756,7 @@
             <w:rPr>
               <w:noProof/>
             </w:rPr>
-            <w:t>3</w:t>
+            <w:t>6</w:t>
           </w:r>
           <w:r>
             <w:rPr>
@@ -804,7 +804,7 @@
             <w:rPr>
               <w:noProof/>
             </w:rPr>
-            <w:instrText xml:space="preserve"> PAGEREF _Toc121313008 \h </w:instrText>
+            <w:instrText xml:space="preserve"> PAGEREF _Toc121673847 \h </w:instrText>
           </w:r>
           <w:r>
             <w:rPr>
@@ -821,7 +821,7 @@
             <w:rPr>
               <w:noProof/>
             </w:rPr>
-            <w:t>4</w:t>
+            <w:t>7</w:t>
           </w:r>
           <w:r>
             <w:rPr>
@@ -865,7 +865,7 @@
             <w:rPr>
               <w:noProof/>
             </w:rPr>
-            <w:instrText xml:space="preserve"> PAGEREF _Toc121313009 \h </w:instrText>
+            <w:instrText xml:space="preserve"> PAGEREF _Toc121673848 \h </w:instrText>
           </w:r>
           <w:r>
             <w:rPr>
@@ -882,7 +882,7 @@
             <w:rPr>
               <w:noProof/>
             </w:rPr>
-            <w:t>4</w:t>
+            <w:t>7</w:t>
           </w:r>
           <w:r>
             <w:rPr>
@@ -926,7 +926,7 @@
             <w:rPr>
               <w:noProof/>
             </w:rPr>
-            <w:instrText xml:space="preserve"> PAGEREF _Toc121313010 \h </w:instrText>
+            <w:instrText xml:space="preserve"> PAGEREF _Toc121673849 \h </w:instrText>
           </w:r>
           <w:r>
             <w:rPr>
@@ -943,7 +943,7 @@
             <w:rPr>
               <w:noProof/>
             </w:rPr>
-            <w:t>4</w:t>
+            <w:t>7</w:t>
           </w:r>
           <w:r>
             <w:rPr>
@@ -987,7 +987,7 @@
             <w:rPr>
               <w:noProof/>
             </w:rPr>
-            <w:instrText xml:space="preserve"> PAGEREF _Toc121313011 \h </w:instrText>
+            <w:instrText xml:space="preserve"> PAGEREF _Toc121673850 \h </w:instrText>
           </w:r>
           <w:r>
             <w:rPr>
@@ -1004,7 +1004,7 @@
             <w:rPr>
               <w:noProof/>
             </w:rPr>
-            <w:t>5</w:t>
+            <w:t>8</w:t>
           </w:r>
           <w:r>
             <w:rPr>
@@ -1048,7 +1048,7 @@
             <w:rPr>
               <w:noProof/>
             </w:rPr>
-            <w:instrText xml:space="preserve"> PAGEREF _Toc121313012 \h </w:instrText>
+            <w:instrText xml:space="preserve"> PAGEREF _Toc121673851 \h </w:instrText>
           </w:r>
           <w:r>
             <w:rPr>
@@ -1065,7 +1065,7 @@
             <w:rPr>
               <w:noProof/>
             </w:rPr>
-            <w:t>5</w:t>
+            <w:t>8</w:t>
           </w:r>
           <w:r>
             <w:rPr>
@@ -1110,7 +1110,7 @@
             <w:rPr>
               <w:noProof/>
             </w:rPr>
-            <w:instrText xml:space="preserve"> PAGEREF _Toc121313013 \h </w:instrText>
+            <w:instrText xml:space="preserve"> PAGEREF _Toc121673852 \h </w:instrText>
           </w:r>
           <w:r>
             <w:rPr>
@@ -1127,7 +1127,7 @@
             <w:rPr>
               <w:noProof/>
             </w:rPr>
-            <w:t>6</w:t>
+            <w:t>9</w:t>
           </w:r>
           <w:r>
             <w:rPr>
@@ -1171,7 +1171,7 @@
             <w:rPr>
               <w:noProof/>
             </w:rPr>
-            <w:instrText xml:space="preserve"> PAGEREF _Toc121313014 \h </w:instrText>
+            <w:instrText xml:space="preserve"> PAGEREF _Toc121673853 \h </w:instrText>
           </w:r>
           <w:r>
             <w:rPr>
@@ -1188,7 +1188,7 @@
             <w:rPr>
               <w:noProof/>
             </w:rPr>
-            <w:t>7</w:t>
+            <w:t>10</w:t>
           </w:r>
           <w:r>
             <w:rPr>
@@ -1232,7 +1232,7 @@
             <w:rPr>
               <w:noProof/>
             </w:rPr>
-            <w:instrText xml:space="preserve"> PAGEREF _Toc121313015 \h </w:instrText>
+            <w:instrText xml:space="preserve"> PAGEREF _Toc121673854 \h </w:instrText>
           </w:r>
           <w:r>
             <w:rPr>
@@ -1249,7 +1249,7 @@
             <w:rPr>
               <w:noProof/>
             </w:rPr>
-            <w:t>7</w:t>
+            <w:t>10</w:t>
           </w:r>
           <w:r>
             <w:rPr>
@@ -1293,7 +1293,7 @@
             <w:rPr>
               <w:noProof/>
             </w:rPr>
-            <w:instrText xml:space="preserve"> PAGEREF _Toc121313016 \h </w:instrText>
+            <w:instrText xml:space="preserve"> PAGEREF _Toc121673855 \h </w:instrText>
           </w:r>
           <w:r>
             <w:rPr>
@@ -1310,7 +1310,7 @@
             <w:rPr>
               <w:noProof/>
             </w:rPr>
-            <w:t>7</w:t>
+            <w:t>11</w:t>
           </w:r>
           <w:r>
             <w:rPr>
@@ -1358,7 +1358,7 @@
             <w:rPr>
               <w:noProof/>
             </w:rPr>
-            <w:instrText xml:space="preserve"> PAGEREF _Toc121313017 \h </w:instrText>
+            <w:instrText xml:space="preserve"> PAGEREF _Toc121673856 \h </w:instrText>
           </w:r>
           <w:r>
             <w:rPr>
@@ -1375,7 +1375,7 @@
             <w:rPr>
               <w:noProof/>
             </w:rPr>
-            <w:t>8</w:t>
+            <w:t>11</w:t>
           </w:r>
           <w:r>
             <w:rPr>
@@ -1413,7 +1413,7 @@
       <w:pPr>
         <w:pStyle w:val="Heading1"/>
       </w:pPr>
-      <w:bookmarkStart w:id="0" w:name="_Toc121312998"/>
+      <w:bookmarkStart w:id="0" w:name="_Toc121673837"/>
       <w:r>
         <w:rPr>
           <w:rStyle w:val="Emphasis"/>
@@ -1436,7 +1436,7 @@
       <w:pPr>
         <w:pStyle w:val="Heading2"/>
       </w:pPr>
-      <w:bookmarkStart w:id="1" w:name="_Toc121312999"/>
+      <w:bookmarkStart w:id="1" w:name="_Toc121673838"/>
       <w:r>
         <w:t>I</w:t>
       </w:r>
@@ -1458,1246 +1458,331 @@
           <w:rFonts w:ascii="Verdana" w:hAnsi="Verdana"/>
           <w:color w:val="5F5F5F"/>
         </w:rPr>
-        <w:t>When purchasing a home many variables play a role in determining the value and price an individual is willing to pay. </w:t>
+        <w:t>When purchasing a home many variables play a role in determining the value and price an individual is willing to pay. Our First objective is to assist Century 21 - Ames in understanding how the sale price of a home is related to the living area. Additionally, we would like to investigate and understand if the sale price and its square footage relationship is dependent on the neighborhood it’s located in. </w:t>
       </w:r>
     </w:p>
     <w:p>
       <w:pPr>
         <w:pStyle w:val="NormalWeb"/>
         <w:spacing w:before="0" w:beforeAutospacing="0" w:after="200" w:afterAutospacing="0"/>
-        <w:ind w:firstLine="720"/>
-      </w:pPr>
-      <w:r>
-        <w:rPr>
-          <w:rFonts w:ascii="Verdana" w:hAnsi="Verdana"/>
-          <w:color w:val="5F5F5F"/>
-        </w:rPr>
-        <w:t>Our First objective is to assist Century 21 - Ames in understanding how the sale price of a home is related to the living area. Additionally, we would like to investigate and understand if the sale price and its square footage relationship is dependent on the neighborhood it’s located in. </w:t>
+      </w:pPr>
+      <w:r>
+        <w:rPr>
+          <w:rFonts w:ascii="Verdana" w:hAnsi="Verdana"/>
+          <w:color w:val="5F5F5F"/>
+        </w:rPr>
+        <w:t>Secondly, we will construct a predictive model for the sales prices of homes in all of Ames, Iowa. To ensure the best model implementation we will create 4 models and evaluate them on their R^2, CV PRESS, and Kaggle Score statistics.</w:t>
       </w:r>
     </w:p>
     <w:p>
       <w:pPr>
-        <w:pStyle w:val="NormalWeb"/>
-        <w:spacing w:before="0" w:beforeAutospacing="0" w:after="200" w:afterAutospacing="0"/>
-      </w:pPr>
-      <w:r>
-        <w:rPr>
-          <w:rFonts w:ascii="Verdana" w:hAnsi="Verdana"/>
-          <w:color w:val="5F5F5F"/>
-        </w:rPr>
-        <w:t xml:space="preserve">Secondly, we will construct a predictive model for the sales prices of homes in all of Ames, Iowa. To ensure the best model implementation we will create 4 models and evaluate them on their R^2, CV PRESS, and Kaggle Score statistics. </w:t>
-      </w:r>
-    </w:p>
-    <w:p/>
-    <w:p>
-      <w:pPr>
         <w:pStyle w:val="Heading2"/>
       </w:pPr>
-      <w:bookmarkStart w:id="2" w:name="_Toc121313000"/>
-      <w:r>
-        <w:lastRenderedPageBreak/>
+      <w:bookmarkStart w:id="2" w:name="_Toc121673839"/>
+      <w:r>
         <w:t>Transformations</w:t>
       </w:r>
       <w:bookmarkEnd w:id="2"/>
     </w:p>
     <w:p>
-      <w:r>
-        <w:rPr>
-          <w:rFonts w:ascii="Verdana" w:hAnsi="Verdana"/>
-          <w:color w:val="5F5F5F"/>
-        </w:rPr>
-        <w:t>To ensure that we are working with data that will yield accurate and actionable results, we engaged in visualization and testing of variables to determine if they met the assumptions of regression or if they required intervention.</w:t>
-      </w:r>
-    </w:p>
-    <w:tbl>
-      <w:tblPr>
-        <w:tblW w:w="7180" w:type="dxa"/>
-        <w:tblLook w:val="04A0" w:firstRow="1" w:lastRow="0" w:firstColumn="1" w:lastColumn="0" w:noHBand="0" w:noVBand="1"/>
-      </w:tblPr>
-      <w:tblGrid>
-        <w:gridCol w:w="2900"/>
-        <w:gridCol w:w="4280"/>
-      </w:tblGrid>
-      <w:tr>
-        <w:trPr>
-          <w:trHeight w:val="300"/>
-        </w:trPr>
-        <w:tc>
-          <w:tcPr>
-            <w:tcW w:w="2900" w:type="dxa"/>
-            <w:tcBorders>
-              <w:top w:val="nil"/>
-              <w:left w:val="nil"/>
-              <w:bottom w:val="nil"/>
-              <w:right w:val="nil"/>
-            </w:tcBorders>
-            <w:shd w:val="clear" w:color="auto" w:fill="auto"/>
-            <w:noWrap/>
-            <w:vAlign w:val="bottom"/>
-            <w:hideMark/>
-          </w:tcPr>
-          <w:p>
-            <w:pPr>
-              <w:spacing w:after="0" w:line="240" w:lineRule="auto"/>
-              <w:jc w:val="center"/>
-              <w:rPr>
-                <w:rFonts w:ascii="Calibri" w:eastAsia="Times New Roman" w:hAnsi="Calibri" w:cs="Calibri"/>
-                <w:color w:val="000000"/>
-                <w:sz w:val="22"/>
-                <w:szCs w:val="22"/>
-                <w:lang w:eastAsia="en-US"/>
-              </w:rPr>
-            </w:pPr>
-            <w:r>
-              <w:rPr>
-                <w:rFonts w:ascii="Calibri" w:eastAsia="Times New Roman" w:hAnsi="Calibri" w:cs="Calibri"/>
-                <w:color w:val="000000"/>
-                <w:sz w:val="22"/>
-                <w:szCs w:val="22"/>
-                <w:lang w:eastAsia="en-US"/>
-              </w:rPr>
-              <w:t>Required Log Transformation</w:t>
-            </w:r>
-          </w:p>
-        </w:tc>
-        <w:tc>
-          <w:tcPr>
-            <w:tcW w:w="4280" w:type="dxa"/>
-            <w:tcBorders>
-              <w:top w:val="nil"/>
-              <w:left w:val="nil"/>
-              <w:bottom w:val="nil"/>
-              <w:right w:val="nil"/>
-            </w:tcBorders>
-            <w:shd w:val="clear" w:color="auto" w:fill="auto"/>
-            <w:noWrap/>
-            <w:vAlign w:val="bottom"/>
-            <w:hideMark/>
-          </w:tcPr>
-          <w:p>
-            <w:pPr>
-              <w:spacing w:after="0" w:line="240" w:lineRule="auto"/>
-              <w:jc w:val="center"/>
-              <w:rPr>
-                <w:rFonts w:ascii="Calibri" w:eastAsia="Times New Roman" w:hAnsi="Calibri" w:cs="Calibri"/>
-                <w:color w:val="000000"/>
-                <w:sz w:val="22"/>
-                <w:szCs w:val="22"/>
-                <w:lang w:eastAsia="en-US"/>
-              </w:rPr>
-            </w:pPr>
-            <w:r>
-              <w:rPr>
-                <w:rFonts w:ascii="Calibri" w:eastAsia="Times New Roman" w:hAnsi="Calibri" w:cs="Calibri"/>
-                <w:color w:val="000000"/>
-                <w:sz w:val="22"/>
-                <w:szCs w:val="22"/>
-                <w:lang w:eastAsia="en-US"/>
-              </w:rPr>
-              <w:t>Doesn't meet linear regression assumptions</w:t>
-            </w:r>
-          </w:p>
-        </w:tc>
-      </w:tr>
-      <w:tr>
-        <w:trPr>
-          <w:trHeight w:val="300"/>
-        </w:trPr>
-        <w:tc>
-          <w:tcPr>
-            <w:tcW w:w="2900" w:type="dxa"/>
-            <w:tcBorders>
-              <w:top w:val="nil"/>
-              <w:left w:val="nil"/>
-              <w:bottom w:val="nil"/>
-              <w:right w:val="nil"/>
-            </w:tcBorders>
-            <w:shd w:val="clear" w:color="auto" w:fill="auto"/>
-            <w:noWrap/>
-            <w:vAlign w:val="bottom"/>
-            <w:hideMark/>
-          </w:tcPr>
-          <w:p>
-            <w:pPr>
-              <w:spacing w:after="0" w:line="240" w:lineRule="auto"/>
-              <w:jc w:val="center"/>
-              <w:rPr>
-                <w:rFonts w:ascii="Calibri" w:eastAsia="Times New Roman" w:hAnsi="Calibri" w:cs="Calibri"/>
-                <w:color w:val="000000"/>
-                <w:sz w:val="22"/>
-                <w:szCs w:val="22"/>
-                <w:lang w:eastAsia="en-US"/>
-              </w:rPr>
-            </w:pPr>
-            <w:proofErr w:type="spellStart"/>
-            <w:r>
-              <w:rPr>
-                <w:rFonts w:ascii="Calibri" w:eastAsia="Times New Roman" w:hAnsi="Calibri" w:cs="Calibri"/>
-                <w:color w:val="000000"/>
-                <w:sz w:val="22"/>
-                <w:szCs w:val="22"/>
-                <w:lang w:eastAsia="en-US"/>
-              </w:rPr>
-              <w:t>SalePrice</w:t>
-            </w:r>
-            <w:proofErr w:type="spellEnd"/>
-          </w:p>
-        </w:tc>
-        <w:tc>
-          <w:tcPr>
-            <w:tcW w:w="4280" w:type="dxa"/>
-            <w:tcBorders>
-              <w:top w:val="nil"/>
-              <w:left w:val="nil"/>
-              <w:bottom w:val="nil"/>
-              <w:right w:val="nil"/>
-            </w:tcBorders>
-            <w:shd w:val="clear" w:color="auto" w:fill="auto"/>
-            <w:noWrap/>
-            <w:vAlign w:val="bottom"/>
-            <w:hideMark/>
-          </w:tcPr>
-          <w:p>
-            <w:pPr>
-              <w:spacing w:after="0" w:line="240" w:lineRule="auto"/>
-              <w:jc w:val="center"/>
-              <w:rPr>
-                <w:rFonts w:ascii="Calibri" w:eastAsia="Times New Roman" w:hAnsi="Calibri" w:cs="Calibri"/>
-                <w:color w:val="000000"/>
-                <w:sz w:val="22"/>
-                <w:szCs w:val="22"/>
-                <w:lang w:eastAsia="en-US"/>
-              </w:rPr>
-            </w:pPr>
-            <w:r>
-              <w:rPr>
-                <w:rFonts w:ascii="Calibri" w:eastAsia="Times New Roman" w:hAnsi="Calibri" w:cs="Calibri"/>
-                <w:color w:val="000000"/>
-                <w:sz w:val="22"/>
-                <w:szCs w:val="22"/>
-                <w:lang w:eastAsia="en-US"/>
-              </w:rPr>
-              <w:t>X3SsnPorch</w:t>
-            </w:r>
-          </w:p>
-        </w:tc>
-      </w:tr>
-      <w:tr>
-        <w:trPr>
-          <w:trHeight w:val="300"/>
-        </w:trPr>
-        <w:tc>
-          <w:tcPr>
-            <w:tcW w:w="2900" w:type="dxa"/>
-            <w:tcBorders>
-              <w:top w:val="nil"/>
-              <w:left w:val="nil"/>
-              <w:bottom w:val="nil"/>
-              <w:right w:val="nil"/>
-            </w:tcBorders>
-            <w:shd w:val="clear" w:color="auto" w:fill="auto"/>
-            <w:noWrap/>
-            <w:vAlign w:val="bottom"/>
-            <w:hideMark/>
-          </w:tcPr>
-          <w:p>
-            <w:pPr>
-              <w:spacing w:after="0" w:line="240" w:lineRule="auto"/>
-              <w:jc w:val="center"/>
-              <w:rPr>
-                <w:rFonts w:ascii="Calibri" w:eastAsia="Times New Roman" w:hAnsi="Calibri" w:cs="Calibri"/>
-                <w:color w:val="000000"/>
-                <w:sz w:val="22"/>
-                <w:szCs w:val="22"/>
-                <w:lang w:eastAsia="en-US"/>
-              </w:rPr>
-            </w:pPr>
-            <w:proofErr w:type="spellStart"/>
-            <w:r>
-              <w:rPr>
-                <w:rFonts w:ascii="Calibri" w:eastAsia="Times New Roman" w:hAnsi="Calibri" w:cs="Calibri"/>
-                <w:color w:val="000000"/>
-                <w:sz w:val="22"/>
-                <w:szCs w:val="22"/>
-                <w:lang w:eastAsia="en-US"/>
-              </w:rPr>
-              <w:t>LotArea</w:t>
-            </w:r>
-            <w:proofErr w:type="spellEnd"/>
-          </w:p>
-        </w:tc>
-        <w:tc>
-          <w:tcPr>
-            <w:tcW w:w="4280" w:type="dxa"/>
-            <w:tcBorders>
-              <w:top w:val="nil"/>
-              <w:left w:val="nil"/>
-              <w:bottom w:val="nil"/>
-              <w:right w:val="nil"/>
-            </w:tcBorders>
-            <w:shd w:val="clear" w:color="auto" w:fill="auto"/>
-            <w:noWrap/>
-            <w:vAlign w:val="bottom"/>
-            <w:hideMark/>
-          </w:tcPr>
-          <w:p>
-            <w:pPr>
-              <w:spacing w:after="0" w:line="240" w:lineRule="auto"/>
-              <w:jc w:val="center"/>
-              <w:rPr>
-                <w:rFonts w:ascii="Calibri" w:eastAsia="Times New Roman" w:hAnsi="Calibri" w:cs="Calibri"/>
-                <w:color w:val="000000"/>
-                <w:sz w:val="22"/>
-                <w:szCs w:val="22"/>
-                <w:lang w:eastAsia="en-US"/>
-              </w:rPr>
-            </w:pPr>
-            <w:proofErr w:type="spellStart"/>
-            <w:r>
-              <w:rPr>
-                <w:rFonts w:ascii="Calibri" w:eastAsia="Times New Roman" w:hAnsi="Calibri" w:cs="Calibri"/>
-                <w:color w:val="000000"/>
-                <w:sz w:val="22"/>
-                <w:szCs w:val="22"/>
-                <w:lang w:eastAsia="en-US"/>
-              </w:rPr>
-              <w:t>PoolArea</w:t>
-            </w:r>
-            <w:proofErr w:type="spellEnd"/>
-          </w:p>
-        </w:tc>
-      </w:tr>
-      <w:tr>
-        <w:trPr>
-          <w:trHeight w:val="300"/>
-        </w:trPr>
-        <w:tc>
-          <w:tcPr>
-            <w:tcW w:w="2900" w:type="dxa"/>
-            <w:tcBorders>
-              <w:top w:val="nil"/>
-              <w:left w:val="nil"/>
-              <w:bottom w:val="nil"/>
-              <w:right w:val="nil"/>
-            </w:tcBorders>
-            <w:shd w:val="clear" w:color="auto" w:fill="auto"/>
-            <w:noWrap/>
-            <w:vAlign w:val="bottom"/>
-            <w:hideMark/>
-          </w:tcPr>
-          <w:p>
-            <w:pPr>
-              <w:spacing w:after="0" w:line="240" w:lineRule="auto"/>
-              <w:jc w:val="center"/>
-              <w:rPr>
-                <w:rFonts w:ascii="Calibri" w:eastAsia="Times New Roman" w:hAnsi="Calibri" w:cs="Calibri"/>
-                <w:color w:val="000000"/>
-                <w:sz w:val="22"/>
-                <w:szCs w:val="22"/>
-                <w:lang w:eastAsia="en-US"/>
-              </w:rPr>
-            </w:pPr>
-            <w:proofErr w:type="spellStart"/>
-            <w:r>
-              <w:rPr>
-                <w:rFonts w:ascii="Calibri" w:eastAsia="Times New Roman" w:hAnsi="Calibri" w:cs="Calibri"/>
-                <w:color w:val="000000"/>
-                <w:sz w:val="22"/>
-                <w:szCs w:val="22"/>
-                <w:lang w:eastAsia="en-US"/>
-              </w:rPr>
-              <w:t>LotFrontage</w:t>
-            </w:r>
-            <w:proofErr w:type="spellEnd"/>
-          </w:p>
-        </w:tc>
-        <w:tc>
-          <w:tcPr>
-            <w:tcW w:w="4280" w:type="dxa"/>
-            <w:tcBorders>
-              <w:top w:val="nil"/>
-              <w:left w:val="nil"/>
-              <w:bottom w:val="nil"/>
-              <w:right w:val="nil"/>
-            </w:tcBorders>
-            <w:shd w:val="clear" w:color="auto" w:fill="auto"/>
-            <w:noWrap/>
-            <w:vAlign w:val="bottom"/>
-            <w:hideMark/>
-          </w:tcPr>
-          <w:p>
-            <w:pPr>
-              <w:spacing w:after="0" w:line="240" w:lineRule="auto"/>
-              <w:jc w:val="center"/>
-              <w:rPr>
-                <w:rFonts w:ascii="Calibri" w:eastAsia="Times New Roman" w:hAnsi="Calibri" w:cs="Calibri"/>
-                <w:color w:val="000000"/>
-                <w:sz w:val="22"/>
-                <w:szCs w:val="22"/>
-                <w:lang w:eastAsia="en-US"/>
-              </w:rPr>
-            </w:pPr>
-            <w:proofErr w:type="spellStart"/>
-            <w:r>
-              <w:rPr>
-                <w:rFonts w:ascii="Calibri" w:eastAsia="Times New Roman" w:hAnsi="Calibri" w:cs="Calibri"/>
-                <w:color w:val="000000"/>
-                <w:sz w:val="22"/>
-                <w:szCs w:val="22"/>
-                <w:lang w:eastAsia="en-US"/>
-              </w:rPr>
-              <w:t>BsmtUnfSF</w:t>
-            </w:r>
-            <w:proofErr w:type="spellEnd"/>
-          </w:p>
-        </w:tc>
-      </w:tr>
-      <w:tr>
-        <w:trPr>
-          <w:trHeight w:val="300"/>
-        </w:trPr>
-        <w:tc>
-          <w:tcPr>
-            <w:tcW w:w="2900" w:type="dxa"/>
-            <w:tcBorders>
-              <w:top w:val="nil"/>
-              <w:left w:val="nil"/>
-              <w:bottom w:val="nil"/>
-              <w:right w:val="nil"/>
-            </w:tcBorders>
-            <w:shd w:val="clear" w:color="auto" w:fill="auto"/>
-            <w:noWrap/>
-            <w:vAlign w:val="bottom"/>
-            <w:hideMark/>
-          </w:tcPr>
-          <w:p>
-            <w:pPr>
-              <w:spacing w:after="0" w:line="240" w:lineRule="auto"/>
-              <w:jc w:val="center"/>
-              <w:rPr>
-                <w:rFonts w:ascii="Calibri" w:eastAsia="Times New Roman" w:hAnsi="Calibri" w:cs="Calibri"/>
-                <w:color w:val="000000"/>
-                <w:sz w:val="22"/>
-                <w:szCs w:val="22"/>
-                <w:lang w:eastAsia="en-US"/>
-              </w:rPr>
-            </w:pPr>
-            <w:proofErr w:type="spellStart"/>
-            <w:r>
-              <w:rPr>
-                <w:rFonts w:ascii="Calibri" w:eastAsia="Times New Roman" w:hAnsi="Calibri" w:cs="Calibri"/>
-                <w:color w:val="000000"/>
-                <w:sz w:val="22"/>
-                <w:szCs w:val="22"/>
-                <w:lang w:eastAsia="en-US"/>
-              </w:rPr>
-              <w:t>MasVnrArea</w:t>
-            </w:r>
-            <w:proofErr w:type="spellEnd"/>
-          </w:p>
-        </w:tc>
-        <w:tc>
-          <w:tcPr>
-            <w:tcW w:w="4280" w:type="dxa"/>
-            <w:tcBorders>
-              <w:top w:val="nil"/>
-              <w:left w:val="nil"/>
-              <w:bottom w:val="nil"/>
-              <w:right w:val="nil"/>
-            </w:tcBorders>
-            <w:shd w:val="clear" w:color="auto" w:fill="auto"/>
-            <w:noWrap/>
-            <w:vAlign w:val="bottom"/>
-            <w:hideMark/>
-          </w:tcPr>
-          <w:p>
-            <w:pPr>
-              <w:spacing w:after="0" w:line="240" w:lineRule="auto"/>
-              <w:jc w:val="center"/>
-              <w:rPr>
-                <w:rFonts w:ascii="Calibri" w:eastAsia="Times New Roman" w:hAnsi="Calibri" w:cs="Calibri"/>
-                <w:color w:val="000000"/>
-                <w:sz w:val="22"/>
-                <w:szCs w:val="22"/>
-                <w:lang w:eastAsia="en-US"/>
-              </w:rPr>
-            </w:pPr>
-            <w:proofErr w:type="spellStart"/>
-            <w:r>
-              <w:rPr>
-                <w:rFonts w:ascii="Calibri" w:eastAsia="Times New Roman" w:hAnsi="Calibri" w:cs="Calibri"/>
-                <w:color w:val="000000"/>
-                <w:sz w:val="22"/>
-                <w:szCs w:val="22"/>
-                <w:lang w:eastAsia="en-US"/>
-              </w:rPr>
-              <w:t>LowQualFinSF</w:t>
-            </w:r>
-            <w:proofErr w:type="spellEnd"/>
-          </w:p>
-        </w:tc>
-      </w:tr>
-      <w:tr>
-        <w:trPr>
-          <w:trHeight w:val="300"/>
-        </w:trPr>
-        <w:tc>
-          <w:tcPr>
-            <w:tcW w:w="2900" w:type="dxa"/>
-            <w:tcBorders>
-              <w:top w:val="nil"/>
-              <w:left w:val="nil"/>
-              <w:bottom w:val="nil"/>
-              <w:right w:val="nil"/>
-            </w:tcBorders>
-            <w:shd w:val="clear" w:color="auto" w:fill="auto"/>
-            <w:noWrap/>
-            <w:vAlign w:val="bottom"/>
-            <w:hideMark/>
-          </w:tcPr>
-          <w:p>
-            <w:pPr>
-              <w:spacing w:after="0" w:line="240" w:lineRule="auto"/>
-              <w:jc w:val="center"/>
-              <w:rPr>
-                <w:rFonts w:ascii="Calibri" w:eastAsia="Times New Roman" w:hAnsi="Calibri" w:cs="Calibri"/>
-                <w:color w:val="000000"/>
-                <w:sz w:val="22"/>
-                <w:szCs w:val="22"/>
-                <w:lang w:eastAsia="en-US"/>
-              </w:rPr>
-            </w:pPr>
-            <w:proofErr w:type="spellStart"/>
-            <w:r>
-              <w:rPr>
-                <w:rFonts w:ascii="Calibri" w:eastAsia="Times New Roman" w:hAnsi="Calibri" w:cs="Calibri"/>
-                <w:color w:val="000000"/>
-                <w:sz w:val="22"/>
-                <w:szCs w:val="22"/>
-                <w:lang w:eastAsia="en-US"/>
-              </w:rPr>
-              <w:t>ScreenPorch</w:t>
-            </w:r>
-            <w:proofErr w:type="spellEnd"/>
-          </w:p>
-        </w:tc>
-        <w:tc>
-          <w:tcPr>
-            <w:tcW w:w="4280" w:type="dxa"/>
-            <w:tcBorders>
-              <w:top w:val="nil"/>
-              <w:left w:val="nil"/>
-              <w:bottom w:val="nil"/>
-              <w:right w:val="nil"/>
-            </w:tcBorders>
-            <w:shd w:val="clear" w:color="auto" w:fill="auto"/>
-            <w:noWrap/>
-            <w:vAlign w:val="bottom"/>
-            <w:hideMark/>
-          </w:tcPr>
-          <w:p>
-            <w:pPr>
-              <w:spacing w:after="0" w:line="240" w:lineRule="auto"/>
-              <w:jc w:val="center"/>
-              <w:rPr>
-                <w:rFonts w:ascii="Calibri" w:eastAsia="Times New Roman" w:hAnsi="Calibri" w:cs="Calibri"/>
-                <w:color w:val="000000"/>
-                <w:sz w:val="22"/>
-                <w:szCs w:val="22"/>
-                <w:lang w:eastAsia="en-US"/>
-              </w:rPr>
-            </w:pPr>
-            <w:proofErr w:type="spellStart"/>
-            <w:r>
-              <w:rPr>
-                <w:rFonts w:ascii="Calibri" w:eastAsia="Times New Roman" w:hAnsi="Calibri" w:cs="Calibri"/>
-                <w:color w:val="000000"/>
-                <w:sz w:val="22"/>
-                <w:szCs w:val="22"/>
-                <w:lang w:eastAsia="en-US"/>
-              </w:rPr>
-              <w:t>EnclosedPorch</w:t>
-            </w:r>
-            <w:proofErr w:type="spellEnd"/>
-          </w:p>
-        </w:tc>
-      </w:tr>
-      <w:tr>
-        <w:trPr>
-          <w:trHeight w:val="300"/>
-        </w:trPr>
-        <w:tc>
-          <w:tcPr>
-            <w:tcW w:w="2900" w:type="dxa"/>
-            <w:tcBorders>
-              <w:top w:val="nil"/>
-              <w:left w:val="nil"/>
-              <w:bottom w:val="nil"/>
-              <w:right w:val="nil"/>
-            </w:tcBorders>
-            <w:shd w:val="clear" w:color="auto" w:fill="auto"/>
-            <w:noWrap/>
-            <w:vAlign w:val="bottom"/>
-            <w:hideMark/>
-          </w:tcPr>
-          <w:p>
-            <w:pPr>
-              <w:spacing w:after="0" w:line="240" w:lineRule="auto"/>
-              <w:jc w:val="center"/>
-              <w:rPr>
-                <w:rFonts w:ascii="Calibri" w:eastAsia="Times New Roman" w:hAnsi="Calibri" w:cs="Calibri"/>
-                <w:color w:val="000000"/>
-                <w:sz w:val="22"/>
-                <w:szCs w:val="22"/>
-                <w:lang w:eastAsia="en-US"/>
-              </w:rPr>
-            </w:pPr>
-            <w:proofErr w:type="spellStart"/>
-            <w:r>
-              <w:rPr>
-                <w:rFonts w:ascii="Calibri" w:eastAsia="Times New Roman" w:hAnsi="Calibri" w:cs="Calibri"/>
-                <w:color w:val="000000"/>
-                <w:sz w:val="22"/>
-                <w:szCs w:val="22"/>
-                <w:lang w:eastAsia="en-US"/>
-              </w:rPr>
-              <w:t>TotalBsmtSF</w:t>
-            </w:r>
-            <w:proofErr w:type="spellEnd"/>
-          </w:p>
-        </w:tc>
-        <w:tc>
-          <w:tcPr>
-            <w:tcW w:w="4280" w:type="dxa"/>
-            <w:tcBorders>
-              <w:top w:val="nil"/>
-              <w:left w:val="nil"/>
-              <w:bottom w:val="nil"/>
-              <w:right w:val="nil"/>
-            </w:tcBorders>
-            <w:shd w:val="clear" w:color="auto" w:fill="auto"/>
-            <w:noWrap/>
-            <w:vAlign w:val="bottom"/>
-            <w:hideMark/>
-          </w:tcPr>
-          <w:p>
-            <w:pPr>
-              <w:spacing w:after="0" w:line="240" w:lineRule="auto"/>
-              <w:jc w:val="center"/>
-              <w:rPr>
-                <w:rFonts w:ascii="Calibri" w:eastAsia="Times New Roman" w:hAnsi="Calibri" w:cs="Calibri"/>
-                <w:color w:val="000000"/>
-                <w:sz w:val="22"/>
-                <w:szCs w:val="22"/>
-                <w:lang w:eastAsia="en-US"/>
-              </w:rPr>
-            </w:pPr>
-          </w:p>
-        </w:tc>
-      </w:tr>
-      <w:tr>
-        <w:trPr>
-          <w:trHeight w:val="300"/>
-        </w:trPr>
-        <w:tc>
-          <w:tcPr>
-            <w:tcW w:w="2900" w:type="dxa"/>
-            <w:tcBorders>
-              <w:top w:val="nil"/>
-              <w:left w:val="nil"/>
-              <w:bottom w:val="nil"/>
-              <w:right w:val="nil"/>
-            </w:tcBorders>
-            <w:shd w:val="clear" w:color="auto" w:fill="auto"/>
-            <w:noWrap/>
-            <w:vAlign w:val="bottom"/>
-            <w:hideMark/>
-          </w:tcPr>
-          <w:p>
-            <w:pPr>
-              <w:spacing w:after="0" w:line="240" w:lineRule="auto"/>
-              <w:jc w:val="center"/>
-              <w:rPr>
-                <w:rFonts w:ascii="Calibri" w:eastAsia="Times New Roman" w:hAnsi="Calibri" w:cs="Calibri"/>
-                <w:color w:val="000000"/>
-                <w:sz w:val="22"/>
-                <w:szCs w:val="22"/>
-                <w:lang w:eastAsia="en-US"/>
-              </w:rPr>
-            </w:pPr>
-            <w:r>
-              <w:rPr>
-                <w:rFonts w:ascii="Calibri" w:eastAsia="Times New Roman" w:hAnsi="Calibri" w:cs="Calibri"/>
-                <w:color w:val="000000"/>
-                <w:sz w:val="22"/>
-                <w:szCs w:val="22"/>
-                <w:lang w:eastAsia="en-US"/>
-              </w:rPr>
-              <w:t>X1stFlrSF</w:t>
-            </w:r>
-          </w:p>
-        </w:tc>
-        <w:tc>
-          <w:tcPr>
-            <w:tcW w:w="4280" w:type="dxa"/>
-            <w:tcBorders>
-              <w:top w:val="nil"/>
-              <w:left w:val="nil"/>
-              <w:bottom w:val="nil"/>
-              <w:right w:val="nil"/>
-            </w:tcBorders>
-            <w:shd w:val="clear" w:color="auto" w:fill="auto"/>
-            <w:noWrap/>
-            <w:vAlign w:val="bottom"/>
-            <w:hideMark/>
-          </w:tcPr>
-          <w:p>
-            <w:pPr>
-              <w:spacing w:after="0" w:line="240" w:lineRule="auto"/>
-              <w:jc w:val="center"/>
-              <w:rPr>
-                <w:rFonts w:ascii="Calibri" w:eastAsia="Times New Roman" w:hAnsi="Calibri" w:cs="Calibri"/>
-                <w:color w:val="000000"/>
-                <w:sz w:val="22"/>
-                <w:szCs w:val="22"/>
-                <w:lang w:eastAsia="en-US"/>
-              </w:rPr>
-            </w:pPr>
-          </w:p>
-        </w:tc>
-      </w:tr>
-      <w:tr>
-        <w:trPr>
-          <w:trHeight w:val="300"/>
-        </w:trPr>
-        <w:tc>
-          <w:tcPr>
-            <w:tcW w:w="2900" w:type="dxa"/>
-            <w:tcBorders>
-              <w:top w:val="nil"/>
-              <w:left w:val="nil"/>
-              <w:bottom w:val="nil"/>
-              <w:right w:val="nil"/>
-            </w:tcBorders>
-            <w:shd w:val="clear" w:color="auto" w:fill="auto"/>
-            <w:noWrap/>
-            <w:vAlign w:val="bottom"/>
-            <w:hideMark/>
-          </w:tcPr>
-          <w:p>
-            <w:pPr>
-              <w:spacing w:after="0" w:line="240" w:lineRule="auto"/>
-              <w:jc w:val="center"/>
-              <w:rPr>
-                <w:rFonts w:ascii="Calibri" w:eastAsia="Times New Roman" w:hAnsi="Calibri" w:cs="Calibri"/>
-                <w:color w:val="000000"/>
-                <w:sz w:val="22"/>
-                <w:szCs w:val="22"/>
-                <w:lang w:eastAsia="en-US"/>
-              </w:rPr>
-            </w:pPr>
-            <w:r>
-              <w:rPr>
-                <w:rFonts w:ascii="Calibri" w:eastAsia="Times New Roman" w:hAnsi="Calibri" w:cs="Calibri"/>
-                <w:color w:val="000000"/>
-                <w:sz w:val="22"/>
-                <w:szCs w:val="22"/>
-                <w:lang w:eastAsia="en-US"/>
-              </w:rPr>
-              <w:t>X2ndFlrSF</w:t>
-            </w:r>
-          </w:p>
-        </w:tc>
-        <w:tc>
-          <w:tcPr>
-            <w:tcW w:w="4280" w:type="dxa"/>
-            <w:tcBorders>
-              <w:top w:val="nil"/>
-              <w:left w:val="nil"/>
-              <w:bottom w:val="nil"/>
-              <w:right w:val="nil"/>
-            </w:tcBorders>
-            <w:shd w:val="clear" w:color="auto" w:fill="auto"/>
-            <w:noWrap/>
-            <w:vAlign w:val="bottom"/>
-            <w:hideMark/>
-          </w:tcPr>
-          <w:p>
-            <w:pPr>
-              <w:spacing w:after="0" w:line="240" w:lineRule="auto"/>
-              <w:jc w:val="center"/>
-              <w:rPr>
-                <w:rFonts w:ascii="Calibri" w:eastAsia="Times New Roman" w:hAnsi="Calibri" w:cs="Calibri"/>
-                <w:color w:val="000000"/>
-                <w:sz w:val="22"/>
-                <w:szCs w:val="22"/>
-                <w:lang w:eastAsia="en-US"/>
-              </w:rPr>
-            </w:pPr>
-          </w:p>
-        </w:tc>
-      </w:tr>
-      <w:tr>
-        <w:trPr>
-          <w:trHeight w:val="300"/>
-        </w:trPr>
-        <w:tc>
-          <w:tcPr>
-            <w:tcW w:w="2900" w:type="dxa"/>
-            <w:tcBorders>
-              <w:top w:val="nil"/>
-              <w:left w:val="nil"/>
-              <w:bottom w:val="nil"/>
-              <w:right w:val="nil"/>
-            </w:tcBorders>
-            <w:shd w:val="clear" w:color="auto" w:fill="auto"/>
-            <w:noWrap/>
-            <w:vAlign w:val="bottom"/>
-            <w:hideMark/>
-          </w:tcPr>
-          <w:p>
-            <w:pPr>
-              <w:spacing w:after="0" w:line="240" w:lineRule="auto"/>
-              <w:jc w:val="center"/>
-              <w:rPr>
-                <w:rFonts w:ascii="Calibri" w:eastAsia="Times New Roman" w:hAnsi="Calibri" w:cs="Calibri"/>
-                <w:color w:val="000000"/>
-                <w:sz w:val="22"/>
-                <w:szCs w:val="22"/>
-                <w:lang w:eastAsia="en-US"/>
-              </w:rPr>
-            </w:pPr>
-            <w:proofErr w:type="spellStart"/>
-            <w:r>
-              <w:rPr>
-                <w:rFonts w:ascii="Calibri" w:eastAsia="Times New Roman" w:hAnsi="Calibri" w:cs="Calibri"/>
-                <w:color w:val="000000"/>
-                <w:sz w:val="22"/>
-                <w:szCs w:val="22"/>
-                <w:lang w:eastAsia="en-US"/>
-              </w:rPr>
-              <w:t>GrLivArea</w:t>
-            </w:r>
-            <w:proofErr w:type="spellEnd"/>
-          </w:p>
-        </w:tc>
-        <w:tc>
-          <w:tcPr>
-            <w:tcW w:w="4280" w:type="dxa"/>
-            <w:tcBorders>
-              <w:top w:val="nil"/>
-              <w:left w:val="nil"/>
-              <w:bottom w:val="nil"/>
-              <w:right w:val="nil"/>
-            </w:tcBorders>
-            <w:shd w:val="clear" w:color="auto" w:fill="auto"/>
-            <w:noWrap/>
-            <w:vAlign w:val="bottom"/>
-            <w:hideMark/>
-          </w:tcPr>
-          <w:p>
-            <w:pPr>
-              <w:spacing w:after="0" w:line="240" w:lineRule="auto"/>
-              <w:jc w:val="center"/>
-              <w:rPr>
-                <w:rFonts w:ascii="Calibri" w:eastAsia="Times New Roman" w:hAnsi="Calibri" w:cs="Calibri"/>
-                <w:color w:val="000000"/>
-                <w:sz w:val="22"/>
-                <w:szCs w:val="22"/>
-                <w:lang w:eastAsia="en-US"/>
-              </w:rPr>
-            </w:pPr>
-          </w:p>
-        </w:tc>
-      </w:tr>
-      <w:tr>
-        <w:trPr>
-          <w:trHeight w:val="300"/>
-        </w:trPr>
-        <w:tc>
-          <w:tcPr>
-            <w:tcW w:w="2900" w:type="dxa"/>
-            <w:tcBorders>
-              <w:top w:val="nil"/>
-              <w:left w:val="nil"/>
-              <w:bottom w:val="nil"/>
-              <w:right w:val="nil"/>
-            </w:tcBorders>
-            <w:shd w:val="clear" w:color="auto" w:fill="auto"/>
-            <w:noWrap/>
-            <w:vAlign w:val="bottom"/>
-            <w:hideMark/>
-          </w:tcPr>
-          <w:p>
-            <w:pPr>
-              <w:spacing w:after="0" w:line="240" w:lineRule="auto"/>
-              <w:jc w:val="center"/>
-              <w:rPr>
-                <w:rFonts w:ascii="Calibri" w:eastAsia="Times New Roman" w:hAnsi="Calibri" w:cs="Calibri"/>
-                <w:color w:val="000000"/>
-                <w:sz w:val="22"/>
-                <w:szCs w:val="22"/>
-                <w:lang w:eastAsia="en-US"/>
-              </w:rPr>
-            </w:pPr>
-            <w:proofErr w:type="spellStart"/>
-            <w:r>
-              <w:rPr>
-                <w:rFonts w:ascii="Calibri" w:eastAsia="Times New Roman" w:hAnsi="Calibri" w:cs="Calibri"/>
-                <w:color w:val="000000"/>
-                <w:sz w:val="22"/>
-                <w:szCs w:val="22"/>
-                <w:lang w:eastAsia="en-US"/>
-              </w:rPr>
-              <w:t>GarageArea</w:t>
-            </w:r>
-            <w:proofErr w:type="spellEnd"/>
-          </w:p>
-        </w:tc>
-        <w:tc>
-          <w:tcPr>
-            <w:tcW w:w="4280" w:type="dxa"/>
-            <w:tcBorders>
-              <w:top w:val="nil"/>
-              <w:left w:val="nil"/>
-              <w:bottom w:val="nil"/>
-              <w:right w:val="nil"/>
-            </w:tcBorders>
-            <w:shd w:val="clear" w:color="auto" w:fill="auto"/>
-            <w:noWrap/>
-            <w:vAlign w:val="bottom"/>
-            <w:hideMark/>
-          </w:tcPr>
-          <w:p>
-            <w:pPr>
-              <w:spacing w:after="0" w:line="240" w:lineRule="auto"/>
-              <w:jc w:val="center"/>
-              <w:rPr>
-                <w:rFonts w:ascii="Calibri" w:eastAsia="Times New Roman" w:hAnsi="Calibri" w:cs="Calibri"/>
-                <w:color w:val="000000"/>
-                <w:sz w:val="22"/>
-                <w:szCs w:val="22"/>
-                <w:lang w:eastAsia="en-US"/>
-              </w:rPr>
-            </w:pPr>
-          </w:p>
-        </w:tc>
-      </w:tr>
-      <w:tr>
-        <w:trPr>
-          <w:trHeight w:val="300"/>
-        </w:trPr>
-        <w:tc>
-          <w:tcPr>
-            <w:tcW w:w="2900" w:type="dxa"/>
-            <w:tcBorders>
-              <w:top w:val="nil"/>
-              <w:left w:val="nil"/>
-              <w:bottom w:val="nil"/>
-              <w:right w:val="nil"/>
-            </w:tcBorders>
-            <w:shd w:val="clear" w:color="auto" w:fill="auto"/>
-            <w:noWrap/>
-            <w:vAlign w:val="bottom"/>
-            <w:hideMark/>
-          </w:tcPr>
-          <w:p>
-            <w:pPr>
-              <w:spacing w:after="0" w:line="240" w:lineRule="auto"/>
-              <w:jc w:val="center"/>
-              <w:rPr>
-                <w:rFonts w:ascii="Calibri" w:eastAsia="Times New Roman" w:hAnsi="Calibri" w:cs="Calibri"/>
-                <w:color w:val="000000"/>
-                <w:sz w:val="22"/>
-                <w:szCs w:val="22"/>
-                <w:lang w:eastAsia="en-US"/>
-              </w:rPr>
-            </w:pPr>
-            <w:proofErr w:type="spellStart"/>
-            <w:r>
-              <w:rPr>
-                <w:rFonts w:ascii="Calibri" w:eastAsia="Times New Roman" w:hAnsi="Calibri" w:cs="Calibri"/>
-                <w:color w:val="000000"/>
-                <w:sz w:val="22"/>
-                <w:szCs w:val="22"/>
-                <w:lang w:eastAsia="en-US"/>
-              </w:rPr>
-              <w:t>WoodDeckSF</w:t>
-            </w:r>
-            <w:proofErr w:type="spellEnd"/>
-          </w:p>
-        </w:tc>
-        <w:tc>
-          <w:tcPr>
-            <w:tcW w:w="4280" w:type="dxa"/>
-            <w:tcBorders>
-              <w:top w:val="nil"/>
-              <w:left w:val="nil"/>
-              <w:bottom w:val="nil"/>
-              <w:right w:val="nil"/>
-            </w:tcBorders>
-            <w:shd w:val="clear" w:color="auto" w:fill="auto"/>
-            <w:noWrap/>
-            <w:vAlign w:val="bottom"/>
-            <w:hideMark/>
-          </w:tcPr>
-          <w:p>
-            <w:pPr>
-              <w:spacing w:after="0" w:line="240" w:lineRule="auto"/>
-              <w:jc w:val="center"/>
-              <w:rPr>
-                <w:rFonts w:ascii="Calibri" w:eastAsia="Times New Roman" w:hAnsi="Calibri" w:cs="Calibri"/>
-                <w:color w:val="000000"/>
-                <w:sz w:val="22"/>
-                <w:szCs w:val="22"/>
-                <w:lang w:eastAsia="en-US"/>
-              </w:rPr>
-            </w:pPr>
-          </w:p>
-        </w:tc>
-      </w:tr>
-      <w:tr>
-        <w:trPr>
-          <w:trHeight w:val="300"/>
-        </w:trPr>
-        <w:tc>
-          <w:tcPr>
-            <w:tcW w:w="2900" w:type="dxa"/>
-            <w:tcBorders>
-              <w:top w:val="nil"/>
-              <w:left w:val="nil"/>
-              <w:bottom w:val="nil"/>
-              <w:right w:val="nil"/>
-            </w:tcBorders>
-            <w:shd w:val="clear" w:color="auto" w:fill="auto"/>
-            <w:noWrap/>
-            <w:vAlign w:val="bottom"/>
-            <w:hideMark/>
-          </w:tcPr>
-          <w:p>
-            <w:pPr>
-              <w:spacing w:after="0" w:line="240" w:lineRule="auto"/>
-              <w:jc w:val="center"/>
-              <w:rPr>
-                <w:rFonts w:ascii="Calibri" w:eastAsia="Times New Roman" w:hAnsi="Calibri" w:cs="Calibri"/>
-                <w:color w:val="000000"/>
-                <w:sz w:val="22"/>
-                <w:szCs w:val="22"/>
-                <w:lang w:eastAsia="en-US"/>
-              </w:rPr>
-            </w:pPr>
-            <w:proofErr w:type="spellStart"/>
-            <w:r>
-              <w:rPr>
-                <w:rFonts w:ascii="Calibri" w:eastAsia="Times New Roman" w:hAnsi="Calibri" w:cs="Calibri"/>
-                <w:color w:val="000000"/>
-                <w:sz w:val="22"/>
-                <w:szCs w:val="22"/>
-                <w:lang w:eastAsia="en-US"/>
-              </w:rPr>
-              <w:t>OpenPorchSF</w:t>
-            </w:r>
-            <w:proofErr w:type="spellEnd"/>
-          </w:p>
-        </w:tc>
-        <w:tc>
-          <w:tcPr>
-            <w:tcW w:w="4280" w:type="dxa"/>
-            <w:tcBorders>
-              <w:top w:val="nil"/>
-              <w:left w:val="nil"/>
-              <w:bottom w:val="nil"/>
-              <w:right w:val="nil"/>
-            </w:tcBorders>
-            <w:shd w:val="clear" w:color="auto" w:fill="auto"/>
-            <w:noWrap/>
-            <w:vAlign w:val="bottom"/>
-            <w:hideMark/>
-          </w:tcPr>
-          <w:p>
-            <w:pPr>
-              <w:spacing w:after="0" w:line="240" w:lineRule="auto"/>
-              <w:jc w:val="center"/>
-              <w:rPr>
-                <w:rFonts w:ascii="Calibri" w:eastAsia="Times New Roman" w:hAnsi="Calibri" w:cs="Calibri"/>
-                <w:color w:val="000000"/>
-                <w:sz w:val="22"/>
-                <w:szCs w:val="22"/>
-                <w:lang w:eastAsia="en-US"/>
-              </w:rPr>
-            </w:pPr>
-          </w:p>
-        </w:tc>
-      </w:tr>
-    </w:tbl>
-    <w:p/>
-    <w:p>
-      <w:pPr>
-        <w:pStyle w:val="Heading1"/>
-      </w:pPr>
-      <w:bookmarkStart w:id="3" w:name="_Toc121313001"/>
-      <w:r>
-        <w:rPr>
-          <w:rStyle w:val="Emphasis"/>
-        </w:rPr>
-        <w:lastRenderedPageBreak/>
-        <w:t>Analysis 1</w:t>
-      </w:r>
-      <w:bookmarkEnd w:id="3"/>
-      <w:r>
-        <w:br/>
+      <w:pPr>
+        <w:spacing w:line="240" w:lineRule="auto"/>
+        <w:rPr>
+          <w:rFonts w:ascii="Times New Roman" w:eastAsia="Times New Roman" w:hAnsi="Times New Roman" w:cs="Times New Roman"/>
+          <w:color w:val="auto"/>
+          <w:lang w:eastAsia="en-US"/>
+        </w:rPr>
+      </w:pPr>
+      <w:r>
+        <w:rPr>
+          <w:rFonts w:ascii="Verdana" w:eastAsia="Times New Roman" w:hAnsi="Verdana" w:cs="Times New Roman"/>
+          <w:color w:val="5F5F5F"/>
+          <w:lang w:eastAsia="en-US"/>
+        </w:rPr>
+        <w:t xml:space="preserve">The dataset was compiled by Dean De Cock for use in data science </w:t>
+      </w:r>
+      <w:r>
+        <w:rPr>
+          <w:rFonts w:ascii="Verdana" w:eastAsia="Times New Roman" w:hAnsi="Verdana" w:cs="Times New Roman"/>
+          <w:color w:val="5F5F5F"/>
+          <w:lang w:eastAsia="en-US"/>
+        </w:rPr>
+        <w:t>education and</w:t>
+      </w:r>
+      <w:r>
+        <w:rPr>
+          <w:rFonts w:ascii="Verdana" w:eastAsia="Times New Roman" w:hAnsi="Verdana" w:cs="Times New Roman"/>
+          <w:color w:val="5F5F5F"/>
+          <w:lang w:eastAsia="en-US"/>
+        </w:rPr>
+        <w:t xml:space="preserve"> describes almost every aspect of residential homes in Ames, Iowa. The “Train” dataset contains 1460 rows and 81 Columns. To find out more on this data and problem set </w:t>
+      </w:r>
+      <w:hyperlink r:id="rId12" w:history="1">
+        <w:r>
+          <w:rPr>
+            <w:rFonts w:ascii="Verdana" w:eastAsia="Times New Roman" w:hAnsi="Verdana" w:cs="Times New Roman"/>
+            <w:color w:val="1155CC"/>
+            <w:u w:val="single"/>
+            <w:lang w:eastAsia="en-US"/>
+          </w:rPr>
+          <w:t>click here</w:t>
+        </w:r>
+      </w:hyperlink>
+      <w:r>
+        <w:rPr>
+          <w:rFonts w:ascii="Verdana" w:eastAsia="Times New Roman" w:hAnsi="Verdana" w:cs="Times New Roman"/>
+          <w:color w:val="5F5F5F"/>
+          <w:lang w:eastAsia="en-US"/>
+        </w:rPr>
+        <w:t>.</w:t>
       </w:r>
     </w:p>
     <w:p>
       <w:pPr>
-        <w:pStyle w:val="Heading2"/>
-      </w:pPr>
-      <w:bookmarkStart w:id="4" w:name="_Toc121313002"/>
-      <w:r>
-        <w:t>Restatement of Problem</w:t>
-      </w:r>
-      <w:bookmarkEnd w:id="4"/>
+        <w:rPr>
+          <w:rFonts w:ascii="Verdana" w:eastAsia="Times New Roman" w:hAnsi="Verdana" w:cs="Times New Roman"/>
+          <w:color w:val="5F5F5F"/>
+          <w:lang w:eastAsia="en-US"/>
+        </w:rPr>
+      </w:pPr>
+      <w:r>
+        <w:rPr>
+          <w:rFonts w:ascii="Verdana" w:eastAsia="Times New Roman" w:hAnsi="Verdana" w:cs="Times New Roman"/>
+          <w:color w:val="5F5F5F"/>
+          <w:lang w:eastAsia="en-US"/>
+        </w:rPr>
+        <w:lastRenderedPageBreak/>
+        <w:t xml:space="preserve">To ensure that we are working with data that will yield accurate and actionable results, we engaged in visualization and testing of variables to determine if they met the assumptions of regression or if they required intervention. The assumptions of linearity, homoscedasticity, independence, and normality were assessed for each of the variables that were measured in square footage and dollars. Below is a table that summarizes our findings on the variables that required a log transformation or failed to meet the assumptions of linear regression. The R code used to gather the evidence for these conclusions can be found </w:t>
+      </w:r>
+      <w:hyperlink r:id="rId13" w:history="1">
+        <w:r>
+          <w:rPr>
+            <w:rFonts w:ascii="Verdana" w:eastAsia="Times New Roman" w:hAnsi="Verdana" w:cs="Times New Roman"/>
+            <w:color w:val="1155CC"/>
+            <w:u w:val="single"/>
+            <w:lang w:eastAsia="en-US"/>
+          </w:rPr>
+          <w:t>Here</w:t>
+        </w:r>
+      </w:hyperlink>
+      <w:r>
+        <w:rPr>
+          <w:rFonts w:ascii="Verdana" w:eastAsia="Times New Roman" w:hAnsi="Verdana" w:cs="Times New Roman"/>
+          <w:color w:val="5F5F5F"/>
+          <w:lang w:eastAsia="en-US"/>
+        </w:rPr>
+        <w:t>.</w:t>
+      </w:r>
     </w:p>
     <w:p>
       <w:r>
-        <w:t>Talk about findings</w:t>
-      </w:r>
-    </w:p>
-    <w:p>
-      <w:pPr>
-        <w:pStyle w:val="Heading2"/>
-      </w:pPr>
-      <w:bookmarkStart w:id="5" w:name="_Toc121313003"/>
-      <w:r>
-        <w:t>Build and Fit the model</w:t>
-      </w:r>
-      <w:bookmarkEnd w:id="5"/>
-    </w:p>
-    <w:p>
-      <w:r>
-        <w:t xml:space="preserve">Talk about </w:t>
-      </w:r>
-      <w:r>
-        <w:t>conclusions</w:t>
-      </w:r>
-    </w:p>
-    <w:p>
-      <w:pPr>
-        <w:pStyle w:val="Heading2"/>
-      </w:pPr>
-      <w:bookmarkStart w:id="6" w:name="_Toc121313004"/>
-      <w:r>
-        <w:t>Comparing competing models</w:t>
-      </w:r>
-      <w:bookmarkEnd w:id="6"/>
-    </w:p>
-    <w:p/>
-    <w:p>
-      <w:pPr>
-        <w:pStyle w:val="Heading2"/>
-      </w:pPr>
-      <w:bookmarkStart w:id="7" w:name="_Toc121313005"/>
-      <w:r>
-        <w:t>Parameters</w:t>
-      </w:r>
-      <w:bookmarkEnd w:id="7"/>
-    </w:p>
-    <w:p/>
-    <w:p>
-      <w:pPr>
-        <w:pStyle w:val="Heading2"/>
-      </w:pPr>
-      <w:bookmarkStart w:id="8" w:name="_Toc121313006"/>
-      <w:r>
-        <w:t>Conclusion</w:t>
-      </w:r>
-      <w:bookmarkEnd w:id="8"/>
-    </w:p>
-    <w:p/>
-    <w:p>
-      <w:pPr>
-        <w:pStyle w:val="Heading2"/>
-      </w:pPr>
-      <w:bookmarkStart w:id="9" w:name="_Toc121313007"/>
-      <w:r>
-        <w:t>R Shiny: Price vs. Living area</w:t>
-      </w:r>
-      <w:bookmarkEnd w:id="9"/>
-    </w:p>
-    <w:p/>
-    <w:p/>
-    <w:p>
-      <w:pPr>
-        <w:pStyle w:val="Heading1"/>
-        <w:rPr>
-          <w:rStyle w:val="Emphasis"/>
-        </w:rPr>
-      </w:pPr>
-      <w:bookmarkStart w:id="10" w:name="_Toc121313008"/>
-      <w:r>
-        <w:rPr>
-          <w:rStyle w:val="Emphasis"/>
-        </w:rPr>
-        <w:t>Analysis</w:t>
-      </w:r>
-      <w:r>
-        <w:rPr>
-          <w:rStyle w:val="Emphasis"/>
-        </w:rPr>
-        <w:t xml:space="preserve"> 2</w:t>
-      </w:r>
-      <w:bookmarkStart w:id="11" w:name="_Hlk121223883"/>
-      <w:bookmarkEnd w:id="10"/>
-    </w:p>
-    <w:p>
-      <w:pPr>
-        <w:pStyle w:val="Heading2"/>
-      </w:pPr>
-      <w:bookmarkStart w:id="12" w:name="_Toc121313009"/>
-      <w:r>
-        <w:t>Restatement of problem</w:t>
-      </w:r>
-      <w:bookmarkEnd w:id="12"/>
-    </w:p>
-    <w:p/>
-    <w:p>
-      <w:pPr>
-        <w:pStyle w:val="Heading2"/>
-      </w:pPr>
-      <w:bookmarkStart w:id="13" w:name="_Toc121313010"/>
-      <w:r>
-        <w:t>Model Selection</w:t>
-      </w:r>
-      <w:bookmarkEnd w:id="13"/>
-    </w:p>
-    <w:p>
-      <w:r>
-        <w:t>Talk about what parameters we included for model selection</w:t>
-      </w:r>
-    </w:p>
-    <w:p/>
-    <w:p>
-      <w:pPr>
-        <w:pStyle w:val="Heading2"/>
-      </w:pPr>
-      <w:bookmarkStart w:id="14" w:name="_Toc121313011"/>
-      <w:bookmarkEnd w:id="11"/>
-      <w:r>
-        <w:lastRenderedPageBreak/>
-        <w:t>Forwards Selection</w:t>
-      </w:r>
-      <w:bookmarkEnd w:id="14"/>
-    </w:p>
-    <w:p>
-      <w:r>
-        <w:rPr>
+        <w:rPr>
+          <w:rFonts w:ascii="Verdana" w:eastAsia="Times New Roman" w:hAnsi="Verdana" w:cs="Times New Roman"/>
           <w:noProof/>
+          <w:color w:val="5F5F5F"/>
+          <w:lang w:eastAsia="en-US"/>
+        </w:rPr>
+        <mc:AlternateContent>
+          <mc:Choice Requires="wps">
+            <w:drawing>
+              <wp:anchor distT="45720" distB="45720" distL="114300" distR="114300" simplePos="0" relativeHeight="251659264" behindDoc="0" locked="0" layoutInCell="1" allowOverlap="1" wp14:anchorId="68DDC42A" wp14:editId="0075BD75">
+                <wp:simplePos x="0" y="0"/>
+                <wp:positionH relativeFrom="margin">
+                  <wp:posOffset>47502</wp:posOffset>
+                </wp:positionH>
+                <wp:positionV relativeFrom="paragraph">
+                  <wp:posOffset>1251255</wp:posOffset>
+                </wp:positionV>
+                <wp:extent cx="842645" cy="284480"/>
+                <wp:effectExtent l="0" t="0" r="14605" b="20320"/>
+                <wp:wrapSquare wrapText="bothSides"/>
+                <wp:docPr id="217" name="Text Box 2"/>
+                <wp:cNvGraphicFramePr>
+                  <a:graphicFrameLocks xmlns:a="http://schemas.openxmlformats.org/drawingml/2006/main"/>
+                </wp:cNvGraphicFramePr>
+                <a:graphic xmlns:a="http://schemas.openxmlformats.org/drawingml/2006/main">
+                  <a:graphicData uri="http://schemas.microsoft.com/office/word/2010/wordprocessingShape">
+                    <wps:wsp>
+                      <wps:cNvSpPr txBox="1">
+                        <a:spLocks noChangeArrowheads="1"/>
+                      </wps:cNvSpPr>
+                      <wps:spPr bwMode="auto">
+                        <a:xfrm>
+                          <a:off x="0" y="0"/>
+                          <a:ext cx="842645" cy="284480"/>
+                        </a:xfrm>
+                        <a:prstGeom prst="rect">
+                          <a:avLst/>
+                        </a:prstGeom>
+                        <a:solidFill>
+                          <a:srgbClr val="FFFFFF"/>
+                        </a:solidFill>
+                        <a:ln w="9525">
+                          <a:solidFill>
+                            <a:srgbClr val="000000"/>
+                          </a:solidFill>
+                          <a:miter lim="800000"/>
+                          <a:headEnd/>
+                          <a:tailEnd/>
+                        </a:ln>
+                      </wps:spPr>
+                      <wps:txbx>
+                        <w:txbxContent>
+                          <w:p>
+                            <w:r>
+                              <w:t>Figure 1</w:t>
+                            </w:r>
+                          </w:p>
+                        </w:txbxContent>
+                      </wps:txbx>
+                      <wps:bodyPr rot="0" vert="horz" wrap="square" lIns="91440" tIns="45720" rIns="91440" bIns="45720" anchor="t" anchorCtr="0">
+                        <a:noAutofit/>
+                      </wps:bodyPr>
+                    </wps:wsp>
+                  </a:graphicData>
+                </a:graphic>
+                <wp14:sizeRelH relativeFrom="margin">
+                  <wp14:pctWidth>0</wp14:pctWidth>
+                </wp14:sizeRelH>
+                <wp14:sizeRelV relativeFrom="margin">
+                  <wp14:pctHeight>0</wp14:pctHeight>
+                </wp14:sizeRelV>
+              </wp:anchor>
+            </w:drawing>
+          </mc:Choice>
+          <mc:Fallback>
+            <w:pict>
+              <v:shapetype w14:anchorId="68DDC42A" id="_x0000_t202" coordsize="21600,21600" o:spt="202" path="m,l,21600r21600,l21600,xe">
+                <v:stroke joinstyle="miter"/>
+                <v:path gradientshapeok="t" o:connecttype="rect"/>
+              </v:shapetype>
+              <v:shape id="Text Box 2" o:spid="_x0000_s1026" type="#_x0000_t202" style="position:absolute;margin-left:3.75pt;margin-top:98.5pt;width:66.35pt;height:22.4pt;z-index:251659264;visibility:visible;mso-wrap-style:square;mso-width-percent:0;mso-height-percent:0;mso-wrap-distance-left:9pt;mso-wrap-distance-top:3.6pt;mso-wrap-distance-right:9pt;mso-wrap-distance-bottom:3.6pt;mso-position-horizontal:absolute;mso-position-horizontal-relative:margin;mso-position-vertical:absolute;mso-position-vertical-relative:text;mso-width-percent:0;mso-height-percent:0;mso-width-relative:margin;mso-height-relative:margin;v-text-anchor:top" o:gfxdata="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">
+                <v:textbox>
+                  <w:txbxContent>
+                    <w:p>
+                      <w:r>
+                        <w:t>Figure 1</w:t>
+                      </w:r>
+                    </w:p>
+                  </w:txbxContent>
+                </v:textbox>
+                <w10:wrap type="square" anchorx="margin"/>
+              </v:shape>
+            </w:pict>
+          </mc:Fallback>
+        </mc:AlternateContent>
+      </w:r>
+      <w:r>
+        <w:rPr>
+          <w:rFonts w:ascii="Verdana" w:eastAsia="Times New Roman" w:hAnsi="Verdana" w:cs="Times New Roman"/>
+          <w:noProof/>
+          <w:color w:val="5F5F5F"/>
+          <w:lang w:eastAsia="en-US"/>
+        </w:rPr>
+        <mc:AlternateContent>
+          <mc:Choice Requires="wps">
+            <w:drawing>
+              <wp:anchor distT="45720" distB="45720" distL="114300" distR="114300" simplePos="0" relativeHeight="251661312" behindDoc="0" locked="0" layoutInCell="1" allowOverlap="1" wp14:anchorId="4D4EF91D" wp14:editId="64FBDD13">
+                <wp:simplePos x="0" y="0"/>
+                <wp:positionH relativeFrom="margin">
+                  <wp:posOffset>2906395</wp:posOffset>
+                </wp:positionH>
+                <wp:positionV relativeFrom="paragraph">
+                  <wp:posOffset>1466850</wp:posOffset>
+                </wp:positionV>
+                <wp:extent cx="842645" cy="284480"/>
+                <wp:effectExtent l="0" t="0" r="14605" b="20320"/>
+                <wp:wrapSquare wrapText="bothSides"/>
+                <wp:docPr id="17" name="Text Box 2"/>
+                <wp:cNvGraphicFramePr>
+                  <a:graphicFrameLocks xmlns:a="http://schemas.openxmlformats.org/drawingml/2006/main"/>
+                </wp:cNvGraphicFramePr>
+                <a:graphic xmlns:a="http://schemas.openxmlformats.org/drawingml/2006/main">
+                  <a:graphicData uri="http://schemas.microsoft.com/office/word/2010/wordprocessingShape">
+                    <wps:wsp>
+                      <wps:cNvSpPr txBox="1">
+                        <a:spLocks noChangeArrowheads="1"/>
+                      </wps:cNvSpPr>
+                      <wps:spPr bwMode="auto">
+                        <a:xfrm>
+                          <a:off x="0" y="0"/>
+                          <a:ext cx="842645" cy="284480"/>
+                        </a:xfrm>
+                        <a:prstGeom prst="rect">
+                          <a:avLst/>
+                        </a:prstGeom>
+                        <a:solidFill>
+                          <a:srgbClr val="FFFFFF"/>
+                        </a:solidFill>
+                        <a:ln w="9525">
+                          <a:solidFill>
+                            <a:srgbClr val="000000"/>
+                          </a:solidFill>
+                          <a:miter lim="800000"/>
+                          <a:headEnd/>
+                          <a:tailEnd/>
+                        </a:ln>
+                      </wps:spPr>
+                      <wps:txbx>
+                        <w:txbxContent>
+                          <w:p>
+                            <w:r>
+                              <w:t xml:space="preserve">Figure </w:t>
+                            </w:r>
+                            <w:r>
+                              <w:t>2</w:t>
+                            </w:r>
+                          </w:p>
+                        </w:txbxContent>
+                      </wps:txbx>
+                      <wps:bodyPr rot="0" vert="horz" wrap="square" lIns="91440" tIns="45720" rIns="91440" bIns="45720" anchor="t" anchorCtr="0">
+                        <a:noAutofit/>
+                      </wps:bodyPr>
+                    </wps:wsp>
+                  </a:graphicData>
+                </a:graphic>
+                <wp14:sizeRelH relativeFrom="margin">
+                  <wp14:pctWidth>0</wp14:pctWidth>
+                </wp14:sizeRelH>
+                <wp14:sizeRelV relativeFrom="margin">
+                  <wp14:pctHeight>0</wp14:pctHeight>
+                </wp14:sizeRelV>
+              </wp:anchor>
+            </w:drawing>
+          </mc:Choice>
+          <mc:Fallback>
+            <w:pict>
+              <v:shape w14:anchorId="4D4EF91D" id="_x0000_s1027" type="#_x0000_t202" style="position:absolute;margin-left:228.85pt;margin-top:115.5pt;width:66.35pt;height:22.4pt;z-index:251661312;visibility:visible;mso-wrap-style:square;mso-width-percent:0;mso-height-percent:0;mso-wrap-distance-left:9pt;mso-wrap-distance-top:3.6pt;mso-wrap-distance-right:9pt;mso-wrap-distance-bottom:3.6pt;mso-position-horizontal:absolute;mso-position-horizontal-relative:margin;mso-position-vertical:absolute;mso-position-vertical-relative:text;mso-width-percent:0;mso-height-percent:0;mso-width-relative:margin;mso-height-relative:margin;v-text-anchor:top" o:gfxdata="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">
+                <v:textbox>
+                  <w:txbxContent>
+                    <w:p>
+                      <w:r>
+                        <w:t xml:space="preserve">Figure </w:t>
+                      </w:r>
+                      <w:r>
+                        <w:t>2</w:t>
+                      </w:r>
+                    </w:p>
+                  </w:txbxContent>
+                </v:textbox>
+                <w10:wrap type="square" anchorx="margin"/>
+              </v:shape>
+            </w:pict>
+          </mc:Fallback>
+        </mc:AlternateContent>
+      </w:r>
+      <w:r>
+        <w:rPr>
+          <w:rFonts w:ascii="Verdana" w:hAnsi="Verdana"/>
+          <w:noProof/>
+          <w:color w:val="5F5F5F"/>
+          <w:bdr w:val="none" w:sz="0" w:space="0" w:color="auto" w:frame="1"/>
         </w:rPr>
         <w:drawing>
-          <wp:inline distT="0" distB="0" distL="0" distR="0" wp14:anchorId="6213626E" wp14:editId="5F4784D5">
-            <wp:extent cx="5486400" cy="3692525"/>
-            <wp:effectExtent l="0" t="0" r="0" b="3175"/>
-            <wp:docPr id="1" name="Picture 1" descr="Graphical user interface, text&#10;&#10;Description automatically generated"/>
+          <wp:inline distT="0" distB="0" distL="0" distR="0" wp14:anchorId="7AB018EC" wp14:editId="5CBF0BE2">
+            <wp:extent cx="2867025" cy="1200150"/>
+            <wp:effectExtent l="0" t="0" r="9525" b="0"/>
+            <wp:docPr id="7" name="Picture 7" descr="Table&#10;&#10;Description automatically generated"/>
             <wp:cNvGraphicFramePr>
               <a:graphicFrameLocks xmlns:a="http://schemas.openxmlformats.org/drawingml/2006/main" noChangeAspect="1"/>
             </wp:cNvGraphicFramePr>
@@ -2705,23 +1790,36 @@
               <a:graphicData uri="http://schemas.openxmlformats.org/drawingml/2006/picture">
                 <pic:pic xmlns:pic="http://schemas.openxmlformats.org/drawingml/2006/picture">
                   <pic:nvPicPr>
-                    <pic:cNvPr id="1" name="Picture 1" descr="Graphical user interface, text&#10;&#10;Description automatically generated"/>
-                    <pic:cNvPicPr/>
+                    <pic:cNvPr id="7" name="Picture 7" descr="Table&#10;&#10;Description automatically generated"/>
+                    <pic:cNvPicPr>
+                      <a:picLocks noChangeAspect="1" noChangeArrowheads="1"/>
+                    </pic:cNvPicPr>
                   </pic:nvPicPr>
                   <pic:blipFill>
-                    <a:blip r:embed="rId11"/>
+                    <a:blip r:embed="rId14">
+                      <a:extLst>
+                        <a:ext uri="{28A0092B-C50C-407E-A947-70E740481C1C}">
+                          <a14:useLocalDpi xmlns:a14="http://schemas.microsoft.com/office/drawing/2010/main" val="0"/>
+                        </a:ext>
+                      </a:extLst>
+                    </a:blip>
+                    <a:srcRect/>
                     <a:stretch>
                       <a:fillRect/>
                     </a:stretch>
                   </pic:blipFill>
-                  <pic:spPr>
+                  <pic:spPr bwMode="auto">
                     <a:xfrm>
                       <a:off x="0" y="0"/>
-                      <a:ext cx="5486400" cy="3692525"/>
+                      <a:ext cx="2867025" cy="1200150"/>
                     </a:xfrm>
                     <a:prstGeom prst="rect">
                       <a:avLst/>
                     </a:prstGeom>
+                    <a:noFill/>
+                    <a:ln>
+                      <a:noFill/>
+                    </a:ln>
                   </pic:spPr>
                 </pic:pic>
               </a:graphicData>
@@ -2729,29 +1827,26 @@
           </wp:inline>
         </w:drawing>
       </w:r>
-    </w:p>
-    <w:p/>
-    <w:p/>
-    <w:p>
-      <w:pPr>
-        <w:pStyle w:val="Heading2"/>
-      </w:pPr>
-      <w:bookmarkStart w:id="15" w:name="_Toc121313012"/>
-      <w:r>
-        <w:t>Backwards Selection</w:t>
-      </w:r>
-      <w:bookmarkEnd w:id="15"/>
-    </w:p>
-    <w:p>
-      <w:r>
-        <w:rPr>
+      <w:r>
+        <w:rPr>
+          <w:rFonts w:ascii="Verdana" w:hAnsi="Verdana"/>
           <w:noProof/>
+          <w:color w:val="5F5F5F"/>
+          <w:bdr w:val="none" w:sz="0" w:space="0" w:color="auto" w:frame="1"/>
         </w:rPr>
         <w:drawing>
-          <wp:inline distT="0" distB="0" distL="0" distR="0" wp14:anchorId="3EF2D4BC" wp14:editId="27CD4CE3">
-            <wp:extent cx="5486400" cy="1734820"/>
-            <wp:effectExtent l="0" t="0" r="0" b="0"/>
-            <wp:docPr id="3" name="Picture 3" descr="Text&#10;&#10;Description automatically generated"/>
+          <wp:anchor distT="0" distB="0" distL="114300" distR="114300" simplePos="0" relativeHeight="251662336" behindDoc="1" locked="0" layoutInCell="1" allowOverlap="1" wp14:anchorId="50B90D8B" wp14:editId="53DD73B8">
+            <wp:simplePos x="0" y="0"/>
+            <wp:positionH relativeFrom="column">
+              <wp:posOffset>2870835</wp:posOffset>
+            </wp:positionH>
+            <wp:positionV relativeFrom="paragraph">
+              <wp:posOffset>-5715</wp:posOffset>
+            </wp:positionV>
+            <wp:extent cx="1933575" cy="1400175"/>
+            <wp:effectExtent l="0" t="0" r="9525" b="9525"/>
+            <wp:wrapNone/>
+            <wp:docPr id="6" name="Picture 6" descr="Table&#10;&#10;Description automatically generated"/>
             <wp:cNvGraphicFramePr>
               <a:graphicFrameLocks xmlns:a="http://schemas.openxmlformats.org/drawingml/2006/main" noChangeAspect="1"/>
             </wp:cNvGraphicFramePr>
@@ -2759,53 +1854,397 @@
               <a:graphicData uri="http://schemas.openxmlformats.org/drawingml/2006/picture">
                 <pic:pic xmlns:pic="http://schemas.openxmlformats.org/drawingml/2006/picture">
                   <pic:nvPicPr>
-                    <pic:cNvPr id="3" name="Picture 3" descr="Text&#10;&#10;Description automatically generated"/>
-                    <pic:cNvPicPr/>
+                    <pic:cNvPr id="6" name="Picture 6" descr="Table&#10;&#10;Description automatically generated"/>
+                    <pic:cNvPicPr>
+                      <a:picLocks noChangeAspect="1" noChangeArrowheads="1"/>
+                    </pic:cNvPicPr>
                   </pic:nvPicPr>
                   <pic:blipFill>
-                    <a:blip r:embed="rId12"/>
+                    <a:blip r:embed="rId15">
+                      <a:extLst>
+                        <a:ext uri="{28A0092B-C50C-407E-A947-70E740481C1C}">
+                          <a14:useLocalDpi xmlns:a14="http://schemas.microsoft.com/office/drawing/2010/main" val="0"/>
+                        </a:ext>
+                      </a:extLst>
+                    </a:blip>
+                    <a:srcRect/>
                     <a:stretch>
                       <a:fillRect/>
                     </a:stretch>
                   </pic:blipFill>
-                  <pic:spPr>
+                  <pic:spPr bwMode="auto">
                     <a:xfrm>
                       <a:off x="0" y="0"/>
-                      <a:ext cx="5486400" cy="1734820"/>
+                      <a:ext cx="1933575" cy="1400175"/>
                     </a:xfrm>
                     <a:prstGeom prst="rect">
                       <a:avLst/>
                     </a:prstGeom>
+                    <a:noFill/>
+                    <a:ln>
+                      <a:noFill/>
+                    </a:ln>
                   </pic:spPr>
                 </pic:pic>
               </a:graphicData>
             </a:graphic>
-          </wp:inline>
+            <wp14:sizeRelH relativeFrom="page">
+              <wp14:pctWidth>0</wp14:pctWidth>
+            </wp14:sizeRelH>
+            <wp14:sizeRelV relativeFrom="page">
+              <wp14:pctHeight>0</wp14:pctHeight>
+            </wp14:sizeRelV>
+          </wp:anchor>
         </w:drawing>
       </w:r>
-    </w:p>
-    <w:p/>
-    <w:p>
-      <w:pPr>
-        <w:pStyle w:val="Heading2"/>
-      </w:pPr>
-      <w:bookmarkStart w:id="16" w:name="_Toc121313013"/>
-      <w:r>
-        <w:lastRenderedPageBreak/>
-        <w:t>Stepwise Selection</w:t>
-      </w:r>
-      <w:bookmarkEnd w:id="16"/>
     </w:p>
     <w:p>
-      <w:r>
-        <w:rPr>
+      <w:pPr>
+        <w:pStyle w:val="Heading1"/>
+      </w:pPr>
+      <w:bookmarkStart w:id="3" w:name="_Toc121673840"/>
+      <w:r>
+        <w:rPr>
+          <w:rStyle w:val="Emphasis"/>
+        </w:rPr>
+        <w:lastRenderedPageBreak/>
+        <w:t>Analysis 1</w:t>
+      </w:r>
+      <w:bookmarkEnd w:id="3"/>
+      <w:r>
+        <w:br/>
+      </w:r>
+    </w:p>
+    <w:p>
+      <w:pPr>
+        <w:pStyle w:val="Heading2"/>
+      </w:pPr>
+      <w:bookmarkStart w:id="4" w:name="_Toc121673841"/>
+      <w:r>
+        <w:t>Restatement of Problem</w:t>
+      </w:r>
+      <w:bookmarkEnd w:id="4"/>
+    </w:p>
+    <w:p>
+      <w:r>
+        <w:rPr>
+          <w:rFonts w:ascii="Verdana" w:hAnsi="Verdana"/>
+          <w:color w:val="5F5F5F"/>
+        </w:rPr>
+        <w:t>Century 21 Ames sells homes in the North Ames, Edwards, and Brookside neighborhood and would like to investigate how the sale price of the house is related to the square footage of the living area of the house and if the sale price (and its relationship to square footage) depends on which neighborhood the house is located in.</w:t>
+      </w:r>
+    </w:p>
+    <w:p>
+      <w:pPr>
+        <w:pStyle w:val="Heading2"/>
+      </w:pPr>
+      <w:bookmarkStart w:id="5" w:name="_Toc121673842"/>
+      <w:r>
+        <w:t>Build and Fit the model</w:t>
+      </w:r>
+      <w:bookmarkEnd w:id="5"/>
+    </w:p>
+    <w:p>
+      <w:pPr>
+        <w:pStyle w:val="NormalWeb"/>
+        <w:spacing w:before="0" w:beforeAutospacing="0" w:after="200" w:afterAutospacing="0"/>
+      </w:pPr>
+      <w:r>
+        <w:rPr>
+          <w:rFonts w:ascii="Verdana" w:hAnsi="Verdana"/>
+          <w:color w:val="5F5F5F"/>
+        </w:rPr>
+        <w:t xml:space="preserve">The initial model we used to visualize the relationship between Sale price and </w:t>
+      </w:r>
+      <w:proofErr w:type="gramStart"/>
+      <w:r>
+        <w:rPr>
+          <w:rFonts w:ascii="Verdana" w:hAnsi="Verdana"/>
+          <w:color w:val="5F5F5F"/>
+        </w:rPr>
+        <w:t>Square</w:t>
+      </w:r>
+      <w:proofErr w:type="gramEnd"/>
+      <w:r>
+        <w:rPr>
+          <w:rFonts w:ascii="Verdana" w:hAnsi="Verdana"/>
+          <w:color w:val="5F5F5F"/>
+        </w:rPr>
+        <w:t xml:space="preserve"> footage is:  </w:t>
+      </w:r>
+    </w:p>
+    <w:p>
+      <w:pPr>
+        <w:pStyle w:val="NormalWeb"/>
+        <w:spacing w:before="0" w:beforeAutospacing="0" w:after="200" w:afterAutospacing="0"/>
+      </w:pPr>
+      <w:r>
+        <w:rPr>
+          <w:rFonts w:ascii="Verdana" w:hAnsi="Verdana"/>
+          <w:color w:val="5F5F5F"/>
+        </w:rPr>
+        <w:t xml:space="preserve">Est. </w:t>
+      </w:r>
+      <w:proofErr w:type="spellStart"/>
+      <w:r>
+        <w:rPr>
+          <w:rFonts w:ascii="Verdana" w:hAnsi="Verdana"/>
+          <w:color w:val="5F5F5F"/>
+        </w:rPr>
+        <w:t>SalePrice</w:t>
+      </w:r>
+      <w:proofErr w:type="spellEnd"/>
+      <w:r>
+        <w:rPr>
+          <w:rFonts w:ascii="Verdana" w:hAnsi="Verdana"/>
+          <w:color w:val="5F5F5F"/>
+        </w:rPr>
+        <w:t xml:space="preserve"> = </w:t>
+      </w:r>
+      <w:proofErr w:type="spellStart"/>
+      <w:r>
+        <w:rPr>
+          <w:rFonts w:ascii="Verdana" w:hAnsi="Verdana"/>
+          <w:color w:val="5F5F5F"/>
+        </w:rPr>
+        <w:t>ßo</w:t>
+      </w:r>
+      <w:proofErr w:type="spellEnd"/>
+      <w:r>
+        <w:rPr>
+          <w:rFonts w:ascii="Verdana" w:hAnsi="Verdana"/>
+          <w:color w:val="5F5F5F"/>
+        </w:rPr>
+        <w:t xml:space="preserve"> + ß1 </w:t>
+      </w:r>
+      <w:proofErr w:type="spellStart"/>
+      <w:r>
+        <w:rPr>
+          <w:rFonts w:ascii="Verdana" w:hAnsi="Verdana"/>
+          <w:color w:val="5F5F5F"/>
+        </w:rPr>
+        <w:t>GrLivArea</w:t>
+      </w:r>
+      <w:proofErr w:type="spellEnd"/>
+    </w:p>
+    <w:p>
+      <w:pPr>
+        <w:pStyle w:val="NormalWeb"/>
+        <w:spacing w:before="0" w:beforeAutospacing="0" w:after="240" w:afterAutospacing="0"/>
+        <w:ind w:right="-620"/>
+      </w:pPr>
+      <w:r>
+        <w:rPr>
+          <w:rFonts w:ascii="Verdana" w:hAnsi="Verdana"/>
+          <w:color w:val="5F5F5F"/>
+        </w:rPr>
+        <w:t>the following are the next two models we chose after further analysis:</w:t>
+      </w:r>
+    </w:p>
+    <w:p>
+      <w:pPr>
+        <w:pStyle w:val="NormalWeb"/>
+        <w:spacing w:before="0" w:beforeAutospacing="0" w:after="240" w:afterAutospacing="0"/>
+        <w:ind w:right="-620"/>
+      </w:pPr>
+      <w:r>
+        <w:rPr>
+          <w:rFonts w:ascii="Verdana" w:hAnsi="Verdana"/>
+          <w:color w:val="5F5F5F"/>
+        </w:rPr>
+        <w:t xml:space="preserve">Est. Median </w:t>
+      </w:r>
+      <w:proofErr w:type="gramStart"/>
+      <w:r>
+        <w:rPr>
+          <w:rFonts w:ascii="Verdana" w:hAnsi="Verdana"/>
+          <w:color w:val="5F5F5F"/>
+        </w:rPr>
+        <w:t>Log(</w:t>
+      </w:r>
+      <w:proofErr w:type="spellStart"/>
+      <w:proofErr w:type="gramEnd"/>
+      <w:r>
+        <w:rPr>
+          <w:rFonts w:ascii="Verdana" w:hAnsi="Verdana"/>
+          <w:color w:val="5F5F5F"/>
+        </w:rPr>
+        <w:t>SalePrice</w:t>
+      </w:r>
+      <w:proofErr w:type="spellEnd"/>
+      <w:r>
+        <w:rPr>
+          <w:rFonts w:ascii="Verdana" w:hAnsi="Verdana"/>
+          <w:color w:val="5F5F5F"/>
+        </w:rPr>
+        <w:t xml:space="preserve">) = </w:t>
+      </w:r>
+      <w:proofErr w:type="spellStart"/>
+      <w:r>
+        <w:rPr>
+          <w:rFonts w:ascii="Verdana" w:hAnsi="Verdana"/>
+          <w:color w:val="5F5F5F"/>
+        </w:rPr>
+        <w:t>ßo</w:t>
+      </w:r>
+      <w:proofErr w:type="spellEnd"/>
+      <w:r>
+        <w:rPr>
+          <w:rFonts w:ascii="Verdana" w:hAnsi="Verdana"/>
+          <w:color w:val="5F5F5F"/>
+        </w:rPr>
+        <w:t xml:space="preserve"> + ß1Log(</w:t>
+      </w:r>
+      <w:proofErr w:type="spellStart"/>
+      <w:r>
+        <w:rPr>
+          <w:rFonts w:ascii="Verdana" w:hAnsi="Verdana"/>
+          <w:color w:val="5F5F5F"/>
+        </w:rPr>
+        <w:t>GrLivArea</w:t>
+      </w:r>
+      <w:proofErr w:type="spellEnd"/>
+      <w:r>
+        <w:rPr>
+          <w:rFonts w:ascii="Verdana" w:hAnsi="Verdana"/>
+          <w:color w:val="5F5F5F"/>
+        </w:rPr>
+        <w:t>)</w:t>
+      </w:r>
+    </w:p>
+    <w:p>
+      <w:pPr>
+        <w:pStyle w:val="NormalWeb"/>
+        <w:spacing w:before="0" w:beforeAutospacing="0" w:after="240" w:afterAutospacing="0"/>
+        <w:ind w:right="-620"/>
+        <w:rPr>
+          <w:rFonts w:ascii="Verdana" w:hAnsi="Verdana"/>
+          <w:color w:val="5F5F5F"/>
+          <w:sz w:val="18"/>
+          <w:szCs w:val="18"/>
+        </w:rPr>
+      </w:pPr>
+      <w:r>
+        <w:rPr>
+          <w:rFonts w:ascii="Verdana" w:hAnsi="Verdana"/>
+          <w:color w:val="5F5F5F"/>
+          <w:sz w:val="18"/>
+          <w:szCs w:val="18"/>
+        </w:rPr>
+        <w:t xml:space="preserve">Est. Median </w:t>
+      </w:r>
+      <w:proofErr w:type="gramStart"/>
+      <w:r>
+        <w:rPr>
+          <w:rFonts w:ascii="Verdana" w:hAnsi="Verdana"/>
+          <w:color w:val="5F5F5F"/>
+          <w:sz w:val="18"/>
+          <w:szCs w:val="18"/>
+        </w:rPr>
+        <w:t>Log(</w:t>
+      </w:r>
+      <w:proofErr w:type="spellStart"/>
+      <w:proofErr w:type="gramEnd"/>
+      <w:r>
+        <w:rPr>
+          <w:rFonts w:ascii="Verdana" w:hAnsi="Verdana"/>
+          <w:color w:val="5F5F5F"/>
+          <w:sz w:val="18"/>
+          <w:szCs w:val="18"/>
+        </w:rPr>
+        <w:t>SalePrice</w:t>
+      </w:r>
+      <w:proofErr w:type="spellEnd"/>
+      <w:r>
+        <w:rPr>
+          <w:rFonts w:ascii="Verdana" w:hAnsi="Verdana"/>
+          <w:color w:val="5F5F5F"/>
+          <w:sz w:val="18"/>
+          <w:szCs w:val="18"/>
+        </w:rPr>
+        <w:t xml:space="preserve">) = </w:t>
+      </w:r>
+      <w:proofErr w:type="spellStart"/>
+      <w:r>
+        <w:rPr>
+          <w:rFonts w:ascii="Verdana" w:hAnsi="Verdana"/>
+          <w:color w:val="5F5F5F"/>
+          <w:sz w:val="18"/>
+          <w:szCs w:val="18"/>
+        </w:rPr>
+        <w:t>ßo</w:t>
+      </w:r>
+      <w:proofErr w:type="spellEnd"/>
+      <w:r>
+        <w:rPr>
+          <w:rFonts w:ascii="Verdana" w:hAnsi="Verdana"/>
+          <w:color w:val="5F5F5F"/>
+          <w:sz w:val="18"/>
+          <w:szCs w:val="18"/>
+        </w:rPr>
+        <w:t xml:space="preserve"> + ß1log(</w:t>
+      </w:r>
+      <w:proofErr w:type="spellStart"/>
+      <w:r>
+        <w:rPr>
+          <w:rFonts w:ascii="Verdana" w:hAnsi="Verdana"/>
+          <w:color w:val="5F5F5F"/>
+          <w:sz w:val="18"/>
+          <w:szCs w:val="18"/>
+        </w:rPr>
+        <w:t>GrLivArea</w:t>
+      </w:r>
+      <w:proofErr w:type="spellEnd"/>
+      <w:r>
+        <w:rPr>
+          <w:rFonts w:ascii="Verdana" w:hAnsi="Verdana"/>
+          <w:color w:val="5F5F5F"/>
+          <w:sz w:val="18"/>
+          <w:szCs w:val="18"/>
+        </w:rPr>
+        <w:t xml:space="preserve">)+ß2 Neighborhood + ß3 Neigh * </w:t>
+      </w:r>
+      <w:proofErr w:type="spellStart"/>
+      <w:r>
+        <w:rPr>
+          <w:rFonts w:ascii="Verdana" w:hAnsi="Verdana"/>
+          <w:color w:val="5F5F5F"/>
+          <w:sz w:val="18"/>
+          <w:szCs w:val="18"/>
+        </w:rPr>
+        <w:t>GrLivArea</w:t>
+      </w:r>
+      <w:proofErr w:type="spellEnd"/>
+    </w:p>
+    <w:p>
+      <w:pPr>
+        <w:pStyle w:val="Heading2"/>
+      </w:pPr>
+      <w:bookmarkStart w:id="6" w:name="_Toc121673843"/>
+      <w:r>
+        <w:lastRenderedPageBreak/>
+        <w:t>Checking Assumptions</w:t>
+      </w:r>
+      <w:bookmarkEnd w:id="6"/>
+    </w:p>
+    <w:p>
+      <w:pPr>
+        <w:pStyle w:val="NormalWeb"/>
+        <w:spacing w:before="0" w:beforeAutospacing="0" w:after="240" w:afterAutospacing="0"/>
+        <w:ind w:right="-620"/>
+      </w:pPr>
+      <w:r>
+        <w:rPr>
+          <w:rFonts w:ascii="Verdana" w:hAnsi="Verdana"/>
           <w:noProof/>
+          <w:color w:val="5F5F5F"/>
+          <w:bdr w:val="none" w:sz="0" w:space="0" w:color="auto" w:frame="1"/>
         </w:rPr>
         <w:drawing>
-          <wp:inline distT="0" distB="0" distL="0" distR="0" wp14:anchorId="0B793EC9" wp14:editId="0BF6B3C8">
-            <wp:extent cx="5486400" cy="3469640"/>
+          <wp:inline distT="0" distB="0" distL="0" distR="0" wp14:anchorId="5923D576" wp14:editId="2577E119">
+            <wp:extent cx="2897505" cy="1697990"/>
             <wp:effectExtent l="0" t="0" r="0" b="0"/>
-            <wp:docPr id="4" name="Picture 4" descr="Graphical user interface, text&#10;&#10;Description automatically generated"/>
+            <wp:docPr id="9" name="Picture 9" descr="Chart, scatter chart&#10;&#10;Description automatically generated"/>
             <wp:cNvGraphicFramePr>
               <a:graphicFrameLocks xmlns:a="http://schemas.openxmlformats.org/drawingml/2006/main" noChangeAspect="1"/>
             </wp:cNvGraphicFramePr>
@@ -2813,23 +2252,36 @@
               <a:graphicData uri="http://schemas.openxmlformats.org/drawingml/2006/picture">
                 <pic:pic xmlns:pic="http://schemas.openxmlformats.org/drawingml/2006/picture">
                   <pic:nvPicPr>
-                    <pic:cNvPr id="4" name="Picture 4" descr="Graphical user interface, text&#10;&#10;Description automatically generated"/>
-                    <pic:cNvPicPr/>
+                    <pic:cNvPr id="9" name="Picture 9" descr="Chart, scatter chart&#10;&#10;Description automatically generated"/>
+                    <pic:cNvPicPr>
+                      <a:picLocks noChangeAspect="1" noChangeArrowheads="1"/>
+                    </pic:cNvPicPr>
                   </pic:nvPicPr>
                   <pic:blipFill>
-                    <a:blip r:embed="rId13"/>
+                    <a:blip r:embed="rId16">
+                      <a:extLst>
+                        <a:ext uri="{28A0092B-C50C-407E-A947-70E740481C1C}">
+                          <a14:useLocalDpi xmlns:a14="http://schemas.microsoft.com/office/drawing/2010/main" val="0"/>
+                        </a:ext>
+                      </a:extLst>
+                    </a:blip>
+                    <a:srcRect/>
                     <a:stretch>
                       <a:fillRect/>
                     </a:stretch>
                   </pic:blipFill>
-                  <pic:spPr>
+                  <pic:spPr bwMode="auto">
                     <a:xfrm>
                       <a:off x="0" y="0"/>
-                      <a:ext cx="5486400" cy="3469640"/>
+                      <a:ext cx="2897505" cy="1697990"/>
                     </a:xfrm>
                     <a:prstGeom prst="rect">
                       <a:avLst/>
                     </a:prstGeom>
+                    <a:noFill/>
+                    <a:ln>
+                      <a:noFill/>
+                    </a:ln>
                   </pic:spPr>
                 </pic:pic>
               </a:graphicData>
@@ -2837,29 +2289,18 @@
           </wp:inline>
         </w:drawing>
       </w:r>
-    </w:p>
-    <w:p/>
-    <w:p>
-      <w:pPr>
-        <w:pStyle w:val="Heading2"/>
-      </w:pPr>
-      <w:bookmarkStart w:id="17" w:name="_Toc121313014"/>
-      <w:r>
-        <w:lastRenderedPageBreak/>
-        <w:t>Custom Model</w:t>
-      </w:r>
-      <w:bookmarkEnd w:id="17"/>
-    </w:p>
-    <w:p>
-      <w:r>
-        <w:rPr>
+      <w:r>
+        <w:rPr>
+          <w:rFonts w:ascii="Verdana" w:hAnsi="Verdana"/>
           <w:noProof/>
+          <w:color w:val="5F5F5F"/>
+          <w:bdr w:val="none" w:sz="0" w:space="0" w:color="auto" w:frame="1"/>
         </w:rPr>
         <w:drawing>
-          <wp:inline distT="0" distB="0" distL="0" distR="0" wp14:anchorId="75F1F493" wp14:editId="5E40AFCD">
-            <wp:extent cx="5486400" cy="4979035"/>
-            <wp:effectExtent l="0" t="0" r="0" b="0"/>
-            <wp:docPr id="5" name="Picture 5" descr="Graphical user interface, text&#10;&#10;Description automatically generated"/>
+          <wp:inline distT="0" distB="0" distL="0" distR="0" wp14:anchorId="4EC0EEBA" wp14:editId="7D864DB7">
+            <wp:extent cx="2849880" cy="1662430"/>
+            <wp:effectExtent l="0" t="0" r="7620" b="0"/>
+            <wp:docPr id="8" name="Picture 8" descr="Chart, histogram&#10;&#10;Description automatically generated"/>
             <wp:cNvGraphicFramePr>
               <a:graphicFrameLocks xmlns:a="http://schemas.openxmlformats.org/drawingml/2006/main" noChangeAspect="1"/>
             </wp:cNvGraphicFramePr>
@@ -2867,23 +2308,36 @@
               <a:graphicData uri="http://schemas.openxmlformats.org/drawingml/2006/picture">
                 <pic:pic xmlns:pic="http://schemas.openxmlformats.org/drawingml/2006/picture">
                   <pic:nvPicPr>
-                    <pic:cNvPr id="5" name="Picture 5" descr="Graphical user interface, text&#10;&#10;Description automatically generated"/>
-                    <pic:cNvPicPr/>
+                    <pic:cNvPr id="8" name="Picture 8" descr="Chart, histogram&#10;&#10;Description automatically generated"/>
+                    <pic:cNvPicPr>
+                      <a:picLocks noChangeAspect="1" noChangeArrowheads="1"/>
+                    </pic:cNvPicPr>
                   </pic:nvPicPr>
                   <pic:blipFill>
-                    <a:blip r:embed="rId14"/>
+                    <a:blip r:embed="rId17">
+                      <a:extLst>
+                        <a:ext uri="{28A0092B-C50C-407E-A947-70E740481C1C}">
+                          <a14:useLocalDpi xmlns:a14="http://schemas.microsoft.com/office/drawing/2010/main" val="0"/>
+                        </a:ext>
+                      </a:extLst>
+                    </a:blip>
+                    <a:srcRect/>
                     <a:stretch>
                       <a:fillRect/>
                     </a:stretch>
                   </pic:blipFill>
-                  <pic:spPr>
+                  <pic:spPr bwMode="auto">
                     <a:xfrm>
                       <a:off x="0" y="0"/>
-                      <a:ext cx="5486400" cy="4979035"/>
+                      <a:ext cx="2849880" cy="1662430"/>
                     </a:xfrm>
                     <a:prstGeom prst="rect">
                       <a:avLst/>
                     </a:prstGeom>
+                    <a:noFill/>
+                    <a:ln>
+                      <a:noFill/>
+                    </a:ln>
                   </pic:spPr>
                 </pic:pic>
               </a:graphicData>
@@ -2891,37 +2345,1701 @@
           </wp:inline>
         </w:drawing>
       </w:r>
-      <w:r>
-        <w:t xml:space="preserve"> </w:t>
-      </w:r>
     </w:p>
     <w:p>
       <w:pPr>
+        <w:pStyle w:val="NormalWeb"/>
+        <w:spacing w:before="0" w:beforeAutospacing="0" w:after="240" w:afterAutospacing="0"/>
+        <w:ind w:right="-620"/>
+      </w:pPr>
+      <w:r>
+        <w:rPr>
+          <w:rFonts w:ascii="Verdana" w:hAnsi="Verdana"/>
+          <w:color w:val="5F5F5F"/>
+        </w:rPr>
+        <w:t>The “Residual vs Predicted Values” and “Residual Histogram” for the log of sales price has a few extreme residuals but follows a normal distribution.</w:t>
+      </w:r>
+    </w:p>
+    <w:p>
+      <w:pPr>
+        <w:pStyle w:val="NormalWeb"/>
+        <w:spacing w:before="0" w:beforeAutospacing="0" w:after="240" w:afterAutospacing="0"/>
+        <w:ind w:right="-620"/>
+      </w:pPr>
+      <w:r>
+        <w:rPr>
+          <w:rFonts w:ascii="Verdana" w:hAnsi="Verdana"/>
+          <w:color w:val="5F5F5F"/>
+        </w:rPr>
+        <w:t>Linearity: A linear relationship does seem appropriate to describing the data, although due to some outliers, this does not seem to hold constant above 3000 ft</w:t>
+      </w:r>
+      <w:r>
+        <w:rPr>
+          <w:rFonts w:ascii="Verdana" w:hAnsi="Verdana"/>
+          <w:color w:val="5F5F5F"/>
+        </w:rPr>
+        <w:t>^2</w:t>
+      </w:r>
+      <w:r>
+        <w:rPr>
+          <w:rFonts w:ascii="Verdana" w:hAnsi="Verdana"/>
+          <w:color w:val="5F5F5F"/>
+        </w:rPr>
+        <w:t>. </w:t>
+      </w:r>
+    </w:p>
+    <w:p>
+      <w:pPr>
+        <w:pStyle w:val="NormalWeb"/>
+        <w:spacing w:before="0" w:beforeAutospacing="0" w:after="240" w:afterAutospacing="0"/>
+        <w:ind w:right="-620"/>
+      </w:pPr>
+      <w:r>
+        <w:rPr>
+          <w:rFonts w:ascii="Verdana" w:hAnsi="Verdana"/>
+          <w:color w:val="5F5F5F"/>
+        </w:rPr>
+        <w:t>Normality: Normality seems to be intact. There is some evidence of outliers in the dataset, but given the sample size we will cite the Central Limit theorem and proceed to investigating all other assumptions</w:t>
+      </w:r>
+    </w:p>
+    <w:p>
+      <w:pPr>
+        <w:pStyle w:val="NormalWeb"/>
+        <w:spacing w:before="0" w:beforeAutospacing="0" w:after="240" w:afterAutospacing="0"/>
+        <w:ind w:right="-620"/>
+      </w:pPr>
+      <w:r>
+        <w:rPr>
+          <w:rFonts w:ascii="Verdana" w:hAnsi="Verdana"/>
+          <w:color w:val="5F5F5F"/>
+        </w:rPr>
+        <w:t xml:space="preserve">Constant Variance: There is a cluster of residuals and they do not seem to be </w:t>
+      </w:r>
+      <w:r>
+        <w:rPr>
+          <w:rFonts w:ascii="Verdana" w:hAnsi="Verdana"/>
+          <w:color w:val="5F5F5F"/>
+        </w:rPr>
+        <w:t>equally</w:t>
+      </w:r>
+      <w:r>
+        <w:rPr>
+          <w:rFonts w:ascii="Verdana" w:hAnsi="Verdana"/>
+          <w:color w:val="5F5F5F"/>
+        </w:rPr>
+        <w:t xml:space="preserve"> spread.</w:t>
+      </w:r>
+    </w:p>
+    <w:p>
+      <w:pPr>
+        <w:pStyle w:val="NormalWeb"/>
+        <w:spacing w:before="0" w:beforeAutospacing="0" w:after="240" w:afterAutospacing="0"/>
+        <w:ind w:right="-620"/>
+      </w:pPr>
+      <w:r>
+        <w:rPr>
+          <w:rFonts w:ascii="Verdana" w:hAnsi="Verdana"/>
+          <w:color w:val="5F5F5F"/>
+        </w:rPr>
+        <w:t>Independence: We will assume independence, but will note that the homes we are investigating are within a specific set of neighborhoods and certain confounding variables could present themselves such as same company of construction workers with certain home buy/sell relationship, and neighborhoods with certain levels of wealth will attract various buyers/sells that can influence the pricing for one neighborhood to another etc.  </w:t>
+      </w:r>
+    </w:p>
+    <w:p>
+      <w:pPr>
+        <w:pStyle w:val="NormalWeb"/>
+        <w:spacing w:before="0" w:beforeAutospacing="0" w:after="240" w:afterAutospacing="0"/>
+        <w:ind w:right="-620"/>
+      </w:pPr>
+      <w:r>
+        <w:rPr>
+          <w:rFonts w:ascii="Verdana" w:hAnsi="Verdana"/>
+          <w:color w:val="5F5F5F"/>
+        </w:rPr>
+        <w:t xml:space="preserve">Given the evidence of non-constant variance and present outliers, we will proceed with a LOG-LOG transformation which addresses our concerns and will allow us to present accurate and interpretable findings. </w:t>
+      </w:r>
+    </w:p>
+    <w:p>
+      <w:pPr>
         <w:pStyle w:val="Heading2"/>
       </w:pPr>
-      <w:bookmarkStart w:id="18" w:name="_Toc121313015"/>
+      <w:bookmarkStart w:id="7" w:name="_Toc121673844"/>
+      <w:r>
+        <w:lastRenderedPageBreak/>
+        <w:t>Influential point analysis</w:t>
+      </w:r>
+      <w:bookmarkEnd w:id="7"/>
+    </w:p>
+    <w:p>
+      <w:pPr>
+        <w:spacing w:line="240" w:lineRule="auto"/>
+        <w:jc w:val="center"/>
+        <w:rPr>
+          <w:rFonts w:ascii="Times New Roman" w:eastAsia="Times New Roman" w:hAnsi="Times New Roman" w:cs="Times New Roman"/>
+          <w:color w:val="auto"/>
+          <w:lang w:eastAsia="en-US"/>
+        </w:rPr>
+      </w:pPr>
+      <w:r>
+        <w:rPr>
+          <w:rFonts w:ascii="Verdana" w:eastAsia="Times New Roman" w:hAnsi="Verdana" w:cs="Times New Roman"/>
+          <w:noProof/>
+          <w:color w:val="5F5F5F"/>
+          <w:bdr w:val="none" w:sz="0" w:space="0" w:color="auto" w:frame="1"/>
+          <w:lang w:eastAsia="en-US"/>
+        </w:rPr>
+        <w:drawing>
+          <wp:inline distT="0" distB="0" distL="0" distR="0" wp14:anchorId="1B851479" wp14:editId="4EB0E1C9">
+            <wp:extent cx="2766695" cy="1603375"/>
+            <wp:effectExtent l="0" t="0" r="0" b="0"/>
+            <wp:docPr id="15" name="Picture 15" descr="Chart&#10;&#10;Description automatically generated"/>
+            <wp:cNvGraphicFramePr>
+              <a:graphicFrameLocks xmlns:a="http://schemas.openxmlformats.org/drawingml/2006/main" noChangeAspect="1"/>
+            </wp:cNvGraphicFramePr>
+            <a:graphic xmlns:a="http://schemas.openxmlformats.org/drawingml/2006/main">
+              <a:graphicData uri="http://schemas.openxmlformats.org/drawingml/2006/picture">
+                <pic:pic xmlns:pic="http://schemas.openxmlformats.org/drawingml/2006/picture">
+                  <pic:nvPicPr>
+                    <pic:cNvPr id="15" name="Picture 15" descr="Chart&#10;&#10;Description automatically generated"/>
+                    <pic:cNvPicPr>
+                      <a:picLocks noChangeAspect="1" noChangeArrowheads="1"/>
+                    </pic:cNvPicPr>
+                  </pic:nvPicPr>
+                  <pic:blipFill>
+                    <a:blip r:embed="rId18">
+                      <a:extLst>
+                        <a:ext uri="{28A0092B-C50C-407E-A947-70E740481C1C}">
+                          <a14:useLocalDpi xmlns:a14="http://schemas.microsoft.com/office/drawing/2010/main" val="0"/>
+                        </a:ext>
+                      </a:extLst>
+                    </a:blip>
+                    <a:srcRect/>
+                    <a:stretch>
+                      <a:fillRect/>
+                    </a:stretch>
+                  </pic:blipFill>
+                  <pic:spPr bwMode="auto">
+                    <a:xfrm>
+                      <a:off x="0" y="0"/>
+                      <a:ext cx="2766695" cy="1603375"/>
+                    </a:xfrm>
+                    <a:prstGeom prst="rect">
+                      <a:avLst/>
+                    </a:prstGeom>
+                    <a:noFill/>
+                    <a:ln>
+                      <a:noFill/>
+                    </a:ln>
+                  </pic:spPr>
+                </pic:pic>
+              </a:graphicData>
+            </a:graphic>
+          </wp:inline>
+        </w:drawing>
+      </w:r>
+      <w:r>
+        <w:rPr>
+          <w:rFonts w:ascii="Verdana" w:eastAsia="Times New Roman" w:hAnsi="Verdana" w:cs="Times New Roman"/>
+          <w:noProof/>
+          <w:color w:val="5F5F5F"/>
+          <w:bdr w:val="none" w:sz="0" w:space="0" w:color="auto" w:frame="1"/>
+          <w:lang w:eastAsia="en-US"/>
+        </w:rPr>
+        <w:drawing>
+          <wp:inline distT="0" distB="0" distL="0" distR="0" wp14:anchorId="5B6F371A" wp14:editId="0CACD698">
+            <wp:extent cx="2600960" cy="1484630"/>
+            <wp:effectExtent l="0" t="0" r="8890" b="1270"/>
+            <wp:docPr id="14" name="Picture 14" descr="Timeline&#10;&#10;Description automatically generated with medium confidence"/>
+            <wp:cNvGraphicFramePr>
+              <a:graphicFrameLocks xmlns:a="http://schemas.openxmlformats.org/drawingml/2006/main" noChangeAspect="1"/>
+            </wp:cNvGraphicFramePr>
+            <a:graphic xmlns:a="http://schemas.openxmlformats.org/drawingml/2006/main">
+              <a:graphicData uri="http://schemas.openxmlformats.org/drawingml/2006/picture">
+                <pic:pic xmlns:pic="http://schemas.openxmlformats.org/drawingml/2006/picture">
+                  <pic:nvPicPr>
+                    <pic:cNvPr id="14" name="Picture 14" descr="Timeline&#10;&#10;Description automatically generated with medium confidence"/>
+                    <pic:cNvPicPr>
+                      <a:picLocks noChangeAspect="1" noChangeArrowheads="1"/>
+                    </pic:cNvPicPr>
+                  </pic:nvPicPr>
+                  <pic:blipFill>
+                    <a:blip r:embed="rId19">
+                      <a:extLst>
+                        <a:ext uri="{28A0092B-C50C-407E-A947-70E740481C1C}">
+                          <a14:useLocalDpi xmlns:a14="http://schemas.microsoft.com/office/drawing/2010/main" val="0"/>
+                        </a:ext>
+                      </a:extLst>
+                    </a:blip>
+                    <a:srcRect/>
+                    <a:stretch>
+                      <a:fillRect/>
+                    </a:stretch>
+                  </pic:blipFill>
+                  <pic:spPr bwMode="auto">
+                    <a:xfrm>
+                      <a:off x="0" y="0"/>
+                      <a:ext cx="2600960" cy="1484630"/>
+                    </a:xfrm>
+                    <a:prstGeom prst="rect">
+                      <a:avLst/>
+                    </a:prstGeom>
+                    <a:noFill/>
+                    <a:ln>
+                      <a:noFill/>
+                    </a:ln>
+                  </pic:spPr>
+                </pic:pic>
+              </a:graphicData>
+            </a:graphic>
+          </wp:inline>
+        </w:drawing>
+      </w:r>
+    </w:p>
+    <w:p>
+      <w:pPr>
+        <w:spacing w:line="240" w:lineRule="auto"/>
+        <w:rPr>
+          <w:rFonts w:ascii="Times New Roman" w:eastAsia="Times New Roman" w:hAnsi="Times New Roman" w:cs="Times New Roman"/>
+          <w:color w:val="auto"/>
+          <w:lang w:eastAsia="en-US"/>
+        </w:rPr>
+      </w:pPr>
+      <w:r>
+        <w:rPr>
+          <w:rFonts w:ascii="Verdana" w:eastAsia="Times New Roman" w:hAnsi="Verdana" w:cs="Times New Roman"/>
+          <w:color w:val="5F5F5F"/>
+          <w:lang w:eastAsia="en-US"/>
+        </w:rPr>
+        <w:t xml:space="preserve">In plotting </w:t>
+      </w:r>
+      <w:proofErr w:type="spellStart"/>
+      <w:r>
+        <w:rPr>
+          <w:rFonts w:ascii="Verdana" w:eastAsia="Times New Roman" w:hAnsi="Verdana" w:cs="Times New Roman"/>
+          <w:color w:val="5F5F5F"/>
+          <w:lang w:eastAsia="en-US"/>
+        </w:rPr>
+        <w:t>GrLivArea</w:t>
+      </w:r>
+      <w:proofErr w:type="spellEnd"/>
+      <w:r>
+        <w:rPr>
+          <w:rFonts w:ascii="Verdana" w:eastAsia="Times New Roman" w:hAnsi="Verdana" w:cs="Times New Roman"/>
+          <w:color w:val="5F5F5F"/>
+          <w:lang w:eastAsia="en-US"/>
+        </w:rPr>
+        <w:t xml:space="preserve"> v </w:t>
+      </w:r>
+      <w:proofErr w:type="spellStart"/>
+      <w:r>
+        <w:rPr>
+          <w:rFonts w:ascii="Verdana" w:eastAsia="Times New Roman" w:hAnsi="Verdana" w:cs="Times New Roman"/>
+          <w:color w:val="5F5F5F"/>
+          <w:lang w:eastAsia="en-US"/>
+        </w:rPr>
+        <w:t>SalePrice</w:t>
+      </w:r>
+      <w:proofErr w:type="spellEnd"/>
+      <w:r>
+        <w:rPr>
+          <w:rFonts w:ascii="Verdana" w:eastAsia="Times New Roman" w:hAnsi="Verdana" w:cs="Times New Roman"/>
+          <w:color w:val="5F5F5F"/>
+          <w:lang w:eastAsia="en-US"/>
+        </w:rPr>
+        <w:t xml:space="preserve"> we found that there are some influential points in the data. </w:t>
+      </w:r>
+    </w:p>
+    <w:p>
+      <w:pPr>
+        <w:spacing w:line="240" w:lineRule="auto"/>
+        <w:rPr>
+          <w:rFonts w:ascii="Times New Roman" w:eastAsia="Times New Roman" w:hAnsi="Times New Roman" w:cs="Times New Roman"/>
+          <w:color w:val="auto"/>
+          <w:lang w:eastAsia="en-US"/>
+        </w:rPr>
+      </w:pPr>
+      <w:r>
+        <w:rPr>
+          <w:rFonts w:ascii="Verdana" w:eastAsia="Times New Roman" w:hAnsi="Verdana" w:cs="Times New Roman"/>
+          <w:color w:val="5F5F5F"/>
+          <w:lang w:eastAsia="en-US"/>
+        </w:rPr>
+        <w:t xml:space="preserve">The Cook's D chart shows a point </w:t>
+      </w:r>
+      <w:r>
+        <w:rPr>
+          <w:rFonts w:ascii="Verdana" w:eastAsia="Times New Roman" w:hAnsi="Verdana" w:cs="Times New Roman"/>
+          <w:color w:val="5F5F5F"/>
+          <w:lang w:eastAsia="en-US"/>
+        </w:rPr>
+        <w:t>that</w:t>
+      </w:r>
+      <w:r>
+        <w:rPr>
+          <w:rFonts w:ascii="Verdana" w:eastAsia="Times New Roman" w:hAnsi="Verdana" w:cs="Times New Roman"/>
+          <w:color w:val="5F5F5F"/>
+          <w:lang w:eastAsia="en-US"/>
+        </w:rPr>
+        <w:t xml:space="preserve"> is an extreme outlier. So that we can better understand this observation we will investigate the outlier to see if it makes sense to keep or remove it.</w:t>
+      </w:r>
+    </w:p>
+    <w:p>
+      <w:pPr>
+        <w:spacing w:after="0" w:line="240" w:lineRule="auto"/>
+        <w:rPr>
+          <w:rFonts w:ascii="Times New Roman" w:eastAsia="Times New Roman" w:hAnsi="Times New Roman" w:cs="Times New Roman"/>
+          <w:color w:val="auto"/>
+          <w:lang w:eastAsia="en-US"/>
+        </w:rPr>
+      </w:pPr>
+    </w:p>
+    <w:p>
+      <w:pPr>
+        <w:spacing w:line="240" w:lineRule="auto"/>
+        <w:rPr>
+          <w:rFonts w:ascii="Times New Roman" w:eastAsia="Times New Roman" w:hAnsi="Times New Roman" w:cs="Times New Roman"/>
+          <w:color w:val="auto"/>
+          <w:lang w:eastAsia="en-US"/>
+        </w:rPr>
+      </w:pPr>
+      <w:r>
+        <w:rPr>
+          <w:rFonts w:ascii="Verdana" w:eastAsia="Times New Roman" w:hAnsi="Verdana" w:cs="Times New Roman"/>
+          <w:noProof/>
+          <w:color w:val="5F5F5F"/>
+          <w:bdr w:val="none" w:sz="0" w:space="0" w:color="auto" w:frame="1"/>
+          <w:lang w:eastAsia="en-US"/>
+        </w:rPr>
+        <w:drawing>
+          <wp:inline distT="0" distB="0" distL="0" distR="0" wp14:anchorId="54A1D5C8" wp14:editId="12BABC57">
+            <wp:extent cx="2493645" cy="1543685"/>
+            <wp:effectExtent l="0" t="0" r="1905" b="0"/>
+            <wp:docPr id="13" name="Picture 13" descr="Chart, scatter chart&#10;&#10;Description automatically generated"/>
+            <wp:cNvGraphicFramePr>
+              <a:graphicFrameLocks xmlns:a="http://schemas.openxmlformats.org/drawingml/2006/main" noChangeAspect="1"/>
+            </wp:cNvGraphicFramePr>
+            <a:graphic xmlns:a="http://schemas.openxmlformats.org/drawingml/2006/main">
+              <a:graphicData uri="http://schemas.openxmlformats.org/drawingml/2006/picture">
+                <pic:pic xmlns:pic="http://schemas.openxmlformats.org/drawingml/2006/picture">
+                  <pic:nvPicPr>
+                    <pic:cNvPr id="13" name="Picture 13" descr="Chart, scatter chart&#10;&#10;Description automatically generated"/>
+                    <pic:cNvPicPr>
+                      <a:picLocks noChangeAspect="1" noChangeArrowheads="1"/>
+                    </pic:cNvPicPr>
+                  </pic:nvPicPr>
+                  <pic:blipFill>
+                    <a:blip r:embed="rId20" cstate="print">
+                      <a:extLst>
+                        <a:ext uri="{28A0092B-C50C-407E-A947-70E740481C1C}">
+                          <a14:useLocalDpi xmlns:a14="http://schemas.microsoft.com/office/drawing/2010/main" val="0"/>
+                        </a:ext>
+                      </a:extLst>
+                    </a:blip>
+                    <a:srcRect/>
+                    <a:stretch>
+                      <a:fillRect/>
+                    </a:stretch>
+                  </pic:blipFill>
+                  <pic:spPr bwMode="auto">
+                    <a:xfrm>
+                      <a:off x="0" y="0"/>
+                      <a:ext cx="2493645" cy="1543685"/>
+                    </a:xfrm>
+                    <a:prstGeom prst="rect">
+                      <a:avLst/>
+                    </a:prstGeom>
+                    <a:noFill/>
+                    <a:ln>
+                      <a:noFill/>
+                    </a:ln>
+                  </pic:spPr>
+                </pic:pic>
+              </a:graphicData>
+            </a:graphic>
+          </wp:inline>
+        </w:drawing>
+      </w:r>
+      <w:r>
+        <w:rPr>
+          <w:rFonts w:ascii="Verdana" w:eastAsia="Times New Roman" w:hAnsi="Verdana" w:cs="Times New Roman"/>
+          <w:noProof/>
+          <w:color w:val="5F5F5F"/>
+          <w:bdr w:val="none" w:sz="0" w:space="0" w:color="auto" w:frame="1"/>
+          <w:lang w:eastAsia="en-US"/>
+        </w:rPr>
+        <w:drawing>
+          <wp:inline distT="0" distB="0" distL="0" distR="0" wp14:anchorId="5F9344BA" wp14:editId="119B3069">
+            <wp:extent cx="2517775" cy="1555750"/>
+            <wp:effectExtent l="0" t="0" r="0" b="6350"/>
+            <wp:docPr id="12" name="Picture 12"/>
+            <wp:cNvGraphicFramePr>
+              <a:graphicFrameLocks xmlns:a="http://schemas.openxmlformats.org/drawingml/2006/main" noChangeAspect="1"/>
+            </wp:cNvGraphicFramePr>
+            <a:graphic xmlns:a="http://schemas.openxmlformats.org/drawingml/2006/main">
+              <a:graphicData uri="http://schemas.openxmlformats.org/drawingml/2006/picture">
+                <pic:pic xmlns:pic="http://schemas.openxmlformats.org/drawingml/2006/picture">
+                  <pic:nvPicPr>
+                    <pic:cNvPr id="0" name="Picture 12"/>
+                    <pic:cNvPicPr>
+                      <a:picLocks noChangeAspect="1" noChangeArrowheads="1"/>
+                    </pic:cNvPicPr>
+                  </pic:nvPicPr>
+                  <pic:blipFill>
+                    <a:blip r:embed="rId21" cstate="print">
+                      <a:extLst>
+                        <a:ext uri="{28A0092B-C50C-407E-A947-70E740481C1C}">
+                          <a14:useLocalDpi xmlns:a14="http://schemas.microsoft.com/office/drawing/2010/main" val="0"/>
+                        </a:ext>
+                      </a:extLst>
+                    </a:blip>
+                    <a:srcRect/>
+                    <a:stretch>
+                      <a:fillRect/>
+                    </a:stretch>
+                  </pic:blipFill>
+                  <pic:spPr bwMode="auto">
+                    <a:xfrm>
+                      <a:off x="0" y="0"/>
+                      <a:ext cx="2517775" cy="1555750"/>
+                    </a:xfrm>
+                    <a:prstGeom prst="rect">
+                      <a:avLst/>
+                    </a:prstGeom>
+                    <a:noFill/>
+                    <a:ln>
+                      <a:noFill/>
+                    </a:ln>
+                  </pic:spPr>
+                </pic:pic>
+              </a:graphicData>
+            </a:graphic>
+          </wp:inline>
+        </w:drawing>
+      </w:r>
+    </w:p>
+    <w:p>
+      <w:pPr>
+        <w:spacing w:line="240" w:lineRule="auto"/>
+        <w:jc w:val="center"/>
+        <w:rPr>
+          <w:rFonts w:ascii="Times New Roman" w:eastAsia="Times New Roman" w:hAnsi="Times New Roman" w:cs="Times New Roman"/>
+          <w:color w:val="auto"/>
+          <w:lang w:eastAsia="en-US"/>
+        </w:rPr>
+      </w:pPr>
+      <w:r>
+        <w:rPr>
+          <w:rFonts w:ascii="Verdana" w:eastAsia="Times New Roman" w:hAnsi="Verdana" w:cs="Times New Roman"/>
+          <w:noProof/>
+          <w:color w:val="5F5F5F"/>
+          <w:bdr w:val="none" w:sz="0" w:space="0" w:color="auto" w:frame="1"/>
+          <w:lang w:eastAsia="en-US"/>
+        </w:rPr>
+        <w:drawing>
+          <wp:inline distT="0" distB="0" distL="0" distR="0" wp14:anchorId="2FC08311" wp14:editId="34CF2718">
+            <wp:extent cx="2422525" cy="1484630"/>
+            <wp:effectExtent l="0" t="0" r="0" b="1270"/>
+            <wp:docPr id="11" name="Picture 11"/>
+            <wp:cNvGraphicFramePr>
+              <a:graphicFrameLocks xmlns:a="http://schemas.openxmlformats.org/drawingml/2006/main" noChangeAspect="1"/>
+            </wp:cNvGraphicFramePr>
+            <a:graphic xmlns:a="http://schemas.openxmlformats.org/drawingml/2006/main">
+              <a:graphicData uri="http://schemas.openxmlformats.org/drawingml/2006/picture">
+                <pic:pic xmlns:pic="http://schemas.openxmlformats.org/drawingml/2006/picture">
+                  <pic:nvPicPr>
+                    <pic:cNvPr id="0" name="Picture 13"/>
+                    <pic:cNvPicPr>
+                      <a:picLocks noChangeAspect="1" noChangeArrowheads="1"/>
+                    </pic:cNvPicPr>
+                  </pic:nvPicPr>
+                  <pic:blipFill>
+                    <a:blip r:embed="rId22" cstate="print">
+                      <a:extLst>
+                        <a:ext uri="{28A0092B-C50C-407E-A947-70E740481C1C}">
+                          <a14:useLocalDpi xmlns:a14="http://schemas.microsoft.com/office/drawing/2010/main" val="0"/>
+                        </a:ext>
+                      </a:extLst>
+                    </a:blip>
+                    <a:srcRect/>
+                    <a:stretch>
+                      <a:fillRect/>
+                    </a:stretch>
+                  </pic:blipFill>
+                  <pic:spPr bwMode="auto">
+                    <a:xfrm>
+                      <a:off x="0" y="0"/>
+                      <a:ext cx="2422525" cy="1484630"/>
+                    </a:xfrm>
+                    <a:prstGeom prst="rect">
+                      <a:avLst/>
+                    </a:prstGeom>
+                    <a:noFill/>
+                    <a:ln>
+                      <a:noFill/>
+                    </a:ln>
+                  </pic:spPr>
+                </pic:pic>
+              </a:graphicData>
+            </a:graphic>
+          </wp:inline>
+        </w:drawing>
+      </w:r>
+    </w:p>
+    <w:p>
+      <w:pPr>
+        <w:spacing w:line="240" w:lineRule="auto"/>
+        <w:rPr>
+          <w:rFonts w:ascii="Times New Roman" w:eastAsia="Times New Roman" w:hAnsi="Times New Roman" w:cs="Times New Roman"/>
+          <w:color w:val="auto"/>
+          <w:lang w:eastAsia="en-US"/>
+        </w:rPr>
+      </w:pPr>
+      <w:r>
+        <w:rPr>
+          <w:rFonts w:ascii="Verdana" w:eastAsia="Times New Roman" w:hAnsi="Verdana" w:cs="Times New Roman"/>
+          <w:color w:val="5F5F5F"/>
+          <w:lang w:eastAsia="en-US"/>
+        </w:rPr>
+        <w:t xml:space="preserve">upon further investigation of the 2 outliers that we are assessing. It appears that both homes were of a "New" sale type, during 2007 and 2008, both of which are years in which new homes would be expected to have sold for losses or abnormal pricing due to the recession and housing market collapse. The two homes were also of </w:t>
+      </w:r>
+      <w:proofErr w:type="gramStart"/>
+      <w:r>
+        <w:rPr>
+          <w:rFonts w:ascii="Verdana" w:eastAsia="Times New Roman" w:hAnsi="Verdana" w:cs="Times New Roman"/>
+          <w:color w:val="5F5F5F"/>
+          <w:lang w:eastAsia="en-US"/>
+        </w:rPr>
+        <w:t>a sale</w:t>
+      </w:r>
+      <w:proofErr w:type="gramEnd"/>
+      <w:r>
+        <w:rPr>
+          <w:rFonts w:ascii="Verdana" w:eastAsia="Times New Roman" w:hAnsi="Verdana" w:cs="Times New Roman"/>
+          <w:color w:val="5F5F5F"/>
+          <w:lang w:eastAsia="en-US"/>
+        </w:rPr>
+        <w:t xml:space="preserve"> condition "</w:t>
+      </w:r>
+      <w:proofErr w:type="spellStart"/>
+      <w:r>
+        <w:rPr>
+          <w:rFonts w:ascii="Verdana" w:eastAsia="Times New Roman" w:hAnsi="Verdana" w:cs="Times New Roman"/>
+          <w:color w:val="5F5F5F"/>
+          <w:lang w:eastAsia="en-US"/>
+        </w:rPr>
+        <w:t>Parital</w:t>
+      </w:r>
+      <w:proofErr w:type="spellEnd"/>
+      <w:r>
+        <w:rPr>
+          <w:rFonts w:ascii="Verdana" w:eastAsia="Times New Roman" w:hAnsi="Verdana" w:cs="Times New Roman"/>
+          <w:color w:val="5F5F5F"/>
+          <w:lang w:eastAsia="en-US"/>
+        </w:rPr>
+        <w:t xml:space="preserve">". </w:t>
+      </w:r>
+      <w:proofErr w:type="gramStart"/>
+      <w:r>
+        <w:rPr>
+          <w:rFonts w:ascii="Verdana" w:eastAsia="Times New Roman" w:hAnsi="Verdana" w:cs="Times New Roman"/>
+          <w:color w:val="5F5F5F"/>
+          <w:lang w:eastAsia="en-US"/>
+        </w:rPr>
+        <w:t>a "</w:t>
+      </w:r>
+      <w:proofErr w:type="gramEnd"/>
+      <w:r>
+        <w:rPr>
+          <w:rFonts w:ascii="Verdana" w:eastAsia="Times New Roman" w:hAnsi="Verdana" w:cs="Times New Roman"/>
+          <w:color w:val="5F5F5F"/>
+          <w:lang w:eastAsia="en-US"/>
+        </w:rPr>
+        <w:t>Partial" Sale condition only makes up 1% of the home sale condition types within the home sales for these 3 neighborhoods.</w:t>
+      </w:r>
+    </w:p>
+    <w:p>
+      <w:pPr>
+        <w:spacing w:line="240" w:lineRule="auto"/>
+        <w:rPr>
+          <w:rFonts w:ascii="Times New Roman" w:eastAsia="Times New Roman" w:hAnsi="Times New Roman" w:cs="Times New Roman"/>
+          <w:color w:val="auto"/>
+          <w:lang w:eastAsia="en-US"/>
+        </w:rPr>
+      </w:pPr>
+      <w:r>
+        <w:rPr>
+          <w:rFonts w:ascii="Verdana" w:eastAsia="Times New Roman" w:hAnsi="Verdana" w:cs="Times New Roman"/>
+          <w:color w:val="5F5F5F"/>
+          <w:lang w:eastAsia="en-US"/>
+        </w:rPr>
+        <w:lastRenderedPageBreak/>
+        <w:t>In conclusion, the abnormality of the sales of these two homes seems to be attributed to circumstances that are not what is to be expected under normal market conditions and predictions. In addition to the justification to leave out our 2 discovered outliers, the data without the outliers also better fits the model assumptions for linear regression. We will proceed without these two points.</w:t>
+      </w:r>
+    </w:p>
+    <w:p>
+      <w:pPr>
+        <w:spacing w:line="240" w:lineRule="auto"/>
+        <w:rPr>
+          <w:rFonts w:ascii="Times New Roman" w:eastAsia="Times New Roman" w:hAnsi="Times New Roman" w:cs="Times New Roman"/>
+          <w:color w:val="auto"/>
+          <w:lang w:eastAsia="en-US"/>
+        </w:rPr>
+      </w:pPr>
+      <w:r>
+        <w:rPr>
+          <w:rFonts w:ascii="Verdana" w:eastAsia="Times New Roman" w:hAnsi="Verdana" w:cs="Times New Roman"/>
+          <w:color w:val="5F5F5F"/>
+          <w:lang w:eastAsia="en-US"/>
+        </w:rPr>
+        <w:t>Next,</w:t>
+      </w:r>
+      <w:r>
+        <w:rPr>
+          <w:rFonts w:ascii="Verdana" w:eastAsia="Times New Roman" w:hAnsi="Verdana" w:cs="Times New Roman"/>
+          <w:color w:val="5F5F5F"/>
+          <w:lang w:eastAsia="en-US"/>
+        </w:rPr>
+        <w:t xml:space="preserve"> we will build a model for QOI 2 that will determine if the square footage of the living area and its Sale Price is dependent on which Neighborhood it is in. To do this it will help first to test if all the regression lines are parallel. </w:t>
+      </w:r>
+      <w:proofErr w:type="gramStart"/>
+      <w:r>
+        <w:rPr>
+          <w:rFonts w:ascii="Verdana" w:eastAsia="Times New Roman" w:hAnsi="Verdana" w:cs="Times New Roman"/>
+          <w:color w:val="5F5F5F"/>
+          <w:lang w:eastAsia="en-US"/>
+        </w:rPr>
+        <w:t>if</w:t>
+      </w:r>
+      <w:proofErr w:type="gramEnd"/>
+      <w:r>
+        <w:rPr>
+          <w:rFonts w:ascii="Verdana" w:eastAsia="Times New Roman" w:hAnsi="Verdana" w:cs="Times New Roman"/>
+          <w:color w:val="5F5F5F"/>
+          <w:lang w:eastAsia="en-US"/>
+        </w:rPr>
+        <w:t xml:space="preserve"> they are, then we can check for a difference in Sale Price across all Neighborhoods by looking at the intercept.</w:t>
+      </w:r>
+    </w:p>
+    <w:p>
+      <w:pPr>
+        <w:spacing w:line="240" w:lineRule="auto"/>
+        <w:rPr>
+          <w:rFonts w:ascii="Times New Roman" w:eastAsia="Times New Roman" w:hAnsi="Times New Roman" w:cs="Times New Roman"/>
+          <w:color w:val="auto"/>
+          <w:lang w:eastAsia="en-US"/>
+        </w:rPr>
+      </w:pPr>
+      <w:r>
+        <w:rPr>
+          <w:rFonts w:ascii="Verdana" w:eastAsia="Times New Roman" w:hAnsi="Verdana" w:cs="Times New Roman"/>
+          <w:color w:val="5F5F5F"/>
+          <w:lang w:eastAsia="en-US"/>
+        </w:rPr>
+        <w:t>Our analysis of the full and reduced model uses the adjusted R^2 result which favors the model with the interaction included, thus, we will proceed with the full model.</w:t>
+      </w:r>
+    </w:p>
+    <w:p>
+      <w:pPr>
+        <w:spacing w:line="240" w:lineRule="auto"/>
+        <w:jc w:val="center"/>
+        <w:rPr>
+          <w:rFonts w:ascii="Times New Roman" w:eastAsia="Times New Roman" w:hAnsi="Times New Roman" w:cs="Times New Roman"/>
+          <w:color w:val="auto"/>
+          <w:lang w:eastAsia="en-US"/>
+        </w:rPr>
+      </w:pPr>
+      <w:r>
+        <w:rPr>
+          <w:rFonts w:ascii="Verdana" w:eastAsia="Times New Roman" w:hAnsi="Verdana" w:cs="Times New Roman"/>
+          <w:b/>
+          <w:bCs/>
+          <w:noProof/>
+          <w:color w:val="5F5F5F"/>
+          <w:bdr w:val="none" w:sz="0" w:space="0" w:color="auto" w:frame="1"/>
+          <w:lang w:eastAsia="en-US"/>
+        </w:rPr>
+        <w:drawing>
+          <wp:inline distT="0" distB="0" distL="0" distR="0" wp14:anchorId="0770E172" wp14:editId="2322217F">
+            <wp:extent cx="2339340" cy="831215"/>
+            <wp:effectExtent l="0" t="0" r="3810" b="6985"/>
+            <wp:docPr id="10" name="Picture 10" descr="Table&#10;&#10;Description automatically generated"/>
+            <wp:cNvGraphicFramePr>
+              <a:graphicFrameLocks xmlns:a="http://schemas.openxmlformats.org/drawingml/2006/main" noChangeAspect="1"/>
+            </wp:cNvGraphicFramePr>
+            <a:graphic xmlns:a="http://schemas.openxmlformats.org/drawingml/2006/main">
+              <a:graphicData uri="http://schemas.openxmlformats.org/drawingml/2006/picture">
+                <pic:pic xmlns:pic="http://schemas.openxmlformats.org/drawingml/2006/picture">
+                  <pic:nvPicPr>
+                    <pic:cNvPr id="10" name="Picture 10" descr="Table&#10;&#10;Description automatically generated"/>
+                    <pic:cNvPicPr>
+                      <a:picLocks noChangeAspect="1" noChangeArrowheads="1"/>
+                    </pic:cNvPicPr>
+                  </pic:nvPicPr>
+                  <pic:blipFill>
+                    <a:blip r:embed="rId23">
+                      <a:extLst>
+                        <a:ext uri="{28A0092B-C50C-407E-A947-70E740481C1C}">
+                          <a14:useLocalDpi xmlns:a14="http://schemas.microsoft.com/office/drawing/2010/main" val="0"/>
+                        </a:ext>
+                      </a:extLst>
+                    </a:blip>
+                    <a:srcRect/>
+                    <a:stretch>
+                      <a:fillRect/>
+                    </a:stretch>
+                  </pic:blipFill>
+                  <pic:spPr bwMode="auto">
+                    <a:xfrm>
+                      <a:off x="0" y="0"/>
+                      <a:ext cx="2339340" cy="831215"/>
+                    </a:xfrm>
+                    <a:prstGeom prst="rect">
+                      <a:avLst/>
+                    </a:prstGeom>
+                    <a:noFill/>
+                    <a:ln>
+                      <a:noFill/>
+                    </a:ln>
+                  </pic:spPr>
+                </pic:pic>
+              </a:graphicData>
+            </a:graphic>
+          </wp:inline>
+        </w:drawing>
+      </w:r>
+    </w:p>
+    <w:p>
+      <w:pPr>
+        <w:pStyle w:val="Heading2"/>
+      </w:pPr>
+      <w:bookmarkStart w:id="8" w:name="_Toc121673845"/>
+      <w:r>
+        <w:t>R Shiny: Price vs. Living area</w:t>
+      </w:r>
+      <w:bookmarkEnd w:id="8"/>
+    </w:p>
+    <w:p>
+      <w:pPr>
+        <w:spacing w:line="240" w:lineRule="auto"/>
+        <w:rPr>
+          <w:rFonts w:ascii="Times New Roman" w:eastAsia="Times New Roman" w:hAnsi="Times New Roman" w:cs="Times New Roman"/>
+          <w:color w:val="auto"/>
+          <w:lang w:eastAsia="en-US"/>
+        </w:rPr>
+      </w:pPr>
+      <w:r>
+        <w:rPr>
+          <w:rFonts w:ascii="Verdana" w:eastAsia="Times New Roman" w:hAnsi="Verdana" w:cs="Times New Roman"/>
+          <w:color w:val="5F5F5F"/>
+          <w:lang w:eastAsia="en-US"/>
+        </w:rPr>
+        <w:t xml:space="preserve">An app visualizing Sale Price v Living Area can be found </w:t>
+      </w:r>
+      <w:hyperlink r:id="rId24" w:history="1">
+        <w:r>
+          <w:rPr>
+            <w:rFonts w:ascii="Verdana" w:eastAsia="Times New Roman" w:hAnsi="Verdana" w:cs="Times New Roman"/>
+            <w:b/>
+            <w:bCs/>
+            <w:color w:val="1155CC"/>
+            <w:u w:val="single"/>
+            <w:lang w:eastAsia="en-US"/>
+          </w:rPr>
+          <w:t>here</w:t>
+        </w:r>
+      </w:hyperlink>
+    </w:p>
+    <w:p>
+      <w:pPr>
+        <w:spacing w:line="240" w:lineRule="auto"/>
+        <w:jc w:val="center"/>
+        <w:rPr>
+          <w:rFonts w:ascii="Times New Roman" w:eastAsia="Times New Roman" w:hAnsi="Times New Roman" w:cs="Times New Roman"/>
+          <w:color w:val="auto"/>
+          <w:lang w:eastAsia="en-US"/>
+        </w:rPr>
+      </w:pPr>
+      <w:r>
+        <w:rPr>
+          <w:rFonts w:ascii="Verdana" w:eastAsia="Times New Roman" w:hAnsi="Verdana" w:cs="Times New Roman"/>
+          <w:b/>
+          <w:bCs/>
+          <w:noProof/>
+          <w:color w:val="5F5F5F"/>
+          <w:bdr w:val="none" w:sz="0" w:space="0" w:color="auto" w:frame="1"/>
+          <w:lang w:eastAsia="en-US"/>
+        </w:rPr>
+        <w:drawing>
+          <wp:inline distT="0" distB="0" distL="0" distR="0" wp14:anchorId="6A2E2C5F" wp14:editId="517BC310">
+            <wp:extent cx="5225415" cy="2125980"/>
+            <wp:effectExtent l="0" t="0" r="0" b="7620"/>
+            <wp:docPr id="16" name="Picture 16" descr="Chart, scatter chart&#10;&#10;Description automatically generated"/>
+            <wp:cNvGraphicFramePr>
+              <a:graphicFrameLocks xmlns:a="http://schemas.openxmlformats.org/drawingml/2006/main" noChangeAspect="1"/>
+            </wp:cNvGraphicFramePr>
+            <a:graphic xmlns:a="http://schemas.openxmlformats.org/drawingml/2006/main">
+              <a:graphicData uri="http://schemas.openxmlformats.org/drawingml/2006/picture">
+                <pic:pic xmlns:pic="http://schemas.openxmlformats.org/drawingml/2006/picture">
+                  <pic:nvPicPr>
+                    <pic:cNvPr id="16" name="Picture 16" descr="Chart, scatter chart&#10;&#10;Description automatically generated"/>
+                    <pic:cNvPicPr>
+                      <a:picLocks noChangeAspect="1" noChangeArrowheads="1"/>
+                    </pic:cNvPicPr>
+                  </pic:nvPicPr>
+                  <pic:blipFill>
+                    <a:blip r:embed="rId25">
+                      <a:extLst>
+                        <a:ext uri="{28A0092B-C50C-407E-A947-70E740481C1C}">
+                          <a14:useLocalDpi xmlns:a14="http://schemas.microsoft.com/office/drawing/2010/main" val="0"/>
+                        </a:ext>
+                      </a:extLst>
+                    </a:blip>
+                    <a:srcRect/>
+                    <a:stretch>
+                      <a:fillRect/>
+                    </a:stretch>
+                  </pic:blipFill>
+                  <pic:spPr bwMode="auto">
+                    <a:xfrm>
+                      <a:off x="0" y="0"/>
+                      <a:ext cx="5225415" cy="2125980"/>
+                    </a:xfrm>
+                    <a:prstGeom prst="rect">
+                      <a:avLst/>
+                    </a:prstGeom>
+                    <a:noFill/>
+                    <a:ln>
+                      <a:noFill/>
+                    </a:ln>
+                  </pic:spPr>
+                </pic:pic>
+              </a:graphicData>
+            </a:graphic>
+          </wp:inline>
+        </w:drawing>
+      </w:r>
+    </w:p>
+    <w:p>
+      <w:pPr>
+        <w:pStyle w:val="Heading2"/>
+      </w:pPr>
+      <w:bookmarkStart w:id="9" w:name="_Toc121673846"/>
+      <w:r>
+        <w:t>Conclusion</w:t>
+      </w:r>
+      <w:bookmarkEnd w:id="9"/>
+    </w:p>
+    <w:p>
+      <w:r>
+        <w:rPr>
+          <w:rFonts w:ascii="Verdana" w:hAnsi="Verdana"/>
+          <w:color w:val="5F5F5F"/>
+        </w:rPr>
+        <w:t xml:space="preserve">The log of the sales price has a plausible linear relationship with the log of the living area with strong evidence for the assumptions of linear regression. Explanations for influential points in the dataset </w:t>
+      </w:r>
+      <w:r>
+        <w:rPr>
+          <w:rFonts w:ascii="Verdana" w:hAnsi="Verdana"/>
+          <w:color w:val="5F5F5F"/>
+        </w:rPr>
+        <w:lastRenderedPageBreak/>
+        <w:t>were analyzed, understood, and removed from the model. Finally, through evidence it was determined that we should proceed with the full model giving us a conclusive linear regression equation.</w:t>
+      </w:r>
+    </w:p>
+    <w:p>
+      <w:pPr>
+        <w:pStyle w:val="Heading1"/>
+        <w:rPr>
+          <w:rStyle w:val="Emphasis"/>
+        </w:rPr>
+      </w:pPr>
+      <w:bookmarkStart w:id="10" w:name="_Toc121673847"/>
+      <w:r>
+        <w:rPr>
+          <w:rStyle w:val="Emphasis"/>
+        </w:rPr>
+        <w:t>Analysis</w:t>
+      </w:r>
+      <w:r>
+        <w:rPr>
+          <w:rStyle w:val="Emphasis"/>
+        </w:rPr>
+        <w:t xml:space="preserve"> 2</w:t>
+      </w:r>
+      <w:bookmarkStart w:id="11" w:name="_Hlk121223883"/>
+      <w:bookmarkEnd w:id="10"/>
+    </w:p>
+    <w:p>
+      <w:pPr>
+        <w:pStyle w:val="Heading2"/>
+      </w:pPr>
+      <w:bookmarkStart w:id="12" w:name="_Toc121673848"/>
+      <w:r>
+        <w:t>Restatement of problem</w:t>
+      </w:r>
+      <w:bookmarkEnd w:id="12"/>
+    </w:p>
+    <w:p>
+      <w:r>
+        <w:rPr>
+          <w:rFonts w:ascii="Verdana" w:hAnsi="Verdana"/>
+          <w:color w:val="5F5F5F"/>
+        </w:rPr>
+        <w:t xml:space="preserve">Removing the narrow focus of the previous analysis, we move onto building a model that predicts the sales price for any house in Ames Iowa using </w:t>
+      </w:r>
+      <w:proofErr w:type="gramStart"/>
+      <w:r>
+        <w:rPr>
+          <w:rFonts w:ascii="Verdana" w:hAnsi="Verdana"/>
+          <w:color w:val="5F5F5F"/>
+        </w:rPr>
+        <w:t>all of</w:t>
+      </w:r>
+      <w:proofErr w:type="gramEnd"/>
+      <w:r>
+        <w:rPr>
+          <w:rFonts w:ascii="Verdana" w:hAnsi="Verdana"/>
+          <w:color w:val="5F5F5F"/>
+        </w:rPr>
+        <w:t xml:space="preserve"> the data. We will start with a linear regression model that utilizes </w:t>
+      </w:r>
+      <w:proofErr w:type="gramStart"/>
+      <w:r>
+        <w:rPr>
+          <w:rFonts w:ascii="Verdana" w:hAnsi="Verdana"/>
+          <w:color w:val="5F5F5F"/>
+        </w:rPr>
+        <w:t>all of</w:t>
+      </w:r>
+      <w:proofErr w:type="gramEnd"/>
+      <w:r>
+        <w:rPr>
+          <w:rFonts w:ascii="Verdana" w:hAnsi="Verdana"/>
+          <w:color w:val="5F5F5F"/>
+        </w:rPr>
+        <w:t xml:space="preserve"> the variables we deemed fit for model building. Next, various auto selection algorithms are run to provide a useful subset of variables. </w:t>
+      </w:r>
+      <w:proofErr w:type="gramStart"/>
+      <w:r>
+        <w:rPr>
+          <w:rFonts w:ascii="Verdana" w:hAnsi="Verdana"/>
+          <w:color w:val="5F5F5F"/>
+        </w:rPr>
+        <w:t>Finally</w:t>
+      </w:r>
+      <w:proofErr w:type="gramEnd"/>
+      <w:r>
+        <w:rPr>
+          <w:rFonts w:ascii="Verdana" w:hAnsi="Verdana"/>
+          <w:color w:val="5F5F5F"/>
+        </w:rPr>
+        <w:t xml:space="preserve"> we will analyze the results from the selection algorithms and build a custom model that maximizes predictability, confidence in the model, and </w:t>
+      </w:r>
+      <w:r>
+        <w:rPr>
+          <w:rFonts w:ascii="Verdana" w:hAnsi="Verdana"/>
+          <w:color w:val="5F5F5F"/>
+        </w:rPr>
+        <w:t>interpretability</w:t>
+      </w:r>
+      <w:r>
+        <w:rPr>
+          <w:rFonts w:ascii="Verdana" w:hAnsi="Verdana"/>
+          <w:color w:val="5F5F5F"/>
+        </w:rPr>
+        <w:t>.</w:t>
+      </w:r>
+    </w:p>
+    <w:p>
+      <w:pPr>
+        <w:pStyle w:val="Heading2"/>
+      </w:pPr>
+      <w:bookmarkStart w:id="13" w:name="_Toc121673849"/>
+      <w:r>
+        <w:t>Model Selection</w:t>
+      </w:r>
+      <w:bookmarkEnd w:id="13"/>
+    </w:p>
+    <w:p>
+      <w:r>
+        <w:rPr>
+          <w:rFonts w:ascii="Verdana" w:hAnsi="Verdana"/>
+          <w:color w:val="5F5F5F"/>
+        </w:rPr>
+        <w:t xml:space="preserve">The selected features for our core evaluation were determined by correlative relationships, as well as features which were intuitive to what a home buyer may look for. After compiling our core feature </w:t>
+      </w:r>
+      <w:r>
+        <w:rPr>
+          <w:rFonts w:ascii="Verdana" w:hAnsi="Verdana"/>
+          <w:color w:val="5F5F5F"/>
+        </w:rPr>
+        <w:t>set,</w:t>
+      </w:r>
+      <w:r>
+        <w:rPr>
+          <w:rFonts w:ascii="Verdana" w:hAnsi="Verdana"/>
+          <w:color w:val="5F5F5F"/>
+        </w:rPr>
+        <w:t xml:space="preserve"> we then processed those features through various selection methods listed below with the goal of identifying the simplest model that performs well on the data. This approach can help reduce the </w:t>
+      </w:r>
+      <w:r>
+        <w:rPr>
+          <w:rFonts w:ascii="Verdana" w:hAnsi="Verdana"/>
+          <w:color w:val="5F5F5F"/>
+        </w:rPr>
+        <w:lastRenderedPageBreak/>
+        <w:t>complexity of the model and improve its interpretability, as well as reduce the risk of overfitting.</w:t>
+      </w:r>
+    </w:p>
+    <w:p>
+      <w:pPr>
+        <w:pStyle w:val="Heading2"/>
+      </w:pPr>
+      <w:bookmarkStart w:id="14" w:name="_Toc121673850"/>
+      <w:bookmarkEnd w:id="11"/>
+      <w:r>
+        <w:t>Forwards Selection</w:t>
+      </w:r>
+      <w:bookmarkEnd w:id="14"/>
+    </w:p>
+    <w:p>
+      <w:pPr>
+        <w:pStyle w:val="NormalWeb"/>
+        <w:spacing w:before="0" w:beforeAutospacing="0" w:after="200" w:afterAutospacing="0"/>
+      </w:pPr>
+      <w:r>
+        <w:rPr>
+          <w:rFonts w:ascii="Verdana" w:hAnsi="Verdana"/>
+          <w:color w:val="5F5F5F"/>
+        </w:rPr>
+        <w:t>Forward selection begins with no variables selected (the null model). In the first step, it adds the most significant variable. At each subsequent step, it adds the most significant variable of those not in the model, until there are no variables that meet the criterion set by the user.</w:t>
+      </w:r>
+    </w:p>
+    <w:p>
+      <w:pPr>
+        <w:pStyle w:val="NormalWeb"/>
+        <w:spacing w:before="0" w:beforeAutospacing="0" w:after="200" w:afterAutospacing="0"/>
+        <w:jc w:val="center"/>
+      </w:pPr>
+      <w:r>
+        <w:rPr>
+          <w:rFonts w:ascii="Verdana" w:hAnsi="Verdana"/>
+          <w:noProof/>
+          <w:color w:val="5F5F5F"/>
+          <w:bdr w:val="none" w:sz="0" w:space="0" w:color="auto" w:frame="1"/>
+        </w:rPr>
+        <w:drawing>
+          <wp:inline distT="0" distB="0" distL="0" distR="0" wp14:anchorId="5ECB01D7" wp14:editId="40E884CC">
+            <wp:extent cx="4714240" cy="3871595"/>
+            <wp:effectExtent l="0" t="0" r="0" b="0"/>
+            <wp:docPr id="18" name="Picture 18" descr="Table&#10;&#10;Description automatically generated"/>
+            <wp:cNvGraphicFramePr>
+              <a:graphicFrameLocks xmlns:a="http://schemas.openxmlformats.org/drawingml/2006/main" noChangeAspect="1"/>
+            </wp:cNvGraphicFramePr>
+            <a:graphic xmlns:a="http://schemas.openxmlformats.org/drawingml/2006/main">
+              <a:graphicData uri="http://schemas.openxmlformats.org/drawingml/2006/picture">
+                <pic:pic xmlns:pic="http://schemas.openxmlformats.org/drawingml/2006/picture">
+                  <pic:nvPicPr>
+                    <pic:cNvPr id="18" name="Picture 18" descr="Table&#10;&#10;Description automatically generated"/>
+                    <pic:cNvPicPr>
+                      <a:picLocks noChangeAspect="1" noChangeArrowheads="1"/>
+                    </pic:cNvPicPr>
+                  </pic:nvPicPr>
+                  <pic:blipFill>
+                    <a:blip r:embed="rId26">
+                      <a:extLst>
+                        <a:ext uri="{28A0092B-C50C-407E-A947-70E740481C1C}">
+                          <a14:useLocalDpi xmlns:a14="http://schemas.microsoft.com/office/drawing/2010/main" val="0"/>
+                        </a:ext>
+                      </a:extLst>
+                    </a:blip>
+                    <a:srcRect/>
+                    <a:stretch>
+                      <a:fillRect/>
+                    </a:stretch>
+                  </pic:blipFill>
+                  <pic:spPr bwMode="auto">
+                    <a:xfrm>
+                      <a:off x="0" y="0"/>
+                      <a:ext cx="4714240" cy="3871595"/>
+                    </a:xfrm>
+                    <a:prstGeom prst="rect">
+                      <a:avLst/>
+                    </a:prstGeom>
+                    <a:noFill/>
+                    <a:ln>
+                      <a:noFill/>
+                    </a:ln>
+                  </pic:spPr>
+                </pic:pic>
+              </a:graphicData>
+            </a:graphic>
+          </wp:inline>
+        </w:drawing>
+      </w:r>
+    </w:p>
+    <w:p>
+      <w:pPr>
+        <w:pStyle w:val="Heading2"/>
+      </w:pPr>
+      <w:bookmarkStart w:id="15" w:name="_Toc121673851"/>
+      <w:r>
+        <w:t>Backwards Selection</w:t>
+      </w:r>
+      <w:bookmarkEnd w:id="15"/>
+    </w:p>
+    <w:p>
+      <w:pPr>
+        <w:spacing w:line="240" w:lineRule="auto"/>
+        <w:rPr>
+          <w:rFonts w:ascii="Times New Roman" w:eastAsia="Times New Roman" w:hAnsi="Times New Roman" w:cs="Times New Roman"/>
+          <w:color w:val="auto"/>
+          <w:lang w:eastAsia="en-US"/>
+        </w:rPr>
+      </w:pPr>
+      <w:r>
+        <w:rPr>
+          <w:rFonts w:ascii="Verdana" w:eastAsia="Times New Roman" w:hAnsi="Verdana" w:cs="Times New Roman"/>
+          <w:color w:val="5F5F5F"/>
+          <w:lang w:eastAsia="en-US"/>
+        </w:rPr>
+        <w:t xml:space="preserve">Backward selection begins with all the variables selected, and removes the least significant one at each step, until none </w:t>
+      </w:r>
+      <w:proofErr w:type="gramStart"/>
+      <w:r>
+        <w:rPr>
+          <w:rFonts w:ascii="Verdana" w:eastAsia="Times New Roman" w:hAnsi="Verdana" w:cs="Times New Roman"/>
+          <w:color w:val="5F5F5F"/>
+          <w:lang w:eastAsia="en-US"/>
+        </w:rPr>
+        <w:t>meet</w:t>
+      </w:r>
+      <w:proofErr w:type="gramEnd"/>
+      <w:r>
+        <w:rPr>
+          <w:rFonts w:ascii="Verdana" w:eastAsia="Times New Roman" w:hAnsi="Verdana" w:cs="Times New Roman"/>
+          <w:color w:val="5F5F5F"/>
+          <w:lang w:eastAsia="en-US"/>
+        </w:rPr>
+        <w:t xml:space="preserve"> the criterion.</w:t>
+      </w:r>
+    </w:p>
+    <w:p>
+      <w:pPr>
+        <w:spacing w:after="0" w:line="240" w:lineRule="auto"/>
+        <w:rPr>
+          <w:rFonts w:ascii="Times New Roman" w:eastAsia="Times New Roman" w:hAnsi="Times New Roman" w:cs="Times New Roman"/>
+          <w:color w:val="auto"/>
+          <w:lang w:eastAsia="en-US"/>
+        </w:rPr>
+      </w:pPr>
+    </w:p>
+    <w:p>
+      <w:pPr>
+        <w:spacing w:line="240" w:lineRule="auto"/>
+        <w:rPr>
+          <w:rFonts w:ascii="Times New Roman" w:eastAsia="Times New Roman" w:hAnsi="Times New Roman" w:cs="Times New Roman"/>
+          <w:color w:val="auto"/>
+          <w:lang w:eastAsia="en-US"/>
+        </w:rPr>
+      </w:pPr>
+      <w:r>
+        <w:rPr>
+          <w:rFonts w:ascii="Verdana" w:eastAsia="Times New Roman" w:hAnsi="Verdana" w:cs="Times New Roman"/>
+          <w:noProof/>
+          <w:color w:val="5F5F5F"/>
+          <w:bdr w:val="none" w:sz="0" w:space="0" w:color="auto" w:frame="1"/>
+          <w:lang w:eastAsia="en-US"/>
+        </w:rPr>
+        <w:drawing>
+          <wp:inline distT="0" distB="0" distL="0" distR="0" wp14:anchorId="06C6B893" wp14:editId="6A88B567">
+            <wp:extent cx="5486400" cy="605790"/>
+            <wp:effectExtent l="0" t="0" r="0" b="3810"/>
+            <wp:docPr id="19" name="Picture 19" descr="Table&#10;&#10;Description automatically generated"/>
+            <wp:cNvGraphicFramePr>
+              <a:graphicFrameLocks xmlns:a="http://schemas.openxmlformats.org/drawingml/2006/main" noChangeAspect="1"/>
+            </wp:cNvGraphicFramePr>
+            <a:graphic xmlns:a="http://schemas.openxmlformats.org/drawingml/2006/main">
+              <a:graphicData uri="http://schemas.openxmlformats.org/drawingml/2006/picture">
+                <pic:pic xmlns:pic="http://schemas.openxmlformats.org/drawingml/2006/picture">
+                  <pic:nvPicPr>
+                    <pic:cNvPr id="19" name="Picture 19" descr="Table&#10;&#10;Description automatically generated"/>
+                    <pic:cNvPicPr>
+                      <a:picLocks noChangeAspect="1" noChangeArrowheads="1"/>
+                    </pic:cNvPicPr>
+                  </pic:nvPicPr>
+                  <pic:blipFill>
+                    <a:blip r:embed="rId27">
+                      <a:extLst>
+                        <a:ext uri="{28A0092B-C50C-407E-A947-70E740481C1C}">
+                          <a14:useLocalDpi xmlns:a14="http://schemas.microsoft.com/office/drawing/2010/main" val="0"/>
+                        </a:ext>
+                      </a:extLst>
+                    </a:blip>
+                    <a:srcRect/>
+                    <a:stretch>
+                      <a:fillRect/>
+                    </a:stretch>
+                  </pic:blipFill>
+                  <pic:spPr bwMode="auto">
+                    <a:xfrm>
+                      <a:off x="0" y="0"/>
+                      <a:ext cx="5486400" cy="605790"/>
+                    </a:xfrm>
+                    <a:prstGeom prst="rect">
+                      <a:avLst/>
+                    </a:prstGeom>
+                    <a:noFill/>
+                    <a:ln>
+                      <a:noFill/>
+                    </a:ln>
+                  </pic:spPr>
+                </pic:pic>
+              </a:graphicData>
+            </a:graphic>
+          </wp:inline>
+        </w:drawing>
+      </w:r>
+    </w:p>
+    <w:p>
+      <w:pPr>
+        <w:pStyle w:val="Heading2"/>
+      </w:pPr>
+      <w:bookmarkStart w:id="16" w:name="_Toc121673852"/>
+      <w:r>
+        <w:lastRenderedPageBreak/>
+        <w:t>Stepwise Selection</w:t>
+      </w:r>
+      <w:bookmarkEnd w:id="16"/>
+    </w:p>
+    <w:p>
+      <w:pPr>
+        <w:pStyle w:val="NormalWeb"/>
+        <w:spacing w:before="0" w:beforeAutospacing="0" w:after="200" w:afterAutospacing="0"/>
+      </w:pPr>
+      <w:r>
+        <w:rPr>
+          <w:rFonts w:ascii="Verdana" w:hAnsi="Verdana"/>
+          <w:color w:val="5F5F5F"/>
+        </w:rPr>
+        <w:t>Stepwise selection alternates between forward and backward, bringing in and removing variables that meet the criteria for entry or removal, until a stable set of variables is attained.</w:t>
+      </w:r>
+    </w:p>
+    <w:p>
+      <w:pPr>
+        <w:pStyle w:val="NormalWeb"/>
+        <w:spacing w:before="0" w:beforeAutospacing="0" w:after="200" w:afterAutospacing="0"/>
+        <w:jc w:val="center"/>
+      </w:pPr>
+      <w:r>
+        <w:rPr>
+          <w:rFonts w:ascii="Verdana" w:hAnsi="Verdana"/>
+          <w:noProof/>
+          <w:color w:val="5F5F5F"/>
+          <w:bdr w:val="none" w:sz="0" w:space="0" w:color="auto" w:frame="1"/>
+        </w:rPr>
+        <w:drawing>
+          <wp:inline distT="0" distB="0" distL="0" distR="0" wp14:anchorId="365CA66F" wp14:editId="5B37503D">
+            <wp:extent cx="4607560" cy="3336925"/>
+            <wp:effectExtent l="0" t="0" r="2540" b="0"/>
+            <wp:docPr id="20" name="Picture 20" descr="Table&#10;&#10;Description automatically generated"/>
+            <wp:cNvGraphicFramePr>
+              <a:graphicFrameLocks xmlns:a="http://schemas.openxmlformats.org/drawingml/2006/main" noChangeAspect="1"/>
+            </wp:cNvGraphicFramePr>
+            <a:graphic xmlns:a="http://schemas.openxmlformats.org/drawingml/2006/main">
+              <a:graphicData uri="http://schemas.openxmlformats.org/drawingml/2006/picture">
+                <pic:pic xmlns:pic="http://schemas.openxmlformats.org/drawingml/2006/picture">
+                  <pic:nvPicPr>
+                    <pic:cNvPr id="20" name="Picture 20" descr="Table&#10;&#10;Description automatically generated"/>
+                    <pic:cNvPicPr>
+                      <a:picLocks noChangeAspect="1" noChangeArrowheads="1"/>
+                    </pic:cNvPicPr>
+                  </pic:nvPicPr>
+                  <pic:blipFill>
+                    <a:blip r:embed="rId28">
+                      <a:extLst>
+                        <a:ext uri="{28A0092B-C50C-407E-A947-70E740481C1C}">
+                          <a14:useLocalDpi xmlns:a14="http://schemas.microsoft.com/office/drawing/2010/main" val="0"/>
+                        </a:ext>
+                      </a:extLst>
+                    </a:blip>
+                    <a:srcRect/>
+                    <a:stretch>
+                      <a:fillRect/>
+                    </a:stretch>
+                  </pic:blipFill>
+                  <pic:spPr bwMode="auto">
+                    <a:xfrm>
+                      <a:off x="0" y="0"/>
+                      <a:ext cx="4607560" cy="3336925"/>
+                    </a:xfrm>
+                    <a:prstGeom prst="rect">
+                      <a:avLst/>
+                    </a:prstGeom>
+                    <a:noFill/>
+                    <a:ln>
+                      <a:noFill/>
+                    </a:ln>
+                  </pic:spPr>
+                </pic:pic>
+              </a:graphicData>
+            </a:graphic>
+          </wp:inline>
+        </w:drawing>
+      </w:r>
+    </w:p>
+    <w:p>
+      <w:pPr>
+        <w:pStyle w:val="Heading2"/>
+      </w:pPr>
+      <w:bookmarkStart w:id="17" w:name="_Toc121673853"/>
+      <w:r>
+        <w:lastRenderedPageBreak/>
+        <w:t>Custom Model</w:t>
+      </w:r>
+      <w:bookmarkEnd w:id="17"/>
+    </w:p>
+    <w:p>
+      <w:r>
+        <w:rPr>
+          <w:rFonts w:ascii="Verdana" w:hAnsi="Verdana"/>
+          <w:noProof/>
+          <w:color w:val="5F5F5F"/>
+          <w:bdr w:val="none" w:sz="0" w:space="0" w:color="auto" w:frame="1"/>
+        </w:rPr>
+        <w:drawing>
+          <wp:inline distT="0" distB="0" distL="0" distR="0" wp14:anchorId="191BA7AA" wp14:editId="3334CB15">
+            <wp:extent cx="3776345" cy="5605145"/>
+            <wp:effectExtent l="0" t="0" r="0" b="0"/>
+            <wp:docPr id="21" name="Picture 21" descr="Table&#10;&#10;Description automatically generated"/>
+            <wp:cNvGraphicFramePr>
+              <a:graphicFrameLocks xmlns:a="http://schemas.openxmlformats.org/drawingml/2006/main" noChangeAspect="1"/>
+            </wp:cNvGraphicFramePr>
+            <a:graphic xmlns:a="http://schemas.openxmlformats.org/drawingml/2006/main">
+              <a:graphicData uri="http://schemas.openxmlformats.org/drawingml/2006/picture">
+                <pic:pic xmlns:pic="http://schemas.openxmlformats.org/drawingml/2006/picture">
+                  <pic:nvPicPr>
+                    <pic:cNvPr id="21" name="Picture 21" descr="Table&#10;&#10;Description automatically generated"/>
+                    <pic:cNvPicPr>
+                      <a:picLocks noChangeAspect="1" noChangeArrowheads="1"/>
+                    </pic:cNvPicPr>
+                  </pic:nvPicPr>
+                  <pic:blipFill>
+                    <a:blip r:embed="rId29">
+                      <a:extLst>
+                        <a:ext uri="{28A0092B-C50C-407E-A947-70E740481C1C}">
+                          <a14:useLocalDpi xmlns:a14="http://schemas.microsoft.com/office/drawing/2010/main" val="0"/>
+                        </a:ext>
+                      </a:extLst>
+                    </a:blip>
+                    <a:srcRect/>
+                    <a:stretch>
+                      <a:fillRect/>
+                    </a:stretch>
+                  </pic:blipFill>
+                  <pic:spPr bwMode="auto">
+                    <a:xfrm>
+                      <a:off x="0" y="0"/>
+                      <a:ext cx="3776345" cy="5605145"/>
+                    </a:xfrm>
+                    <a:prstGeom prst="rect">
+                      <a:avLst/>
+                    </a:prstGeom>
+                    <a:noFill/>
+                    <a:ln>
+                      <a:noFill/>
+                    </a:ln>
+                  </pic:spPr>
+                </pic:pic>
+              </a:graphicData>
+            </a:graphic>
+          </wp:inline>
+        </w:drawing>
+      </w:r>
+      <w:r>
+        <w:t xml:space="preserve"> </w:t>
+      </w:r>
+    </w:p>
+    <w:p>
+      <w:pPr>
+        <w:pStyle w:val="Heading2"/>
+      </w:pPr>
+      <w:bookmarkStart w:id="18" w:name="_Toc121673854"/>
       <w:r>
         <w:t>Comparing Competing Models</w:t>
       </w:r>
       <w:bookmarkEnd w:id="18"/>
     </w:p>
-    <w:p/>
     <w:p>
+      <w:r>
+        <w:rPr>
+          <w:rFonts w:ascii="Verdana" w:hAnsi="Verdana"/>
+          <w:noProof/>
+          <w:color w:val="5F5F5F"/>
+          <w:bdr w:val="none" w:sz="0" w:space="0" w:color="auto" w:frame="1"/>
+        </w:rPr>
+        <w:drawing>
+          <wp:inline distT="0" distB="0" distL="0" distR="0" wp14:anchorId="73F8AFE0" wp14:editId="0A4AFCC9">
+            <wp:extent cx="4215765" cy="1223010"/>
+            <wp:effectExtent l="0" t="0" r="0" b="0"/>
+            <wp:docPr id="22" name="Picture 22" descr="Table&#10;&#10;Description automatically generated"/>
+            <wp:cNvGraphicFramePr>
+              <a:graphicFrameLocks xmlns:a="http://schemas.openxmlformats.org/drawingml/2006/main" noChangeAspect="1"/>
+            </wp:cNvGraphicFramePr>
+            <a:graphic xmlns:a="http://schemas.openxmlformats.org/drawingml/2006/main">
+              <a:graphicData uri="http://schemas.openxmlformats.org/drawingml/2006/picture">
+                <pic:pic xmlns:pic="http://schemas.openxmlformats.org/drawingml/2006/picture">
+                  <pic:nvPicPr>
+                    <pic:cNvPr id="22" name="Picture 22" descr="Table&#10;&#10;Description automatically generated"/>
+                    <pic:cNvPicPr>
+                      <a:picLocks noChangeAspect="1" noChangeArrowheads="1"/>
+                    </pic:cNvPicPr>
+                  </pic:nvPicPr>
+                  <pic:blipFill>
+                    <a:blip r:embed="rId30">
+                      <a:extLst>
+                        <a:ext uri="{28A0092B-C50C-407E-A947-70E740481C1C}">
+                          <a14:useLocalDpi xmlns:a14="http://schemas.microsoft.com/office/drawing/2010/main" val="0"/>
+                        </a:ext>
+                      </a:extLst>
+                    </a:blip>
+                    <a:srcRect/>
+                    <a:stretch>
+                      <a:fillRect/>
+                    </a:stretch>
+                  </pic:blipFill>
+                  <pic:spPr bwMode="auto">
+                    <a:xfrm>
+                      <a:off x="0" y="0"/>
+                      <a:ext cx="4215765" cy="1223010"/>
+                    </a:xfrm>
+                    <a:prstGeom prst="rect">
+                      <a:avLst/>
+                    </a:prstGeom>
+                    <a:noFill/>
+                    <a:ln>
+                      <a:noFill/>
+                    </a:ln>
+                  </pic:spPr>
+                </pic:pic>
+              </a:graphicData>
+            </a:graphic>
+          </wp:inline>
+        </w:drawing>
+      </w:r>
+    </w:p>
+    <w:p>
       <w:pPr>
         <w:pStyle w:val="Heading2"/>
       </w:pPr>
-      <w:bookmarkStart w:id="19" w:name="_Toc121313016"/>
-      <w:r>
+      <w:bookmarkStart w:id="19" w:name="_Toc121673855"/>
+      <w:r>
+        <w:lastRenderedPageBreak/>
         <w:t>Conclusion</w:t>
       </w:r>
       <w:bookmarkEnd w:id="19"/>
     </w:p>
     <w:p>
       <w:r>
-        <w:t>Conclusion for analysis 2 goes here</w:t>
+        <w:rPr>
+          <w:rFonts w:ascii="Verdana" w:hAnsi="Verdana"/>
+          <w:color w:val="5F5F5F"/>
+        </w:rPr>
+        <w:t>We created 4 different models using linear regression to predict sale prices of houses in Ames, and we have found that our custom model performed the best. We took nine predictor variables out of the 81 (</w:t>
+      </w:r>
+      <w:proofErr w:type="spellStart"/>
+      <w:r>
+        <w:rPr>
+          <w:rFonts w:ascii="Verdana" w:hAnsi="Verdana"/>
+          <w:color w:val="5F5F5F"/>
+        </w:rPr>
+        <w:t>OverallQual</w:t>
+      </w:r>
+      <w:proofErr w:type="spellEnd"/>
+      <w:r>
+        <w:rPr>
+          <w:rFonts w:ascii="Verdana" w:hAnsi="Verdana"/>
+          <w:color w:val="5F5F5F"/>
+        </w:rPr>
+        <w:t>,</w:t>
+      </w:r>
+      <w:r>
+        <w:rPr>
+          <w:rFonts w:ascii="Verdana" w:hAnsi="Verdana"/>
+          <w:color w:val="5F5F5F"/>
+        </w:rPr>
+        <w:t xml:space="preserve"> </w:t>
+      </w:r>
+      <w:proofErr w:type="gramStart"/>
+      <w:r>
+        <w:rPr>
+          <w:rFonts w:ascii="Verdana" w:hAnsi="Verdana"/>
+          <w:color w:val="5F5F5F"/>
+        </w:rPr>
+        <w:t>log(</w:t>
+      </w:r>
+      <w:proofErr w:type="spellStart"/>
+      <w:proofErr w:type="gramEnd"/>
+      <w:r>
+        <w:rPr>
+          <w:rFonts w:ascii="Verdana" w:hAnsi="Verdana"/>
+          <w:color w:val="5F5F5F"/>
+        </w:rPr>
+        <w:t>GrLivArea</w:t>
+      </w:r>
+      <w:proofErr w:type="spellEnd"/>
+      <w:r>
+        <w:rPr>
+          <w:rFonts w:ascii="Verdana" w:hAnsi="Verdana"/>
+          <w:color w:val="5F5F5F"/>
+        </w:rPr>
+        <w:t>),</w:t>
+      </w:r>
+      <w:r>
+        <w:rPr>
+          <w:rFonts w:ascii="Verdana" w:hAnsi="Verdana"/>
+          <w:color w:val="5F5F5F"/>
+        </w:rPr>
+        <w:t xml:space="preserve"> </w:t>
+      </w:r>
+      <w:r>
+        <w:rPr>
+          <w:rFonts w:ascii="Verdana" w:hAnsi="Verdana"/>
+          <w:color w:val="5F5F5F"/>
+        </w:rPr>
+        <w:t>Neighborhood,</w:t>
+      </w:r>
+      <w:r>
+        <w:rPr>
+          <w:rFonts w:ascii="Verdana" w:hAnsi="Verdana"/>
+          <w:color w:val="5F5F5F"/>
+        </w:rPr>
+        <w:t xml:space="preserve"> </w:t>
+      </w:r>
+      <w:proofErr w:type="spellStart"/>
+      <w:r>
+        <w:rPr>
+          <w:rFonts w:ascii="Verdana" w:hAnsi="Verdana"/>
+          <w:color w:val="5F5F5F"/>
+        </w:rPr>
+        <w:t>GarageCars</w:t>
+      </w:r>
+      <w:proofErr w:type="spellEnd"/>
+      <w:r>
+        <w:rPr>
+          <w:rFonts w:ascii="Verdana" w:hAnsi="Verdana"/>
+          <w:color w:val="5F5F5F"/>
+        </w:rPr>
+        <w:t>,</w:t>
+      </w:r>
+      <w:r>
+        <w:rPr>
+          <w:rFonts w:ascii="Verdana" w:hAnsi="Verdana"/>
+          <w:color w:val="5F5F5F"/>
+        </w:rPr>
+        <w:t xml:space="preserve"> </w:t>
+      </w:r>
+      <w:proofErr w:type="spellStart"/>
+      <w:r>
+        <w:rPr>
+          <w:rFonts w:ascii="Verdana" w:hAnsi="Verdana"/>
+          <w:color w:val="5F5F5F"/>
+        </w:rPr>
+        <w:t>ExterQual</w:t>
+      </w:r>
+      <w:proofErr w:type="spellEnd"/>
+      <w:r>
+        <w:rPr>
+          <w:rFonts w:ascii="Verdana" w:hAnsi="Verdana"/>
+          <w:color w:val="5F5F5F"/>
+        </w:rPr>
+        <w:t>,</w:t>
+      </w:r>
+      <w:r>
+        <w:rPr>
+          <w:rFonts w:ascii="Verdana" w:hAnsi="Verdana"/>
+          <w:color w:val="5F5F5F"/>
+        </w:rPr>
+        <w:t xml:space="preserve"> </w:t>
+      </w:r>
+      <w:proofErr w:type="spellStart"/>
+      <w:r>
+        <w:rPr>
+          <w:rFonts w:ascii="Verdana" w:hAnsi="Verdana"/>
+          <w:color w:val="5F5F5F"/>
+        </w:rPr>
+        <w:t>TotalBsmtSF</w:t>
+      </w:r>
+      <w:proofErr w:type="spellEnd"/>
+      <w:r>
+        <w:rPr>
+          <w:rFonts w:ascii="Verdana" w:hAnsi="Verdana"/>
+          <w:color w:val="5F5F5F"/>
+        </w:rPr>
+        <w:t>,</w:t>
+      </w:r>
+      <w:r>
+        <w:rPr>
+          <w:rFonts w:ascii="Verdana" w:hAnsi="Verdana"/>
+          <w:color w:val="5F5F5F"/>
+        </w:rPr>
+        <w:t xml:space="preserve"> </w:t>
+      </w:r>
+      <w:proofErr w:type="spellStart"/>
+      <w:r>
+        <w:rPr>
+          <w:rFonts w:ascii="Verdana" w:hAnsi="Verdana"/>
+          <w:color w:val="5F5F5F"/>
+        </w:rPr>
+        <w:t>GarageArea</w:t>
+      </w:r>
+      <w:proofErr w:type="spellEnd"/>
+      <w:r>
+        <w:rPr>
+          <w:rFonts w:ascii="Verdana" w:hAnsi="Verdana"/>
+          <w:color w:val="5F5F5F"/>
+        </w:rPr>
+        <w:t>,</w:t>
+      </w:r>
+      <w:r>
+        <w:rPr>
+          <w:rFonts w:ascii="Verdana" w:hAnsi="Verdana"/>
+          <w:color w:val="5F5F5F"/>
+        </w:rPr>
+        <w:t xml:space="preserve"> </w:t>
+      </w:r>
+      <w:proofErr w:type="spellStart"/>
+      <w:r>
+        <w:rPr>
+          <w:rFonts w:ascii="Verdana" w:hAnsi="Verdana"/>
+          <w:color w:val="5F5F5F"/>
+        </w:rPr>
+        <w:t>KitchenQual</w:t>
+      </w:r>
+      <w:proofErr w:type="spellEnd"/>
+      <w:r>
+        <w:rPr>
+          <w:rFonts w:ascii="Verdana" w:hAnsi="Verdana"/>
+          <w:color w:val="5F5F5F"/>
+        </w:rPr>
+        <w:t xml:space="preserve"> and </w:t>
+      </w:r>
+      <w:proofErr w:type="spellStart"/>
+      <w:r>
+        <w:rPr>
+          <w:rFonts w:ascii="Verdana" w:hAnsi="Verdana"/>
+          <w:color w:val="5F5F5F"/>
+        </w:rPr>
+        <w:t>yearBuilt</w:t>
+      </w:r>
+      <w:proofErr w:type="spellEnd"/>
+      <w:r>
+        <w:rPr>
+          <w:rFonts w:ascii="Verdana" w:hAnsi="Verdana"/>
+          <w:color w:val="5F5F5F"/>
+        </w:rPr>
+        <w:t>) and developed those into a regression model with surprisingly good results.  We ended up with an R^2 value of .88, meaning that 88% of the variance of the sales price variable is explained by the variation in our nine predictors variables.</w:t>
       </w:r>
     </w:p>
-    <w:p/>
     <w:p>
       <w:pPr>
         <w:pStyle w:val="Heading1"/>
@@ -2929,20 +4047,53 @@
           <w:rStyle w:val="Emphasis"/>
         </w:rPr>
       </w:pPr>
-      <w:bookmarkStart w:id="20" w:name="_Toc121313017"/>
+      <w:bookmarkStart w:id="20" w:name="_Toc121673856"/>
       <w:r>
         <w:rPr>
           <w:rStyle w:val="Emphasis"/>
         </w:rPr>
-        <w:lastRenderedPageBreak/>
         <w:t>Appendix</w:t>
       </w:r>
       <w:bookmarkEnd w:id="20"/>
+    </w:p>
+    <w:p>
+      <w:hyperlink r:id="rId31" w:history="1">
+        <w:r>
+          <w:rPr>
+            <w:rFonts w:ascii="Verdana" w:hAnsi="Verdana"/>
+            <w:b/>
+            <w:bCs/>
+            <w:color w:val="1155CC"/>
+            <w:u w:val="single"/>
+          </w:rPr>
+          <w:t>For a detailed look at our code and visuals plea</w:t>
+        </w:r>
+        <w:r>
+          <w:rPr>
+            <w:rFonts w:ascii="Verdana" w:hAnsi="Verdana"/>
+            <w:b/>
+            <w:bCs/>
+            <w:color w:val="1155CC"/>
+            <w:u w:val="single"/>
+          </w:rPr>
+          <w:t>s</w:t>
+        </w:r>
+        <w:r>
+          <w:rPr>
+            <w:rFonts w:ascii="Verdana" w:hAnsi="Verdana"/>
+            <w:b/>
+            <w:bCs/>
+            <w:color w:val="1155CC"/>
+            <w:u w:val="single"/>
+          </w:rPr>
+          <w:t>e click here</w:t>
+        </w:r>
+      </w:hyperlink>
     </w:p>
     <w:p/>
     <w:sectPr>
-      <w:footerReference w:type="default" r:id="rId15"/>
-      <w:footerReference w:type="first" r:id="rId16"/>
+      <w:footerReference w:type="default" r:id="rId32"/>
+      <w:footerReference w:type="first" r:id="rId33"/>
       <w:pgSz w:w="12240" w:h="15840"/>
       <w:pgMar w:top="1440" w:right="1800" w:bottom="1440" w:left="1800" w:header="720" w:footer="720" w:gutter="0"/>
       <w:pgNumType w:start="1"/>
@@ -5903,7 +7054,6 @@
     <w:name w:val="Normal (Web)"/>
     <w:basedOn w:val="Normal"/>
     <w:uiPriority w:val="99"/>
-    <w:semiHidden/>
     <w:unhideWhenUsed/>
     <w:rsid w:val="00631B70"/>
     <w:pPr>
@@ -6180,35 +7330,6 @@
 </file>
 
 <file path=customXml/item1.xml><?xml version="1.0" encoding="utf-8"?>
-<p:properties xmlns:p="http://schemas.microsoft.com/office/2006/metadata/properties" xmlns:xsi="http://www.w3.org/2001/XMLSchema-instance" xmlns:pc="http://schemas.microsoft.com/office/infopath/2007/PartnerControls">
-  <documentManagement>
-    <_ip_UnifiedCompliancePolicyUIAction xmlns="http://schemas.microsoft.com/sharepoint/v3" xsi:nil="true"/>
-    <Image xmlns="71af3243-3dd4-4a8d-8c0d-dd76da1f02a5">
-      <Url xsi:nil="true"/>
-      <Description xsi:nil="true"/>
-    </Image>
-    <Status xmlns="71af3243-3dd4-4a8d-8c0d-dd76da1f02a5">Not started</Status>
-    <Background xmlns="71af3243-3dd4-4a8d-8c0d-dd76da1f02a5">false</Background>
-    <_ip_UnifiedCompliancePolicyProperties xmlns="http://schemas.microsoft.com/sharepoint/v3" xsi:nil="true"/>
-    <ImageTagsTaxHTField xmlns="71af3243-3dd4-4a8d-8c0d-dd76da1f02a5">
-      <Terms xmlns="http://schemas.microsoft.com/office/infopath/2007/PartnerControls"/>
-    </ImageTagsTaxHTField>
-    <TaxCatchAll xmlns="230e9df3-be65-4c73-a93b-d1236ebd677e" xsi:nil="true"/>
-    <MediaServiceKeyPoints xmlns="71af3243-3dd4-4a8d-8c0d-dd76da1f02a5" xsi:nil="true"/>
-  </documentManagement>
-</p:properties>
-</file>
-
-<file path=customXml/item2.xml><?xml version="1.0" encoding="utf-8"?>
-<?mso-contentType ?>
-<FormTemplates xmlns="http://schemas.microsoft.com/sharepoint/v3/contenttype/forms">
-  <Display>DocumentLibraryForm</Display>
-  <Edit>DocumentLibraryForm</Edit>
-  <New>DocumentLibraryForm</New>
-</FormTemplates>
-</file>
-
-<file path=customXml/item3.xml><?xml version="1.0" encoding="utf-8"?>
 <ct:contentTypeSchema xmlns:ct="http://schemas.microsoft.com/office/2006/metadata/contentType" xmlns:ma="http://schemas.microsoft.com/office/2006/metadata/properties/metaAttributes" ct:_="" ma:_="" ma:contentTypeName="Document" ma:contentTypeID="0x01010079F111ED35F8CC479449609E8A0923A6" ma:contentTypeVersion="24" ma:contentTypeDescription="Create a new document." ma:contentTypeScope="" ma:versionID="2d714a3296df14eba7a100bb665443ca">
   <xsd:schema xmlns:xsd="http://www.w3.org/2001/XMLSchema" xmlns:xs="http://www.w3.org/2001/XMLSchema" xmlns:p="http://schemas.microsoft.com/office/2006/metadata/properties" xmlns:ns1="http://schemas.microsoft.com/sharepoint/v3" xmlns:ns2="71af3243-3dd4-4a8d-8c0d-dd76da1f02a5" xmlns:ns3="16c05727-aa75-4e4a-9b5f-8a80a1165891" xmlns:ns4="230e9df3-be65-4c73-a93b-d1236ebd677e" targetNamespace="http://schemas.microsoft.com/office/2006/metadata/properties" ma:root="true" ma:fieldsID="49549bf45bfbbfb6cffed527380e77e1" ns1:_="" ns2:_="" ns3:_="" ns4:_="">
     <xsd:import namespace="http://schemas.microsoft.com/sharepoint/v3"/>
@@ -6496,27 +7617,40 @@
 </ct:contentTypeSchema>
 </file>
 
-<file path=customXml/itemProps1.xml><?xml version="1.0" encoding="utf-8"?>
-<ds:datastoreItem xmlns:ds="http://schemas.openxmlformats.org/officeDocument/2006/customXml" ds:itemID="{6257E3F8-D67B-42F2-9BD6-1506690D4417}">
-  <ds:schemaRefs>
-    <ds:schemaRef ds:uri="http://schemas.microsoft.com/office/2006/metadata/properties"/>
-    <ds:schemaRef ds:uri="http://schemas.microsoft.com/office/infopath/2007/PartnerControls"/>
-    <ds:schemaRef ds:uri="http://schemas.microsoft.com/sharepoint/v3"/>
-    <ds:schemaRef ds:uri="71af3243-3dd4-4a8d-8c0d-dd76da1f02a5"/>
-    <ds:schemaRef ds:uri="230e9df3-be65-4c73-a93b-d1236ebd677e"/>
-  </ds:schemaRefs>
-</ds:datastoreItem>
+<file path=customXml/item2.xml><?xml version="1.0" encoding="utf-8"?>
+<?mso-contentType ?>
+<FormTemplates xmlns="http://schemas.microsoft.com/sharepoint/v3/contenttype/forms">
+  <Display>DocumentLibraryForm</Display>
+  <Edit>DocumentLibraryForm</Edit>
+  <New>DocumentLibraryForm</New>
+</FormTemplates>
 </file>
 
-<file path=customXml/itemProps2.xml><?xml version="1.0" encoding="utf-8"?>
-<ds:datastoreItem xmlns:ds="http://schemas.openxmlformats.org/officeDocument/2006/customXml" ds:itemID="{93A1AD95-8833-42D7-9D0E-E6F1E6CA1951}">
-  <ds:schemaRefs>
-    <ds:schemaRef ds:uri="http://schemas.microsoft.com/sharepoint/v3/contenttype/forms"/>
-  </ds:schemaRefs>
-</ds:datastoreItem>
+<file path=customXml/item3.xml><?xml version="1.0" encoding="utf-8"?>
+<p:properties xmlns:p="http://schemas.microsoft.com/office/2006/metadata/properties" xmlns:xsi="http://www.w3.org/2001/XMLSchema-instance" xmlns:pc="http://schemas.microsoft.com/office/infopath/2007/PartnerControls">
+  <documentManagement>
+    <_ip_UnifiedCompliancePolicyUIAction xmlns="http://schemas.microsoft.com/sharepoint/v3" xsi:nil="true"/>
+    <Image xmlns="71af3243-3dd4-4a8d-8c0d-dd76da1f02a5">
+      <Url xsi:nil="true"/>
+      <Description xsi:nil="true"/>
+    </Image>
+    <Status xmlns="71af3243-3dd4-4a8d-8c0d-dd76da1f02a5">Not started</Status>
+    <Background xmlns="71af3243-3dd4-4a8d-8c0d-dd76da1f02a5">false</Background>
+    <_ip_UnifiedCompliancePolicyProperties xmlns="http://schemas.microsoft.com/sharepoint/v3" xsi:nil="true"/>
+    <ImageTagsTaxHTField xmlns="71af3243-3dd4-4a8d-8c0d-dd76da1f02a5">
+      <Terms xmlns="http://schemas.microsoft.com/office/infopath/2007/PartnerControls"/>
+    </ImageTagsTaxHTField>
+    <TaxCatchAll xmlns="230e9df3-be65-4c73-a93b-d1236ebd677e" xsi:nil="true"/>
+    <MediaServiceKeyPoints xmlns="71af3243-3dd4-4a8d-8c0d-dd76da1f02a5" xsi:nil="true"/>
+  </documentManagement>
+</p:properties>
 </file>
 
-<file path=customXml/itemProps3.xml><?xml version="1.0" encoding="utf-8"?>
+<file path=customXml/item4.xml><?xml version="1.0" encoding="utf-8"?>
+<b:Sources xmlns:b="http://schemas.openxmlformats.org/officeDocument/2006/bibliography" xmlns="http://schemas.openxmlformats.org/officeDocument/2006/bibliography" SelectedStyle="\APASixthEditionOfficeOnline.xsl" StyleName="APA" Version="6"/>
+</file>
+
+<file path=customXml/itemProps1.xml><?xml version="1.0" encoding="utf-8"?>
 <ds:datastoreItem xmlns:ds="http://schemas.openxmlformats.org/officeDocument/2006/customXml" ds:itemID="{653E52DE-9D13-4D1F-9BDF-30ECA93D61F3}">
   <ds:schemaRefs>
     <ds:schemaRef ds:uri="http://schemas.microsoft.com/office/2006/metadata/contentType"/>
@@ -6535,4 +7669,32 @@
     <ds:schemaRef ds:uri="http://schemas.microsoft.com/internal/obd"/>
   </ds:schemaRefs>
 </ds:datastoreItem>
+</file>
+
+<file path=customXml/itemProps2.xml><?xml version="1.0" encoding="utf-8"?>
+<ds:datastoreItem xmlns:ds="http://schemas.openxmlformats.org/officeDocument/2006/customXml" ds:itemID="{93A1AD95-8833-42D7-9D0E-E6F1E6CA1951}">
+  <ds:schemaRefs>
+    <ds:schemaRef ds:uri="http://schemas.microsoft.com/sharepoint/v3/contenttype/forms"/>
+  </ds:schemaRefs>
+</ds:datastoreItem>
+</file>
+
+<file path=customXml/itemProps3.xml><?xml version="1.0" encoding="utf-8"?>
+<ds:datastoreItem xmlns:ds="http://schemas.openxmlformats.org/officeDocument/2006/customXml" ds:itemID="{6257E3F8-D67B-42F2-9BD6-1506690D4417}">
+  <ds:schemaRefs>
+    <ds:schemaRef ds:uri="http://schemas.microsoft.com/office/2006/metadata/properties"/>
+    <ds:schemaRef ds:uri="http://schemas.microsoft.com/office/infopath/2007/PartnerControls"/>
+    <ds:schemaRef ds:uri="http://schemas.microsoft.com/sharepoint/v3"/>
+    <ds:schemaRef ds:uri="71af3243-3dd4-4a8d-8c0d-dd76da1f02a5"/>
+    <ds:schemaRef ds:uri="230e9df3-be65-4c73-a93b-d1236ebd677e"/>
+  </ds:schemaRefs>
+</ds:datastoreItem>
+</file>
+
+<file path=customXml/itemProps4.xml><?xml version="1.0" encoding="utf-8"?>
+<ds:datastoreItem xmlns:ds="http://schemas.openxmlformats.org/officeDocument/2006/customXml" ds:itemID="{85A8F586-8CD0-4D77-A798-55B4D303F333}">
+  <ds:schemaRefs>
+    <ds:schemaRef ds:uri="http://schemas.openxmlformats.org/officeDocument/2006/bibliography"/>
+  </ds:schemaRefs>
+</ds:datastoreItem>
 </file>
</xml_diff>

<commit_message>
Added lables to all graphs and charts
</commit_message>
<xml_diff>
--- a/Ames_Iowa_Housing_Price_Prediction.docx
+++ b/Ames_Iowa_Housing_Price_Prediction.docx
@@ -186,7 +186,7 @@
             <w:rPr>
               <w:noProof/>
             </w:rPr>
-            <w:instrText xml:space="preserve"> PAGEREF _Toc121673837 \h </w:instrText>
+            <w:instrText xml:space="preserve"> PAGEREF _Toc121675026 \h </w:instrText>
           </w:r>
           <w:r>
             <w:rPr>
@@ -247,7 +247,7 @@
             <w:rPr>
               <w:noProof/>
             </w:rPr>
-            <w:instrText xml:space="preserve"> PAGEREF _Toc121673838 \h </w:instrText>
+            <w:instrText xml:space="preserve"> PAGEREF _Toc121675027 \h </w:instrText>
           </w:r>
           <w:r>
             <w:rPr>
@@ -308,7 +308,7 @@
             <w:rPr>
               <w:noProof/>
             </w:rPr>
-            <w:instrText xml:space="preserve"> PAGEREF _Toc121673839 \h </w:instrText>
+            <w:instrText xml:space="preserve"> PAGEREF _Toc121675028 \h </w:instrText>
           </w:r>
           <w:r>
             <w:rPr>
@@ -373,7 +373,7 @@
             <w:rPr>
               <w:noProof/>
             </w:rPr>
-            <w:instrText xml:space="preserve"> PAGEREF _Toc121673840 \h </w:instrText>
+            <w:instrText xml:space="preserve"> PAGEREF _Toc121675029 \h </w:instrText>
           </w:r>
           <w:r>
             <w:rPr>
@@ -434,7 +434,7 @@
             <w:rPr>
               <w:noProof/>
             </w:rPr>
-            <w:instrText xml:space="preserve"> PAGEREF _Toc121673841 \h </w:instrText>
+            <w:instrText xml:space="preserve"> PAGEREF _Toc121675030 \h </w:instrText>
           </w:r>
           <w:r>
             <w:rPr>
@@ -495,7 +495,7 @@
             <w:rPr>
               <w:noProof/>
             </w:rPr>
-            <w:instrText xml:space="preserve"> PAGEREF _Toc121673842 \h </w:instrText>
+            <w:instrText xml:space="preserve"> PAGEREF _Toc121675031 \h </w:instrText>
           </w:r>
           <w:r>
             <w:rPr>
@@ -556,7 +556,7 @@
             <w:rPr>
               <w:noProof/>
             </w:rPr>
-            <w:instrText xml:space="preserve"> PAGEREF _Toc121673843 \h </w:instrText>
+            <w:instrText xml:space="preserve"> PAGEREF _Toc121675032 \h </w:instrText>
           </w:r>
           <w:r>
             <w:rPr>
@@ -617,7 +617,7 @@
             <w:rPr>
               <w:noProof/>
             </w:rPr>
-            <w:instrText xml:space="preserve"> PAGEREF _Toc121673844 \h </w:instrText>
+            <w:instrText xml:space="preserve"> PAGEREF _Toc121675033 \h </w:instrText>
           </w:r>
           <w:r>
             <w:rPr>
@@ -678,7 +678,7 @@
             <w:rPr>
               <w:noProof/>
             </w:rPr>
-            <w:instrText xml:space="preserve"> PAGEREF _Toc121673845 \h </w:instrText>
+            <w:instrText xml:space="preserve"> PAGEREF _Toc121675034 \h </w:instrText>
           </w:r>
           <w:r>
             <w:rPr>
@@ -739,7 +739,7 @@
             <w:rPr>
               <w:noProof/>
             </w:rPr>
-            <w:instrText xml:space="preserve"> PAGEREF _Toc121673846 \h </w:instrText>
+            <w:instrText xml:space="preserve"> PAGEREF _Toc121675035 \h </w:instrText>
           </w:r>
           <w:r>
             <w:rPr>
@@ -756,7 +756,7 @@
             <w:rPr>
               <w:noProof/>
             </w:rPr>
-            <w:t>6</w:t>
+            <w:t>7</w:t>
           </w:r>
           <w:r>
             <w:rPr>
@@ -804,7 +804,7 @@
             <w:rPr>
               <w:noProof/>
             </w:rPr>
-            <w:instrText xml:space="preserve"> PAGEREF _Toc121673847 \h </w:instrText>
+            <w:instrText xml:space="preserve"> PAGEREF _Toc121675036 \h </w:instrText>
           </w:r>
           <w:r>
             <w:rPr>
@@ -821,7 +821,7 @@
             <w:rPr>
               <w:noProof/>
             </w:rPr>
-            <w:t>7</w:t>
+            <w:t>8</w:t>
           </w:r>
           <w:r>
             <w:rPr>
@@ -865,7 +865,7 @@
             <w:rPr>
               <w:noProof/>
             </w:rPr>
-            <w:instrText xml:space="preserve"> PAGEREF _Toc121673848 \h </w:instrText>
+            <w:instrText xml:space="preserve"> PAGEREF _Toc121675037 \h </w:instrText>
           </w:r>
           <w:r>
             <w:rPr>
@@ -882,7 +882,7 @@
             <w:rPr>
               <w:noProof/>
             </w:rPr>
-            <w:t>7</w:t>
+            <w:t>8</w:t>
           </w:r>
           <w:r>
             <w:rPr>
@@ -926,7 +926,7 @@
             <w:rPr>
               <w:noProof/>
             </w:rPr>
-            <w:instrText xml:space="preserve"> PAGEREF _Toc121673849 \h </w:instrText>
+            <w:instrText xml:space="preserve"> PAGEREF _Toc121675038 \h </w:instrText>
           </w:r>
           <w:r>
             <w:rPr>
@@ -943,7 +943,7 @@
             <w:rPr>
               <w:noProof/>
             </w:rPr>
-            <w:t>7</w:t>
+            <w:t>8</w:t>
           </w:r>
           <w:r>
             <w:rPr>
@@ -987,7 +987,7 @@
             <w:rPr>
               <w:noProof/>
             </w:rPr>
-            <w:instrText xml:space="preserve"> PAGEREF _Toc121673850 \h </w:instrText>
+            <w:instrText xml:space="preserve"> PAGEREF _Toc121675039 \h </w:instrText>
           </w:r>
           <w:r>
             <w:rPr>
@@ -1004,7 +1004,7 @@
             <w:rPr>
               <w:noProof/>
             </w:rPr>
-            <w:t>8</w:t>
+            <w:t>9</w:t>
           </w:r>
           <w:r>
             <w:rPr>
@@ -1048,7 +1048,7 @@
             <w:rPr>
               <w:noProof/>
             </w:rPr>
-            <w:instrText xml:space="preserve"> PAGEREF _Toc121673851 \h </w:instrText>
+            <w:instrText xml:space="preserve"> PAGEREF _Toc121675040 \h </w:instrText>
           </w:r>
           <w:r>
             <w:rPr>
@@ -1065,7 +1065,7 @@
             <w:rPr>
               <w:noProof/>
             </w:rPr>
-            <w:t>8</w:t>
+            <w:t>9</w:t>
           </w:r>
           <w:r>
             <w:rPr>
@@ -1110,7 +1110,7 @@
             <w:rPr>
               <w:noProof/>
             </w:rPr>
-            <w:instrText xml:space="preserve"> PAGEREF _Toc121673852 \h </w:instrText>
+            <w:instrText xml:space="preserve"> PAGEREF _Toc121675041 \h </w:instrText>
           </w:r>
           <w:r>
             <w:rPr>
@@ -1127,7 +1127,7 @@
             <w:rPr>
               <w:noProof/>
             </w:rPr>
-            <w:t>9</w:t>
+            <w:t>10</w:t>
           </w:r>
           <w:r>
             <w:rPr>
@@ -1171,7 +1171,7 @@
             <w:rPr>
               <w:noProof/>
             </w:rPr>
-            <w:instrText xml:space="preserve"> PAGEREF _Toc121673853 \h </w:instrText>
+            <w:instrText xml:space="preserve"> PAGEREF _Toc121675042 \h </w:instrText>
           </w:r>
           <w:r>
             <w:rPr>
@@ -1188,7 +1188,7 @@
             <w:rPr>
               <w:noProof/>
             </w:rPr>
-            <w:t>10</w:t>
+            <w:t>11</w:t>
           </w:r>
           <w:r>
             <w:rPr>
@@ -1232,7 +1232,7 @@
             <w:rPr>
               <w:noProof/>
             </w:rPr>
-            <w:instrText xml:space="preserve"> PAGEREF _Toc121673854 \h </w:instrText>
+            <w:instrText xml:space="preserve"> PAGEREF _Toc121675043 \h </w:instrText>
           </w:r>
           <w:r>
             <w:rPr>
@@ -1249,7 +1249,7 @@
             <w:rPr>
               <w:noProof/>
             </w:rPr>
-            <w:t>10</w:t>
+            <w:t>12</w:t>
           </w:r>
           <w:r>
             <w:rPr>
@@ -1293,7 +1293,7 @@
             <w:rPr>
               <w:noProof/>
             </w:rPr>
-            <w:instrText xml:space="preserve"> PAGEREF _Toc121673855 \h </w:instrText>
+            <w:instrText xml:space="preserve"> PAGEREF _Toc121675044 \h </w:instrText>
           </w:r>
           <w:r>
             <w:rPr>
@@ -1310,7 +1310,7 @@
             <w:rPr>
               <w:noProof/>
             </w:rPr>
-            <w:t>11</w:t>
+            <w:t>12</w:t>
           </w:r>
           <w:r>
             <w:rPr>
@@ -1358,7 +1358,7 @@
             <w:rPr>
               <w:noProof/>
             </w:rPr>
-            <w:instrText xml:space="preserve"> PAGEREF _Toc121673856 \h </w:instrText>
+            <w:instrText xml:space="preserve"> PAGEREF _Toc121675045 \h </w:instrText>
           </w:r>
           <w:r>
             <w:rPr>
@@ -1375,7 +1375,7 @@
             <w:rPr>
               <w:noProof/>
             </w:rPr>
-            <w:t>11</w:t>
+            <w:t>13</w:t>
           </w:r>
           <w:r>
             <w:rPr>
@@ -1413,7 +1413,7 @@
       <w:pPr>
         <w:pStyle w:val="Heading1"/>
       </w:pPr>
-      <w:bookmarkStart w:id="0" w:name="_Toc121673837"/>
+      <w:bookmarkStart w:id="0" w:name="_Toc121675026"/>
       <w:r>
         <w:rPr>
           <w:rStyle w:val="Emphasis"/>
@@ -1436,7 +1436,7 @@
       <w:pPr>
         <w:pStyle w:val="Heading2"/>
       </w:pPr>
-      <w:bookmarkStart w:id="1" w:name="_Toc121673838"/>
+      <w:bookmarkStart w:id="1" w:name="_Toc121675027"/>
       <w:r>
         <w:t>I</w:t>
       </w:r>
@@ -1478,7 +1478,7 @@
       <w:pPr>
         <w:pStyle w:val="Heading2"/>
       </w:pPr>
-      <w:bookmarkStart w:id="2" w:name="_Toc121673839"/>
+      <w:bookmarkStart w:id="2" w:name="_Toc121675028"/>
       <w:r>
         <w:t>Transformations</w:t>
       </w:r>
@@ -1902,7 +1902,7 @@
       <w:pPr>
         <w:pStyle w:val="Heading1"/>
       </w:pPr>
-      <w:bookmarkStart w:id="3" w:name="_Toc121673840"/>
+      <w:bookmarkStart w:id="3" w:name="_Toc121675029"/>
       <w:r>
         <w:rPr>
           <w:rStyle w:val="Emphasis"/>
@@ -1919,7 +1919,7 @@
       <w:pPr>
         <w:pStyle w:val="Heading2"/>
       </w:pPr>
-      <w:bookmarkStart w:id="4" w:name="_Toc121673841"/>
+      <w:bookmarkStart w:id="4" w:name="_Toc121675030"/>
       <w:r>
         <w:t>Restatement of Problem</w:t>
       </w:r>
@@ -1938,7 +1938,7 @@
       <w:pPr>
         <w:pStyle w:val="Heading2"/>
       </w:pPr>
-      <w:bookmarkStart w:id="5" w:name="_Toc121673842"/>
+      <w:bookmarkStart w:id="5" w:name="_Toc121675031"/>
       <w:r>
         <w:t>Build and Fit the model</w:t>
       </w:r>
@@ -2220,7 +2220,7 @@
       <w:pPr>
         <w:pStyle w:val="Heading2"/>
       </w:pPr>
-      <w:bookmarkStart w:id="6" w:name="_Toc121673843"/>
+      <w:bookmarkStart w:id="6" w:name="_Toc121675032"/>
       <w:r>
         <w:lastRenderedPageBreak/>
         <w:t>Checking Assumptions</w:t>
@@ -2241,7 +2241,7 @@
           <w:bdr w:val="none" w:sz="0" w:space="0" w:color="auto" w:frame="1"/>
         </w:rPr>
         <w:drawing>
-          <wp:inline distT="0" distB="0" distL="0" distR="0" wp14:anchorId="5923D576" wp14:editId="2577E119">
+          <wp:inline distT="0" distB="0" distL="0" distR="0" wp14:anchorId="5923D576" wp14:editId="12A1E8B5">
             <wp:extent cx="2897505" cy="1697990"/>
             <wp:effectExtent l="0" t="0" r="0" b="0"/>
             <wp:docPr id="9" name="Picture 9" descr="Chart, scatter chart&#10;&#10;Description automatically generated"/>
@@ -2351,13 +2351,206 @@
         <w:pStyle w:val="NormalWeb"/>
         <w:spacing w:before="0" w:beforeAutospacing="0" w:after="240" w:afterAutospacing="0"/>
         <w:ind w:right="-620"/>
-      </w:pPr>
-      <w:r>
-        <w:rPr>
-          <w:rFonts w:ascii="Verdana" w:hAnsi="Verdana"/>
-          <w:color w:val="5F5F5F"/>
-        </w:rPr>
-        <w:t>The “Residual vs Predicted Values” and “Residual Histogram” for the log of sales price has a few extreme residuals but follows a normal distribution.</w:t>
+        <w:rPr>
+          <w:rFonts w:ascii="Verdana" w:hAnsi="Verdana"/>
+          <w:color w:val="5F5F5F"/>
+        </w:rPr>
+      </w:pPr>
+      <w:r>
+        <w:rPr>
+          <w:rFonts w:ascii="Verdana" w:hAnsi="Verdana"/>
+          <w:noProof/>
+          <w:color w:val="5F5F5F"/>
+        </w:rPr>
+        <mc:AlternateContent>
+          <mc:Choice Requires="wps">
+            <w:drawing>
+              <wp:anchor distT="45720" distB="45720" distL="114300" distR="114300" simplePos="0" relativeHeight="251664384" behindDoc="0" locked="0" layoutInCell="1" allowOverlap="1" wp14:anchorId="6E6087A9" wp14:editId="0D2B3823">
+                <wp:simplePos x="0" y="0"/>
+                <wp:positionH relativeFrom="margin">
+                  <wp:align>left</wp:align>
+                </wp:positionH>
+                <wp:positionV relativeFrom="paragraph">
+                  <wp:posOffset>16741</wp:posOffset>
+                </wp:positionV>
+                <wp:extent cx="842645" cy="296545"/>
+                <wp:effectExtent l="0" t="0" r="14605" b="27305"/>
+                <wp:wrapSquare wrapText="bothSides"/>
+                <wp:docPr id="23" name="Text Box 2"/>
+                <wp:cNvGraphicFramePr>
+                  <a:graphicFrameLocks xmlns:a="http://schemas.openxmlformats.org/drawingml/2006/main"/>
+                </wp:cNvGraphicFramePr>
+                <a:graphic xmlns:a="http://schemas.openxmlformats.org/drawingml/2006/main">
+                  <a:graphicData uri="http://schemas.microsoft.com/office/word/2010/wordprocessingShape">
+                    <wps:wsp>
+                      <wps:cNvSpPr txBox="1">
+                        <a:spLocks noChangeArrowheads="1"/>
+                      </wps:cNvSpPr>
+                      <wps:spPr bwMode="auto">
+                        <a:xfrm>
+                          <a:off x="0" y="0"/>
+                          <a:ext cx="842645" cy="296883"/>
+                        </a:xfrm>
+                        <a:prstGeom prst="rect">
+                          <a:avLst/>
+                        </a:prstGeom>
+                        <a:solidFill>
+                          <a:srgbClr val="FFFFFF"/>
+                        </a:solidFill>
+                        <a:ln w="9525">
+                          <a:solidFill>
+                            <a:srgbClr val="000000"/>
+                          </a:solidFill>
+                          <a:miter lim="800000"/>
+                          <a:headEnd/>
+                          <a:tailEnd/>
+                        </a:ln>
+                      </wps:spPr>
+                      <wps:txbx>
+                        <w:txbxContent>
+                          <w:p>
+                            <w:r>
+                              <w:t xml:space="preserve">Figure </w:t>
+                            </w:r>
+                            <w:r>
+                              <w:t>3</w:t>
+                            </w:r>
+                          </w:p>
+                        </w:txbxContent>
+                      </wps:txbx>
+                      <wps:bodyPr rot="0" vert="horz" wrap="square" lIns="91440" tIns="45720" rIns="91440" bIns="45720" anchor="t" anchorCtr="0">
+                        <a:noAutofit/>
+                      </wps:bodyPr>
+                    </wps:wsp>
+                  </a:graphicData>
+                </a:graphic>
+                <wp14:sizeRelH relativeFrom="margin">
+                  <wp14:pctWidth>0</wp14:pctWidth>
+                </wp14:sizeRelH>
+                <wp14:sizeRelV relativeFrom="margin">
+                  <wp14:pctHeight>0</wp14:pctHeight>
+                </wp14:sizeRelV>
+              </wp:anchor>
+            </w:drawing>
+          </mc:Choice>
+          <mc:Fallback>
+            <w:pict>
+              <v:shape w14:anchorId="6E6087A9" id="_x0000_s1028" type="#_x0000_t202" style="position:absolute;margin-left:0;margin-top:1.3pt;width:66.35pt;height:23.35pt;z-index:251664384;visibility:visible;mso-wrap-style:square;mso-width-percent:0;mso-height-percent:0;mso-wrap-distance-left:9pt;mso-wrap-distance-top:3.6pt;mso-wrap-distance-right:9pt;mso-wrap-distance-bottom:3.6pt;mso-position-horizontal:left;mso-position-horizontal-relative:margin;mso-position-vertical:absolute;mso-position-vertical-relative:text;mso-width-percent:0;mso-height-percent:0;mso-width-relative:margin;mso-height-relative:margin;v-text-anchor:top" o:gfxdata="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">
+                <v:textbox>
+                  <w:txbxContent>
+                    <w:p>
+                      <w:r>
+                        <w:t xml:space="preserve">Figure </w:t>
+                      </w:r>
+                      <w:r>
+                        <w:t>3</w:t>
+                      </w:r>
+                    </w:p>
+                  </w:txbxContent>
+                </v:textbox>
+                <w10:wrap type="square" anchorx="margin"/>
+              </v:shape>
+            </w:pict>
+          </mc:Fallback>
+        </mc:AlternateContent>
+      </w:r>
+      <w:r>
+        <w:rPr>
+          <w:rFonts w:ascii="Verdana" w:hAnsi="Verdana"/>
+          <w:noProof/>
+          <w:color w:val="5F5F5F"/>
+        </w:rPr>
+        <mc:AlternateContent>
+          <mc:Choice Requires="wps">
+            <w:drawing>
+              <wp:anchor distT="45720" distB="45720" distL="114300" distR="114300" simplePos="0" relativeHeight="251666432" behindDoc="0" locked="0" layoutInCell="1" allowOverlap="1" wp14:anchorId="629EC2EA" wp14:editId="65280D7A">
+                <wp:simplePos x="0" y="0"/>
+                <wp:positionH relativeFrom="margin">
+                  <wp:posOffset>2966605</wp:posOffset>
+                </wp:positionH>
+                <wp:positionV relativeFrom="paragraph">
+                  <wp:posOffset>10325</wp:posOffset>
+                </wp:positionV>
+                <wp:extent cx="842645" cy="284480"/>
+                <wp:effectExtent l="0" t="0" r="14605" b="20320"/>
+                <wp:wrapSquare wrapText="bothSides"/>
+                <wp:docPr id="24" name="Text Box 2"/>
+                <wp:cNvGraphicFramePr>
+                  <a:graphicFrameLocks xmlns:a="http://schemas.openxmlformats.org/drawingml/2006/main"/>
+                </wp:cNvGraphicFramePr>
+                <a:graphic xmlns:a="http://schemas.openxmlformats.org/drawingml/2006/main">
+                  <a:graphicData uri="http://schemas.microsoft.com/office/word/2010/wordprocessingShape">
+                    <wps:wsp>
+                      <wps:cNvSpPr txBox="1">
+                        <a:spLocks noChangeArrowheads="1"/>
+                      </wps:cNvSpPr>
+                      <wps:spPr bwMode="auto">
+                        <a:xfrm>
+                          <a:off x="0" y="0"/>
+                          <a:ext cx="842645" cy="284480"/>
+                        </a:xfrm>
+                        <a:prstGeom prst="rect">
+                          <a:avLst/>
+                        </a:prstGeom>
+                        <a:solidFill>
+                          <a:srgbClr val="FFFFFF"/>
+                        </a:solidFill>
+                        <a:ln w="9525">
+                          <a:solidFill>
+                            <a:srgbClr val="000000"/>
+                          </a:solidFill>
+                          <a:miter lim="800000"/>
+                          <a:headEnd/>
+                          <a:tailEnd/>
+                        </a:ln>
+                      </wps:spPr>
+                      <wps:txbx>
+                        <w:txbxContent>
+                          <w:p>
+                            <w:r>
+                              <w:t xml:space="preserve">Figure </w:t>
+                            </w:r>
+                            <w:r>
+                              <w:t>4</w:t>
+                            </w:r>
+                          </w:p>
+                        </w:txbxContent>
+                      </wps:txbx>
+                      <wps:bodyPr rot="0" vert="horz" wrap="square" lIns="91440" tIns="45720" rIns="91440" bIns="45720" anchor="t" anchorCtr="0">
+                        <a:noAutofit/>
+                      </wps:bodyPr>
+                    </wps:wsp>
+                  </a:graphicData>
+                </a:graphic>
+                <wp14:sizeRelH relativeFrom="margin">
+                  <wp14:pctWidth>0</wp14:pctWidth>
+                </wp14:sizeRelH>
+                <wp14:sizeRelV relativeFrom="margin">
+                  <wp14:pctHeight>0</wp14:pctHeight>
+                </wp14:sizeRelV>
+              </wp:anchor>
+            </w:drawing>
+          </mc:Choice>
+          <mc:Fallback>
+            <w:pict>
+              <v:shape w14:anchorId="629EC2EA" id="_x0000_s1029" type="#_x0000_t202" style="position:absolute;margin-left:233.6pt;margin-top:.8pt;width:66.35pt;height:22.4pt;z-index:251666432;visibility:visible;mso-wrap-style:square;mso-width-percent:0;mso-height-percent:0;mso-wrap-distance-left:9pt;mso-wrap-distance-top:3.6pt;mso-wrap-distance-right:9pt;mso-wrap-distance-bottom:3.6pt;mso-position-horizontal:absolute;mso-position-horizontal-relative:margin;mso-position-vertical:absolute;mso-position-vertical-relative:text;mso-width-percent:0;mso-height-percent:0;mso-width-relative:margin;mso-height-relative:margin;v-text-anchor:top" o:gfxdata="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">
+                <v:textbox>
+                  <w:txbxContent>
+                    <w:p>
+                      <w:r>
+                        <w:t xml:space="preserve">Figure </w:t>
+                      </w:r>
+                      <w:r>
+                        <w:t>4</w:t>
+                      </w:r>
+                    </w:p>
+                  </w:txbxContent>
+                </v:textbox>
+                <w10:wrap type="square" anchorx="margin"/>
+              </v:shape>
+            </w:pict>
+          </mc:Fallback>
+        </mc:AlternateContent>
       </w:r>
     </w:p>
     <w:p>
@@ -2365,28 +2558,11 @@
         <w:pStyle w:val="NormalWeb"/>
         <w:spacing w:before="0" w:beforeAutospacing="0" w:after="240" w:afterAutospacing="0"/>
         <w:ind w:right="-620"/>
-      </w:pPr>
-      <w:r>
-        <w:rPr>
-          <w:rFonts w:ascii="Verdana" w:hAnsi="Verdana"/>
-          <w:color w:val="5F5F5F"/>
-        </w:rPr>
-        <w:t>Linearity: A linear relationship does seem appropriate to describing the data, although due to some outliers, this does not seem to hold constant above 3000 ft</w:t>
-      </w:r>
-      <w:r>
-        <w:rPr>
-          <w:rFonts w:ascii="Verdana" w:hAnsi="Verdana"/>
-          <w:color w:val="5F5F5F"/>
-        </w:rPr>
-        <w:t>^2</w:t>
-      </w:r>
-      <w:r>
-        <w:rPr>
-          <w:rFonts w:ascii="Verdana" w:hAnsi="Verdana"/>
-          <w:color w:val="5F5F5F"/>
-        </w:rPr>
-        <w:t>. </w:t>
-      </w:r>
+        <w:rPr>
+          <w:rFonts w:ascii="Verdana" w:hAnsi="Verdana"/>
+          <w:color w:val="5F5F5F"/>
+        </w:rPr>
+      </w:pPr>
     </w:p>
     <w:p>
       <w:pPr>
@@ -2399,7 +2575,7 @@
           <w:rFonts w:ascii="Verdana" w:hAnsi="Verdana"/>
           <w:color w:val="5F5F5F"/>
         </w:rPr>
-        <w:t>Normality: Normality seems to be intact. There is some evidence of outliers in the dataset, but given the sample size we will cite the Central Limit theorem and proceed to investigating all other assumptions</w:t>
+        <w:t>The “Residual vs Predicted Values” and “Residual Histogram” for the log of sales price has a few extreme residuals but follows a normal distribution.</w:t>
       </w:r>
     </w:p>
     <w:p>
@@ -2413,21 +2589,21 @@
           <w:rFonts w:ascii="Verdana" w:hAnsi="Verdana"/>
           <w:color w:val="5F5F5F"/>
         </w:rPr>
-        <w:t xml:space="preserve">Constant Variance: There is a cluster of residuals and they do not seem to be </w:t>
-      </w:r>
-      <w:r>
-        <w:rPr>
-          <w:rFonts w:ascii="Verdana" w:hAnsi="Verdana"/>
-          <w:color w:val="5F5F5F"/>
-        </w:rPr>
-        <w:t>equally</w:t>
-      </w:r>
-      <w:r>
-        <w:rPr>
-          <w:rFonts w:ascii="Verdana" w:hAnsi="Verdana"/>
-          <w:color w:val="5F5F5F"/>
-        </w:rPr>
-        <w:t xml:space="preserve"> spread.</w:t>
+        <w:t>Linearity: A linear relationship does seem appropriate to describing the data, although due to some outliers, this does not seem to hold constant above 3000 ft</w:t>
+      </w:r>
+      <w:r>
+        <w:rPr>
+          <w:rFonts w:ascii="Verdana" w:hAnsi="Verdana"/>
+          <w:color w:val="5F5F5F"/>
+        </w:rPr>
+        <w:t>^2</w:t>
+      </w:r>
+      <w:r>
+        <w:rPr>
+          <w:rFonts w:ascii="Verdana" w:hAnsi="Verdana"/>
+          <w:color w:val="5F5F5F"/>
+        </w:rPr>
+        <w:t>. </w:t>
       </w:r>
     </w:p>
     <w:p>
@@ -2441,7 +2617,7 @@
           <w:rFonts w:ascii="Verdana" w:hAnsi="Verdana"/>
           <w:color w:val="5F5F5F"/>
         </w:rPr>
-        <w:t>Independence: We will assume independence, but will note that the homes we are investigating are within a specific set of neighborhoods and certain confounding variables could present themselves such as same company of construction workers with certain home buy/sell relationship, and neighborhoods with certain levels of wealth will attract various buyers/sells that can influence the pricing for one neighborhood to another etc.  </w:t>
+        <w:t>Normality: Normality seems to be intact. There is some evidence of outliers in the dataset, but given the sample size we will cite the Central Limit theorem and proceed to investigating all other assumptions</w:t>
       </w:r>
     </w:p>
     <w:p>
@@ -2455,14 +2631,56 @@
           <w:rFonts w:ascii="Verdana" w:hAnsi="Verdana"/>
           <w:color w:val="5F5F5F"/>
         </w:rPr>
-        <w:t xml:space="preserve">Given the evidence of non-constant variance and present outliers, we will proceed with a LOG-LOG transformation which addresses our concerns and will allow us to present accurate and interpretable findings. </w:t>
+        <w:t xml:space="preserve">Constant Variance: There is a cluster of residuals and they do not seem to be </w:t>
+      </w:r>
+      <w:r>
+        <w:rPr>
+          <w:rFonts w:ascii="Verdana" w:hAnsi="Verdana"/>
+          <w:color w:val="5F5F5F"/>
+        </w:rPr>
+        <w:t>equally</w:t>
+      </w:r>
+      <w:r>
+        <w:rPr>
+          <w:rFonts w:ascii="Verdana" w:hAnsi="Verdana"/>
+          <w:color w:val="5F5F5F"/>
+        </w:rPr>
+        <w:t xml:space="preserve"> spread.</w:t>
       </w:r>
     </w:p>
     <w:p>
       <w:pPr>
+        <w:pStyle w:val="NormalWeb"/>
+        <w:spacing w:before="0" w:beforeAutospacing="0" w:after="240" w:afterAutospacing="0"/>
+        <w:ind w:right="-620"/>
+      </w:pPr>
+      <w:r>
+        <w:rPr>
+          <w:rFonts w:ascii="Verdana" w:hAnsi="Verdana"/>
+          <w:color w:val="5F5F5F"/>
+        </w:rPr>
+        <w:t>Independence: We will assume independence, but will note that the homes we are investigating are within a specific set of neighborhoods and certain confounding variables could present themselves such as same company of construction workers with certain home buy/sell relationship, and neighborhoods with certain levels of wealth will attract various buyers/sells that can influence the pricing for one neighborhood to another etc.  </w:t>
+      </w:r>
+    </w:p>
+    <w:p>
+      <w:pPr>
+        <w:pStyle w:val="NormalWeb"/>
+        <w:spacing w:before="0" w:beforeAutospacing="0" w:after="240" w:afterAutospacing="0"/>
+        <w:ind w:right="-620"/>
+      </w:pPr>
+      <w:r>
+        <w:rPr>
+          <w:rFonts w:ascii="Verdana" w:hAnsi="Verdana"/>
+          <w:color w:val="5F5F5F"/>
+        </w:rPr>
+        <w:t xml:space="preserve">Given the evidence of non-constant variance and present outliers, we will proceed with a LOG-LOG transformation which addresses our concerns and will allow us to present accurate and interpretable findings. </w:t>
+      </w:r>
+    </w:p>
+    <w:p>
+      <w:pPr>
         <w:pStyle w:val="Heading2"/>
       </w:pPr>
-      <w:bookmarkStart w:id="7" w:name="_Toc121673844"/>
+      <w:bookmarkStart w:id="7" w:name="_Toc121675033"/>
       <w:r>
         <w:lastRenderedPageBreak/>
         <w:t>Influential point analysis</w:t>
@@ -2488,7 +2706,7 @@
           <w:lang w:eastAsia="en-US"/>
         </w:rPr>
         <w:drawing>
-          <wp:inline distT="0" distB="0" distL="0" distR="0" wp14:anchorId="1B851479" wp14:editId="4EB0E1C9">
+          <wp:inline distT="0" distB="0" distL="0" distR="0" wp14:anchorId="1B851479" wp14:editId="27ADEB5B">
             <wp:extent cx="2766695" cy="1603375"/>
             <wp:effectExtent l="0" t="0" r="0" b="0"/>
             <wp:docPr id="15" name="Picture 15" descr="Chart&#10;&#10;Description automatically generated"/>
@@ -2598,6 +2816,224 @@
       <w:pPr>
         <w:spacing w:line="240" w:lineRule="auto"/>
         <w:rPr>
+          <w:rFonts w:ascii="Verdana" w:eastAsia="Times New Roman" w:hAnsi="Verdana" w:cs="Times New Roman"/>
+          <w:color w:val="5F5F5F"/>
+          <w:lang w:eastAsia="en-US"/>
+        </w:rPr>
+      </w:pPr>
+      <w:r>
+        <w:rPr>
+          <w:rFonts w:ascii="Verdana" w:eastAsia="Times New Roman" w:hAnsi="Verdana" w:cs="Times New Roman"/>
+          <w:noProof/>
+          <w:color w:val="5F5F5F"/>
+          <w:lang w:eastAsia="en-US"/>
+        </w:rPr>
+        <mc:AlternateContent>
+          <mc:Choice Requires="wps">
+            <w:drawing>
+              <wp:anchor distT="45720" distB="45720" distL="114300" distR="114300" simplePos="0" relativeHeight="251670528" behindDoc="0" locked="0" layoutInCell="1" allowOverlap="1" wp14:anchorId="23DBAF5E" wp14:editId="43A58046">
+                <wp:simplePos x="0" y="0"/>
+                <wp:positionH relativeFrom="margin">
+                  <wp:posOffset>2907228</wp:posOffset>
+                </wp:positionH>
+                <wp:positionV relativeFrom="paragraph">
+                  <wp:posOffset>9945</wp:posOffset>
+                </wp:positionV>
+                <wp:extent cx="842645" cy="296545"/>
+                <wp:effectExtent l="0" t="0" r="14605" b="27305"/>
+                <wp:wrapSquare wrapText="bothSides"/>
+                <wp:docPr id="26" name="Text Box 2"/>
+                <wp:cNvGraphicFramePr>
+                  <a:graphicFrameLocks xmlns:a="http://schemas.openxmlformats.org/drawingml/2006/main"/>
+                </wp:cNvGraphicFramePr>
+                <a:graphic xmlns:a="http://schemas.openxmlformats.org/drawingml/2006/main">
+                  <a:graphicData uri="http://schemas.microsoft.com/office/word/2010/wordprocessingShape">
+                    <wps:wsp>
+                      <wps:cNvSpPr txBox="1">
+                        <a:spLocks noChangeArrowheads="1"/>
+                      </wps:cNvSpPr>
+                      <wps:spPr bwMode="auto">
+                        <a:xfrm>
+                          <a:off x="0" y="0"/>
+                          <a:ext cx="842645" cy="296545"/>
+                        </a:xfrm>
+                        <a:prstGeom prst="rect">
+                          <a:avLst/>
+                        </a:prstGeom>
+                        <a:solidFill>
+                          <a:srgbClr val="FFFFFF"/>
+                        </a:solidFill>
+                        <a:ln w="9525">
+                          <a:solidFill>
+                            <a:srgbClr val="000000"/>
+                          </a:solidFill>
+                          <a:miter lim="800000"/>
+                          <a:headEnd/>
+                          <a:tailEnd/>
+                        </a:ln>
+                      </wps:spPr>
+                      <wps:txbx>
+                        <w:txbxContent>
+                          <w:p>
+                            <w:r>
+                              <w:t xml:space="preserve">Figure </w:t>
+                            </w:r>
+                            <w:r>
+                              <w:t>6</w:t>
+                            </w:r>
+                          </w:p>
+                        </w:txbxContent>
+                      </wps:txbx>
+                      <wps:bodyPr rot="0" vert="horz" wrap="square" lIns="91440" tIns="45720" rIns="91440" bIns="45720" anchor="t" anchorCtr="0">
+                        <a:noAutofit/>
+                      </wps:bodyPr>
+                    </wps:wsp>
+                  </a:graphicData>
+                </a:graphic>
+                <wp14:sizeRelH relativeFrom="margin">
+                  <wp14:pctWidth>0</wp14:pctWidth>
+                </wp14:sizeRelH>
+                <wp14:sizeRelV relativeFrom="margin">
+                  <wp14:pctHeight>0</wp14:pctHeight>
+                </wp14:sizeRelV>
+              </wp:anchor>
+            </w:drawing>
+          </mc:Choice>
+          <mc:Fallback>
+            <w:pict>
+              <v:shape w14:anchorId="23DBAF5E" id="_x0000_s1030" type="#_x0000_t202" style="position:absolute;margin-left:228.9pt;margin-top:.8pt;width:66.35pt;height:23.35pt;z-index:251670528;visibility:visible;mso-wrap-style:square;mso-width-percent:0;mso-height-percent:0;mso-wrap-distance-left:9pt;mso-wrap-distance-top:3.6pt;mso-wrap-distance-right:9pt;mso-wrap-distance-bottom:3.6pt;mso-position-horizontal:absolute;mso-position-horizontal-relative:margin;mso-position-vertical:absolute;mso-position-vertical-relative:text;mso-width-percent:0;mso-height-percent:0;mso-width-relative:margin;mso-height-relative:margin;v-text-anchor:top" o:gfxdata="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">
+                <v:textbox>
+                  <w:txbxContent>
+                    <w:p>
+                      <w:r>
+                        <w:t xml:space="preserve">Figure </w:t>
+                      </w:r>
+                      <w:r>
+                        <w:t>6</w:t>
+                      </w:r>
+                    </w:p>
+                  </w:txbxContent>
+                </v:textbox>
+                <w10:wrap type="square" anchorx="margin"/>
+              </v:shape>
+            </w:pict>
+          </mc:Fallback>
+        </mc:AlternateContent>
+      </w:r>
+      <w:r>
+        <w:rPr>
+          <w:rFonts w:ascii="Verdana" w:eastAsia="Times New Roman" w:hAnsi="Verdana" w:cs="Times New Roman"/>
+          <w:noProof/>
+          <w:color w:val="5F5F5F"/>
+          <w:lang w:eastAsia="en-US"/>
+        </w:rPr>
+        <mc:AlternateContent>
+          <mc:Choice Requires="wps">
+            <w:drawing>
+              <wp:anchor distT="45720" distB="45720" distL="114300" distR="114300" simplePos="0" relativeHeight="251668480" behindDoc="0" locked="0" layoutInCell="1" allowOverlap="1" wp14:anchorId="439530A8" wp14:editId="669937B4">
+                <wp:simplePos x="0" y="0"/>
+                <wp:positionH relativeFrom="margin">
+                  <wp:align>left</wp:align>
+                </wp:positionH>
+                <wp:positionV relativeFrom="paragraph">
+                  <wp:posOffset>9946</wp:posOffset>
+                </wp:positionV>
+                <wp:extent cx="842645" cy="296545"/>
+                <wp:effectExtent l="0" t="0" r="14605" b="27305"/>
+                <wp:wrapSquare wrapText="bothSides"/>
+                <wp:docPr id="25" name="Text Box 2"/>
+                <wp:cNvGraphicFramePr>
+                  <a:graphicFrameLocks xmlns:a="http://schemas.openxmlformats.org/drawingml/2006/main"/>
+                </wp:cNvGraphicFramePr>
+                <a:graphic xmlns:a="http://schemas.openxmlformats.org/drawingml/2006/main">
+                  <a:graphicData uri="http://schemas.microsoft.com/office/word/2010/wordprocessingShape">
+                    <wps:wsp>
+                      <wps:cNvSpPr txBox="1">
+                        <a:spLocks noChangeArrowheads="1"/>
+                      </wps:cNvSpPr>
+                      <wps:spPr bwMode="auto">
+                        <a:xfrm>
+                          <a:off x="0" y="0"/>
+                          <a:ext cx="842645" cy="296545"/>
+                        </a:xfrm>
+                        <a:prstGeom prst="rect">
+                          <a:avLst/>
+                        </a:prstGeom>
+                        <a:solidFill>
+                          <a:srgbClr val="FFFFFF"/>
+                        </a:solidFill>
+                        <a:ln w="9525">
+                          <a:solidFill>
+                            <a:srgbClr val="000000"/>
+                          </a:solidFill>
+                          <a:miter lim="800000"/>
+                          <a:headEnd/>
+                          <a:tailEnd/>
+                        </a:ln>
+                      </wps:spPr>
+                      <wps:txbx>
+                        <w:txbxContent>
+                          <w:p>
+                            <w:r>
+                              <w:t xml:space="preserve">Figure </w:t>
+                            </w:r>
+                            <w:r>
+                              <w:t>5</w:t>
+                            </w:r>
+                          </w:p>
+                        </w:txbxContent>
+                      </wps:txbx>
+                      <wps:bodyPr rot="0" vert="horz" wrap="square" lIns="91440" tIns="45720" rIns="91440" bIns="45720" anchor="t" anchorCtr="0">
+                        <a:noAutofit/>
+                      </wps:bodyPr>
+                    </wps:wsp>
+                  </a:graphicData>
+                </a:graphic>
+                <wp14:sizeRelH relativeFrom="margin">
+                  <wp14:pctWidth>0</wp14:pctWidth>
+                </wp14:sizeRelH>
+                <wp14:sizeRelV relativeFrom="margin">
+                  <wp14:pctHeight>0</wp14:pctHeight>
+                </wp14:sizeRelV>
+              </wp:anchor>
+            </w:drawing>
+          </mc:Choice>
+          <mc:Fallback>
+            <w:pict>
+              <v:shape w14:anchorId="439530A8" id="_x0000_s1031" type="#_x0000_t202" style="position:absolute;margin-left:0;margin-top:.8pt;width:66.35pt;height:23.35pt;z-index:251668480;visibility:visible;mso-wrap-style:square;mso-width-percent:0;mso-height-percent:0;mso-wrap-distance-left:9pt;mso-wrap-distance-top:3.6pt;mso-wrap-distance-right:9pt;mso-wrap-distance-bottom:3.6pt;mso-position-horizontal:left;mso-position-horizontal-relative:margin;mso-position-vertical:absolute;mso-position-vertical-relative:text;mso-width-percent:0;mso-height-percent:0;mso-width-relative:margin;mso-height-relative:margin;v-text-anchor:top" o:gfxdata="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">
+                <v:textbox>
+                  <w:txbxContent>
+                    <w:p>
+                      <w:r>
+                        <w:t xml:space="preserve">Figure </w:t>
+                      </w:r>
+                      <w:r>
+                        <w:t>5</w:t>
+                      </w:r>
+                    </w:p>
+                  </w:txbxContent>
+                </v:textbox>
+                <w10:wrap type="square" anchorx="margin"/>
+              </v:shape>
+            </w:pict>
+          </mc:Fallback>
+        </mc:AlternateContent>
+      </w:r>
+    </w:p>
+    <w:p>
+      <w:pPr>
+        <w:spacing w:line="240" w:lineRule="auto"/>
+        <w:rPr>
+          <w:rFonts w:ascii="Verdana" w:eastAsia="Times New Roman" w:hAnsi="Verdana" w:cs="Times New Roman"/>
+          <w:color w:val="5F5F5F"/>
+          <w:lang w:eastAsia="en-US"/>
+        </w:rPr>
+      </w:pPr>
+    </w:p>
+    <w:p>
+      <w:pPr>
+        <w:spacing w:line="240" w:lineRule="auto"/>
+        <w:rPr>
           <w:rFonts w:ascii="Times New Roman" w:eastAsia="Times New Roman" w:hAnsi="Times New Roman" w:cs="Times New Roman"/>
           <w:color w:val="auto"/>
           <w:lang w:eastAsia="en-US"/>
@@ -2710,7 +3146,7 @@
           <w:lang w:eastAsia="en-US"/>
         </w:rPr>
         <w:drawing>
-          <wp:inline distT="0" distB="0" distL="0" distR="0" wp14:anchorId="54A1D5C8" wp14:editId="12BABC57">
+          <wp:inline distT="0" distB="0" distL="0" distR="0" wp14:anchorId="54A1D5C8" wp14:editId="7FD1E0E3">
             <wp:extent cx="2493645" cy="1543685"/>
             <wp:effectExtent l="0" t="0" r="1905" b="0"/>
             <wp:docPr id="13" name="Picture 13" descr="Chart, scatter chart&#10;&#10;Description automatically generated"/>
@@ -2767,9 +3203,17 @@
           <w:lang w:eastAsia="en-US"/>
         </w:rPr>
         <w:drawing>
-          <wp:inline distT="0" distB="0" distL="0" distR="0" wp14:anchorId="5F9344BA" wp14:editId="119B3069">
+          <wp:anchor distT="0" distB="0" distL="114300" distR="114300" simplePos="0" relativeHeight="251673600" behindDoc="1" locked="0" layoutInCell="1" allowOverlap="1" wp14:anchorId="5F9344BA" wp14:editId="29317555">
+            <wp:simplePos x="0" y="0"/>
+            <wp:positionH relativeFrom="column">
+              <wp:posOffset>2493010</wp:posOffset>
+            </wp:positionH>
+            <wp:positionV relativeFrom="paragraph">
+              <wp:posOffset>-2540</wp:posOffset>
+            </wp:positionV>
             <wp:extent cx="2517775" cy="1555750"/>
             <wp:effectExtent l="0" t="0" r="0" b="6350"/>
+            <wp:wrapNone/>
             <wp:docPr id="12" name="Picture 12"/>
             <wp:cNvGraphicFramePr>
               <a:graphicFrameLocks xmlns:a="http://schemas.openxmlformats.org/drawingml/2006/main" noChangeAspect="1"/>
@@ -2812,7 +3256,13 @@
                 </pic:pic>
               </a:graphicData>
             </a:graphic>
-          </wp:inline>
+            <wp14:sizeRelH relativeFrom="page">
+              <wp14:pctWidth>0</wp14:pctWidth>
+            </wp14:sizeRelH>
+            <wp14:sizeRelV relativeFrom="page">
+              <wp14:pctHeight>0</wp14:pctHeight>
+            </wp14:sizeRelV>
+          </wp:anchor>
         </w:drawing>
       </w:r>
     </w:p>
@@ -2831,11 +3281,308 @@
           <w:rFonts w:ascii="Verdana" w:eastAsia="Times New Roman" w:hAnsi="Verdana" w:cs="Times New Roman"/>
           <w:noProof/>
           <w:color w:val="5F5F5F"/>
+          <w:lang w:eastAsia="en-US"/>
+        </w:rPr>
+        <mc:AlternateContent>
+          <mc:Choice Requires="wps">
+            <w:drawing>
+              <wp:anchor distT="45720" distB="45720" distL="114300" distR="114300" simplePos="0" relativeHeight="251677696" behindDoc="1" locked="0" layoutInCell="1" allowOverlap="1" wp14:anchorId="6ED4CCF5" wp14:editId="73899ADD">
+                <wp:simplePos x="0" y="0"/>
+                <wp:positionH relativeFrom="margin">
+                  <wp:posOffset>669716</wp:posOffset>
+                </wp:positionH>
+                <wp:positionV relativeFrom="paragraph">
+                  <wp:posOffset>1190283</wp:posOffset>
+                </wp:positionV>
+                <wp:extent cx="842645" cy="296545"/>
+                <wp:effectExtent l="0" t="0" r="14605" b="27305"/>
+                <wp:wrapNone/>
+                <wp:docPr id="29" name="Text Box 2"/>
+                <wp:cNvGraphicFramePr>
+                  <a:graphicFrameLocks xmlns:a="http://schemas.openxmlformats.org/drawingml/2006/main"/>
+                </wp:cNvGraphicFramePr>
+                <a:graphic xmlns:a="http://schemas.openxmlformats.org/drawingml/2006/main">
+                  <a:graphicData uri="http://schemas.microsoft.com/office/word/2010/wordprocessingShape">
+                    <wps:wsp>
+                      <wps:cNvSpPr txBox="1">
+                        <a:spLocks noChangeArrowheads="1"/>
+                      </wps:cNvSpPr>
+                      <wps:spPr bwMode="auto">
+                        <a:xfrm>
+                          <a:off x="0" y="0"/>
+                          <a:ext cx="842645" cy="296545"/>
+                        </a:xfrm>
+                        <a:prstGeom prst="rect">
+                          <a:avLst/>
+                        </a:prstGeom>
+                        <a:solidFill>
+                          <a:srgbClr val="FFFFFF"/>
+                        </a:solidFill>
+                        <a:ln w="9525">
+                          <a:solidFill>
+                            <a:srgbClr val="000000"/>
+                          </a:solidFill>
+                          <a:miter lim="800000"/>
+                          <a:headEnd/>
+                          <a:tailEnd/>
+                        </a:ln>
+                      </wps:spPr>
+                      <wps:txbx>
+                        <w:txbxContent>
+                          <w:p>
+                            <w:r>
+                              <w:t xml:space="preserve">Figure </w:t>
+                            </w:r>
+                            <w:r>
+                              <w:t>9</w:t>
+                            </w:r>
+                          </w:p>
+                        </w:txbxContent>
+                      </wps:txbx>
+                      <wps:bodyPr rot="0" vert="horz" wrap="square" lIns="91440" tIns="45720" rIns="91440" bIns="45720" anchor="t" anchorCtr="0">
+                        <a:noAutofit/>
+                      </wps:bodyPr>
+                    </wps:wsp>
+                  </a:graphicData>
+                </a:graphic>
+                <wp14:sizeRelH relativeFrom="margin">
+                  <wp14:pctWidth>0</wp14:pctWidth>
+                </wp14:sizeRelH>
+                <wp14:sizeRelV relativeFrom="margin">
+                  <wp14:pctHeight>0</wp14:pctHeight>
+                </wp14:sizeRelV>
+              </wp:anchor>
+            </w:drawing>
+          </mc:Choice>
+          <mc:Fallback>
+            <w:pict>
+              <v:shape w14:anchorId="6ED4CCF5" id="_x0000_s1032" type="#_x0000_t202" style="position:absolute;left:0;text-align:left;margin-left:52.75pt;margin-top:93.7pt;width:66.35pt;height:23.35pt;z-index:-251638784;visibility:visible;mso-wrap-style:square;mso-width-percent:0;mso-height-percent:0;mso-wrap-distance-left:9pt;mso-wrap-distance-top:3.6pt;mso-wrap-distance-right:9pt;mso-wrap-distance-bottom:3.6pt;mso-position-horizontal:absolute;mso-position-horizontal-relative:margin;mso-position-vertical:absolute;mso-position-vertical-relative:text;mso-width-percent:0;mso-height-percent:0;mso-width-relative:margin;mso-height-relative:margin;v-text-anchor:top" o:gfxdata="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">
+                <v:textbox>
+                  <w:txbxContent>
+                    <w:p>
+                      <w:r>
+                        <w:t xml:space="preserve">Figure </w:t>
+                      </w:r>
+                      <w:r>
+                        <w:t>9</w:t>
+                      </w:r>
+                    </w:p>
+                  </w:txbxContent>
+                </v:textbox>
+                <w10:wrap anchorx="margin"/>
+              </v:shape>
+            </w:pict>
+          </mc:Fallback>
+        </mc:AlternateContent>
+      </w:r>
+      <w:r>
+        <w:rPr>
+          <w:rFonts w:ascii="Verdana" w:eastAsia="Times New Roman" w:hAnsi="Verdana" w:cs="Times New Roman"/>
+          <w:noProof/>
+          <w:color w:val="5F5F5F"/>
+          <w:lang w:eastAsia="en-US"/>
+        </w:rPr>
+        <mc:AlternateContent>
+          <mc:Choice Requires="wps">
+            <w:drawing>
+              <wp:anchor distT="45720" distB="45720" distL="114300" distR="114300" simplePos="0" relativeHeight="251675648" behindDoc="1" locked="0" layoutInCell="1" allowOverlap="1" wp14:anchorId="478C3074" wp14:editId="71EE314D">
+                <wp:simplePos x="0" y="0"/>
+                <wp:positionH relativeFrom="margin">
+                  <wp:posOffset>3954343</wp:posOffset>
+                </wp:positionH>
+                <wp:positionV relativeFrom="paragraph">
+                  <wp:posOffset>8571</wp:posOffset>
+                </wp:positionV>
+                <wp:extent cx="842645" cy="296545"/>
+                <wp:effectExtent l="0" t="0" r="14605" b="27305"/>
+                <wp:wrapNone/>
+                <wp:docPr id="28" name="Text Box 2"/>
+                <wp:cNvGraphicFramePr>
+                  <a:graphicFrameLocks xmlns:a="http://schemas.openxmlformats.org/drawingml/2006/main"/>
+                </wp:cNvGraphicFramePr>
+                <a:graphic xmlns:a="http://schemas.openxmlformats.org/drawingml/2006/main">
+                  <a:graphicData uri="http://schemas.microsoft.com/office/word/2010/wordprocessingShape">
+                    <wps:wsp>
+                      <wps:cNvSpPr txBox="1">
+                        <a:spLocks noChangeArrowheads="1"/>
+                      </wps:cNvSpPr>
+                      <wps:spPr bwMode="auto">
+                        <a:xfrm>
+                          <a:off x="0" y="0"/>
+                          <a:ext cx="842645" cy="296545"/>
+                        </a:xfrm>
+                        <a:prstGeom prst="rect">
+                          <a:avLst/>
+                        </a:prstGeom>
+                        <a:solidFill>
+                          <a:srgbClr val="FFFFFF"/>
+                        </a:solidFill>
+                        <a:ln w="9525">
+                          <a:solidFill>
+                            <a:srgbClr val="000000"/>
+                          </a:solidFill>
+                          <a:miter lim="800000"/>
+                          <a:headEnd/>
+                          <a:tailEnd/>
+                        </a:ln>
+                      </wps:spPr>
+                      <wps:txbx>
+                        <w:txbxContent>
+                          <w:p>
+                            <w:r>
+                              <w:t xml:space="preserve">Figure </w:t>
+                            </w:r>
+                            <w:r>
+                              <w:t>8</w:t>
+                            </w:r>
+                          </w:p>
+                        </w:txbxContent>
+                      </wps:txbx>
+                      <wps:bodyPr rot="0" vert="horz" wrap="square" lIns="91440" tIns="45720" rIns="91440" bIns="45720" anchor="t" anchorCtr="0">
+                        <a:noAutofit/>
+                      </wps:bodyPr>
+                    </wps:wsp>
+                  </a:graphicData>
+                </a:graphic>
+                <wp14:sizeRelH relativeFrom="margin">
+                  <wp14:pctWidth>0</wp14:pctWidth>
+                </wp14:sizeRelH>
+                <wp14:sizeRelV relativeFrom="margin">
+                  <wp14:pctHeight>0</wp14:pctHeight>
+                </wp14:sizeRelV>
+              </wp:anchor>
+            </w:drawing>
+          </mc:Choice>
+          <mc:Fallback>
+            <w:pict>
+              <v:shape w14:anchorId="478C3074" id="_x0000_s1033" type="#_x0000_t202" style="position:absolute;left:0;text-align:left;margin-left:311.35pt;margin-top:.65pt;width:66.35pt;height:23.35pt;z-index:-251640832;visibility:visible;mso-wrap-style:square;mso-width-percent:0;mso-height-percent:0;mso-wrap-distance-left:9pt;mso-wrap-distance-top:3.6pt;mso-wrap-distance-right:9pt;mso-wrap-distance-bottom:3.6pt;mso-position-horizontal:absolute;mso-position-horizontal-relative:margin;mso-position-vertical:absolute;mso-position-vertical-relative:text;mso-width-percent:0;mso-height-percent:0;mso-width-relative:margin;mso-height-relative:margin;v-text-anchor:top" o:gfxdata="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">
+                <v:textbox>
+                  <w:txbxContent>
+                    <w:p>
+                      <w:r>
+                        <w:t xml:space="preserve">Figure </w:t>
+                      </w:r>
+                      <w:r>
+                        <w:t>8</w:t>
+                      </w:r>
+                    </w:p>
+                  </w:txbxContent>
+                </v:textbox>
+                <w10:wrap anchorx="margin"/>
+              </v:shape>
+            </w:pict>
+          </mc:Fallback>
+        </mc:AlternateContent>
+      </w:r>
+      <w:r>
+        <w:rPr>
+          <w:rFonts w:ascii="Verdana" w:eastAsia="Times New Roman" w:hAnsi="Verdana" w:cs="Times New Roman"/>
+          <w:noProof/>
+          <w:color w:val="5F5F5F"/>
+          <w:lang w:eastAsia="en-US"/>
+        </w:rPr>
+        <mc:AlternateContent>
+          <mc:Choice Requires="wps">
+            <w:drawing>
+              <wp:anchor distT="45720" distB="45720" distL="114300" distR="114300" simplePos="0" relativeHeight="251672576" behindDoc="1" locked="0" layoutInCell="1" allowOverlap="1" wp14:anchorId="1BCA8E2E" wp14:editId="2EEFF068">
+                <wp:simplePos x="0" y="0"/>
+                <wp:positionH relativeFrom="margin">
+                  <wp:align>left</wp:align>
+                </wp:positionH>
+                <wp:positionV relativeFrom="paragraph">
+                  <wp:posOffset>8894</wp:posOffset>
+                </wp:positionV>
+                <wp:extent cx="842645" cy="296545"/>
+                <wp:effectExtent l="0" t="0" r="14605" b="27305"/>
+                <wp:wrapNone/>
+                <wp:docPr id="27" name="Text Box 2"/>
+                <wp:cNvGraphicFramePr>
+                  <a:graphicFrameLocks xmlns:a="http://schemas.openxmlformats.org/drawingml/2006/main"/>
+                </wp:cNvGraphicFramePr>
+                <a:graphic xmlns:a="http://schemas.openxmlformats.org/drawingml/2006/main">
+                  <a:graphicData uri="http://schemas.microsoft.com/office/word/2010/wordprocessingShape">
+                    <wps:wsp>
+                      <wps:cNvSpPr txBox="1">
+                        <a:spLocks noChangeArrowheads="1"/>
+                      </wps:cNvSpPr>
+                      <wps:spPr bwMode="auto">
+                        <a:xfrm>
+                          <a:off x="0" y="0"/>
+                          <a:ext cx="842645" cy="296545"/>
+                        </a:xfrm>
+                        <a:prstGeom prst="rect">
+                          <a:avLst/>
+                        </a:prstGeom>
+                        <a:solidFill>
+                          <a:srgbClr val="FFFFFF"/>
+                        </a:solidFill>
+                        <a:ln w="9525">
+                          <a:solidFill>
+                            <a:srgbClr val="000000"/>
+                          </a:solidFill>
+                          <a:miter lim="800000"/>
+                          <a:headEnd/>
+                          <a:tailEnd/>
+                        </a:ln>
+                      </wps:spPr>
+                      <wps:txbx>
+                        <w:txbxContent>
+                          <w:p>
+                            <w:r>
+                              <w:t xml:space="preserve">Figure </w:t>
+                            </w:r>
+                            <w:r>
+                              <w:t>7</w:t>
+                            </w:r>
+                          </w:p>
+                        </w:txbxContent>
+                      </wps:txbx>
+                      <wps:bodyPr rot="0" vert="horz" wrap="square" lIns="91440" tIns="45720" rIns="91440" bIns="45720" anchor="t" anchorCtr="0">
+                        <a:noAutofit/>
+                      </wps:bodyPr>
+                    </wps:wsp>
+                  </a:graphicData>
+                </a:graphic>
+                <wp14:sizeRelH relativeFrom="margin">
+                  <wp14:pctWidth>0</wp14:pctWidth>
+                </wp14:sizeRelH>
+                <wp14:sizeRelV relativeFrom="margin">
+                  <wp14:pctHeight>0</wp14:pctHeight>
+                </wp14:sizeRelV>
+              </wp:anchor>
+            </w:drawing>
+          </mc:Choice>
+          <mc:Fallback>
+            <w:pict>
+              <v:shape w14:anchorId="1BCA8E2E" id="_x0000_s1034" type="#_x0000_t202" style="position:absolute;left:0;text-align:left;margin-left:0;margin-top:.7pt;width:66.35pt;height:23.35pt;z-index:-251643904;visibility:visible;mso-wrap-style:square;mso-width-percent:0;mso-height-percent:0;mso-wrap-distance-left:9pt;mso-wrap-distance-top:3.6pt;mso-wrap-distance-right:9pt;mso-wrap-distance-bottom:3.6pt;mso-position-horizontal:left;mso-position-horizontal-relative:margin;mso-position-vertical:absolute;mso-position-vertical-relative:text;mso-width-percent:0;mso-height-percent:0;mso-width-relative:margin;mso-height-relative:margin;v-text-anchor:top" o:gfxdata="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">
+                <v:textbox>
+                  <w:txbxContent>
+                    <w:p>
+                      <w:r>
+                        <w:t xml:space="preserve">Figure </w:t>
+                      </w:r>
+                      <w:r>
+                        <w:t>7</w:t>
+                      </w:r>
+                    </w:p>
+                  </w:txbxContent>
+                </v:textbox>
+                <w10:wrap anchorx="margin"/>
+              </v:shape>
+            </w:pict>
+          </mc:Fallback>
+        </mc:AlternateContent>
+      </w:r>
+      <w:r>
+        <w:rPr>
+          <w:rFonts w:ascii="Verdana" w:eastAsia="Times New Roman" w:hAnsi="Verdana" w:cs="Times New Roman"/>
+          <w:noProof/>
+          <w:color w:val="5F5F5F"/>
           <w:bdr w:val="none" w:sz="0" w:space="0" w:color="auto" w:frame="1"/>
           <w:lang w:eastAsia="en-US"/>
         </w:rPr>
         <w:drawing>
-          <wp:inline distT="0" distB="0" distL="0" distR="0" wp14:anchorId="2FC08311" wp14:editId="34CF2718">
+          <wp:inline distT="0" distB="0" distL="0" distR="0" wp14:anchorId="2FC08311" wp14:editId="0027F650">
             <wp:extent cx="2422525" cy="1484630"/>
             <wp:effectExtent l="0" t="0" r="0" b="1270"/>
             <wp:docPr id="11" name="Picture 11"/>
@@ -2899,7 +3646,16 @@
           <w:color w:val="5F5F5F"/>
           <w:lang w:eastAsia="en-US"/>
         </w:rPr>
-        <w:t xml:space="preserve">upon further investigation of the 2 outliers that we are assessing. It appears that both homes were of a "New" sale type, during 2007 and 2008, both of which are years in which new homes would be expected to have sold for losses or abnormal pricing due to the recession and housing market collapse. The two homes were also of </w:t>
+        <w:t xml:space="preserve">upon further investigation of the 2 outliers that we are assessing. It appears that both homes were of a "New" sale type, during 2007 and 2008, both of which are years in which new homes would be expected to have sold for losses or abnormal pricing due to the recession and </w:t>
+      </w:r>
+      <w:r>
+        <w:rPr>
+          <w:rFonts w:ascii="Verdana" w:eastAsia="Times New Roman" w:hAnsi="Verdana" w:cs="Times New Roman"/>
+          <w:color w:val="5F5F5F"/>
+          <w:lang w:eastAsia="en-US"/>
+        </w:rPr>
+        <w:lastRenderedPageBreak/>
+        <w:t xml:space="preserve">housing market collapse. The two homes were also of </w:t>
       </w:r>
       <w:proofErr w:type="gramStart"/>
       <w:r>
@@ -2971,7 +3727,6 @@
           <w:color w:val="5F5F5F"/>
           <w:lang w:eastAsia="en-US"/>
         </w:rPr>
-        <w:lastRenderedPageBreak/>
         <w:t>In conclusion, the abnormality of the sales of these two homes seems to be attributed to circumstances that are not what is to be expected under normal market conditions and predictions. In addition to the justification to leave out our 2 discovered outliers, the data without the outliers also better fits the model assumptions for linear regression. We will proceed without these two points.</w:t>
       </w:r>
     </w:p>
@@ -3058,7 +3813,7 @@
           <w:lang w:eastAsia="en-US"/>
         </w:rPr>
         <w:drawing>
-          <wp:inline distT="0" distB="0" distL="0" distR="0" wp14:anchorId="0770E172" wp14:editId="2322217F">
+          <wp:inline distT="0" distB="0" distL="0" distR="0" wp14:anchorId="0770E172" wp14:editId="1EAFC92C">
             <wp:extent cx="2339340" cy="831215"/>
             <wp:effectExtent l="0" t="0" r="3810" b="6985"/>
             <wp:docPr id="10" name="Picture 10" descr="Table&#10;&#10;Description automatically generated"/>
@@ -3109,9 +3864,130 @@
     </w:p>
     <w:p>
       <w:pPr>
+        <w:spacing w:line="240" w:lineRule="auto"/>
+        <w:jc w:val="center"/>
+        <w:rPr>
+          <w:rFonts w:ascii="Times New Roman" w:eastAsia="Times New Roman" w:hAnsi="Times New Roman" w:cs="Times New Roman"/>
+          <w:color w:val="auto"/>
+          <w:lang w:eastAsia="en-US"/>
+        </w:rPr>
+      </w:pPr>
+      <w:r>
+        <w:rPr>
+          <w:rFonts w:ascii="Verdana" w:eastAsia="Times New Roman" w:hAnsi="Verdana" w:cs="Times New Roman"/>
+          <w:noProof/>
+          <w:color w:val="5F5F5F"/>
+          <w:lang w:eastAsia="en-US"/>
+        </w:rPr>
+        <mc:AlternateContent>
+          <mc:Choice Requires="wps">
+            <w:drawing>
+              <wp:anchor distT="45720" distB="45720" distL="114300" distR="114300" simplePos="0" relativeHeight="251679744" behindDoc="0" locked="0" layoutInCell="1" allowOverlap="1" wp14:anchorId="120E6E0F" wp14:editId="046A8020">
+                <wp:simplePos x="0" y="0"/>
+                <wp:positionH relativeFrom="margin">
+                  <wp:posOffset>1622663</wp:posOffset>
+                </wp:positionH>
+                <wp:positionV relativeFrom="paragraph">
+                  <wp:posOffset>2801</wp:posOffset>
+                </wp:positionV>
+                <wp:extent cx="919480" cy="296545"/>
+                <wp:effectExtent l="0" t="0" r="13970" b="27305"/>
+                <wp:wrapSquare wrapText="bothSides"/>
+                <wp:docPr id="30" name="Text Box 2"/>
+                <wp:cNvGraphicFramePr>
+                  <a:graphicFrameLocks xmlns:a="http://schemas.openxmlformats.org/drawingml/2006/main"/>
+                </wp:cNvGraphicFramePr>
+                <a:graphic xmlns:a="http://schemas.openxmlformats.org/drawingml/2006/main">
+                  <a:graphicData uri="http://schemas.microsoft.com/office/word/2010/wordprocessingShape">
+                    <wps:wsp>
+                      <wps:cNvSpPr txBox="1">
+                        <a:spLocks noChangeArrowheads="1"/>
+                      </wps:cNvSpPr>
+                      <wps:spPr bwMode="auto">
+                        <a:xfrm>
+                          <a:off x="0" y="0"/>
+                          <a:ext cx="919480" cy="296545"/>
+                        </a:xfrm>
+                        <a:prstGeom prst="rect">
+                          <a:avLst/>
+                        </a:prstGeom>
+                        <a:solidFill>
+                          <a:srgbClr val="FFFFFF"/>
+                        </a:solidFill>
+                        <a:ln w="9525">
+                          <a:solidFill>
+                            <a:srgbClr val="000000"/>
+                          </a:solidFill>
+                          <a:miter lim="800000"/>
+                          <a:headEnd/>
+                          <a:tailEnd/>
+                        </a:ln>
+                      </wps:spPr>
+                      <wps:txbx>
+                        <w:txbxContent>
+                          <w:p>
+                            <w:r>
+                              <w:t xml:space="preserve">Figure </w:t>
+                            </w:r>
+                            <w:r>
+                              <w:t>10</w:t>
+                            </w:r>
+                          </w:p>
+                        </w:txbxContent>
+                      </wps:txbx>
+                      <wps:bodyPr rot="0" vert="horz" wrap="square" lIns="91440" tIns="45720" rIns="91440" bIns="45720" anchor="t" anchorCtr="0">
+                        <a:noAutofit/>
+                      </wps:bodyPr>
+                    </wps:wsp>
+                  </a:graphicData>
+                </a:graphic>
+                <wp14:sizeRelH relativeFrom="margin">
+                  <wp14:pctWidth>0</wp14:pctWidth>
+                </wp14:sizeRelH>
+                <wp14:sizeRelV relativeFrom="margin">
+                  <wp14:pctHeight>0</wp14:pctHeight>
+                </wp14:sizeRelV>
+              </wp:anchor>
+            </w:drawing>
+          </mc:Choice>
+          <mc:Fallback>
+            <w:pict>
+              <v:shape w14:anchorId="120E6E0F" id="_x0000_s1035" type="#_x0000_t202" style="position:absolute;left:0;text-align:left;margin-left:127.75pt;margin-top:.2pt;width:72.4pt;height:23.35pt;z-index:251679744;visibility:visible;mso-wrap-style:square;mso-width-percent:0;mso-height-percent:0;mso-wrap-distance-left:9pt;mso-wrap-distance-top:3.6pt;mso-wrap-distance-right:9pt;mso-wrap-distance-bottom:3.6pt;mso-position-horizontal:absolute;mso-position-horizontal-relative:margin;mso-position-vertical:absolute;mso-position-vertical-relative:text;mso-width-percent:0;mso-height-percent:0;mso-width-relative:margin;mso-height-relative:margin;v-text-anchor:top" o:gfxdata="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">
+                <v:textbox>
+                  <w:txbxContent>
+                    <w:p>
+                      <w:r>
+                        <w:t xml:space="preserve">Figure </w:t>
+                      </w:r>
+                      <w:r>
+                        <w:t>10</w:t>
+                      </w:r>
+                    </w:p>
+                  </w:txbxContent>
+                </v:textbox>
+                <w10:wrap type="square" anchorx="margin"/>
+              </v:shape>
+            </w:pict>
+          </mc:Fallback>
+        </mc:AlternateContent>
+      </w:r>
+    </w:p>
+    <w:p>
+      <w:pPr>
+        <w:spacing w:line="240" w:lineRule="auto"/>
+        <w:jc w:val="center"/>
+        <w:rPr>
+          <w:rFonts w:ascii="Times New Roman" w:eastAsia="Times New Roman" w:hAnsi="Times New Roman" w:cs="Times New Roman"/>
+          <w:color w:val="auto"/>
+          <w:lang w:eastAsia="en-US"/>
+        </w:rPr>
+      </w:pPr>
+    </w:p>
+    <w:p>
+      <w:pPr>
         <w:pStyle w:val="Heading2"/>
       </w:pPr>
-      <w:bookmarkStart w:id="8" w:name="_Toc121673845"/>
+      <w:bookmarkStart w:id="8" w:name="_Toc121675034"/>
       <w:r>
         <w:t>R Shiny: Price vs. Living area</w:t>
       </w:r>
@@ -3168,6 +4044,7 @@
           <w:bdr w:val="none" w:sz="0" w:space="0" w:color="auto" w:frame="1"/>
           <w:lang w:eastAsia="en-US"/>
         </w:rPr>
+        <w:lastRenderedPageBreak/>
         <w:drawing>
           <wp:inline distT="0" distB="0" distL="0" distR="0" wp14:anchorId="6A2E2C5F" wp14:editId="517BC310">
             <wp:extent cx="5225415" cy="2125980"/>
@@ -3220,9 +4097,130 @@
     </w:p>
     <w:p>
       <w:pPr>
+        <w:spacing w:line="240" w:lineRule="auto"/>
+        <w:jc w:val="center"/>
+        <w:rPr>
+          <w:rFonts w:ascii="Times New Roman" w:eastAsia="Times New Roman" w:hAnsi="Times New Roman" w:cs="Times New Roman"/>
+          <w:color w:val="auto"/>
+          <w:lang w:eastAsia="en-US"/>
+        </w:rPr>
+      </w:pPr>
+      <w:r>
+        <w:rPr>
+          <w:rFonts w:ascii="Verdana" w:eastAsia="Times New Roman" w:hAnsi="Verdana" w:cs="Times New Roman"/>
+          <w:noProof/>
+          <w:color w:val="5F5F5F"/>
+          <w:lang w:eastAsia="en-US"/>
+        </w:rPr>
+        <mc:AlternateContent>
+          <mc:Choice Requires="wps">
+            <w:drawing>
+              <wp:anchor distT="45720" distB="45720" distL="114300" distR="114300" simplePos="0" relativeHeight="251683840" behindDoc="0" locked="0" layoutInCell="1" allowOverlap="1" wp14:anchorId="74E8EE10" wp14:editId="6AE239D1">
+                <wp:simplePos x="0" y="0"/>
+                <wp:positionH relativeFrom="margin">
+                  <wp:posOffset>211199</wp:posOffset>
+                </wp:positionH>
+                <wp:positionV relativeFrom="paragraph">
+                  <wp:posOffset>3175</wp:posOffset>
+                </wp:positionV>
+                <wp:extent cx="919480" cy="296545"/>
+                <wp:effectExtent l="0" t="0" r="13970" b="27305"/>
+                <wp:wrapSquare wrapText="bothSides"/>
+                <wp:docPr id="32" name="Text Box 2"/>
+                <wp:cNvGraphicFramePr>
+                  <a:graphicFrameLocks xmlns:a="http://schemas.openxmlformats.org/drawingml/2006/main"/>
+                </wp:cNvGraphicFramePr>
+                <a:graphic xmlns:a="http://schemas.openxmlformats.org/drawingml/2006/main">
+                  <a:graphicData uri="http://schemas.microsoft.com/office/word/2010/wordprocessingShape">
+                    <wps:wsp>
+                      <wps:cNvSpPr txBox="1">
+                        <a:spLocks noChangeArrowheads="1"/>
+                      </wps:cNvSpPr>
+                      <wps:spPr bwMode="auto">
+                        <a:xfrm>
+                          <a:off x="0" y="0"/>
+                          <a:ext cx="919480" cy="296545"/>
+                        </a:xfrm>
+                        <a:prstGeom prst="rect">
+                          <a:avLst/>
+                        </a:prstGeom>
+                        <a:solidFill>
+                          <a:srgbClr val="FFFFFF"/>
+                        </a:solidFill>
+                        <a:ln w="9525">
+                          <a:solidFill>
+                            <a:srgbClr val="000000"/>
+                          </a:solidFill>
+                          <a:miter lim="800000"/>
+                          <a:headEnd/>
+                          <a:tailEnd/>
+                        </a:ln>
+                      </wps:spPr>
+                      <wps:txbx>
+                        <w:txbxContent>
+                          <w:p>
+                            <w:r>
+                              <w:t>Figure 1</w:t>
+                            </w:r>
+                            <w:r>
+                              <w:t>1</w:t>
+                            </w:r>
+                          </w:p>
+                        </w:txbxContent>
+                      </wps:txbx>
+                      <wps:bodyPr rot="0" vert="horz" wrap="square" lIns="91440" tIns="45720" rIns="91440" bIns="45720" anchor="t" anchorCtr="0">
+                        <a:noAutofit/>
+                      </wps:bodyPr>
+                    </wps:wsp>
+                  </a:graphicData>
+                </a:graphic>
+                <wp14:sizeRelH relativeFrom="margin">
+                  <wp14:pctWidth>0</wp14:pctWidth>
+                </wp14:sizeRelH>
+                <wp14:sizeRelV relativeFrom="margin">
+                  <wp14:pctHeight>0</wp14:pctHeight>
+                </wp14:sizeRelV>
+              </wp:anchor>
+            </w:drawing>
+          </mc:Choice>
+          <mc:Fallback>
+            <w:pict>
+              <v:shape w14:anchorId="74E8EE10" id="_x0000_s1036" type="#_x0000_t202" style="position:absolute;left:0;text-align:left;margin-left:16.65pt;margin-top:.25pt;width:72.4pt;height:23.35pt;z-index:251683840;visibility:visible;mso-wrap-style:square;mso-width-percent:0;mso-height-percent:0;mso-wrap-distance-left:9pt;mso-wrap-distance-top:3.6pt;mso-wrap-distance-right:9pt;mso-wrap-distance-bottom:3.6pt;mso-position-horizontal:absolute;mso-position-horizontal-relative:margin;mso-position-vertical:absolute;mso-position-vertical-relative:text;mso-width-percent:0;mso-height-percent:0;mso-width-relative:margin;mso-height-relative:margin;v-text-anchor:top" o:gfxdata="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">
+                <v:textbox>
+                  <w:txbxContent>
+                    <w:p>
+                      <w:r>
+                        <w:t>Figure 1</w:t>
+                      </w:r>
+                      <w:r>
+                        <w:t>1</w:t>
+                      </w:r>
+                    </w:p>
+                  </w:txbxContent>
+                </v:textbox>
+                <w10:wrap type="square" anchorx="margin"/>
+              </v:shape>
+            </w:pict>
+          </mc:Fallback>
+        </mc:AlternateContent>
+      </w:r>
+    </w:p>
+    <w:p>
+      <w:pPr>
+        <w:spacing w:line="240" w:lineRule="auto"/>
+        <w:jc w:val="center"/>
+        <w:rPr>
+          <w:rFonts w:ascii="Times New Roman" w:eastAsia="Times New Roman" w:hAnsi="Times New Roman" w:cs="Times New Roman"/>
+          <w:color w:val="auto"/>
+          <w:lang w:eastAsia="en-US"/>
+        </w:rPr>
+      </w:pPr>
+    </w:p>
+    <w:p>
+      <w:pPr>
         <w:pStyle w:val="Heading2"/>
       </w:pPr>
-      <w:bookmarkStart w:id="9" w:name="_Toc121673846"/>
+      <w:bookmarkStart w:id="9" w:name="_Toc121675035"/>
       <w:r>
         <w:t>Conclusion</w:t>
       </w:r>
@@ -3234,15 +4232,7 @@
           <w:rFonts w:ascii="Verdana" w:hAnsi="Verdana"/>
           <w:color w:val="5F5F5F"/>
         </w:rPr>
-        <w:t xml:space="preserve">The log of the sales price has a plausible linear relationship with the log of the living area with strong evidence for the assumptions of linear regression. Explanations for influential points in the dataset </w:t>
-      </w:r>
-      <w:r>
-        <w:rPr>
-          <w:rFonts w:ascii="Verdana" w:hAnsi="Verdana"/>
-          <w:color w:val="5F5F5F"/>
-        </w:rPr>
-        <w:lastRenderedPageBreak/>
-        <w:t>were analyzed, understood, and removed from the model. Finally, through evidence it was determined that we should proceed with the full model giving us a conclusive linear regression equation.</w:t>
+        <w:t>The log of the sales price has a plausible linear relationship with the log of the living area with strong evidence for the assumptions of linear regression. Explanations for influential points in the dataset were analyzed, understood, and removed from the model. Finally, through evidence it was determined that we should proceed with the full model giving us a conclusive linear regression equation.</w:t>
       </w:r>
     </w:p>
     <w:p>
@@ -3252,11 +4242,12 @@
           <w:rStyle w:val="Emphasis"/>
         </w:rPr>
       </w:pPr>
-      <w:bookmarkStart w:id="10" w:name="_Toc121673847"/>
+      <w:bookmarkStart w:id="10" w:name="_Toc121675036"/>
       <w:r>
         <w:rPr>
           <w:rStyle w:val="Emphasis"/>
         </w:rPr>
+        <w:lastRenderedPageBreak/>
         <w:t>Analysis</w:t>
       </w:r>
       <w:r>
@@ -3272,7 +4263,7 @@
       <w:pPr>
         <w:pStyle w:val="Heading2"/>
       </w:pPr>
-      <w:bookmarkStart w:id="12" w:name="_Toc121673848"/>
+      <w:bookmarkStart w:id="12" w:name="_Toc121675037"/>
       <w:r>
         <w:t>Restatement of problem</w:t>
       </w:r>
@@ -3353,7 +4344,7 @@
       <w:pPr>
         <w:pStyle w:val="Heading2"/>
       </w:pPr>
-      <w:bookmarkStart w:id="13" w:name="_Toc121673849"/>
+      <w:bookmarkStart w:id="13" w:name="_Toc121675038"/>
       <w:r>
         <w:t>Model Selection</w:t>
       </w:r>
@@ -3379,24 +4370,17 @@
           <w:rFonts w:ascii="Verdana" w:hAnsi="Verdana"/>
           <w:color w:val="5F5F5F"/>
         </w:rPr>
-        <w:t xml:space="preserve"> we then processed those features through various selection methods listed below with the goal of identifying the simplest model that performs well on the data. This approach can help reduce the </w:t>
-      </w:r>
-      <w:r>
-        <w:rPr>
-          <w:rFonts w:ascii="Verdana" w:hAnsi="Verdana"/>
-          <w:color w:val="5F5F5F"/>
-        </w:rPr>
-        <w:lastRenderedPageBreak/>
-        <w:t>complexity of the model and improve its interpretability, as well as reduce the risk of overfitting.</w:t>
+        <w:t xml:space="preserve"> we then processed those features through various selection methods listed below with the goal of identifying the simplest model that performs well on the data. This approach can help reduce the complexity of the model and improve its interpretability, as well as reduce the risk of overfitting.</w:t>
       </w:r>
     </w:p>
     <w:p>
       <w:pPr>
         <w:pStyle w:val="Heading2"/>
       </w:pPr>
-      <w:bookmarkStart w:id="14" w:name="_Toc121673850"/>
+      <w:bookmarkStart w:id="14" w:name="_Toc121675039"/>
       <w:bookmarkEnd w:id="11"/>
       <w:r>
+        <w:lastRenderedPageBreak/>
         <w:t>Forwards Selection</w:t>
       </w:r>
       <w:bookmarkEnd w:id="14"/>
@@ -3479,9 +4463,121 @@
     </w:p>
     <w:p>
       <w:pPr>
+        <w:pStyle w:val="NormalWeb"/>
+        <w:spacing w:before="0" w:beforeAutospacing="0" w:after="200" w:afterAutospacing="0"/>
+        <w:jc w:val="center"/>
+      </w:pPr>
+      <w:r>
+        <w:rPr>
+          <w:rFonts w:ascii="Verdana" w:hAnsi="Verdana"/>
+          <w:noProof/>
+          <w:color w:val="5F5F5F"/>
+        </w:rPr>
+        <mc:AlternateContent>
+          <mc:Choice Requires="wps">
+            <w:drawing>
+              <wp:anchor distT="45720" distB="45720" distL="114300" distR="114300" simplePos="0" relativeHeight="251685888" behindDoc="0" locked="0" layoutInCell="1" allowOverlap="1" wp14:anchorId="4F894CA2" wp14:editId="37388352">
+                <wp:simplePos x="0" y="0"/>
+                <wp:positionH relativeFrom="margin">
+                  <wp:posOffset>415035</wp:posOffset>
+                </wp:positionH>
+                <wp:positionV relativeFrom="paragraph">
+                  <wp:posOffset>21590</wp:posOffset>
+                </wp:positionV>
+                <wp:extent cx="919480" cy="296545"/>
+                <wp:effectExtent l="0" t="0" r="13970" b="27305"/>
+                <wp:wrapSquare wrapText="bothSides"/>
+                <wp:docPr id="33" name="Text Box 2"/>
+                <wp:cNvGraphicFramePr>
+                  <a:graphicFrameLocks xmlns:a="http://schemas.openxmlformats.org/drawingml/2006/main"/>
+                </wp:cNvGraphicFramePr>
+                <a:graphic xmlns:a="http://schemas.openxmlformats.org/drawingml/2006/main">
+                  <a:graphicData uri="http://schemas.microsoft.com/office/word/2010/wordprocessingShape">
+                    <wps:wsp>
+                      <wps:cNvSpPr txBox="1">
+                        <a:spLocks noChangeArrowheads="1"/>
+                      </wps:cNvSpPr>
+                      <wps:spPr bwMode="auto">
+                        <a:xfrm>
+                          <a:off x="0" y="0"/>
+                          <a:ext cx="919480" cy="296545"/>
+                        </a:xfrm>
+                        <a:prstGeom prst="rect">
+                          <a:avLst/>
+                        </a:prstGeom>
+                        <a:solidFill>
+                          <a:srgbClr val="FFFFFF"/>
+                        </a:solidFill>
+                        <a:ln w="9525">
+                          <a:solidFill>
+                            <a:srgbClr val="000000"/>
+                          </a:solidFill>
+                          <a:miter lim="800000"/>
+                          <a:headEnd/>
+                          <a:tailEnd/>
+                        </a:ln>
+                      </wps:spPr>
+                      <wps:txbx>
+                        <w:txbxContent>
+                          <w:p>
+                            <w:r>
+                              <w:t>Figure 1</w:t>
+                            </w:r>
+                            <w:r>
+                              <w:t>2</w:t>
+                            </w:r>
+                          </w:p>
+                        </w:txbxContent>
+                      </wps:txbx>
+                      <wps:bodyPr rot="0" vert="horz" wrap="square" lIns="91440" tIns="45720" rIns="91440" bIns="45720" anchor="t" anchorCtr="0">
+                        <a:noAutofit/>
+                      </wps:bodyPr>
+                    </wps:wsp>
+                  </a:graphicData>
+                </a:graphic>
+                <wp14:sizeRelH relativeFrom="margin">
+                  <wp14:pctWidth>0</wp14:pctWidth>
+                </wp14:sizeRelH>
+                <wp14:sizeRelV relativeFrom="margin">
+                  <wp14:pctHeight>0</wp14:pctHeight>
+                </wp14:sizeRelV>
+              </wp:anchor>
+            </w:drawing>
+          </mc:Choice>
+          <mc:Fallback>
+            <w:pict>
+              <v:shape w14:anchorId="4F894CA2" id="_x0000_s1037" type="#_x0000_t202" style="position:absolute;left:0;text-align:left;margin-left:32.7pt;margin-top:1.7pt;width:72.4pt;height:23.35pt;z-index:251685888;visibility:visible;mso-wrap-style:square;mso-width-percent:0;mso-height-percent:0;mso-wrap-distance-left:9pt;mso-wrap-distance-top:3.6pt;mso-wrap-distance-right:9pt;mso-wrap-distance-bottom:3.6pt;mso-position-horizontal:absolute;mso-position-horizontal-relative:margin;mso-position-vertical:absolute;mso-position-vertical-relative:text;mso-width-percent:0;mso-height-percent:0;mso-width-relative:margin;mso-height-relative:margin;v-text-anchor:top" o:gfxdata="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">
+                <v:textbox>
+                  <w:txbxContent>
+                    <w:p>
+                      <w:r>
+                        <w:t>Figure 1</w:t>
+                      </w:r>
+                      <w:r>
+                        <w:t>2</w:t>
+                      </w:r>
+                    </w:p>
+                  </w:txbxContent>
+                </v:textbox>
+                <w10:wrap type="square" anchorx="margin"/>
+              </v:shape>
+            </w:pict>
+          </mc:Fallback>
+        </mc:AlternateContent>
+      </w:r>
+    </w:p>
+    <w:p>
+      <w:pPr>
+        <w:pStyle w:val="NormalWeb"/>
+        <w:spacing w:before="0" w:beforeAutospacing="0" w:after="200" w:afterAutospacing="0"/>
+        <w:jc w:val="center"/>
+      </w:pPr>
+    </w:p>
+    <w:p>
+      <w:pPr>
         <w:pStyle w:val="Heading2"/>
       </w:pPr>
-      <w:bookmarkStart w:id="15" w:name="_Toc121673851"/>
+      <w:bookmarkStart w:id="15" w:name="_Toc121675040"/>
       <w:r>
         <w:t>Backwards Selection</w:t>
       </w:r>
@@ -3602,9 +4698,118 @@
     </w:p>
     <w:p>
       <w:pPr>
+        <w:spacing w:line="240" w:lineRule="auto"/>
+        <w:rPr>
+          <w:rFonts w:ascii="Times New Roman" w:eastAsia="Times New Roman" w:hAnsi="Times New Roman" w:cs="Times New Roman"/>
+          <w:color w:val="auto"/>
+          <w:lang w:eastAsia="en-US"/>
+        </w:rPr>
+      </w:pPr>
+      <w:r>
+        <w:rPr>
+          <w:rFonts w:ascii="Verdana" w:eastAsia="Times New Roman" w:hAnsi="Verdana" w:cs="Times New Roman"/>
+          <w:noProof/>
+          <w:color w:val="5F5F5F"/>
+          <w:lang w:eastAsia="en-US"/>
+        </w:rPr>
+        <mc:AlternateContent>
+          <mc:Choice Requires="wps">
+            <w:drawing>
+              <wp:anchor distT="45720" distB="45720" distL="114300" distR="114300" simplePos="0" relativeHeight="251687936" behindDoc="0" locked="0" layoutInCell="1" allowOverlap="1" wp14:anchorId="6DE886E7" wp14:editId="0C8C4EAC">
+                <wp:simplePos x="0" y="0"/>
+                <wp:positionH relativeFrom="margin">
+                  <wp:posOffset>0</wp:posOffset>
+                </wp:positionH>
+                <wp:positionV relativeFrom="paragraph">
+                  <wp:posOffset>49530</wp:posOffset>
+                </wp:positionV>
+                <wp:extent cx="919480" cy="296545"/>
+                <wp:effectExtent l="0" t="0" r="13970" b="27305"/>
+                <wp:wrapSquare wrapText="bothSides"/>
+                <wp:docPr id="34" name="Text Box 2"/>
+                <wp:cNvGraphicFramePr>
+                  <a:graphicFrameLocks xmlns:a="http://schemas.openxmlformats.org/drawingml/2006/main"/>
+                </wp:cNvGraphicFramePr>
+                <a:graphic xmlns:a="http://schemas.openxmlformats.org/drawingml/2006/main">
+                  <a:graphicData uri="http://schemas.microsoft.com/office/word/2010/wordprocessingShape">
+                    <wps:wsp>
+                      <wps:cNvSpPr txBox="1">
+                        <a:spLocks noChangeArrowheads="1"/>
+                      </wps:cNvSpPr>
+                      <wps:spPr bwMode="auto">
+                        <a:xfrm>
+                          <a:off x="0" y="0"/>
+                          <a:ext cx="919480" cy="296545"/>
+                        </a:xfrm>
+                        <a:prstGeom prst="rect">
+                          <a:avLst/>
+                        </a:prstGeom>
+                        <a:solidFill>
+                          <a:srgbClr val="FFFFFF"/>
+                        </a:solidFill>
+                        <a:ln w="9525">
+                          <a:solidFill>
+                            <a:srgbClr val="000000"/>
+                          </a:solidFill>
+                          <a:miter lim="800000"/>
+                          <a:headEnd/>
+                          <a:tailEnd/>
+                        </a:ln>
+                      </wps:spPr>
+                      <wps:txbx>
+                        <w:txbxContent>
+                          <w:p>
+                            <w:r>
+                              <w:t>Figure 1</w:t>
+                            </w:r>
+                            <w:r>
+                              <w:t>3</w:t>
+                            </w:r>
+                          </w:p>
+                        </w:txbxContent>
+                      </wps:txbx>
+                      <wps:bodyPr rot="0" vert="horz" wrap="square" lIns="91440" tIns="45720" rIns="91440" bIns="45720" anchor="t" anchorCtr="0">
+                        <a:noAutofit/>
+                      </wps:bodyPr>
+                    </wps:wsp>
+                  </a:graphicData>
+                </a:graphic>
+                <wp14:sizeRelH relativeFrom="margin">
+                  <wp14:pctWidth>0</wp14:pctWidth>
+                </wp14:sizeRelH>
+                <wp14:sizeRelV relativeFrom="margin">
+                  <wp14:pctHeight>0</wp14:pctHeight>
+                </wp14:sizeRelV>
+              </wp:anchor>
+            </w:drawing>
+          </mc:Choice>
+          <mc:Fallback>
+            <w:pict>
+              <v:shape w14:anchorId="6DE886E7" id="_x0000_s1038" type="#_x0000_t202" style="position:absolute;margin-left:0;margin-top:3.9pt;width:72.4pt;height:23.35pt;z-index:251687936;visibility:visible;mso-wrap-style:square;mso-width-percent:0;mso-height-percent:0;mso-wrap-distance-left:9pt;mso-wrap-distance-top:3.6pt;mso-wrap-distance-right:9pt;mso-wrap-distance-bottom:3.6pt;mso-position-horizontal:absolute;mso-position-horizontal-relative:margin;mso-position-vertical:absolute;mso-position-vertical-relative:text;mso-width-percent:0;mso-height-percent:0;mso-width-relative:margin;mso-height-relative:margin;v-text-anchor:top" o:gfxdata="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">
+                <v:textbox>
+                  <w:txbxContent>
+                    <w:p>
+                      <w:r>
+                        <w:t>Figure 1</w:t>
+                      </w:r>
+                      <w:r>
+                        <w:t>3</w:t>
+                      </w:r>
+                    </w:p>
+                  </w:txbxContent>
+                </v:textbox>
+                <w10:wrap type="square" anchorx="margin"/>
+              </v:shape>
+            </w:pict>
+          </mc:Fallback>
+        </mc:AlternateContent>
+      </w:r>
+    </w:p>
+    <w:p>
+      <w:pPr>
         <w:pStyle w:val="Heading2"/>
       </w:pPr>
-      <w:bookmarkStart w:id="16" w:name="_Toc121673852"/>
+      <w:bookmarkStart w:id="16" w:name="_Toc121675041"/>
       <w:r>
         <w:lastRenderedPageBreak/>
         <w:t>Stepwise Selection</w:t>
@@ -3689,9 +4894,114 @@
     </w:p>
     <w:p>
       <w:pPr>
+        <w:pStyle w:val="NormalWeb"/>
+        <w:spacing w:before="0" w:beforeAutospacing="0" w:after="200" w:afterAutospacing="0"/>
+        <w:jc w:val="center"/>
+      </w:pPr>
+      <w:r>
+        <w:rPr>
+          <w:rFonts w:ascii="Verdana" w:hAnsi="Verdana"/>
+          <w:noProof/>
+          <w:color w:val="5F5F5F"/>
+        </w:rPr>
+        <mc:AlternateContent>
+          <mc:Choice Requires="wps">
+            <w:drawing>
+              <wp:anchor distT="45720" distB="45720" distL="114300" distR="114300" simplePos="0" relativeHeight="251689984" behindDoc="0" locked="0" layoutInCell="1" allowOverlap="1" wp14:anchorId="4934DF56" wp14:editId="7A9587C9">
+                <wp:simplePos x="0" y="0"/>
+                <wp:positionH relativeFrom="margin">
+                  <wp:posOffset>463138</wp:posOffset>
+                </wp:positionH>
+                <wp:positionV relativeFrom="paragraph">
+                  <wp:posOffset>9946</wp:posOffset>
+                </wp:positionV>
+                <wp:extent cx="919480" cy="296545"/>
+                <wp:effectExtent l="0" t="0" r="13970" b="27305"/>
+                <wp:wrapSquare wrapText="bothSides"/>
+                <wp:docPr id="35" name="Text Box 2"/>
+                <wp:cNvGraphicFramePr>
+                  <a:graphicFrameLocks xmlns:a="http://schemas.openxmlformats.org/drawingml/2006/main"/>
+                </wp:cNvGraphicFramePr>
+                <a:graphic xmlns:a="http://schemas.openxmlformats.org/drawingml/2006/main">
+                  <a:graphicData uri="http://schemas.microsoft.com/office/word/2010/wordprocessingShape">
+                    <wps:wsp>
+                      <wps:cNvSpPr txBox="1">
+                        <a:spLocks noChangeArrowheads="1"/>
+                      </wps:cNvSpPr>
+                      <wps:spPr bwMode="auto">
+                        <a:xfrm>
+                          <a:off x="0" y="0"/>
+                          <a:ext cx="919480" cy="296545"/>
+                        </a:xfrm>
+                        <a:prstGeom prst="rect">
+                          <a:avLst/>
+                        </a:prstGeom>
+                        <a:solidFill>
+                          <a:srgbClr val="FFFFFF"/>
+                        </a:solidFill>
+                        <a:ln w="9525">
+                          <a:solidFill>
+                            <a:srgbClr val="000000"/>
+                          </a:solidFill>
+                          <a:miter lim="800000"/>
+                          <a:headEnd/>
+                          <a:tailEnd/>
+                        </a:ln>
+                      </wps:spPr>
+                      <wps:txbx>
+                        <w:txbxContent>
+                          <w:p>
+                            <w:r>
+                              <w:t>Figure 1</w:t>
+                            </w:r>
+                            <w:r>
+                              <w:t>4</w:t>
+                            </w:r>
+                          </w:p>
+                        </w:txbxContent>
+                      </wps:txbx>
+                      <wps:bodyPr rot="0" vert="horz" wrap="square" lIns="91440" tIns="45720" rIns="91440" bIns="45720" anchor="t" anchorCtr="0">
+                        <a:noAutofit/>
+                      </wps:bodyPr>
+                    </wps:wsp>
+                  </a:graphicData>
+                </a:graphic>
+                <wp14:sizeRelH relativeFrom="margin">
+                  <wp14:pctWidth>0</wp14:pctWidth>
+                </wp14:sizeRelH>
+                <wp14:sizeRelV relativeFrom="margin">
+                  <wp14:pctHeight>0</wp14:pctHeight>
+                </wp14:sizeRelV>
+              </wp:anchor>
+            </w:drawing>
+          </mc:Choice>
+          <mc:Fallback>
+            <w:pict>
+              <v:shape w14:anchorId="4934DF56" id="_x0000_s1039" type="#_x0000_t202" style="position:absolute;left:0;text-align:left;margin-left:36.45pt;margin-top:.8pt;width:72.4pt;height:23.35pt;z-index:251689984;visibility:visible;mso-wrap-style:square;mso-width-percent:0;mso-height-percent:0;mso-wrap-distance-left:9pt;mso-wrap-distance-top:3.6pt;mso-wrap-distance-right:9pt;mso-wrap-distance-bottom:3.6pt;mso-position-horizontal:absolute;mso-position-horizontal-relative:margin;mso-position-vertical:absolute;mso-position-vertical-relative:text;mso-width-percent:0;mso-height-percent:0;mso-width-relative:margin;mso-height-relative:margin;v-text-anchor:top" o:gfxdata="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">
+                <v:textbox>
+                  <w:txbxContent>
+                    <w:p>
+                      <w:r>
+                        <w:t>Figure 1</w:t>
+                      </w:r>
+                      <w:r>
+                        <w:t>4</w:t>
+                      </w:r>
+                    </w:p>
+                  </w:txbxContent>
+                </v:textbox>
+                <w10:wrap type="square" anchorx="margin"/>
+              </v:shape>
+            </w:pict>
+          </mc:Fallback>
+        </mc:AlternateContent>
+      </w:r>
+    </w:p>
+    <w:p>
+      <w:pPr>
         <w:pStyle w:val="Heading2"/>
       </w:pPr>
-      <w:bookmarkStart w:id="17" w:name="_Toc121673853"/>
+      <w:bookmarkStart w:id="17" w:name="_Toc121675042"/>
       <w:r>
         <w:lastRenderedPageBreak/>
         <w:t>Custom Model</w:t>
@@ -3760,11 +5070,114 @@
       </w:r>
     </w:p>
     <w:p>
+      <w:r>
+        <w:rPr>
+          <w:rFonts w:ascii="Verdana" w:eastAsia="Times New Roman" w:hAnsi="Verdana" w:cs="Times New Roman"/>
+          <w:noProof/>
+          <w:color w:val="5F5F5F"/>
+          <w:lang w:eastAsia="en-US"/>
+        </w:rPr>
+        <mc:AlternateContent>
+          <mc:Choice Requires="wps">
+            <w:drawing>
+              <wp:anchor distT="45720" distB="45720" distL="114300" distR="114300" simplePos="0" relativeHeight="251692032" behindDoc="0" locked="0" layoutInCell="1" allowOverlap="1" wp14:anchorId="53799E97" wp14:editId="4346CC26">
+                <wp:simplePos x="0" y="0"/>
+                <wp:positionH relativeFrom="margin">
+                  <wp:align>left</wp:align>
+                </wp:positionH>
+                <wp:positionV relativeFrom="paragraph">
+                  <wp:posOffset>21499</wp:posOffset>
+                </wp:positionV>
+                <wp:extent cx="919480" cy="296545"/>
+                <wp:effectExtent l="0" t="0" r="13970" b="27305"/>
+                <wp:wrapSquare wrapText="bothSides"/>
+                <wp:docPr id="37" name="Text Box 2"/>
+                <wp:cNvGraphicFramePr>
+                  <a:graphicFrameLocks xmlns:a="http://schemas.openxmlformats.org/drawingml/2006/main"/>
+                </wp:cNvGraphicFramePr>
+                <a:graphic xmlns:a="http://schemas.openxmlformats.org/drawingml/2006/main">
+                  <a:graphicData uri="http://schemas.microsoft.com/office/word/2010/wordprocessingShape">
+                    <wps:wsp>
+                      <wps:cNvSpPr txBox="1">
+                        <a:spLocks noChangeArrowheads="1"/>
+                      </wps:cNvSpPr>
+                      <wps:spPr bwMode="auto">
+                        <a:xfrm>
+                          <a:off x="0" y="0"/>
+                          <a:ext cx="919480" cy="296545"/>
+                        </a:xfrm>
+                        <a:prstGeom prst="rect">
+                          <a:avLst/>
+                        </a:prstGeom>
+                        <a:solidFill>
+                          <a:srgbClr val="FFFFFF"/>
+                        </a:solidFill>
+                        <a:ln w="9525">
+                          <a:solidFill>
+                            <a:srgbClr val="000000"/>
+                          </a:solidFill>
+                          <a:miter lim="800000"/>
+                          <a:headEnd/>
+                          <a:tailEnd/>
+                        </a:ln>
+                      </wps:spPr>
+                      <wps:txbx>
+                        <w:txbxContent>
+                          <w:p>
+                            <w:r>
+                              <w:t>Figure 1</w:t>
+                            </w:r>
+                            <w:r>
+                              <w:t>5</w:t>
+                            </w:r>
+                          </w:p>
+                        </w:txbxContent>
+                      </wps:txbx>
+                      <wps:bodyPr rot="0" vert="horz" wrap="square" lIns="91440" tIns="45720" rIns="91440" bIns="45720" anchor="t" anchorCtr="0">
+                        <a:noAutofit/>
+                      </wps:bodyPr>
+                    </wps:wsp>
+                  </a:graphicData>
+                </a:graphic>
+                <wp14:sizeRelH relativeFrom="margin">
+                  <wp14:pctWidth>0</wp14:pctWidth>
+                </wp14:sizeRelH>
+                <wp14:sizeRelV relativeFrom="margin">
+                  <wp14:pctHeight>0</wp14:pctHeight>
+                </wp14:sizeRelV>
+              </wp:anchor>
+            </w:drawing>
+          </mc:Choice>
+          <mc:Fallback>
+            <w:pict>
+              <v:shape w14:anchorId="53799E97" id="_x0000_s1040" type="#_x0000_t202" style="position:absolute;margin-left:0;margin-top:1.7pt;width:72.4pt;height:23.35pt;z-index:251692032;visibility:visible;mso-wrap-style:square;mso-width-percent:0;mso-height-percent:0;mso-wrap-distance-left:9pt;mso-wrap-distance-top:3.6pt;mso-wrap-distance-right:9pt;mso-wrap-distance-bottom:3.6pt;mso-position-horizontal:left;mso-position-horizontal-relative:margin;mso-position-vertical:absolute;mso-position-vertical-relative:text;mso-width-percent:0;mso-height-percent:0;mso-width-relative:margin;mso-height-relative:margin;v-text-anchor:top" o:gfxdata="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">
+                <v:textbox>
+                  <w:txbxContent>
+                    <w:p>
+                      <w:r>
+                        <w:t>Figure 1</w:t>
+                      </w:r>
+                      <w:r>
+                        <w:t>5</w:t>
+                      </w:r>
+                    </w:p>
+                  </w:txbxContent>
+                </v:textbox>
+                <w10:wrap type="square" anchorx="margin"/>
+              </v:shape>
+            </w:pict>
+          </mc:Fallback>
+        </mc:AlternateContent>
+      </w:r>
+    </w:p>
+    <w:p/>
+    <w:p>
       <w:pPr>
         <w:pStyle w:val="Heading2"/>
       </w:pPr>
-      <w:bookmarkStart w:id="18" w:name="_Toc121673854"/>
-      <w:r>
+      <w:bookmarkStart w:id="18" w:name="_Toc121675043"/>
+      <w:r>
+        <w:lastRenderedPageBreak/>
         <w:t>Comparing Competing Models</w:t>
       </w:r>
       <w:bookmarkEnd w:id="18"/>
@@ -3828,12 +5241,113 @@
       </w:r>
     </w:p>
     <w:p>
+      <w:r>
+        <w:rPr>
+          <w:rFonts w:ascii="Verdana" w:eastAsia="Times New Roman" w:hAnsi="Verdana" w:cs="Times New Roman"/>
+          <w:noProof/>
+          <w:color w:val="5F5F5F"/>
+          <w:lang w:eastAsia="en-US"/>
+        </w:rPr>
+        <mc:AlternateContent>
+          <mc:Choice Requires="wps">
+            <w:drawing>
+              <wp:anchor distT="45720" distB="45720" distL="114300" distR="114300" simplePos="0" relativeHeight="251694080" behindDoc="0" locked="0" layoutInCell="1" allowOverlap="1" wp14:anchorId="76DAF9AD" wp14:editId="38A7E8D3">
+                <wp:simplePos x="0" y="0"/>
+                <wp:positionH relativeFrom="margin">
+                  <wp:posOffset>35115</wp:posOffset>
+                </wp:positionH>
+                <wp:positionV relativeFrom="paragraph">
+                  <wp:posOffset>20955</wp:posOffset>
+                </wp:positionV>
+                <wp:extent cx="919480" cy="296545"/>
+                <wp:effectExtent l="0" t="0" r="13970" b="27305"/>
+                <wp:wrapSquare wrapText="bothSides"/>
+                <wp:docPr id="38" name="Text Box 2"/>
+                <wp:cNvGraphicFramePr>
+                  <a:graphicFrameLocks xmlns:a="http://schemas.openxmlformats.org/drawingml/2006/main"/>
+                </wp:cNvGraphicFramePr>
+                <a:graphic xmlns:a="http://schemas.openxmlformats.org/drawingml/2006/main">
+                  <a:graphicData uri="http://schemas.microsoft.com/office/word/2010/wordprocessingShape">
+                    <wps:wsp>
+                      <wps:cNvSpPr txBox="1">
+                        <a:spLocks noChangeArrowheads="1"/>
+                      </wps:cNvSpPr>
+                      <wps:spPr bwMode="auto">
+                        <a:xfrm>
+                          <a:off x="0" y="0"/>
+                          <a:ext cx="919480" cy="296545"/>
+                        </a:xfrm>
+                        <a:prstGeom prst="rect">
+                          <a:avLst/>
+                        </a:prstGeom>
+                        <a:solidFill>
+                          <a:srgbClr val="FFFFFF"/>
+                        </a:solidFill>
+                        <a:ln w="9525">
+                          <a:solidFill>
+                            <a:srgbClr val="000000"/>
+                          </a:solidFill>
+                          <a:miter lim="800000"/>
+                          <a:headEnd/>
+                          <a:tailEnd/>
+                        </a:ln>
+                      </wps:spPr>
+                      <wps:txbx>
+                        <w:txbxContent>
+                          <w:p>
+                            <w:r>
+                              <w:t>Figure 1</w:t>
+                            </w:r>
+                            <w:r>
+                              <w:t>6</w:t>
+                            </w:r>
+                          </w:p>
+                        </w:txbxContent>
+                      </wps:txbx>
+                      <wps:bodyPr rot="0" vert="horz" wrap="square" lIns="91440" tIns="45720" rIns="91440" bIns="45720" anchor="t" anchorCtr="0">
+                        <a:noAutofit/>
+                      </wps:bodyPr>
+                    </wps:wsp>
+                  </a:graphicData>
+                </a:graphic>
+                <wp14:sizeRelH relativeFrom="margin">
+                  <wp14:pctWidth>0</wp14:pctWidth>
+                </wp14:sizeRelH>
+                <wp14:sizeRelV relativeFrom="margin">
+                  <wp14:pctHeight>0</wp14:pctHeight>
+                </wp14:sizeRelV>
+              </wp:anchor>
+            </w:drawing>
+          </mc:Choice>
+          <mc:Fallback>
+            <w:pict>
+              <v:shape w14:anchorId="76DAF9AD" id="_x0000_s1041" type="#_x0000_t202" style="position:absolute;margin-left:2.75pt;margin-top:1.65pt;width:72.4pt;height:23.35pt;z-index:251694080;visibility:visible;mso-wrap-style:square;mso-width-percent:0;mso-height-percent:0;mso-wrap-distance-left:9pt;mso-wrap-distance-top:3.6pt;mso-wrap-distance-right:9pt;mso-wrap-distance-bottom:3.6pt;mso-position-horizontal:absolute;mso-position-horizontal-relative:margin;mso-position-vertical:absolute;mso-position-vertical-relative:text;mso-width-percent:0;mso-height-percent:0;mso-width-relative:margin;mso-height-relative:margin;v-text-anchor:top" o:gfxdata="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">
+                <v:textbox>
+                  <w:txbxContent>
+                    <w:p>
+                      <w:r>
+                        <w:t>Figure 1</w:t>
+                      </w:r>
+                      <w:r>
+                        <w:t>6</w:t>
+                      </w:r>
+                    </w:p>
+                  </w:txbxContent>
+                </v:textbox>
+                <w10:wrap type="square" anchorx="margin"/>
+              </v:shape>
+            </w:pict>
+          </mc:Fallback>
+        </mc:AlternateContent>
+      </w:r>
+    </w:p>
+    <w:p/>
+    <w:p>
       <w:pPr>
         <w:pStyle w:val="Heading2"/>
       </w:pPr>
-      <w:bookmarkStart w:id="19" w:name="_Toc121673855"/>
-      <w:r>
-        <w:lastRenderedPageBreak/>
+      <w:bookmarkStart w:id="19" w:name="_Toc121675044"/>
+      <w:r>
         <w:t>Conclusion</w:t>
       </w:r>
       <w:bookmarkEnd w:id="19"/>
@@ -4047,11 +5561,12 @@
           <w:rStyle w:val="Emphasis"/>
         </w:rPr>
       </w:pPr>
-      <w:bookmarkStart w:id="20" w:name="_Toc121673856"/>
+      <w:bookmarkStart w:id="20" w:name="_Toc121675045"/>
       <w:r>
         <w:rPr>
           <w:rStyle w:val="Emphasis"/>
         </w:rPr>
+        <w:lastRenderedPageBreak/>
         <w:t>Appendix</w:t>
       </w:r>
       <w:bookmarkEnd w:id="20"/>

</xml_diff>

<commit_message>
add screenshot to app.
</commit_message>
<xml_diff>
--- a/Ames_Iowa_Housing_Price_Prediction.docx
+++ b/Ames_Iowa_Housing_Price_Prediction.docx
@@ -1727,10 +1727,7 @@
                         <w:txbxContent>
                           <w:p>
                             <w:r>
-                              <w:t xml:space="preserve">Figure </w:t>
-                            </w:r>
-                            <w:r>
-                              <w:t>2</w:t>
+                              <w:t>Figure 2</w:t>
                             </w:r>
                           </w:p>
                         </w:txbxContent>
@@ -1757,10 +1754,7 @@
                   <w:txbxContent>
                     <w:p>
                       <w:r>
-                        <w:t xml:space="preserve">Figure </w:t>
-                      </w:r>
-                      <w:r>
-                        <w:t>2</w:t>
+                        <w:t>Figure 2</w:t>
                       </w:r>
                     </w:p>
                   </w:txbxContent>
@@ -2410,10 +2404,7 @@
                         <w:txbxContent>
                           <w:p>
                             <w:r>
-                              <w:t xml:space="preserve">Figure </w:t>
-                            </w:r>
-                            <w:r>
-                              <w:t>3</w:t>
+                              <w:t>Figure 3</w:t>
                             </w:r>
                           </w:p>
                         </w:txbxContent>
@@ -2440,10 +2431,7 @@
                   <w:txbxContent>
                     <w:p>
                       <w:r>
-                        <w:t xml:space="preserve">Figure </w:t>
-                      </w:r>
-                      <w:r>
-                        <w:t>3</w:t>
+                        <w:t>Figure 3</w:t>
                       </w:r>
                     </w:p>
                   </w:txbxContent>
@@ -2508,10 +2496,7 @@
                         <w:txbxContent>
                           <w:p>
                             <w:r>
-                              <w:t xml:space="preserve">Figure </w:t>
-                            </w:r>
-                            <w:r>
-                              <w:t>4</w:t>
+                              <w:t>Figure 4</w:t>
                             </w:r>
                           </w:p>
                         </w:txbxContent>
@@ -2538,10 +2523,7 @@
                   <w:txbxContent>
                     <w:p>
                       <w:r>
-                        <w:t xml:space="preserve">Figure </w:t>
-                      </w:r>
-                      <w:r>
-                        <w:t>4</w:t>
+                        <w:t>Figure 4</w:t>
                       </w:r>
                     </w:p>
                   </w:txbxContent>
@@ -2589,21 +2571,7 @@
           <w:rFonts w:ascii="Verdana" w:hAnsi="Verdana"/>
           <w:color w:val="5F5F5F"/>
         </w:rPr>
-        <w:t>Linearity: A linear relationship does seem appropriate to describing the data, although due to some outliers, this does not seem to hold constant above 3000 ft</w:t>
-      </w:r>
-      <w:r>
-        <w:rPr>
-          <w:rFonts w:ascii="Verdana" w:hAnsi="Verdana"/>
-          <w:color w:val="5F5F5F"/>
-        </w:rPr>
-        <w:t>^2</w:t>
-      </w:r>
-      <w:r>
-        <w:rPr>
-          <w:rFonts w:ascii="Verdana" w:hAnsi="Verdana"/>
-          <w:color w:val="5F5F5F"/>
-        </w:rPr>
-        <w:t>. </w:t>
+        <w:t>Linearity: A linear relationship does seem appropriate to describing the data, although due to some outliers, this does not seem to hold constant above 3000 ft^2. </w:t>
       </w:r>
     </w:p>
     <w:p>
@@ -2631,21 +2599,7 @@
           <w:rFonts w:ascii="Verdana" w:hAnsi="Verdana"/>
           <w:color w:val="5F5F5F"/>
         </w:rPr>
-        <w:t xml:space="preserve">Constant Variance: There is a cluster of residuals and they do not seem to be </w:t>
-      </w:r>
-      <w:r>
-        <w:rPr>
-          <w:rFonts w:ascii="Verdana" w:hAnsi="Verdana"/>
-          <w:color w:val="5F5F5F"/>
-        </w:rPr>
-        <w:t>equally</w:t>
-      </w:r>
-      <w:r>
-        <w:rPr>
-          <w:rFonts w:ascii="Verdana" w:hAnsi="Verdana"/>
-          <w:color w:val="5F5F5F"/>
-        </w:rPr>
-        <w:t xml:space="preserve"> spread.</w:t>
+        <w:t>Constant Variance: There is a cluster of residuals and they do not seem to be equally spread.</w:t>
       </w:r>
     </w:p>
     <w:p>
@@ -2876,10 +2830,7 @@
                         <w:txbxContent>
                           <w:p>
                             <w:r>
-                              <w:t xml:space="preserve">Figure </w:t>
-                            </w:r>
-                            <w:r>
-                              <w:t>6</w:t>
+                              <w:t>Figure 6</w:t>
                             </w:r>
                           </w:p>
                         </w:txbxContent>
@@ -2906,10 +2857,7 @@
                   <w:txbxContent>
                     <w:p>
                       <w:r>
-                        <w:t xml:space="preserve">Figure </w:t>
-                      </w:r>
-                      <w:r>
-                        <w:t>6</w:t>
+                        <w:t>Figure 6</w:t>
                       </w:r>
                     </w:p>
                   </w:txbxContent>
@@ -2975,10 +2923,7 @@
                         <w:txbxContent>
                           <w:p>
                             <w:r>
-                              <w:t xml:space="preserve">Figure </w:t>
-                            </w:r>
-                            <w:r>
-                              <w:t>5</w:t>
+                              <w:t>Figure 5</w:t>
                             </w:r>
                           </w:p>
                         </w:txbxContent>
@@ -3005,10 +2950,7 @@
                   <w:txbxContent>
                     <w:p>
                       <w:r>
-                        <w:t xml:space="preserve">Figure </w:t>
-                      </w:r>
-                      <w:r>
-                        <w:t>5</w:t>
+                        <w:t>Figure 5</w:t>
                       </w:r>
                     </w:p>
                   </w:txbxContent>
@@ -3099,23 +3041,7 @@
           <w:color w:val="5F5F5F"/>
           <w:lang w:eastAsia="en-US"/>
         </w:rPr>
-        <w:t xml:space="preserve">The Cook's D chart shows a point </w:t>
-      </w:r>
-      <w:r>
-        <w:rPr>
-          <w:rFonts w:ascii="Verdana" w:eastAsia="Times New Roman" w:hAnsi="Verdana" w:cs="Times New Roman"/>
-          <w:color w:val="5F5F5F"/>
-          <w:lang w:eastAsia="en-US"/>
-        </w:rPr>
-        <w:t>that</w:t>
-      </w:r>
-      <w:r>
-        <w:rPr>
-          <w:rFonts w:ascii="Verdana" w:eastAsia="Times New Roman" w:hAnsi="Verdana" w:cs="Times New Roman"/>
-          <w:color w:val="5F5F5F"/>
-          <w:lang w:eastAsia="en-US"/>
-        </w:rPr>
-        <w:t xml:space="preserve"> is an extreme outlier. So that we can better understand this observation we will investigate the outlier to see if it makes sense to keep or remove it.</w:t>
+        <w:t>The Cook's D chart shows a point that is an extreme outlier. So that we can better understand this observation we will investigate the outlier to see if it makes sense to keep or remove it.</w:t>
       </w:r>
     </w:p>
     <w:p>
@@ -3331,10 +3257,7 @@
                         <w:txbxContent>
                           <w:p>
                             <w:r>
-                              <w:t xml:space="preserve">Figure </w:t>
-                            </w:r>
-                            <w:r>
-                              <w:t>9</w:t>
+                              <w:t>Figure 9</w:t>
                             </w:r>
                           </w:p>
                         </w:txbxContent>
@@ -3361,10 +3284,7 @@
                   <w:txbxContent>
                     <w:p>
                       <w:r>
-                        <w:t xml:space="preserve">Figure </w:t>
-                      </w:r>
-                      <w:r>
-                        <w:t>9</w:t>
+                        <w:t>Figure 9</w:t>
                       </w:r>
                     </w:p>
                   </w:txbxContent>
@@ -3430,10 +3350,7 @@
                         <w:txbxContent>
                           <w:p>
                             <w:r>
-                              <w:t xml:space="preserve">Figure </w:t>
-                            </w:r>
-                            <w:r>
-                              <w:t>8</w:t>
+                              <w:t>Figure 8</w:t>
                             </w:r>
                           </w:p>
                         </w:txbxContent>
@@ -3460,10 +3377,7 @@
                   <w:txbxContent>
                     <w:p>
                       <w:r>
-                        <w:t xml:space="preserve">Figure </w:t>
-                      </w:r>
-                      <w:r>
-                        <w:t>8</w:t>
+                        <w:t>Figure 8</w:t>
                       </w:r>
                     </w:p>
                   </w:txbxContent>
@@ -3529,10 +3443,7 @@
                         <w:txbxContent>
                           <w:p>
                             <w:r>
-                              <w:t xml:space="preserve">Figure </w:t>
-                            </w:r>
-                            <w:r>
-                              <w:t>7</w:t>
+                              <w:t>Figure 7</w:t>
                             </w:r>
                           </w:p>
                         </w:txbxContent>
@@ -3559,10 +3470,7 @@
                   <w:txbxContent>
                     <w:p>
                       <w:r>
-                        <w:t xml:space="preserve">Figure </w:t>
-                      </w:r>
-                      <w:r>
-                        <w:t>7</w:t>
+                        <w:t>Figure 7</w:t>
                       </w:r>
                     </w:p>
                   </w:txbxContent>
@@ -3655,61 +3563,25 @@
           <w:lang w:eastAsia="en-US"/>
         </w:rPr>
         <w:lastRenderedPageBreak/>
-        <w:t xml:space="preserve">housing market collapse. The two homes were also of </w:t>
-      </w:r>
-      <w:proofErr w:type="gramStart"/>
+        <w:t>housing market collapse. The two homes were also of a sale condition "</w:t>
+      </w:r>
+      <w:proofErr w:type="spellStart"/>
       <w:r>
         <w:rPr>
           <w:rFonts w:ascii="Verdana" w:eastAsia="Times New Roman" w:hAnsi="Verdana" w:cs="Times New Roman"/>
           <w:color w:val="5F5F5F"/>
           <w:lang w:eastAsia="en-US"/>
         </w:rPr>
-        <w:t>a sale</w:t>
-      </w:r>
-      <w:proofErr w:type="gramEnd"/>
+        <w:t>Parital</w:t>
+      </w:r>
+      <w:proofErr w:type="spellEnd"/>
       <w:r>
         <w:rPr>
           <w:rFonts w:ascii="Verdana" w:eastAsia="Times New Roman" w:hAnsi="Verdana" w:cs="Times New Roman"/>
           <w:color w:val="5F5F5F"/>
           <w:lang w:eastAsia="en-US"/>
         </w:rPr>
-        <w:t xml:space="preserve"> condition "</w:t>
-      </w:r>
-      <w:proofErr w:type="spellStart"/>
-      <w:r>
-        <w:rPr>
-          <w:rFonts w:ascii="Verdana" w:eastAsia="Times New Roman" w:hAnsi="Verdana" w:cs="Times New Roman"/>
-          <w:color w:val="5F5F5F"/>
-          <w:lang w:eastAsia="en-US"/>
-        </w:rPr>
-        <w:t>Parital</w:t>
-      </w:r>
-      <w:proofErr w:type="spellEnd"/>
-      <w:r>
-        <w:rPr>
-          <w:rFonts w:ascii="Verdana" w:eastAsia="Times New Roman" w:hAnsi="Verdana" w:cs="Times New Roman"/>
-          <w:color w:val="5F5F5F"/>
-          <w:lang w:eastAsia="en-US"/>
-        </w:rPr>
-        <w:t xml:space="preserve">". </w:t>
-      </w:r>
-      <w:proofErr w:type="gramStart"/>
-      <w:r>
-        <w:rPr>
-          <w:rFonts w:ascii="Verdana" w:eastAsia="Times New Roman" w:hAnsi="Verdana" w:cs="Times New Roman"/>
-          <w:color w:val="5F5F5F"/>
-          <w:lang w:eastAsia="en-US"/>
-        </w:rPr>
-        <w:t>a "</w:t>
-      </w:r>
-      <w:proofErr w:type="gramEnd"/>
-      <w:r>
-        <w:rPr>
-          <w:rFonts w:ascii="Verdana" w:eastAsia="Times New Roman" w:hAnsi="Verdana" w:cs="Times New Roman"/>
-          <w:color w:val="5F5F5F"/>
-          <w:lang w:eastAsia="en-US"/>
-        </w:rPr>
-        <w:t>Partial" Sale condition only makes up 1% of the home sale condition types within the home sales for these 3 neighborhoods.</w:t>
+        <w:t>". a "Partial" Sale condition only makes up 1% of the home sale condition types within the home sales for these 3 neighborhoods.</w:t>
       </w:r>
     </w:p>
     <w:p>
@@ -3753,25 +3625,7 @@
           <w:color w:val="5F5F5F"/>
           <w:lang w:eastAsia="en-US"/>
         </w:rPr>
-        <w:t xml:space="preserve"> we will build a model for QOI 2 that will determine if the square footage of the living area and its Sale Price is dependent on which Neighborhood it is in. To do this it will help first to test if all the regression lines are parallel. </w:t>
-      </w:r>
-      <w:proofErr w:type="gramStart"/>
-      <w:r>
-        <w:rPr>
-          <w:rFonts w:ascii="Verdana" w:eastAsia="Times New Roman" w:hAnsi="Verdana" w:cs="Times New Roman"/>
-          <w:color w:val="5F5F5F"/>
-          <w:lang w:eastAsia="en-US"/>
-        </w:rPr>
-        <w:t>if</w:t>
-      </w:r>
-      <w:proofErr w:type="gramEnd"/>
-      <w:r>
-        <w:rPr>
-          <w:rFonts w:ascii="Verdana" w:eastAsia="Times New Roman" w:hAnsi="Verdana" w:cs="Times New Roman"/>
-          <w:color w:val="5F5F5F"/>
-          <w:lang w:eastAsia="en-US"/>
-        </w:rPr>
-        <w:t xml:space="preserve"> they are, then we can check for a difference in Sale Price across all Neighborhoods by looking at the intercept.</w:t>
+        <w:t xml:space="preserve"> we will build a model for QOI 2 that will determine if the square footage of the living area and its Sale Price is dependent on which Neighborhood it is in. To do this it will help first to test if all the regression lines are parallel. if they are, then we can check for a difference in Sale Price across all Neighborhoods by looking at the intercept.</w:t>
       </w:r>
     </w:p>
     <w:p>
@@ -3927,10 +3781,7 @@
                         <w:txbxContent>
                           <w:p>
                             <w:r>
-                              <w:t xml:space="preserve">Figure </w:t>
-                            </w:r>
-                            <w:r>
-                              <w:t>10</w:t>
+                              <w:t>Figure 10</w:t>
                             </w:r>
                           </w:p>
                         </w:txbxContent>
@@ -3957,10 +3808,7 @@
                   <w:txbxContent>
                     <w:p>
                       <w:r>
-                        <w:t xml:space="preserve">Figure </w:t>
-                      </w:r>
-                      <w:r>
-                        <w:t>10</w:t>
+                        <w:t>Figure 10</w:t>
                       </w:r>
                     </w:p>
                   </w:txbxContent>
@@ -4160,10 +4008,7 @@
                         <w:txbxContent>
                           <w:p>
                             <w:r>
-                              <w:t>Figure 1</w:t>
-                            </w:r>
-                            <w:r>
-                              <w:t>1</w:t>
+                              <w:t>Figure 11</w:t>
                             </w:r>
                           </w:p>
                         </w:txbxContent>
@@ -4190,10 +4035,7 @@
                   <w:txbxContent>
                     <w:p>
                       <w:r>
-                        <w:t>Figure 1</w:t>
-                      </w:r>
-                      <w:r>
-                        <w:t>1</w:t>
+                        <w:t>Figure 11</w:t>
                       </w:r>
                     </w:p>
                   </w:txbxContent>
@@ -4356,21 +4198,7 @@
           <w:rFonts w:ascii="Verdana" w:hAnsi="Verdana"/>
           <w:color w:val="5F5F5F"/>
         </w:rPr>
-        <w:t xml:space="preserve">The selected features for our core evaluation were determined by correlative relationships, as well as features which were intuitive to what a home buyer may look for. After compiling our core feature </w:t>
-      </w:r>
-      <w:r>
-        <w:rPr>
-          <w:rFonts w:ascii="Verdana" w:hAnsi="Verdana"/>
-          <w:color w:val="5F5F5F"/>
-        </w:rPr>
-        <w:t>set,</w:t>
-      </w:r>
-      <w:r>
-        <w:rPr>
-          <w:rFonts w:ascii="Verdana" w:hAnsi="Verdana"/>
-          <w:color w:val="5F5F5F"/>
-        </w:rPr>
-        <w:t xml:space="preserve"> we then processed those features through various selection methods listed below with the goal of identifying the simplest model that performs well on the data. This approach can help reduce the complexity of the model and improve its interpretability, as well as reduce the risk of overfitting.</w:t>
+        <w:t>The selected features for our core evaluation were determined by correlative relationships, as well as features which were intuitive to what a home buyer may look for. After compiling our core feature set, we then processed those features through various selection methods listed below with the goal of identifying the simplest model that performs well on the data. This approach can help reduce the complexity of the model and improve its interpretability, as well as reduce the risk of overfitting.</w:t>
       </w:r>
     </w:p>
     <w:p>
@@ -4521,10 +4349,7 @@
                         <w:txbxContent>
                           <w:p>
                             <w:r>
-                              <w:t>Figure 1</w:t>
-                            </w:r>
-                            <w:r>
-                              <w:t>2</w:t>
+                              <w:t>Figure 12</w:t>
                             </w:r>
                           </w:p>
                         </w:txbxContent>
@@ -4551,10 +4376,7 @@
                   <w:txbxContent>
                     <w:p>
                       <w:r>
-                        <w:t>Figure 1</w:t>
-                      </w:r>
-                      <w:r>
-                        <w:t>2</w:t>
+                        <w:t>Figure 12</w:t>
                       </w:r>
                     </w:p>
                   </w:txbxContent>
@@ -4598,25 +4420,7 @@
           <w:color w:val="5F5F5F"/>
           <w:lang w:eastAsia="en-US"/>
         </w:rPr>
-        <w:t xml:space="preserve">Backward selection begins with all the variables selected, and removes the least significant one at each step, until none </w:t>
-      </w:r>
-      <w:proofErr w:type="gramStart"/>
-      <w:r>
-        <w:rPr>
-          <w:rFonts w:ascii="Verdana" w:eastAsia="Times New Roman" w:hAnsi="Verdana" w:cs="Times New Roman"/>
-          <w:color w:val="5F5F5F"/>
-          <w:lang w:eastAsia="en-US"/>
-        </w:rPr>
-        <w:t>meet</w:t>
-      </w:r>
-      <w:proofErr w:type="gramEnd"/>
-      <w:r>
-        <w:rPr>
-          <w:rFonts w:ascii="Verdana" w:eastAsia="Times New Roman" w:hAnsi="Verdana" w:cs="Times New Roman"/>
-          <w:color w:val="5F5F5F"/>
-          <w:lang w:eastAsia="en-US"/>
-        </w:rPr>
-        <w:t xml:space="preserve"> the criterion.</w:t>
+        <w:t>Backward selection begins with all the variables selected, and removes the least significant one at each step, until none meet the criterion.</w:t>
       </w:r>
     </w:p>
     <w:p>
@@ -4760,10 +4564,7 @@
                         <w:txbxContent>
                           <w:p>
                             <w:r>
-                              <w:t>Figure 1</w:t>
-                            </w:r>
-                            <w:r>
-                              <w:t>3</w:t>
+                              <w:t>Figure 13</w:t>
                             </w:r>
                           </w:p>
                         </w:txbxContent>
@@ -4790,10 +4591,7 @@
                   <w:txbxContent>
                     <w:p>
                       <w:r>
-                        <w:t>Figure 1</w:t>
-                      </w:r>
-                      <w:r>
-                        <w:t>3</w:t>
+                        <w:t>Figure 13</w:t>
                       </w:r>
                     </w:p>
                   </w:txbxContent>
@@ -4952,10 +4750,7 @@
                         <w:txbxContent>
                           <w:p>
                             <w:r>
-                              <w:t>Figure 1</w:t>
-                            </w:r>
-                            <w:r>
-                              <w:t>4</w:t>
+                              <w:t>Figure 14</w:t>
                             </w:r>
                           </w:p>
                         </w:txbxContent>
@@ -4982,10 +4777,7 @@
                   <w:txbxContent>
                     <w:p>
                       <w:r>
-                        <w:t>Figure 1</w:t>
-                      </w:r>
-                      <w:r>
-                        <w:t>4</w:t>
+                        <w:t>Figure 14</w:t>
                       </w:r>
                     </w:p>
                   </w:txbxContent>
@@ -5125,10 +4917,7 @@
                         <w:txbxContent>
                           <w:p>
                             <w:r>
-                              <w:t>Figure 1</w:t>
-                            </w:r>
-                            <w:r>
-                              <w:t>5</w:t>
+                              <w:t>Figure 15</w:t>
                             </w:r>
                           </w:p>
                         </w:txbxContent>
@@ -5155,10 +4944,7 @@
                   <w:txbxContent>
                     <w:p>
                       <w:r>
-                        <w:t>Figure 1</w:t>
-                      </w:r>
-                      <w:r>
-                        <w:t>5</w:t>
+                        <w:t>Figure 15</w:t>
                       </w:r>
                     </w:p>
                   </w:txbxContent>
@@ -5296,10 +5082,7 @@
                         <w:txbxContent>
                           <w:p>
                             <w:r>
-                              <w:t>Figure 1</w:t>
-                            </w:r>
-                            <w:r>
-                              <w:t>6</w:t>
+                              <w:t>Figure 16</w:t>
                             </w:r>
                           </w:p>
                         </w:txbxContent>
@@ -5326,10 +5109,7 @@
                   <w:txbxContent>
                     <w:p>
                       <w:r>
-                        <w:t>Figure 1</w:t>
-                      </w:r>
-                      <w:r>
-                        <w:t>6</w:t>
+                        <w:t>Figure 16</w:t>
                       </w:r>
                     </w:p>
                   </w:txbxContent>
@@ -5374,14 +5154,7 @@
           <w:rFonts w:ascii="Verdana" w:hAnsi="Verdana"/>
           <w:color w:val="5F5F5F"/>
         </w:rPr>
-        <w:t>,</w:t>
-      </w:r>
-      <w:r>
-        <w:rPr>
-          <w:rFonts w:ascii="Verdana" w:hAnsi="Verdana"/>
-          <w:color w:val="5F5F5F"/>
-        </w:rPr>
-        <w:t xml:space="preserve"> </w:t>
+        <w:t xml:space="preserve">, </w:t>
       </w:r>
       <w:proofErr w:type="gramStart"/>
       <w:r>
@@ -5406,28 +5179,39 @@
           <w:rFonts w:ascii="Verdana" w:hAnsi="Verdana"/>
           <w:color w:val="5F5F5F"/>
         </w:rPr>
-        <w:t>),</w:t>
-      </w:r>
+        <w:t xml:space="preserve">), Neighborhood, </w:t>
+      </w:r>
+      <w:proofErr w:type="spellStart"/>
       <w:r>
         <w:rPr>
           <w:rFonts w:ascii="Verdana" w:hAnsi="Verdana"/>
           <w:color w:val="5F5F5F"/>
         </w:rPr>
-        <w:t xml:space="preserve"> </w:t>
-      </w:r>
+        <w:t>GarageCars</w:t>
+      </w:r>
+      <w:proofErr w:type="spellEnd"/>
       <w:r>
         <w:rPr>
           <w:rFonts w:ascii="Verdana" w:hAnsi="Verdana"/>
           <w:color w:val="5F5F5F"/>
         </w:rPr>
-        <w:t>Neighborhood,</w:t>
-      </w:r>
+        <w:t xml:space="preserve">, </w:t>
+      </w:r>
+      <w:proofErr w:type="spellStart"/>
       <w:r>
         <w:rPr>
           <w:rFonts w:ascii="Verdana" w:hAnsi="Verdana"/>
           <w:color w:val="5F5F5F"/>
         </w:rPr>
-        <w:t xml:space="preserve"> </w:t>
+        <w:t>ExterQual</w:t>
+      </w:r>
+      <w:proofErr w:type="spellEnd"/>
+      <w:r>
+        <w:rPr>
+          <w:rFonts w:ascii="Verdana" w:hAnsi="Verdana"/>
+          <w:color w:val="5F5F5F"/>
+        </w:rPr>
+        <w:t xml:space="preserve">, </w:t>
       </w:r>
       <w:proofErr w:type="spellStart"/>
       <w:r>
@@ -5435,7 +5219,7 @@
           <w:rFonts w:ascii="Verdana" w:hAnsi="Verdana"/>
           <w:color w:val="5F5F5F"/>
         </w:rPr>
-        <w:t>GarageCars</w:t>
+        <w:t>TotalBsmtSF</w:t>
       </w:r>
       <w:proofErr w:type="spellEnd"/>
       <w:r>
@@ -5443,83 +5227,23 @@
           <w:rFonts w:ascii="Verdana" w:hAnsi="Verdana"/>
           <w:color w:val="5F5F5F"/>
         </w:rPr>
-        <w:t>,</w:t>
-      </w:r>
+        <w:t xml:space="preserve">, </w:t>
+      </w:r>
+      <w:proofErr w:type="spellStart"/>
       <w:r>
         <w:rPr>
           <w:rFonts w:ascii="Verdana" w:hAnsi="Verdana"/>
           <w:color w:val="5F5F5F"/>
         </w:rPr>
-        <w:t xml:space="preserve"> </w:t>
-      </w:r>
-      <w:proofErr w:type="spellStart"/>
+        <w:t>GarageArea</w:t>
+      </w:r>
+      <w:proofErr w:type="spellEnd"/>
       <w:r>
         <w:rPr>
           <w:rFonts w:ascii="Verdana" w:hAnsi="Verdana"/>
           <w:color w:val="5F5F5F"/>
         </w:rPr>
-        <w:t>ExterQual</w:t>
-      </w:r>
-      <w:proofErr w:type="spellEnd"/>
-      <w:r>
-        <w:rPr>
-          <w:rFonts w:ascii="Verdana" w:hAnsi="Verdana"/>
-          <w:color w:val="5F5F5F"/>
-        </w:rPr>
-        <w:t>,</w:t>
-      </w:r>
-      <w:r>
-        <w:rPr>
-          <w:rFonts w:ascii="Verdana" w:hAnsi="Verdana"/>
-          <w:color w:val="5F5F5F"/>
-        </w:rPr>
-        <w:t xml:space="preserve"> </w:t>
-      </w:r>
-      <w:proofErr w:type="spellStart"/>
-      <w:r>
-        <w:rPr>
-          <w:rFonts w:ascii="Verdana" w:hAnsi="Verdana"/>
-          <w:color w:val="5F5F5F"/>
-        </w:rPr>
-        <w:t>TotalBsmtSF</w:t>
-      </w:r>
-      <w:proofErr w:type="spellEnd"/>
-      <w:r>
-        <w:rPr>
-          <w:rFonts w:ascii="Verdana" w:hAnsi="Verdana"/>
-          <w:color w:val="5F5F5F"/>
-        </w:rPr>
-        <w:t>,</w:t>
-      </w:r>
-      <w:r>
-        <w:rPr>
-          <w:rFonts w:ascii="Verdana" w:hAnsi="Verdana"/>
-          <w:color w:val="5F5F5F"/>
-        </w:rPr>
-        <w:t xml:space="preserve"> </w:t>
-      </w:r>
-      <w:proofErr w:type="spellStart"/>
-      <w:r>
-        <w:rPr>
-          <w:rFonts w:ascii="Verdana" w:hAnsi="Verdana"/>
-          <w:color w:val="5F5F5F"/>
-        </w:rPr>
-        <w:t>GarageArea</w:t>
-      </w:r>
-      <w:proofErr w:type="spellEnd"/>
-      <w:r>
-        <w:rPr>
-          <w:rFonts w:ascii="Verdana" w:hAnsi="Verdana"/>
-          <w:color w:val="5F5F5F"/>
-        </w:rPr>
-        <w:t>,</w:t>
-      </w:r>
-      <w:r>
-        <w:rPr>
-          <w:rFonts w:ascii="Verdana" w:hAnsi="Verdana"/>
-          <w:color w:val="5F5F5F"/>
-        </w:rPr>
-        <w:t xml:space="preserve"> </w:t>
+        <w:t xml:space="preserve">, </w:t>
       </w:r>
       <w:proofErr w:type="spellStart"/>
       <w:r>
@@ -5572,6 +5296,9 @@
       <w:bookmarkEnd w:id="20"/>
     </w:p>
     <w:p>
+      <w:pPr>
+        <w:jc w:val="center"/>
+      </w:pPr>
       <w:hyperlink r:id="rId31" w:history="1">
         <w:r>
           <w:rPr>
@@ -5581,34 +5308,55 @@
             <w:color w:val="1155CC"/>
             <w:u w:val="single"/>
           </w:rPr>
-          <w:t>For a detailed look at our code and visuals plea</w:t>
-        </w:r>
-        <w:r>
-          <w:rPr>
-            <w:rFonts w:ascii="Verdana" w:hAnsi="Verdana"/>
-            <w:b/>
-            <w:bCs/>
-            <w:color w:val="1155CC"/>
-            <w:u w:val="single"/>
-          </w:rPr>
-          <w:t>s</w:t>
-        </w:r>
-        <w:r>
-          <w:rPr>
-            <w:rFonts w:ascii="Verdana" w:hAnsi="Verdana"/>
-            <w:b/>
-            <w:bCs/>
-            <w:color w:val="1155CC"/>
-            <w:u w:val="single"/>
-          </w:rPr>
-          <w:t>e click here</w:t>
+          <w:t>For a detailed look at our code and visuals please click here</w:t>
         </w:r>
       </w:hyperlink>
     </w:p>
-    <w:p/>
+    <w:p>
+      <w:pPr>
+        <w:jc w:val="center"/>
+      </w:pPr>
+      <w:r>
+        <w:drawing>
+          <wp:inline distT="0" distB="0" distL="0" distR="0" wp14:anchorId="5C13C20D" wp14:editId="429789DF">
+            <wp:extent cx="5486400" cy="4705985"/>
+            <wp:effectExtent l="0" t="0" r="0" b="0"/>
+            <wp:docPr id="1" name="Picture 1" descr="Graphical user interface, text, application&#10;&#10;Description automatically generated"/>
+            <wp:cNvGraphicFramePr>
+              <a:graphicFrameLocks xmlns:a="http://schemas.openxmlformats.org/drawingml/2006/main" noChangeAspect="1"/>
+            </wp:cNvGraphicFramePr>
+            <a:graphic xmlns:a="http://schemas.openxmlformats.org/drawingml/2006/main">
+              <a:graphicData uri="http://schemas.openxmlformats.org/drawingml/2006/picture">
+                <pic:pic xmlns:pic="http://schemas.openxmlformats.org/drawingml/2006/picture">
+                  <pic:nvPicPr>
+                    <pic:cNvPr id="1" name="Picture 1" descr="Graphical user interface, text, application&#10;&#10;Description automatically generated"/>
+                    <pic:cNvPicPr/>
+                  </pic:nvPicPr>
+                  <pic:blipFill>
+                    <a:blip r:embed="rId32"/>
+                    <a:stretch>
+                      <a:fillRect/>
+                    </a:stretch>
+                  </pic:blipFill>
+                  <pic:spPr>
+                    <a:xfrm>
+                      <a:off x="0" y="0"/>
+                      <a:ext cx="5486400" cy="4705985"/>
+                    </a:xfrm>
+                    <a:prstGeom prst="rect">
+                      <a:avLst/>
+                    </a:prstGeom>
+                  </pic:spPr>
+                </pic:pic>
+              </a:graphicData>
+            </a:graphic>
+          </wp:inline>
+        </w:drawing>
+      </w:r>
+    </w:p>
     <w:sectPr>
-      <w:footerReference w:type="default" r:id="rId32"/>
-      <w:footerReference w:type="first" r:id="rId33"/>
+      <w:footerReference w:type="default" r:id="rId33"/>
+      <w:footerReference w:type="first" r:id="rId34"/>
       <w:pgSz w:w="12240" w:h="15840"/>
       <w:pgMar w:top="1440" w:right="1800" w:bottom="1440" w:left="1800" w:header="720" w:footer="720" w:gutter="0"/>
       <w:pgNumType w:start="1"/>
@@ -8845,6 +8593,15 @@
 </file>
 
 <file path=customXml/item1.xml><?xml version="1.0" encoding="utf-8"?>
+<?mso-contentType ?>
+<FormTemplates xmlns="http://schemas.microsoft.com/sharepoint/v3/contenttype/forms">
+  <Display>DocumentLibraryForm</Display>
+  <Edit>DocumentLibraryForm</Edit>
+  <New>DocumentLibraryForm</New>
+</FormTemplates>
+</file>
+
+<file path=customXml/item2.xml><?xml version="1.0" encoding="utf-8"?>
 <ct:contentTypeSchema xmlns:ct="http://schemas.microsoft.com/office/2006/metadata/contentType" xmlns:ma="http://schemas.microsoft.com/office/2006/metadata/properties/metaAttributes" ct:_="" ma:_="" ma:contentTypeName="Document" ma:contentTypeID="0x01010079F111ED35F8CC479449609E8A0923A6" ma:contentTypeVersion="24" ma:contentTypeDescription="Create a new document." ma:contentTypeScope="" ma:versionID="2d714a3296df14eba7a100bb665443ca">
   <xsd:schema xmlns:xsd="http://www.w3.org/2001/XMLSchema" xmlns:xs="http://www.w3.org/2001/XMLSchema" xmlns:p="http://schemas.microsoft.com/office/2006/metadata/properties" xmlns:ns1="http://schemas.microsoft.com/sharepoint/v3" xmlns:ns2="71af3243-3dd4-4a8d-8c0d-dd76da1f02a5" xmlns:ns3="16c05727-aa75-4e4a-9b5f-8a80a1165891" xmlns:ns4="230e9df3-be65-4c73-a93b-d1236ebd677e" targetNamespace="http://schemas.microsoft.com/office/2006/metadata/properties" ma:root="true" ma:fieldsID="49549bf45bfbbfb6cffed527380e77e1" ns1:_="" ns2:_="" ns3:_="" ns4:_="">
     <xsd:import namespace="http://schemas.microsoft.com/sharepoint/v3"/>
@@ -9132,16 +8889,11 @@
 </ct:contentTypeSchema>
 </file>
 
-<file path=customXml/item2.xml><?xml version="1.0" encoding="utf-8"?>
-<?mso-contentType ?>
-<FormTemplates xmlns="http://schemas.microsoft.com/sharepoint/v3/contenttype/forms">
-  <Display>DocumentLibraryForm</Display>
-  <Edit>DocumentLibraryForm</Edit>
-  <New>DocumentLibraryForm</New>
-</FormTemplates>
+<file path=customXml/item3.xml><?xml version="1.0" encoding="utf-8"?>
+<b:Sources xmlns:b="http://schemas.openxmlformats.org/officeDocument/2006/bibliography" xmlns="http://schemas.openxmlformats.org/officeDocument/2006/bibliography" SelectedStyle="\APASixthEditionOfficeOnline.xsl" StyleName="APA" Version="6"/>
 </file>
 
-<file path=customXml/item3.xml><?xml version="1.0" encoding="utf-8"?>
+<file path=customXml/item4.xml><?xml version="1.0" encoding="utf-8"?>
 <p:properties xmlns:p="http://schemas.microsoft.com/office/2006/metadata/properties" xmlns:xsi="http://www.w3.org/2001/XMLSchema-instance" xmlns:pc="http://schemas.microsoft.com/office/infopath/2007/PartnerControls">
   <documentManagement>
     <_ip_UnifiedCompliancePolicyUIAction xmlns="http://schemas.microsoft.com/sharepoint/v3" xsi:nil="true"/>
@@ -9161,11 +8913,15 @@
 </p:properties>
 </file>
 
-<file path=customXml/item4.xml><?xml version="1.0" encoding="utf-8"?>
-<b:Sources xmlns:b="http://schemas.openxmlformats.org/officeDocument/2006/bibliography" xmlns="http://schemas.openxmlformats.org/officeDocument/2006/bibliography" SelectedStyle="\APASixthEditionOfficeOnline.xsl" StyleName="APA" Version="6"/>
+<file path=customXml/itemProps1.xml><?xml version="1.0" encoding="utf-8"?>
+<ds:datastoreItem xmlns:ds="http://schemas.openxmlformats.org/officeDocument/2006/customXml" ds:itemID="{93A1AD95-8833-42D7-9D0E-E6F1E6CA1951}">
+  <ds:schemaRefs>
+    <ds:schemaRef ds:uri="http://schemas.microsoft.com/sharepoint/v3/contenttype/forms"/>
+  </ds:schemaRefs>
+</ds:datastoreItem>
 </file>
 
-<file path=customXml/itemProps1.xml><?xml version="1.0" encoding="utf-8"?>
+<file path=customXml/itemProps2.xml><?xml version="1.0" encoding="utf-8"?>
 <ds:datastoreItem xmlns:ds="http://schemas.openxmlformats.org/officeDocument/2006/customXml" ds:itemID="{653E52DE-9D13-4D1F-9BDF-30ECA93D61F3}">
   <ds:schemaRefs>
     <ds:schemaRef ds:uri="http://schemas.microsoft.com/office/2006/metadata/contentType"/>
@@ -9186,15 +8942,15 @@
 </ds:datastoreItem>
 </file>
 
-<file path=customXml/itemProps2.xml><?xml version="1.0" encoding="utf-8"?>
-<ds:datastoreItem xmlns:ds="http://schemas.openxmlformats.org/officeDocument/2006/customXml" ds:itemID="{93A1AD95-8833-42D7-9D0E-E6F1E6CA1951}">
+<file path=customXml/itemProps3.xml><?xml version="1.0" encoding="utf-8"?>
+<ds:datastoreItem xmlns:ds="http://schemas.openxmlformats.org/officeDocument/2006/customXml" ds:itemID="{85A8F586-8CD0-4D77-A798-55B4D303F333}">
   <ds:schemaRefs>
-    <ds:schemaRef ds:uri="http://schemas.microsoft.com/sharepoint/v3/contenttype/forms"/>
+    <ds:schemaRef ds:uri="http://schemas.openxmlformats.org/officeDocument/2006/bibliography"/>
   </ds:schemaRefs>
 </ds:datastoreItem>
 </file>
 
-<file path=customXml/itemProps3.xml><?xml version="1.0" encoding="utf-8"?>
+<file path=customXml/itemProps4.xml><?xml version="1.0" encoding="utf-8"?>
 <ds:datastoreItem xmlns:ds="http://schemas.openxmlformats.org/officeDocument/2006/customXml" ds:itemID="{6257E3F8-D67B-42F2-9BD6-1506690D4417}">
   <ds:schemaRefs>
     <ds:schemaRef ds:uri="http://schemas.microsoft.com/office/2006/metadata/properties"/>
@@ -9204,12 +8960,4 @@
     <ds:schemaRef ds:uri="230e9df3-be65-4c73-a93b-d1236ebd677e"/>
   </ds:schemaRefs>
 </ds:datastoreItem>
-</file>
-
-<file path=customXml/itemProps4.xml><?xml version="1.0" encoding="utf-8"?>
-<ds:datastoreItem xmlns:ds="http://schemas.openxmlformats.org/officeDocument/2006/customXml" ds:itemID="{85A8F586-8CD0-4D77-A798-55B4D303F333}">
-  <ds:schemaRefs>
-    <ds:schemaRef ds:uri="http://schemas.openxmlformats.org/officeDocument/2006/bibliography"/>
-  </ds:schemaRefs>
-</ds:datastoreItem>
 </file>
</xml_diff>